<commit_message>
added limit cycles graph
</commit_message>
<xml_diff>
--- a/Dissertation.docx
+++ b/Dissertation.docx
@@ -3,9 +3,482 @@
 <w:document xmlns:wpc="http://schemas.microsoft.com/office/word/2010/wordprocessingCanvas" xmlns:cx="http://schemas.microsoft.com/office/drawing/2014/chartex" xmlns:cx1="http://schemas.microsoft.com/office/drawing/2015/9/8/chartex" xmlns:cx2="http://schemas.microsoft.com/office/drawing/2015/10/21/chartex" xmlns:cx3="http://schemas.microsoft.com/office/drawing/2016/5/9/chartex" xmlns:cx4="http://schemas.microsoft.com/office/drawing/2016/5/10/chartex" xmlns:cx5="http://schemas.microsoft.com/office/drawing/2016/5/11/chartex" xmlns:cx6="http://schemas.microsoft.com/office/drawing/2016/5/12/chartex" xmlns:cx7="http://schemas.microsoft.com/office/drawing/2016/5/13/chartex" xmlns:cx8="http://schemas.microsoft.com/office/drawing/2016/5/14/chartex" xmlns:mc="http://schemas.openxmlformats.org/markup-compatibility/2006" xmlns:aink="http://schemas.microsoft.com/office/drawing/2016/ink" xmlns:am3d="http://schemas.microsoft.com/office/drawing/2017/model3d" xmlns:o="urn:schemas-microsoft-com:office:office" xmlns:r="http://schemas.openxmlformats.org/officeDocument/2006/relationships" xmlns:m="http://schemas.openxmlformats.org/officeDocument/2006/math" xmlns:v="urn:schemas-microsoft-com:vml" xmlns:wp14="http://schemas.microsoft.com/office/word/2010/wordprocessingDrawing" xmlns:wp="http://schemas.openxmlformats.org/drawingml/2006/wordprocessingDrawing" xmlns:w10="urn:schemas-microsoft-com:office:word" xmlns:w="http://schemas.openxmlformats.org/wordprocessingml/2006/main" xmlns:w14="http://schemas.microsoft.com/office/word/2010/wordml" xmlns:w15="http://schemas.microsoft.com/office/word/2012/wordml" xmlns:w16cex="http://schemas.microsoft.com/office/word/2018/wordml/cex" xmlns:w16cid="http://schemas.microsoft.com/office/word/2016/wordml/cid" xmlns:w16="http://schemas.microsoft.com/office/word/2018/wordml" xmlns:w16sdtdh="http://schemas.microsoft.com/office/word/2020/wordml/sdtdatahash" xmlns:w16se="http://schemas.microsoft.com/office/word/2015/wordml/symex" xmlns:wpg="http://schemas.microsoft.com/office/word/2010/wordprocessingGroup" xmlns:wpi="http://schemas.microsoft.com/office/word/2010/wordprocessingInk" xmlns:wne="http://schemas.microsoft.com/office/word/2006/wordml" xmlns:wps="http://schemas.microsoft.com/office/word/2010/wordprocessingShape" mc:Ignorable="w14 w15 w16se w16cid w16 w16cex w16sdtdh wp14">
   <w:body>
     <w:p>
-      <w:r>
-        <w:t>Hodkin-Huxley</w:t>
-      </w:r>
+      <w:pPr>
+        <w:rPr>
+          <w:rFonts w:ascii="Times New Roman" w:hAnsi="Times New Roman" w:cs="Times New Roman"/>
+          <w:b/>
+          <w:bCs/>
+          <w:i/>
+          <w:iCs/>
+          <w:sz w:val="32"/>
+          <w:szCs w:val="32"/>
+          <w:u w:val="single"/>
+        </w:rPr>
+      </w:pPr>
+      <w:r>
+        <w:rPr>
+          <w:rFonts w:ascii="Times New Roman" w:hAnsi="Times New Roman" w:cs="Times New Roman"/>
+          <w:b/>
+          <w:bCs/>
+          <w:i/>
+          <w:iCs/>
+          <w:sz w:val="32"/>
+          <w:szCs w:val="32"/>
+          <w:u w:val="single"/>
+        </w:rPr>
+        <w:t>Hodgkin</w:t>
+      </w:r>
+      <w:r>
+        <w:rPr>
+          <w:rFonts w:ascii="Times New Roman" w:hAnsi="Times New Roman" w:cs="Times New Roman"/>
+          <w:b/>
+          <w:bCs/>
+          <w:i/>
+          <w:iCs/>
+          <w:sz w:val="32"/>
+          <w:szCs w:val="32"/>
+          <w:u w:val="single"/>
+        </w:rPr>
+        <w:t>-Huxley</w:t>
+      </w:r>
+      <w:r>
+        <w:rPr>
+          <w:rFonts w:ascii="Times New Roman" w:hAnsi="Times New Roman" w:cs="Times New Roman"/>
+          <w:b/>
+          <w:bCs/>
+          <w:i/>
+          <w:iCs/>
+          <w:sz w:val="32"/>
+          <w:szCs w:val="32"/>
+          <w:u w:val="single"/>
+        </w:rPr>
+        <w:t xml:space="preserve"> model</w:t>
+      </w:r>
+    </w:p>
+    <w:p>
+      <w:pPr>
+        <w:rPr>
+          <w:rFonts w:ascii="Times New Roman" w:hAnsi="Times New Roman" w:cs="Times New Roman"/>
+          <w:b/>
+          <w:bCs/>
+          <w:i/>
+          <w:iCs/>
+          <w:sz w:val="32"/>
+          <w:szCs w:val="32"/>
+          <w:u w:val="single"/>
+        </w:rPr>
+      </w:pPr>
+    </w:p>
+    <w:p>
+      <w:pPr>
+        <w:pStyle w:val="NormalWeb"/>
+        <w:shd w:val="clear" w:color="auto" w:fill="FFFFFF"/>
+        <w:spacing w:before="120" w:beforeAutospacing="0" w:after="120" w:afterAutospacing="0"/>
+        <w:rPr>
+          <w:color w:val="202122"/>
+        </w:rPr>
+      </w:pPr>
+      <w:r>
+        <w:rPr>
+          <w:color w:val="202122"/>
+        </w:rPr>
+        <w:t>The </w:t>
+      </w:r>
+      <w:r>
+        <w:rPr>
+          <w:b/>
+          <w:bCs/>
+          <w:color w:val="202122"/>
+        </w:rPr>
+        <w:t>Hodgkin–Huxley model</w:t>
+      </w:r>
+      <w:r>
+        <w:rPr>
+          <w:color w:val="202122"/>
+        </w:rPr>
+        <w:t>, or </w:t>
+      </w:r>
+      <w:r>
+        <w:rPr>
+          <w:b/>
+          <w:bCs/>
+          <w:color w:val="202122"/>
+        </w:rPr>
+        <w:t>conductance-based model</w:t>
+      </w:r>
+      <w:r>
+        <w:rPr>
+          <w:color w:val="202122"/>
+        </w:rPr>
+        <w:t>, is a mathem</w:t>
+      </w:r>
+      <w:r>
+        <w:rPr>
+          <w:color w:val="202122"/>
+        </w:rPr>
+        <w:t>a</w:t>
+      </w:r>
+      <w:r>
+        <w:rPr>
+          <w:color w:val="202122"/>
+        </w:rPr>
+        <w:t>tical model that describes how action potentials in neurons are initiated and propagated. It is a set of nonlinear differential equations that approximates the electrical characteristics of excitable cells such as neurons and cardiac myocytes. It is a continuous-time dynamical system.</w:t>
+      </w:r>
+    </w:p>
+    <w:p>
+      <w:pPr>
+        <w:pStyle w:val="NormalWeb"/>
+        <w:shd w:val="clear" w:color="auto" w:fill="FFFFFF"/>
+        <w:spacing w:before="120" w:beforeAutospacing="0" w:after="120" w:afterAutospacing="0"/>
+        <w:rPr>
+          <w:color w:val="202122"/>
+        </w:rPr>
+      </w:pPr>
+      <w:r>
+        <w:rPr>
+          <w:color w:val="202122"/>
+        </w:rPr>
+        <w:t>Alan Hodgkin and Andrew Huxley described the model in 1952 to explain the ionic mechanisms underlying the initiation and propagation of action potentials in the </w:t>
+      </w:r>
+      <w:hyperlink r:id="rId5" w:tooltip="Squid giant axon" w:history="1">
+        <w:r>
+          <w:rPr>
+            <w:rStyle w:val="Hyperlink"/>
+            <w:color w:val="0645AD"/>
+            <w:u w:val="none"/>
+          </w:rPr>
+          <w:t>squid giant axon</w:t>
+        </w:r>
+      </w:hyperlink>
+      <w:r>
+        <w:rPr>
+          <w:color w:val="202122"/>
+        </w:rPr>
+        <w:t>.</w:t>
+      </w:r>
+      <w:hyperlink r:id="rId6" w:anchor="cite_note-HH-1" w:history="1">
+        <w:r>
+          <w:rPr>
+            <w:rStyle w:val="Hyperlink"/>
+            <w:color w:val="0645AD"/>
+            <w:u w:val="none"/>
+            <w:vertAlign w:val="superscript"/>
+          </w:rPr>
+          <w:t>[1]</w:t>
+        </w:r>
+      </w:hyperlink>
+      <w:r>
+        <w:rPr>
+          <w:color w:val="202122"/>
+        </w:rPr>
+        <w:t> They received the 1963 Nobel Prize in Physiology or Medicine for this work.</w:t>
+      </w:r>
+    </w:p>
+    <w:p>
+      <w:pPr>
+        <w:pStyle w:val="NormalWeb"/>
+        <w:shd w:val="clear" w:color="auto" w:fill="FFFFFF"/>
+        <w:spacing w:before="120" w:beforeAutospacing="0" w:after="120" w:afterAutospacing="0"/>
+        <w:rPr>
+          <w:color w:val="202122"/>
+        </w:rPr>
+      </w:pPr>
+      <w:r>
+        <w:rPr>
+          <w:color w:val="202122"/>
+          <w:shd w:val="clear" w:color="auto" w:fill="FFFFFF"/>
+        </w:rPr>
+        <w:t>The typical Hodgkin–Huxley model treats each component of an excitable cell as an electrical element (as shown in the figure). The </w:t>
+      </w:r>
+      <w:r>
+        <w:rPr>
+          <w:shd w:val="clear" w:color="auto" w:fill="FFFFFF"/>
+        </w:rPr>
+        <w:t>lipid bilayer</w:t>
+      </w:r>
+      <w:r>
+        <w:rPr>
+          <w:color w:val="202122"/>
+          <w:shd w:val="clear" w:color="auto" w:fill="FFFFFF"/>
+        </w:rPr>
+        <w:t> is represented as a </w:t>
+      </w:r>
+      <w:r>
+        <w:rPr>
+          <w:shd w:val="clear" w:color="auto" w:fill="FFFFFF"/>
+        </w:rPr>
+        <w:t>capacitance</w:t>
+      </w:r>
+      <w:r>
+        <w:rPr>
+          <w:color w:val="202122"/>
+          <w:shd w:val="clear" w:color="auto" w:fill="FFFFFF"/>
+        </w:rPr>
+        <w:t> (C</w:t>
+      </w:r>
+      <w:r>
+        <w:rPr>
+          <w:color w:val="202122"/>
+          <w:shd w:val="clear" w:color="auto" w:fill="FFFFFF"/>
+          <w:vertAlign w:val="subscript"/>
+        </w:rPr>
+        <w:t>m</w:t>
+      </w:r>
+      <w:r>
+        <w:rPr>
+          <w:color w:val="202122"/>
+          <w:shd w:val="clear" w:color="auto" w:fill="FFFFFF"/>
+        </w:rPr>
+        <w:t>). </w:t>
+      </w:r>
+      <w:r>
+        <w:rPr>
+          <w:shd w:val="clear" w:color="auto" w:fill="FFFFFF"/>
+        </w:rPr>
+        <w:t>Voltage-gated ion channels</w:t>
+      </w:r>
+      <w:r>
+        <w:rPr>
+          <w:color w:val="202122"/>
+          <w:shd w:val="clear" w:color="auto" w:fill="FFFFFF"/>
+        </w:rPr>
+        <w:t> are represented by </w:t>
+      </w:r>
+      <w:r>
+        <w:rPr>
+          <w:shd w:val="clear" w:color="auto" w:fill="FFFFFF"/>
+        </w:rPr>
+        <w:t>electrical conductances</w:t>
+      </w:r>
+      <w:r>
+        <w:rPr>
+          <w:color w:val="202122"/>
+          <w:shd w:val="clear" w:color="auto" w:fill="FFFFFF"/>
+        </w:rPr>
+        <w:t> (</w:t>
+      </w:r>
+      <w:r>
+        <w:rPr>
+          <w:i/>
+          <w:iCs/>
+          <w:color w:val="202122"/>
+          <w:shd w:val="clear" w:color="auto" w:fill="FFFFFF"/>
+        </w:rPr>
+        <w:t>g</w:t>
+      </w:r>
+      <w:r>
+        <w:rPr>
+          <w:i/>
+          <w:iCs/>
+          <w:color w:val="202122"/>
+          <w:shd w:val="clear" w:color="auto" w:fill="FFFFFF"/>
+          <w:vertAlign w:val="subscript"/>
+        </w:rPr>
+        <w:t>n</w:t>
+      </w:r>
+      <w:r>
+        <w:rPr>
+          <w:color w:val="202122"/>
+          <w:shd w:val="clear" w:color="auto" w:fill="FFFFFF"/>
+        </w:rPr>
+        <w:t>, where </w:t>
+      </w:r>
+      <w:r>
+        <w:rPr>
+          <w:i/>
+          <w:iCs/>
+          <w:color w:val="202122"/>
+          <w:shd w:val="clear" w:color="auto" w:fill="FFFFFF"/>
+        </w:rPr>
+        <w:t>n</w:t>
+      </w:r>
+      <w:r>
+        <w:rPr>
+          <w:color w:val="202122"/>
+          <w:shd w:val="clear" w:color="auto" w:fill="FFFFFF"/>
+        </w:rPr>
+        <w:t> is the specific ion channel) that depend on both voltage and time. </w:t>
+      </w:r>
+      <w:r>
+        <w:rPr>
+          <w:shd w:val="clear" w:color="auto" w:fill="FFFFFF"/>
+        </w:rPr>
+        <w:t>Leak channels</w:t>
+      </w:r>
+      <w:r>
+        <w:rPr>
+          <w:color w:val="202122"/>
+          <w:shd w:val="clear" w:color="auto" w:fill="FFFFFF"/>
+        </w:rPr>
+        <w:t> are represented by linear conductances (</w:t>
+      </w:r>
+      <w:r>
+        <w:rPr>
+          <w:i/>
+          <w:iCs/>
+          <w:color w:val="202122"/>
+          <w:shd w:val="clear" w:color="auto" w:fill="FFFFFF"/>
+        </w:rPr>
+        <w:t>g</w:t>
+      </w:r>
+      <w:r>
+        <w:rPr>
+          <w:i/>
+          <w:iCs/>
+          <w:color w:val="202122"/>
+          <w:shd w:val="clear" w:color="auto" w:fill="FFFFFF"/>
+          <w:vertAlign w:val="subscript"/>
+        </w:rPr>
+        <w:t>L</w:t>
+      </w:r>
+      <w:r>
+        <w:rPr>
+          <w:color w:val="202122"/>
+          <w:shd w:val="clear" w:color="auto" w:fill="FFFFFF"/>
+        </w:rPr>
+        <w:t>). The </w:t>
+      </w:r>
+      <w:r>
+        <w:rPr>
+          <w:shd w:val="clear" w:color="auto" w:fill="FFFFFF"/>
+        </w:rPr>
+        <w:t>electrochemical gradients</w:t>
+      </w:r>
+      <w:r>
+        <w:rPr>
+          <w:color w:val="202122"/>
+          <w:shd w:val="clear" w:color="auto" w:fill="FFFFFF"/>
+        </w:rPr>
+        <w:t> driving the flow of ions are represented by </w:t>
+      </w:r>
+      <w:r>
+        <w:rPr>
+          <w:shd w:val="clear" w:color="auto" w:fill="FFFFFF"/>
+        </w:rPr>
+        <w:t>voltage sources</w:t>
+      </w:r>
+      <w:r>
+        <w:rPr>
+          <w:color w:val="202122"/>
+          <w:shd w:val="clear" w:color="auto" w:fill="FFFFFF"/>
+        </w:rPr>
+        <w:t> (</w:t>
+      </w:r>
+      <w:r>
+        <w:rPr>
+          <w:i/>
+          <w:iCs/>
+          <w:color w:val="202122"/>
+          <w:shd w:val="clear" w:color="auto" w:fill="FFFFFF"/>
+        </w:rPr>
+        <w:t>E</w:t>
+      </w:r>
+      <w:r>
+        <w:rPr>
+          <w:i/>
+          <w:iCs/>
+          <w:color w:val="202122"/>
+          <w:shd w:val="clear" w:color="auto" w:fill="FFFFFF"/>
+          <w:vertAlign w:val="subscript"/>
+        </w:rPr>
+        <w:t>n</w:t>
+      </w:r>
+      <w:r>
+        <w:rPr>
+          <w:color w:val="202122"/>
+          <w:shd w:val="clear" w:color="auto" w:fill="FFFFFF"/>
+        </w:rPr>
+        <w:t>) whose </w:t>
+      </w:r>
+      <w:r>
+        <w:rPr>
+          <w:shd w:val="clear" w:color="auto" w:fill="FFFFFF"/>
+        </w:rPr>
+        <w:t>voltages</w:t>
+      </w:r>
+      <w:r>
+        <w:rPr>
+          <w:color w:val="202122"/>
+          <w:shd w:val="clear" w:color="auto" w:fill="FFFFFF"/>
+        </w:rPr>
+        <w:t> are determined by the ratio of the intra- and extracellular concentrations of the ionic species of interest. Finall</w:t>
+      </w:r>
+      <w:r>
+        <w:rPr>
+          <w:color w:val="202122"/>
+          <w:shd w:val="clear" w:color="auto" w:fill="FFFFFF"/>
+        </w:rPr>
+        <w:t>y,</w:t>
+      </w:r>
+      <w:r>
+        <w:rPr>
+          <w:color w:val="202122"/>
+          <w:shd w:val="clear" w:color="auto" w:fill="FFFFFF"/>
+        </w:rPr>
+        <w:t xml:space="preserve"> </w:t>
+      </w:r>
+      <w:r>
+        <w:rPr>
+          <w:color w:val="202122"/>
+          <w:shd w:val="clear" w:color="auto" w:fill="FFFFFF"/>
+        </w:rPr>
+        <w:t>t</w:t>
+      </w:r>
+      <w:r>
+        <w:rPr>
+          <w:color w:val="202122"/>
+          <w:shd w:val="clear" w:color="auto" w:fill="FFFFFF"/>
+        </w:rPr>
+        <w:t>he </w:t>
+      </w:r>
+      <w:r>
+        <w:rPr>
+          <w:shd w:val="clear" w:color="auto" w:fill="FFFFFF"/>
+        </w:rPr>
+        <w:t>membrane potential</w:t>
+      </w:r>
+      <w:r>
+        <w:rPr>
+          <w:color w:val="202122"/>
+          <w:shd w:val="clear" w:color="auto" w:fill="FFFFFF"/>
+        </w:rPr>
+        <w:t> is denoted by </w:t>
+      </w:r>
+      <w:r>
+        <w:rPr>
+          <w:i/>
+          <w:iCs/>
+          <w:color w:val="202122"/>
+          <w:shd w:val="clear" w:color="auto" w:fill="FFFFFF"/>
+        </w:rPr>
+        <w:t>V</w:t>
+      </w:r>
+      <w:r>
+        <w:rPr>
+          <w:i/>
+          <w:iCs/>
+          <w:color w:val="202122"/>
+          <w:shd w:val="clear" w:color="auto" w:fill="FFFFFF"/>
+          <w:vertAlign w:val="subscript"/>
+        </w:rPr>
+        <w:t>m</w:t>
+      </w:r>
+      <w:r>
+        <w:rPr>
+          <w:color w:val="202122"/>
+          <w:shd w:val="clear" w:color="auto" w:fill="FFFFFF"/>
+        </w:rPr>
+        <w:t>.</w:t>
+      </w:r>
+    </w:p>
+    <w:p>
+      <w:pPr>
+        <w:rPr>
+          <w:rFonts w:ascii="Times New Roman" w:hAnsi="Times New Roman" w:cs="Times New Roman"/>
+          <w:sz w:val="24"/>
+          <w:szCs w:val="24"/>
+        </w:rPr>
+      </w:pPr>
     </w:p>
     <w:sectPr>
       <w:pgSz w:w="12240" w:h="15840"/>
@@ -443,6 +916,46 @@
     <w:semiHidden/>
     <w:unhideWhenUsed/>
   </w:style>
+  <w:style w:type="paragraph" w:styleId="NormalWeb">
+    <w:name w:val="Normal (Web)"/>
+    <w:basedOn w:val="Normal"/>
+    <w:uiPriority w:val="99"/>
+    <w:semiHidden/>
+    <w:unhideWhenUsed/>
+    <w:rsid w:val="00062DF7"/>
+    <w:pPr>
+      <w:spacing w:before="100" w:beforeAutospacing="1" w:after="100" w:afterAutospacing="1" w:line="240" w:lineRule="auto"/>
+    </w:pPr>
+    <w:rPr>
+      <w:rFonts w:ascii="Times New Roman" w:eastAsia="Times New Roman" w:hAnsi="Times New Roman" w:cs="Times New Roman"/>
+      <w:sz w:val="24"/>
+      <w:szCs w:val="24"/>
+    </w:rPr>
+  </w:style>
+  <w:style w:type="character" w:styleId="Hyperlink">
+    <w:name w:val="Hyperlink"/>
+    <w:basedOn w:val="DefaultParagraphFont"/>
+    <w:uiPriority w:val="99"/>
+    <w:semiHidden/>
+    <w:unhideWhenUsed/>
+    <w:rsid w:val="00062DF7"/>
+    <w:rPr>
+      <w:color w:val="0000FF"/>
+      <w:u w:val="single"/>
+    </w:rPr>
+  </w:style>
+  <w:style w:type="character" w:styleId="FollowedHyperlink">
+    <w:name w:val="FollowedHyperlink"/>
+    <w:basedOn w:val="DefaultParagraphFont"/>
+    <w:uiPriority w:val="99"/>
+    <w:semiHidden/>
+    <w:unhideWhenUsed/>
+    <w:rsid w:val="00062DF7"/>
+    <w:rPr>
+      <w:color w:val="954F72" w:themeColor="followedHyperlink"/>
+      <w:u w:val="single"/>
+    </w:rPr>
+  </w:style>
 </w:styles>
 </file>
 
@@ -739,4 +1252,16 @@
     </a:ext>
   </a:extLst>
 </a:theme>
+</file>
+
+<file path=customXml/item1.xml><?xml version="1.0" encoding="utf-8"?>
+<b:Sources xmlns:b="http://schemas.openxmlformats.org/officeDocument/2006/bibliography" xmlns="http://schemas.openxmlformats.org/officeDocument/2006/bibliography" SelectedStyle="\APASixthEditionOfficeOnline.xsl" StyleName="APA" Version="6"/>
+</file>
+
+<file path=customXml/itemProps1.xml><?xml version="1.0" encoding="utf-8"?>
+<ds:datastoreItem xmlns:ds="http://schemas.openxmlformats.org/officeDocument/2006/customXml" ds:itemID="{9D21D30C-F83F-4508-AFEC-B367A8532C76}">
+  <ds:schemaRefs>
+    <ds:schemaRef ds:uri="http://schemas.openxmlformats.org/officeDocument/2006/bibliography"/>
+  </ds:schemaRefs>
+</ds:datastoreItem>
 </file>
</xml_diff>

<commit_message>
additions to doc and changes to graphs
</commit_message>
<xml_diff>
--- a/Dissertation.docx
+++ b/Dissertation.docx
@@ -110,19 +110,7 @@
         <w:rPr>
           <w:color w:val="202122"/>
         </w:rPr>
-        <w:t>, is a mathem</w:t>
-      </w:r>
-      <w:r>
-        <w:rPr>
-          <w:color w:val="202122"/>
-        </w:rPr>
-        <w:t>a</w:t>
-      </w:r>
-      <w:r>
-        <w:rPr>
-          <w:color w:val="202122"/>
-        </w:rPr>
-        <w:t>tical model that describes how action potentials in neurons are initiated and propagated. It is a set of nonlinear differential equations that approximates the electrical characteristics of excitable cells such as neurons and cardiac myocytes. It is a continuous-time dynamical system.</w:t>
+        <w:t>, is a mathematical model that describes how action potentials in neurons are initiated and propagated. It is a set of nonlinear differential equations that approximates the electrical characteristics of excitable cells such as neurons and cardiac myocytes. It is a continuous-time dynamical system.</w:t>
       </w:r>
     </w:p>
     <w:p>
@@ -140,333 +128,775 @@
         </w:rPr>
         <w:t>Alan Hodgkin and Andrew Huxley described the model in 1952 to explain the ionic mechanisms underlying the initiation and propagation of action potentials in the </w:t>
       </w:r>
-      <w:hyperlink r:id="rId5" w:tooltip="Squid giant axon" w:history="1">
+      <w:r>
+        <w:t>squid giant axon</w:t>
+      </w:r>
+      <w:r>
+        <w:rPr>
+          <w:color w:val="202122"/>
+        </w:rPr>
+        <w:t>.</w:t>
+      </w:r>
+      <w:r>
+        <w:rPr>
+          <w:vertAlign w:val="superscript"/>
+        </w:rPr>
+        <w:t>[1]</w:t>
+      </w:r>
+      <w:r>
+        <w:rPr>
+          <w:color w:val="202122"/>
+        </w:rPr>
+        <w:t> They received the 1963 Nobel Prize in Physiology or Medicine for this work.</w:t>
+      </w:r>
+    </w:p>
+    <w:p>
+      <w:pPr>
+        <w:pStyle w:val="NormalWeb"/>
+        <w:shd w:val="clear" w:color="auto" w:fill="FFFFFF"/>
+        <w:spacing w:before="120" w:beforeAutospacing="0" w:after="120" w:afterAutospacing="0"/>
+        <w:rPr>
+          <w:color w:val="202122"/>
+          <w:shd w:val="clear" w:color="auto" w:fill="FFFFFF"/>
+        </w:rPr>
+      </w:pPr>
+      <w:r>
+        <w:rPr>
+          <w:color w:val="202122"/>
+          <w:shd w:val="clear" w:color="auto" w:fill="FFFFFF"/>
+        </w:rPr>
+        <w:t>The typical Hodgkin–Huxley model treats each component of an excitable cell as an electrical element. The </w:t>
+      </w:r>
+      <w:r>
+        <w:rPr>
+          <w:shd w:val="clear" w:color="auto" w:fill="FFFFFF"/>
+        </w:rPr>
+        <w:t>lipid bilayer</w:t>
+      </w:r>
+      <w:r>
+        <w:rPr>
+          <w:color w:val="202122"/>
+          <w:shd w:val="clear" w:color="auto" w:fill="FFFFFF"/>
+        </w:rPr>
+        <w:t> is represented as a </w:t>
+      </w:r>
+      <w:r>
+        <w:rPr>
+          <w:shd w:val="clear" w:color="auto" w:fill="FFFFFF"/>
+        </w:rPr>
+        <w:t>capacitance</w:t>
+      </w:r>
+      <w:r>
+        <w:rPr>
+          <w:color w:val="202122"/>
+          <w:shd w:val="clear" w:color="auto" w:fill="FFFFFF"/>
+        </w:rPr>
+        <w:t> (C</w:t>
+      </w:r>
+      <w:r>
+        <w:rPr>
+          <w:color w:val="202122"/>
+          <w:shd w:val="clear" w:color="auto" w:fill="FFFFFF"/>
+          <w:vertAlign w:val="subscript"/>
+        </w:rPr>
+        <w:t>m</w:t>
+      </w:r>
+      <w:r>
+        <w:rPr>
+          <w:color w:val="202122"/>
+          <w:shd w:val="clear" w:color="auto" w:fill="FFFFFF"/>
+        </w:rPr>
+        <w:t>). </w:t>
+      </w:r>
+      <w:r>
+        <w:rPr>
+          <w:shd w:val="clear" w:color="auto" w:fill="FFFFFF"/>
+        </w:rPr>
+        <w:t>Voltage-gated ion channels</w:t>
+      </w:r>
+      <w:r>
+        <w:rPr>
+          <w:color w:val="202122"/>
+          <w:shd w:val="clear" w:color="auto" w:fill="FFFFFF"/>
+        </w:rPr>
+        <w:t> are represented by </w:t>
+      </w:r>
+      <w:r>
+        <w:rPr>
+          <w:shd w:val="clear" w:color="auto" w:fill="FFFFFF"/>
+        </w:rPr>
+        <w:t>electrical conductances</w:t>
+      </w:r>
+      <w:r>
+        <w:rPr>
+          <w:color w:val="202122"/>
+          <w:shd w:val="clear" w:color="auto" w:fill="FFFFFF"/>
+        </w:rPr>
+        <w:t> (</w:t>
+      </w:r>
+      <w:r>
+        <w:rPr>
+          <w:i/>
+          <w:iCs/>
+          <w:color w:val="202122"/>
+          <w:shd w:val="clear" w:color="auto" w:fill="FFFFFF"/>
+        </w:rPr>
+        <w:t>g</w:t>
+      </w:r>
+      <w:r>
+        <w:rPr>
+          <w:i/>
+          <w:iCs/>
+          <w:color w:val="202122"/>
+          <w:shd w:val="clear" w:color="auto" w:fill="FFFFFF"/>
+          <w:vertAlign w:val="subscript"/>
+        </w:rPr>
+        <w:t>n</w:t>
+      </w:r>
+      <w:r>
+        <w:rPr>
+          <w:color w:val="202122"/>
+          <w:shd w:val="clear" w:color="auto" w:fill="FFFFFF"/>
+        </w:rPr>
+        <w:t>, where </w:t>
+      </w:r>
+      <w:r>
+        <w:rPr>
+          <w:i/>
+          <w:iCs/>
+          <w:color w:val="202122"/>
+          <w:shd w:val="clear" w:color="auto" w:fill="FFFFFF"/>
+        </w:rPr>
+        <w:t>n</w:t>
+      </w:r>
+      <w:r>
+        <w:rPr>
+          <w:color w:val="202122"/>
+          <w:shd w:val="clear" w:color="auto" w:fill="FFFFFF"/>
+        </w:rPr>
+        <w:t> is the specific ion channel) that depend on both voltage and time. </w:t>
+      </w:r>
+      <w:r>
+        <w:rPr>
+          <w:shd w:val="clear" w:color="auto" w:fill="FFFFFF"/>
+        </w:rPr>
+        <w:t>Leak channels</w:t>
+      </w:r>
+      <w:r>
+        <w:rPr>
+          <w:color w:val="202122"/>
+          <w:shd w:val="clear" w:color="auto" w:fill="FFFFFF"/>
+        </w:rPr>
+        <w:t> are represented by linear conductances (</w:t>
+      </w:r>
+      <w:r>
+        <w:rPr>
+          <w:i/>
+          <w:iCs/>
+          <w:color w:val="202122"/>
+          <w:shd w:val="clear" w:color="auto" w:fill="FFFFFF"/>
+        </w:rPr>
+        <w:t>g</w:t>
+      </w:r>
+      <w:r>
+        <w:rPr>
+          <w:i/>
+          <w:iCs/>
+          <w:color w:val="202122"/>
+          <w:shd w:val="clear" w:color="auto" w:fill="FFFFFF"/>
+          <w:vertAlign w:val="subscript"/>
+        </w:rPr>
+        <w:t>L</w:t>
+      </w:r>
+      <w:r>
+        <w:rPr>
+          <w:color w:val="202122"/>
+          <w:shd w:val="clear" w:color="auto" w:fill="FFFFFF"/>
+        </w:rPr>
+        <w:t>). The </w:t>
+      </w:r>
+      <w:r>
+        <w:rPr>
+          <w:shd w:val="clear" w:color="auto" w:fill="FFFFFF"/>
+        </w:rPr>
+        <w:t>electrochemical gradients</w:t>
+      </w:r>
+      <w:r>
+        <w:rPr>
+          <w:color w:val="202122"/>
+          <w:shd w:val="clear" w:color="auto" w:fill="FFFFFF"/>
+        </w:rPr>
+        <w:t> driving the flow of ions are represented by </w:t>
+      </w:r>
+      <w:r>
+        <w:rPr>
+          <w:shd w:val="clear" w:color="auto" w:fill="FFFFFF"/>
+        </w:rPr>
+        <w:t>voltage sources</w:t>
+      </w:r>
+      <w:r>
+        <w:rPr>
+          <w:color w:val="202122"/>
+          <w:shd w:val="clear" w:color="auto" w:fill="FFFFFF"/>
+        </w:rPr>
+        <w:t> (</w:t>
+      </w:r>
+      <w:r>
+        <w:rPr>
+          <w:i/>
+          <w:iCs/>
+          <w:color w:val="202122"/>
+          <w:shd w:val="clear" w:color="auto" w:fill="FFFFFF"/>
+        </w:rPr>
+        <w:t>E</w:t>
+      </w:r>
+      <w:r>
+        <w:rPr>
+          <w:i/>
+          <w:iCs/>
+          <w:color w:val="202122"/>
+          <w:shd w:val="clear" w:color="auto" w:fill="FFFFFF"/>
+          <w:vertAlign w:val="subscript"/>
+        </w:rPr>
+        <w:t>n</w:t>
+      </w:r>
+      <w:r>
+        <w:rPr>
+          <w:color w:val="202122"/>
+          <w:shd w:val="clear" w:color="auto" w:fill="FFFFFF"/>
+        </w:rPr>
+        <w:t>) whose </w:t>
+      </w:r>
+      <w:r>
+        <w:rPr>
+          <w:shd w:val="clear" w:color="auto" w:fill="FFFFFF"/>
+        </w:rPr>
+        <w:t>voltages</w:t>
+      </w:r>
+      <w:r>
+        <w:rPr>
+          <w:color w:val="202122"/>
+          <w:shd w:val="clear" w:color="auto" w:fill="FFFFFF"/>
+        </w:rPr>
+        <w:t> are determined by the ratio of the intra- and extracellular concentrations of the ionic species of interest. Finall</w:t>
+      </w:r>
+      <w:r>
+        <w:rPr>
+          <w:color w:val="202122"/>
+          <w:shd w:val="clear" w:color="auto" w:fill="FFFFFF"/>
+        </w:rPr>
+        <w:t>y,</w:t>
+      </w:r>
+      <w:r>
+        <w:rPr>
+          <w:color w:val="202122"/>
+          <w:shd w:val="clear" w:color="auto" w:fill="FFFFFF"/>
+        </w:rPr>
+        <w:t xml:space="preserve"> </w:t>
+      </w:r>
+      <w:r>
+        <w:rPr>
+          <w:color w:val="202122"/>
+          <w:shd w:val="clear" w:color="auto" w:fill="FFFFFF"/>
+        </w:rPr>
+        <w:t>t</w:t>
+      </w:r>
+      <w:r>
+        <w:rPr>
+          <w:color w:val="202122"/>
+          <w:shd w:val="clear" w:color="auto" w:fill="FFFFFF"/>
+        </w:rPr>
+        <w:t>he </w:t>
+      </w:r>
+      <w:r>
+        <w:rPr>
+          <w:shd w:val="clear" w:color="auto" w:fill="FFFFFF"/>
+        </w:rPr>
+        <w:t>membrane potential</w:t>
+      </w:r>
+      <w:r>
+        <w:rPr>
+          <w:color w:val="202122"/>
+          <w:shd w:val="clear" w:color="auto" w:fill="FFFFFF"/>
+        </w:rPr>
+        <w:t> is denoted by </w:t>
+      </w:r>
+      <w:r>
+        <w:rPr>
+          <w:i/>
+          <w:iCs/>
+          <w:color w:val="202122"/>
+          <w:shd w:val="clear" w:color="auto" w:fill="FFFFFF"/>
+        </w:rPr>
+        <w:t>V</w:t>
+      </w:r>
+      <w:r>
+        <w:rPr>
+          <w:i/>
+          <w:iCs/>
+          <w:color w:val="202122"/>
+          <w:shd w:val="clear" w:color="auto" w:fill="FFFFFF"/>
+          <w:vertAlign w:val="subscript"/>
+        </w:rPr>
+        <w:t>m</w:t>
+      </w:r>
+      <w:r>
+        <w:rPr>
+          <w:color w:val="202122"/>
+          <w:shd w:val="clear" w:color="auto" w:fill="FFFFFF"/>
+        </w:rPr>
+        <w:t>.</w:t>
+      </w:r>
+    </w:p>
+    <w:p>
+      <w:pPr>
+        <w:pStyle w:val="NormalWeb"/>
+        <w:shd w:val="clear" w:color="auto" w:fill="FFFFFF"/>
+        <w:spacing w:before="120" w:beforeAutospacing="0" w:after="120" w:afterAutospacing="0"/>
+        <w:rPr>
+          <w:color w:val="202122"/>
+          <w:shd w:val="clear" w:color="auto" w:fill="FFFFFF"/>
+        </w:rPr>
+      </w:pPr>
+    </w:p>
+    <w:p>
+      <w:pPr>
+        <w:pStyle w:val="NormalWeb"/>
+        <w:shd w:val="clear" w:color="auto" w:fill="FFFFFF"/>
+        <w:spacing w:before="120" w:beforeAutospacing="0" w:after="120" w:afterAutospacing="0"/>
+        <w:rPr>
+          <w:color w:val="202122"/>
+          <w:shd w:val="clear" w:color="auto" w:fill="FFFFFF"/>
+        </w:rPr>
+      </w:pPr>
+    </w:p>
+    <w:p>
+      <w:pPr>
+        <w:pStyle w:val="NormalWeb"/>
+        <w:shd w:val="clear" w:color="auto" w:fill="FFFFFF"/>
+        <w:spacing w:before="120" w:beforeAutospacing="0" w:after="120" w:afterAutospacing="0"/>
+        <w:rPr>
+          <w:shd w:val="clear" w:color="auto" w:fill="FFFFFF"/>
+        </w:rPr>
+      </w:pPr>
+      <w:r>
+        <w:rPr>
+          <w:shd w:val="clear" w:color="auto" w:fill="FFFFFF"/>
+        </w:rPr>
+        <w:t>Channel kinetics are described with the usual Hodgkin-Huxley channel equation</w:t>
+      </w:r>
+      <w:r>
+        <w:rPr>
+          <w:shd w:val="clear" w:color="auto" w:fill="FFFFFF"/>
+        </w:rPr>
+        <w:t xml:space="preserve"> and constants</w:t>
+      </w:r>
+      <w:r>
+        <w:rPr>
+          <w:shd w:val="clear" w:color="auto" w:fill="FFFFFF"/>
+        </w:rPr>
+        <w:t xml:space="preserve"> with, </w:t>
+      </w:r>
+      <w:r>
+        <w:rPr>
+          <w:shd w:val="clear" w:color="auto" w:fill="FFFFFF"/>
+          <w:lang w:val="el-GR"/>
+        </w:rPr>
+        <w:t>α</w:t>
+      </w:r>
+      <w:r>
+        <w:rPr>
+          <w:shd w:val="clear" w:color="auto" w:fill="FFFFFF"/>
+        </w:rPr>
+        <w:t>,</w:t>
+      </w:r>
+      <w:r>
+        <w:rPr>
+          <w:shd w:val="clear" w:color="auto" w:fill="FFFFFF"/>
+          <w:lang w:val="el-GR"/>
+        </w:rPr>
+        <w:t xml:space="preserve"> β</w:t>
+      </w:r>
+      <w:r>
+        <w:rPr>
+          <w:shd w:val="clear" w:color="auto" w:fill="FFFFFF"/>
+        </w:rPr>
+        <w:t xml:space="preserve"> being the forward and backwards rate, respectively</w:t>
+      </w:r>
+    </w:p>
+    <w:p>
+      <w:pPr>
+        <w:pStyle w:val="NormalWeb"/>
+        <w:shd w:val="clear" w:color="auto" w:fill="FFFFFF"/>
+        <w:spacing w:before="120" w:beforeAutospacing="0" w:after="120" w:afterAutospacing="0"/>
+        <w:rPr>
+          <w:color w:val="202122"/>
+          <w:shd w:val="clear" w:color="auto" w:fill="FFFFFF"/>
+        </w:rPr>
+      </w:pPr>
+    </w:p>
+    <w:p>
+      <w:pPr>
+        <w:pStyle w:val="NormalWeb"/>
+        <w:shd w:val="clear" w:color="auto" w:fill="FFFFFF"/>
+        <w:spacing w:before="120" w:beforeAutospacing="0" w:after="120" w:afterAutospacing="0"/>
+        <w:rPr>
+          <w:color w:val="202122"/>
+          <w:shd w:val="clear" w:color="auto" w:fill="FFFFFF"/>
+        </w:rPr>
+      </w:pPr>
+      <w:r>
+        <w:t>One other technical note is that certain function forms can become indeterminate at certain voltage values</w:t>
+      </w:r>
+      <w:r>
+        <w:t>. Given a specific voltage, a</w:t>
+      </w:r>
+      <w:r>
+        <w:rPr>
+          <w:vertAlign w:val="subscript"/>
+        </w:rPr>
+        <w:t>n</w:t>
+      </w:r>
+      <w:r>
+        <w:t>(V) may evaluate to the indeterminate form 0/0</w:t>
+      </w:r>
+      <w:r>
+        <w:t xml:space="preserve">. The solution to this problem is to apply </w:t>
+      </w:r>
+      <w:r>
+        <w:t>L’Hospital’s</w:t>
+      </w:r>
+      <w:r>
+        <w:t xml:space="preserve"> rule, which states that if f(x) and g(x) approach 0 as x approaches a, and f </w:t>
+      </w:r>
+      <w:r>
+        <w:t>‘</w:t>
+      </w:r>
+      <w:r>
+        <w:t>(x)/ g</w:t>
+      </w:r>
+      <w:r>
+        <w:t>’</w:t>
+      </w:r>
+      <w:r>
+        <w:t>(x) approaches L as x approaches a, then the ratio f (x)/ g(x) approaches L as well. Using this rule, it can be shown that an (10) = 0.1.</w:t>
+      </w:r>
+      <w:r>
+        <w:t xml:space="preserve"> </w:t>
+      </w:r>
+      <w:r>
+        <w:t>Hence, the</w:t>
+      </w:r>
+      <w:r>
+        <w:t xml:space="preserve"> </w:t>
+      </w:r>
+      <w:r>
+        <w:t xml:space="preserve">limits for </w:t>
+      </w:r>
+      <w:r>
+        <w:t>every</w:t>
+      </w:r>
+      <w:r>
+        <w:t xml:space="preserve"> case</w:t>
+      </w:r>
+      <w:r>
+        <w:t xml:space="preserve"> are</w:t>
+      </w:r>
+      <w:r>
+        <w:t xml:space="preserve"> </w:t>
+      </w:r>
+      <w:r>
+        <w:t>hardcoded for simplicity and efficiency.</w:t>
+      </w:r>
+    </w:p>
+    <w:p>
+      <w:pPr>
+        <w:pStyle w:val="NormalWeb"/>
+        <w:shd w:val="clear" w:color="auto" w:fill="FFFFFF"/>
+        <w:spacing w:before="120" w:beforeAutospacing="0" w:after="120" w:afterAutospacing="0"/>
+        <w:rPr>
+          <w:color w:val="202122"/>
+          <w:shd w:val="clear" w:color="auto" w:fill="FFFFFF"/>
+        </w:rPr>
+      </w:pPr>
+    </w:p>
+    <w:p>
+      <w:pPr>
+        <w:pStyle w:val="NormalWeb"/>
+        <w:shd w:val="clear" w:color="auto" w:fill="FFFFFF"/>
+        <w:spacing w:before="120" w:beforeAutospacing="0" w:after="120" w:afterAutospacing="0"/>
+        <w:rPr>
+          <w:b/>
+          <w:bCs/>
+          <w:i/>
+          <w:iCs/>
+          <w:color w:val="202122"/>
+          <w:sz w:val="32"/>
+          <w:szCs w:val="32"/>
+          <w:u w:val="single"/>
+        </w:rPr>
+      </w:pPr>
+      <w:r>
+        <w:rPr>
+          <w:b/>
+          <w:bCs/>
+          <w:i/>
+          <w:iCs/>
+          <w:color w:val="202122"/>
+          <w:sz w:val="32"/>
+          <w:szCs w:val="32"/>
+          <w:u w:val="single"/>
+          <w:shd w:val="clear" w:color="auto" w:fill="FFFFFF"/>
+        </w:rPr>
+        <w:t>References</w:t>
+      </w:r>
+    </w:p>
+    <w:p>
+      <w:pPr>
+        <w:numPr>
+          <w:ilvl w:val="0"/>
+          <w:numId w:val="1"/>
+        </w:numPr>
+        <w:shd w:val="clear" w:color="auto" w:fill="FFFFFF"/>
+        <w:spacing w:before="100" w:beforeAutospacing="1" w:after="24" w:line="240" w:lineRule="auto"/>
+        <w:ind w:left="1488"/>
+        <w:rPr>
+          <w:rFonts w:ascii="Arial" w:hAnsi="Arial" w:cs="Arial"/>
+          <w:color w:val="202122"/>
+          <w:sz w:val="19"/>
+          <w:szCs w:val="19"/>
+        </w:rPr>
+      </w:pPr>
+      <w:r>
+        <w:rPr>
+          <w:rFonts w:ascii="Arial" w:hAnsi="Arial" w:cs="Arial"/>
+          <w:color w:val="202122"/>
+          <w:sz w:val="19"/>
+          <w:szCs w:val="19"/>
+        </w:rPr>
+        <w:t> </w:t>
+      </w:r>
+      <w:r>
+        <w:rPr>
+          <w:rStyle w:val="HTMLCite"/>
+          <w:rFonts w:ascii="Arial" w:hAnsi="Arial" w:cs="Arial"/>
+          <w:color w:val="202122"/>
+          <w:sz w:val="19"/>
+          <w:szCs w:val="19"/>
+        </w:rPr>
+        <w:t>Hodgkin AL, Huxley AF (August 1952). </w:t>
+      </w:r>
+      <w:hyperlink r:id="rId6" w:history="1">
         <w:r>
           <w:rPr>
             <w:rStyle w:val="Hyperlink"/>
-            <w:color w:val="0645AD"/>
-            <w:u w:val="none"/>
+            <w:rFonts w:ascii="Arial" w:hAnsi="Arial" w:cs="Arial"/>
+            <w:i/>
+            <w:iCs/>
+            <w:color w:val="3366BB"/>
+            <w:sz w:val="19"/>
+            <w:szCs w:val="19"/>
           </w:rPr>
-          <w:t>squid giant axon</w:t>
+          <w:t>"A quantitative description of membrane current and its application to conduction and excitation in nerve"</w:t>
         </w:r>
       </w:hyperlink>
       <w:r>
         <w:rPr>
-          <w:color w:val="202122"/>
-        </w:rPr>
-        <w:t>.</w:t>
-      </w:r>
-      <w:hyperlink r:id="rId6" w:anchor="cite_note-HH-1" w:history="1">
+          <w:rStyle w:val="HTMLCite"/>
+          <w:rFonts w:ascii="Arial" w:hAnsi="Arial" w:cs="Arial"/>
+          <w:color w:val="202122"/>
+          <w:sz w:val="19"/>
+          <w:szCs w:val="19"/>
+        </w:rPr>
+        <w:t>. The Journal of Physiology. </w:t>
+      </w:r>
+      <w:r>
+        <w:rPr>
+          <w:rStyle w:val="HTMLCite"/>
+          <w:rFonts w:ascii="Arial" w:hAnsi="Arial" w:cs="Arial"/>
+          <w:b/>
+          <w:bCs/>
+          <w:color w:val="202122"/>
+          <w:sz w:val="19"/>
+          <w:szCs w:val="19"/>
+        </w:rPr>
+        <w:t>117</w:t>
+      </w:r>
+      <w:r>
+        <w:rPr>
+          <w:rStyle w:val="HTMLCite"/>
+          <w:rFonts w:ascii="Arial" w:hAnsi="Arial" w:cs="Arial"/>
+          <w:color w:val="202122"/>
+          <w:sz w:val="19"/>
+          <w:szCs w:val="19"/>
+        </w:rPr>
+        <w:t> (4): 500–44. </w:t>
+      </w:r>
+      <w:hyperlink r:id="rId7" w:tooltip="Doi (identifier)" w:history="1">
         <w:r>
           <w:rPr>
             <w:rStyle w:val="Hyperlink"/>
+            <w:rFonts w:ascii="Arial" w:hAnsi="Arial" w:cs="Arial"/>
+            <w:i/>
+            <w:iCs/>
             <w:color w:val="0645AD"/>
-            <w:u w:val="none"/>
-            <w:vertAlign w:val="superscript"/>
+            <w:sz w:val="19"/>
+            <w:szCs w:val="19"/>
           </w:rPr>
-          <w:t>[1]</w:t>
+          <w:t>doi</w:t>
         </w:r>
       </w:hyperlink>
       <w:r>
         <w:rPr>
-          <w:color w:val="202122"/>
-        </w:rPr>
-        <w:t> They received the 1963 Nobel Prize in Physiology or Medicine for this work.</w:t>
-      </w:r>
-    </w:p>
-    <w:p>
-      <w:pPr>
-        <w:pStyle w:val="NormalWeb"/>
-        <w:shd w:val="clear" w:color="auto" w:fill="FFFFFF"/>
-        <w:spacing w:before="120" w:beforeAutospacing="0" w:after="120" w:afterAutospacing="0"/>
-        <w:rPr>
-          <w:color w:val="202122"/>
-        </w:rPr>
-      </w:pPr>
-      <w:r>
-        <w:rPr>
-          <w:color w:val="202122"/>
-          <w:shd w:val="clear" w:color="auto" w:fill="FFFFFF"/>
-        </w:rPr>
-        <w:t>The typical Hodgkin–Huxley model treats each component of an excitable cell as an electrical element (as shown in the figure). The </w:t>
-      </w:r>
-      <w:r>
-        <w:rPr>
-          <w:shd w:val="clear" w:color="auto" w:fill="FFFFFF"/>
-        </w:rPr>
-        <w:t>lipid bilayer</w:t>
-      </w:r>
-      <w:r>
-        <w:rPr>
-          <w:color w:val="202122"/>
-          <w:shd w:val="clear" w:color="auto" w:fill="FFFFFF"/>
-        </w:rPr>
-        <w:t> is represented as a </w:t>
-      </w:r>
-      <w:r>
-        <w:rPr>
-          <w:shd w:val="clear" w:color="auto" w:fill="FFFFFF"/>
-        </w:rPr>
-        <w:t>capacitance</w:t>
-      </w:r>
-      <w:r>
-        <w:rPr>
-          <w:color w:val="202122"/>
-          <w:shd w:val="clear" w:color="auto" w:fill="FFFFFF"/>
-        </w:rPr>
-        <w:t> (C</w:t>
-      </w:r>
-      <w:r>
-        <w:rPr>
-          <w:color w:val="202122"/>
-          <w:shd w:val="clear" w:color="auto" w:fill="FFFFFF"/>
-          <w:vertAlign w:val="subscript"/>
-        </w:rPr>
-        <w:t>m</w:t>
-      </w:r>
-      <w:r>
-        <w:rPr>
-          <w:color w:val="202122"/>
-          <w:shd w:val="clear" w:color="auto" w:fill="FFFFFF"/>
-        </w:rPr>
-        <w:t>). </w:t>
-      </w:r>
-      <w:r>
-        <w:rPr>
-          <w:shd w:val="clear" w:color="auto" w:fill="FFFFFF"/>
-        </w:rPr>
-        <w:t>Voltage-gated ion channels</w:t>
-      </w:r>
-      <w:r>
-        <w:rPr>
-          <w:color w:val="202122"/>
-          <w:shd w:val="clear" w:color="auto" w:fill="FFFFFF"/>
-        </w:rPr>
-        <w:t> are represented by </w:t>
-      </w:r>
-      <w:r>
-        <w:rPr>
-          <w:shd w:val="clear" w:color="auto" w:fill="FFFFFF"/>
-        </w:rPr>
-        <w:t>electrical conductances</w:t>
-      </w:r>
-      <w:r>
-        <w:rPr>
-          <w:color w:val="202122"/>
-          <w:shd w:val="clear" w:color="auto" w:fill="FFFFFF"/>
-        </w:rPr>
-        <w:t> (</w:t>
-      </w:r>
-      <w:r>
-        <w:rPr>
-          <w:i/>
-          <w:iCs/>
-          <w:color w:val="202122"/>
-          <w:shd w:val="clear" w:color="auto" w:fill="FFFFFF"/>
-        </w:rPr>
-        <w:t>g</w:t>
-      </w:r>
-      <w:r>
-        <w:rPr>
-          <w:i/>
-          <w:iCs/>
-          <w:color w:val="202122"/>
-          <w:shd w:val="clear" w:color="auto" w:fill="FFFFFF"/>
-          <w:vertAlign w:val="subscript"/>
-        </w:rPr>
-        <w:t>n</w:t>
-      </w:r>
-      <w:r>
-        <w:rPr>
-          <w:color w:val="202122"/>
-          <w:shd w:val="clear" w:color="auto" w:fill="FFFFFF"/>
-        </w:rPr>
-        <w:t>, where </w:t>
-      </w:r>
-      <w:r>
-        <w:rPr>
-          <w:i/>
-          <w:iCs/>
-          <w:color w:val="202122"/>
-          <w:shd w:val="clear" w:color="auto" w:fill="FFFFFF"/>
-        </w:rPr>
-        <w:t>n</w:t>
-      </w:r>
-      <w:r>
-        <w:rPr>
-          <w:color w:val="202122"/>
-          <w:shd w:val="clear" w:color="auto" w:fill="FFFFFF"/>
-        </w:rPr>
-        <w:t> is the specific ion channel) that depend on both voltage and time. </w:t>
-      </w:r>
-      <w:r>
-        <w:rPr>
-          <w:shd w:val="clear" w:color="auto" w:fill="FFFFFF"/>
-        </w:rPr>
-        <w:t>Leak channels</w:t>
-      </w:r>
-      <w:r>
-        <w:rPr>
-          <w:color w:val="202122"/>
-          <w:shd w:val="clear" w:color="auto" w:fill="FFFFFF"/>
-        </w:rPr>
-        <w:t> are represented by linear conductances (</w:t>
-      </w:r>
-      <w:r>
-        <w:rPr>
-          <w:i/>
-          <w:iCs/>
-          <w:color w:val="202122"/>
-          <w:shd w:val="clear" w:color="auto" w:fill="FFFFFF"/>
-        </w:rPr>
-        <w:t>g</w:t>
-      </w:r>
-      <w:r>
-        <w:rPr>
-          <w:i/>
-          <w:iCs/>
-          <w:color w:val="202122"/>
-          <w:shd w:val="clear" w:color="auto" w:fill="FFFFFF"/>
-          <w:vertAlign w:val="subscript"/>
-        </w:rPr>
-        <w:t>L</w:t>
-      </w:r>
-      <w:r>
-        <w:rPr>
-          <w:color w:val="202122"/>
-          <w:shd w:val="clear" w:color="auto" w:fill="FFFFFF"/>
-        </w:rPr>
-        <w:t>). The </w:t>
-      </w:r>
-      <w:r>
-        <w:rPr>
-          <w:shd w:val="clear" w:color="auto" w:fill="FFFFFF"/>
-        </w:rPr>
-        <w:t>electrochemical gradients</w:t>
-      </w:r>
-      <w:r>
-        <w:rPr>
-          <w:color w:val="202122"/>
-          <w:shd w:val="clear" w:color="auto" w:fill="FFFFFF"/>
-        </w:rPr>
-        <w:t> driving the flow of ions are represented by </w:t>
-      </w:r>
-      <w:r>
-        <w:rPr>
-          <w:shd w:val="clear" w:color="auto" w:fill="FFFFFF"/>
-        </w:rPr>
-        <w:t>voltage sources</w:t>
-      </w:r>
-      <w:r>
-        <w:rPr>
-          <w:color w:val="202122"/>
-          <w:shd w:val="clear" w:color="auto" w:fill="FFFFFF"/>
-        </w:rPr>
-        <w:t> (</w:t>
-      </w:r>
-      <w:r>
-        <w:rPr>
-          <w:i/>
-          <w:iCs/>
-          <w:color w:val="202122"/>
-          <w:shd w:val="clear" w:color="auto" w:fill="FFFFFF"/>
-        </w:rPr>
-        <w:t>E</w:t>
-      </w:r>
-      <w:r>
-        <w:rPr>
-          <w:i/>
-          <w:iCs/>
-          <w:color w:val="202122"/>
-          <w:shd w:val="clear" w:color="auto" w:fill="FFFFFF"/>
-          <w:vertAlign w:val="subscript"/>
-        </w:rPr>
-        <w:t>n</w:t>
-      </w:r>
-      <w:r>
-        <w:rPr>
-          <w:color w:val="202122"/>
-          <w:shd w:val="clear" w:color="auto" w:fill="FFFFFF"/>
-        </w:rPr>
-        <w:t>) whose </w:t>
-      </w:r>
-      <w:r>
-        <w:rPr>
-          <w:shd w:val="clear" w:color="auto" w:fill="FFFFFF"/>
-        </w:rPr>
-        <w:t>voltages</w:t>
-      </w:r>
-      <w:r>
-        <w:rPr>
-          <w:color w:val="202122"/>
-          <w:shd w:val="clear" w:color="auto" w:fill="FFFFFF"/>
-        </w:rPr>
-        <w:t> are determined by the ratio of the intra- and extracellular concentrations of the ionic species of interest. Finall</w:t>
-      </w:r>
-      <w:r>
-        <w:rPr>
-          <w:color w:val="202122"/>
-          <w:shd w:val="clear" w:color="auto" w:fill="FFFFFF"/>
-        </w:rPr>
-        <w:t>y,</w:t>
-      </w:r>
-      <w:r>
-        <w:rPr>
-          <w:color w:val="202122"/>
-          <w:shd w:val="clear" w:color="auto" w:fill="FFFFFF"/>
-        </w:rPr>
-        <w:t xml:space="preserve"> </w:t>
-      </w:r>
-      <w:r>
-        <w:rPr>
-          <w:color w:val="202122"/>
-          <w:shd w:val="clear" w:color="auto" w:fill="FFFFFF"/>
-        </w:rPr>
-        <w:t>t</w:t>
-      </w:r>
-      <w:r>
-        <w:rPr>
-          <w:color w:val="202122"/>
-          <w:shd w:val="clear" w:color="auto" w:fill="FFFFFF"/>
-        </w:rPr>
-        <w:t>he </w:t>
-      </w:r>
-      <w:r>
-        <w:rPr>
-          <w:shd w:val="clear" w:color="auto" w:fill="FFFFFF"/>
-        </w:rPr>
-        <w:t>membrane potential</w:t>
-      </w:r>
-      <w:r>
-        <w:rPr>
-          <w:color w:val="202122"/>
-          <w:shd w:val="clear" w:color="auto" w:fill="FFFFFF"/>
-        </w:rPr>
-        <w:t> is denoted by </w:t>
-      </w:r>
-      <w:r>
-        <w:rPr>
-          <w:i/>
-          <w:iCs/>
-          <w:color w:val="202122"/>
-          <w:shd w:val="clear" w:color="auto" w:fill="FFFFFF"/>
-        </w:rPr>
-        <w:t>V</w:t>
-      </w:r>
-      <w:r>
-        <w:rPr>
-          <w:i/>
-          <w:iCs/>
-          <w:color w:val="202122"/>
-          <w:shd w:val="clear" w:color="auto" w:fill="FFFFFF"/>
-          <w:vertAlign w:val="subscript"/>
-        </w:rPr>
-        <w:t>m</w:t>
-      </w:r>
-      <w:r>
-        <w:rPr>
-          <w:color w:val="202122"/>
-          <w:shd w:val="clear" w:color="auto" w:fill="FFFFFF"/>
+          <w:rStyle w:val="HTMLCite"/>
+          <w:rFonts w:ascii="Arial" w:hAnsi="Arial" w:cs="Arial"/>
+          <w:color w:val="202122"/>
+          <w:sz w:val="19"/>
+          <w:szCs w:val="19"/>
+        </w:rPr>
+        <w:t>:</w:t>
+      </w:r>
+      <w:hyperlink r:id="rId8" w:history="1">
+        <w:r>
+          <w:rPr>
+            <w:rStyle w:val="Hyperlink"/>
+            <w:rFonts w:ascii="Arial" w:hAnsi="Arial" w:cs="Arial"/>
+            <w:i/>
+            <w:iCs/>
+            <w:color w:val="3366BB"/>
+            <w:sz w:val="19"/>
+            <w:szCs w:val="19"/>
+          </w:rPr>
+          <w:t>10.1113/</w:t>
+        </w:r>
+        <w:r>
+          <w:rPr>
+            <w:rStyle w:val="Hyperlink"/>
+            <w:rFonts w:ascii="Arial" w:hAnsi="Arial" w:cs="Arial"/>
+            <w:i/>
+            <w:iCs/>
+            <w:color w:val="3366BB"/>
+            <w:sz w:val="19"/>
+            <w:szCs w:val="19"/>
+          </w:rPr>
+          <w:t>physio. 1952.sp</w:t>
+        </w:r>
+        <w:r>
+          <w:rPr>
+            <w:rStyle w:val="Hyperlink"/>
+            <w:rFonts w:ascii="Arial" w:hAnsi="Arial" w:cs="Arial"/>
+            <w:i/>
+            <w:iCs/>
+            <w:color w:val="3366BB"/>
+            <w:sz w:val="19"/>
+            <w:szCs w:val="19"/>
+          </w:rPr>
+          <w:t>004764</w:t>
+        </w:r>
+      </w:hyperlink>
+      <w:r>
+        <w:rPr>
+          <w:rStyle w:val="HTMLCite"/>
+          <w:rFonts w:ascii="Arial" w:hAnsi="Arial" w:cs="Arial"/>
+          <w:color w:val="202122"/>
+          <w:sz w:val="19"/>
+          <w:szCs w:val="19"/>
+        </w:rPr>
+        <w:t>. </w:t>
+      </w:r>
+      <w:hyperlink r:id="rId9" w:tooltip="PMC (identifier)" w:history="1">
+        <w:r>
+          <w:rPr>
+            <w:rStyle w:val="Hyperlink"/>
+            <w:rFonts w:ascii="Arial" w:hAnsi="Arial" w:cs="Arial"/>
+            <w:i/>
+            <w:iCs/>
+            <w:color w:val="0645AD"/>
+            <w:sz w:val="19"/>
+            <w:szCs w:val="19"/>
+          </w:rPr>
+          <w:t>PMC</w:t>
+        </w:r>
+      </w:hyperlink>
+      <w:r>
+        <w:rPr>
+          <w:rStyle w:val="HTMLCite"/>
+          <w:rFonts w:ascii="Arial" w:hAnsi="Arial" w:cs="Arial"/>
+          <w:color w:val="202122"/>
+          <w:sz w:val="19"/>
+          <w:szCs w:val="19"/>
+        </w:rPr>
+        <w:t> </w:t>
+      </w:r>
+      <w:hyperlink r:id="rId10" w:history="1">
+        <w:r>
+          <w:rPr>
+            <w:rStyle w:val="Hyperlink"/>
+            <w:rFonts w:ascii="Arial" w:hAnsi="Arial" w:cs="Arial"/>
+            <w:i/>
+            <w:iCs/>
+            <w:color w:val="3366BB"/>
+            <w:sz w:val="19"/>
+            <w:szCs w:val="19"/>
+          </w:rPr>
+          <w:t>1392413</w:t>
+        </w:r>
+      </w:hyperlink>
+      <w:r>
+        <w:rPr>
+          <w:rStyle w:val="HTMLCite"/>
+          <w:rFonts w:ascii="Arial" w:hAnsi="Arial" w:cs="Arial"/>
+          <w:color w:val="202122"/>
+          <w:sz w:val="19"/>
+          <w:szCs w:val="19"/>
+        </w:rPr>
+        <w:t>. </w:t>
+      </w:r>
+      <w:hyperlink r:id="rId11" w:tooltip="PMID (identifier)" w:history="1">
+        <w:r>
+          <w:rPr>
+            <w:rStyle w:val="Hyperlink"/>
+            <w:rFonts w:ascii="Arial" w:hAnsi="Arial" w:cs="Arial"/>
+            <w:i/>
+            <w:iCs/>
+            <w:color w:val="0645AD"/>
+            <w:sz w:val="19"/>
+            <w:szCs w:val="19"/>
+          </w:rPr>
+          <w:t>PMID</w:t>
+        </w:r>
+      </w:hyperlink>
+      <w:r>
+        <w:rPr>
+          <w:rStyle w:val="HTMLCite"/>
+          <w:rFonts w:ascii="Arial" w:hAnsi="Arial" w:cs="Arial"/>
+          <w:color w:val="202122"/>
+          <w:sz w:val="19"/>
+          <w:szCs w:val="19"/>
+        </w:rPr>
+        <w:t> </w:t>
+      </w:r>
+      <w:hyperlink r:id="rId12" w:history="1">
+        <w:r>
+          <w:rPr>
+            <w:rStyle w:val="Hyperlink"/>
+            <w:rFonts w:ascii="Arial" w:hAnsi="Arial" w:cs="Arial"/>
+            <w:i/>
+            <w:iCs/>
+            <w:color w:val="3366BB"/>
+            <w:sz w:val="19"/>
+            <w:szCs w:val="19"/>
+          </w:rPr>
+          <w:t>12991237</w:t>
+        </w:r>
+      </w:hyperlink>
+      <w:r>
+        <w:rPr>
+          <w:rStyle w:val="HTMLCite"/>
+          <w:rFonts w:ascii="Arial" w:hAnsi="Arial" w:cs="Arial"/>
+          <w:color w:val="202122"/>
+          <w:sz w:val="19"/>
+          <w:szCs w:val="19"/>
         </w:rPr>
         <w:t>.</w:t>
       </w:r>
@@ -488,6 +918,127 @@
     </w:sectPr>
   </w:body>
 </w:document>
+</file>
+
+<file path=word/numbering.xml><?xml version="1.0" encoding="utf-8"?>
+<w:numbering xmlns:wpc="http://schemas.microsoft.com/office/word/2010/wordprocessingCanvas" xmlns:cx="http://schemas.microsoft.com/office/drawing/2014/chartex" xmlns:cx1="http://schemas.microsoft.com/office/drawing/2015/9/8/chartex" xmlns:cx2="http://schemas.microsoft.com/office/drawing/2015/10/21/chartex" xmlns:cx3="http://schemas.microsoft.com/office/drawing/2016/5/9/chartex" xmlns:cx4="http://schemas.microsoft.com/office/drawing/2016/5/10/chartex" xmlns:cx5="http://schemas.microsoft.com/office/drawing/2016/5/11/chartex" xmlns:cx6="http://schemas.microsoft.com/office/drawing/2016/5/12/chartex" xmlns:cx7="http://schemas.microsoft.com/office/drawing/2016/5/13/chartex" xmlns:cx8="http://schemas.microsoft.com/office/drawing/2016/5/14/chartex" xmlns:mc="http://schemas.openxmlformats.org/markup-compatibility/2006" xmlns:aink="http://schemas.microsoft.com/office/drawing/2016/ink" xmlns:am3d="http://schemas.microsoft.com/office/drawing/2017/model3d" xmlns:o="urn:schemas-microsoft-com:office:office" xmlns:r="http://schemas.openxmlformats.org/officeDocument/2006/relationships" xmlns:m="http://schemas.openxmlformats.org/officeDocument/2006/math" xmlns:v="urn:schemas-microsoft-com:vml" xmlns:wp14="http://schemas.microsoft.com/office/word/2010/wordprocessingDrawing" xmlns:wp="http://schemas.openxmlformats.org/drawingml/2006/wordprocessingDrawing" xmlns:w10="urn:schemas-microsoft-com:office:word" xmlns:w="http://schemas.openxmlformats.org/wordprocessingml/2006/main" xmlns:w14="http://schemas.microsoft.com/office/word/2010/wordml" xmlns:w15="http://schemas.microsoft.com/office/word/2012/wordml" xmlns:w16cex="http://schemas.microsoft.com/office/word/2018/wordml/cex" xmlns:w16cid="http://schemas.microsoft.com/office/word/2016/wordml/cid" xmlns:w16="http://schemas.microsoft.com/office/word/2018/wordml" xmlns:w16sdtdh="http://schemas.microsoft.com/office/word/2020/wordml/sdtdatahash" xmlns:w16se="http://schemas.microsoft.com/office/word/2015/wordml/symex" xmlns:wpg="http://schemas.microsoft.com/office/word/2010/wordprocessingGroup" xmlns:wpi="http://schemas.microsoft.com/office/word/2010/wordprocessingInk" xmlns:wne="http://schemas.microsoft.com/office/word/2006/wordml" xmlns:wps="http://schemas.microsoft.com/office/word/2010/wordprocessingShape" mc:Ignorable="w14 w15 w16se w16cid w16 w16cex w16sdtdh wp14">
+  <w:abstractNum w:abstractNumId="0" w15:restartNumberingAfterBreak="0">
+    <w:nsid w:val="49965497"/>
+    <w:multiLevelType w:val="multilevel"/>
+    <w:tmpl w:val="CE0E8044"/>
+    <w:lvl w:ilvl="0">
+      <w:start w:val="1"/>
+      <w:numFmt w:val="decimal"/>
+      <w:lvlText w:val="%1."/>
+      <w:lvlJc w:val="left"/>
+      <w:pPr>
+        <w:tabs>
+          <w:tab w:val="num" w:pos="720"/>
+        </w:tabs>
+        <w:ind w:left="720" w:hanging="360"/>
+      </w:pPr>
+    </w:lvl>
+    <w:lvl w:ilvl="1" w:tentative="1">
+      <w:start w:val="1"/>
+      <w:numFmt w:val="decimal"/>
+      <w:lvlText w:val="%2."/>
+      <w:lvlJc w:val="left"/>
+      <w:pPr>
+        <w:tabs>
+          <w:tab w:val="num" w:pos="1440"/>
+        </w:tabs>
+        <w:ind w:left="1440" w:hanging="360"/>
+      </w:pPr>
+    </w:lvl>
+    <w:lvl w:ilvl="2" w:tentative="1">
+      <w:start w:val="1"/>
+      <w:numFmt w:val="decimal"/>
+      <w:lvlText w:val="%3."/>
+      <w:lvlJc w:val="left"/>
+      <w:pPr>
+        <w:tabs>
+          <w:tab w:val="num" w:pos="2160"/>
+        </w:tabs>
+        <w:ind w:left="2160" w:hanging="360"/>
+      </w:pPr>
+    </w:lvl>
+    <w:lvl w:ilvl="3" w:tentative="1">
+      <w:start w:val="1"/>
+      <w:numFmt w:val="decimal"/>
+      <w:lvlText w:val="%4."/>
+      <w:lvlJc w:val="left"/>
+      <w:pPr>
+        <w:tabs>
+          <w:tab w:val="num" w:pos="2880"/>
+        </w:tabs>
+        <w:ind w:left="2880" w:hanging="360"/>
+      </w:pPr>
+    </w:lvl>
+    <w:lvl w:ilvl="4" w:tentative="1">
+      <w:start w:val="1"/>
+      <w:numFmt w:val="decimal"/>
+      <w:lvlText w:val="%5."/>
+      <w:lvlJc w:val="left"/>
+      <w:pPr>
+        <w:tabs>
+          <w:tab w:val="num" w:pos="3600"/>
+        </w:tabs>
+        <w:ind w:left="3600" w:hanging="360"/>
+      </w:pPr>
+    </w:lvl>
+    <w:lvl w:ilvl="5" w:tentative="1">
+      <w:start w:val="1"/>
+      <w:numFmt w:val="decimal"/>
+      <w:lvlText w:val="%6."/>
+      <w:lvlJc w:val="left"/>
+      <w:pPr>
+        <w:tabs>
+          <w:tab w:val="num" w:pos="4320"/>
+        </w:tabs>
+        <w:ind w:left="4320" w:hanging="360"/>
+      </w:pPr>
+    </w:lvl>
+    <w:lvl w:ilvl="6" w:tentative="1">
+      <w:start w:val="1"/>
+      <w:numFmt w:val="decimal"/>
+      <w:lvlText w:val="%7."/>
+      <w:lvlJc w:val="left"/>
+      <w:pPr>
+        <w:tabs>
+          <w:tab w:val="num" w:pos="5040"/>
+        </w:tabs>
+        <w:ind w:left="5040" w:hanging="360"/>
+      </w:pPr>
+    </w:lvl>
+    <w:lvl w:ilvl="7" w:tentative="1">
+      <w:start w:val="1"/>
+      <w:numFmt w:val="decimal"/>
+      <w:lvlText w:val="%8."/>
+      <w:lvlJc w:val="left"/>
+      <w:pPr>
+        <w:tabs>
+          <w:tab w:val="num" w:pos="5760"/>
+        </w:tabs>
+        <w:ind w:left="5760" w:hanging="360"/>
+      </w:pPr>
+    </w:lvl>
+    <w:lvl w:ilvl="8" w:tentative="1">
+      <w:start w:val="1"/>
+      <w:numFmt w:val="decimal"/>
+      <w:lvlText w:val="%9."/>
+      <w:lvlJc w:val="left"/>
+      <w:pPr>
+        <w:tabs>
+          <w:tab w:val="num" w:pos="6480"/>
+        </w:tabs>
+        <w:ind w:left="6480" w:hanging="360"/>
+      </w:pPr>
+    </w:lvl>
+  </w:abstractNum>
+  <w:num w:numId="1">
+    <w:abstractNumId w:val="0"/>
+  </w:num>
+</w:numbering>
 </file>
 
 <file path=word/styles.xml><?xml version="1.0" encoding="utf-8"?>
@@ -956,6 +1507,23 @@
       <w:u w:val="single"/>
     </w:rPr>
   </w:style>
+  <w:style w:type="character" w:styleId="HTMLCite">
+    <w:name w:val="HTML Cite"/>
+    <w:basedOn w:val="DefaultParagraphFont"/>
+    <w:uiPriority w:val="99"/>
+    <w:semiHidden/>
+    <w:unhideWhenUsed/>
+    <w:rsid w:val="001677C8"/>
+    <w:rPr>
+      <w:i/>
+      <w:iCs/>
+    </w:rPr>
+  </w:style>
+  <w:style w:type="character" w:customStyle="1" w:styleId="cs1-lock-free">
+    <w:name w:val="cs1-lock-free"/>
+    <w:basedOn w:val="DefaultParagraphFont"/>
+    <w:rsid w:val="001677C8"/>
+  </w:style>
 </w:styles>
 </file>
 

</xml_diff>

<commit_message>
found bug in the conversion, doc implement & more
</commit_message>
<xml_diff>
--- a/Dissertation.docx
+++ b/Dissertation.docx
@@ -465,6 +465,72 @@
         <w:shd w:val="clear" w:color="auto" w:fill="FFFFFF"/>
         <w:spacing w:before="120" w:beforeAutospacing="0" w:after="120" w:afterAutospacing="0"/>
         <w:rPr>
+          <w:shd w:val="clear" w:color="auto" w:fill="FFFFFF"/>
+        </w:rPr>
+      </w:pPr>
+      <w:r>
+        <w:rPr>
+          <w:shd w:val="clear" w:color="auto" w:fill="FFFFFF"/>
+        </w:rPr>
+        <w:t>Channel kinetics are described with the usual Hodgkin-Huxley channel equation</w:t>
+      </w:r>
+      <w:r>
+        <w:rPr>
+          <w:shd w:val="clear" w:color="auto" w:fill="FFFFFF"/>
+        </w:rPr>
+        <w:t xml:space="preserve"> and constants</w:t>
+      </w:r>
+      <w:r>
+        <w:rPr>
+          <w:shd w:val="clear" w:color="auto" w:fill="FFFFFF"/>
+        </w:rPr>
+        <w:t xml:space="preserve"> with, </w:t>
+      </w:r>
+      <w:r>
+        <w:rPr>
+          <w:shd w:val="clear" w:color="auto" w:fill="FFFFFF"/>
+          <w:lang w:val="el-GR"/>
+        </w:rPr>
+        <w:t>α</w:t>
+      </w:r>
+      <w:r>
+        <w:rPr>
+          <w:shd w:val="clear" w:color="auto" w:fill="FFFFFF"/>
+        </w:rPr>
+        <w:t>,</w:t>
+      </w:r>
+      <w:r>
+        <w:rPr>
+          <w:shd w:val="clear" w:color="auto" w:fill="FFFFFF"/>
+        </w:rPr>
+        <w:t xml:space="preserve"> </w:t>
+      </w:r>
+      <w:r>
+        <w:rPr>
+          <w:shd w:val="clear" w:color="auto" w:fill="FFFFFF"/>
+          <w:lang w:val="el-GR"/>
+        </w:rPr>
+        <w:t>β</w:t>
+      </w:r>
+      <w:r>
+        <w:rPr>
+          <w:shd w:val="clear" w:color="auto" w:fill="FFFFFF"/>
+        </w:rPr>
+        <w:t xml:space="preserve"> being the forward and backwards rate, respectively</w:t>
+      </w:r>
+      <w:r>
+        <w:rPr>
+          <w:shd w:val="clear" w:color="auto" w:fill="FFFFFF"/>
+        </w:rPr>
+        <w:t>.</w:t>
+      </w:r>
+    </w:p>
+    <w:p>
+      <w:pPr>
+        <w:pStyle w:val="NormalWeb"/>
+        <w:shd w:val="clear" w:color="auto" w:fill="FFFFFF"/>
+        <w:spacing w:before="120" w:beforeAutospacing="0" w:after="120" w:afterAutospacing="0"/>
+        <w:rPr>
           <w:color w:val="202122"/>
           <w:shd w:val="clear" w:color="auto" w:fill="FFFFFF"/>
         </w:rPr>
@@ -475,53 +541,45 @@
         <w:pStyle w:val="NormalWeb"/>
         <w:shd w:val="clear" w:color="auto" w:fill="FFFFFF"/>
         <w:spacing w:before="120" w:beforeAutospacing="0" w:after="120" w:afterAutospacing="0"/>
-        <w:rPr>
-          <w:shd w:val="clear" w:color="auto" w:fill="FFFFFF"/>
-        </w:rPr>
       </w:pPr>
       <w:r>
-        <w:rPr>
-          <w:shd w:val="clear" w:color="auto" w:fill="FFFFFF"/>
-        </w:rPr>
-        <w:t>Channel kinetics are described with the usual Hodgkin-Huxley channel equation</w:t>
-      </w:r>
-      <w:r>
-        <w:rPr>
-          <w:shd w:val="clear" w:color="auto" w:fill="FFFFFF"/>
-        </w:rPr>
-        <w:t xml:space="preserve"> and constants</w:t>
-      </w:r>
-      <w:r>
-        <w:rPr>
-          <w:shd w:val="clear" w:color="auto" w:fill="FFFFFF"/>
-        </w:rPr>
-        <w:t xml:space="preserve"> with, </w:t>
-      </w:r>
-      <w:r>
-        <w:rPr>
-          <w:shd w:val="clear" w:color="auto" w:fill="FFFFFF"/>
-          <w:lang w:val="el-GR"/>
-        </w:rPr>
-        <w:t>α</w:t>
-      </w:r>
-      <w:r>
-        <w:rPr>
-          <w:shd w:val="clear" w:color="auto" w:fill="FFFFFF"/>
-        </w:rPr>
-        <w:t>,</w:t>
-      </w:r>
-      <w:r>
-        <w:rPr>
-          <w:shd w:val="clear" w:color="auto" w:fill="FFFFFF"/>
-          <w:lang w:val="el-GR"/>
-        </w:rPr>
-        <w:t xml:space="preserve"> β</w:t>
-      </w:r>
-      <w:r>
-        <w:rPr>
-          <w:shd w:val="clear" w:color="auto" w:fill="FFFFFF"/>
-        </w:rPr>
-        <w:t xml:space="preserve"> being the forward and backwards rate, respectively</w:t>
+        <w:t>One other technical note is that certain function forms can become indeterminate at certain voltage values. Given a specific voltage, a</w:t>
+      </w:r>
+      <w:r>
+        <w:rPr>
+          <w:vertAlign w:val="subscript"/>
+        </w:rPr>
+        <w:t>n</w:t>
+      </w:r>
+      <w:r>
+        <w:t>(V) may evaluate to the indeterminate form 0/0. The solution to this problem is to apply L’Hospital’s rule, which states that if f(x) and g(x) approach 0 as x approaches a, and f ‘(x)/ g’(x) approaches L as x approaches a, then the ratio f (x)/ g(x) approaches L as well. Using this rule, it can be shown that an (10) = 0.1.</w:t>
+      </w:r>
+      <w:r>
+        <w:t xml:space="preserve"> </w:t>
+      </w:r>
+      <w:r>
+        <w:t>Hence, the</w:t>
+      </w:r>
+      <w:r>
+        <w:t xml:space="preserve"> </w:t>
+      </w:r>
+      <w:r>
+        <w:t xml:space="preserve">limits for </w:t>
+      </w:r>
+      <w:r>
+        <w:t>every</w:t>
+      </w:r>
+      <w:r>
+        <w:t xml:space="preserve"> case</w:t>
+      </w:r>
+      <w:r>
+        <w:t xml:space="preserve"> are</w:t>
+      </w:r>
+      <w:r>
+        <w:t xml:space="preserve"> </w:t>
+      </w:r>
+      <w:r>
+        <w:t>hardcoded for simplicity and efficiency.</w:t>
       </w:r>
     </w:p>
     <w:p>
@@ -529,10 +587,6 @@
         <w:pStyle w:val="NormalWeb"/>
         <w:shd w:val="clear" w:color="auto" w:fill="FFFFFF"/>
         <w:spacing w:before="120" w:beforeAutospacing="0" w:after="120" w:afterAutospacing="0"/>
-        <w:rPr>
-          <w:color w:val="202122"/>
-          <w:shd w:val="clear" w:color="auto" w:fill="FFFFFF"/>
-        </w:rPr>
       </w:pPr>
     </w:p>
     <w:p>
@@ -540,85 +594,1293 @@
         <w:pStyle w:val="NormalWeb"/>
         <w:shd w:val="clear" w:color="auto" w:fill="FFFFFF"/>
         <w:spacing w:before="120" w:beforeAutospacing="0" w:after="120" w:afterAutospacing="0"/>
-        <w:rPr>
-          <w:color w:val="202122"/>
-          <w:shd w:val="clear" w:color="auto" w:fill="FFFFFF"/>
-        </w:rPr>
       </w:pPr>
       <w:r>
-        <w:t>One other technical note is that certain function forms can become indeterminate at certain voltage values</w:t>
-      </w:r>
-      <w:r>
-        <w:t>. Given a specific voltage, a</w:t>
-      </w:r>
-      <w:r>
-        <w:rPr>
-          <w:vertAlign w:val="subscript"/>
-        </w:rPr>
-        <w:t>n</w:t>
-      </w:r>
-      <w:r>
-        <w:t>(V) may evaluate to the indeterminate form 0/0</w:t>
-      </w:r>
-      <w:r>
-        <w:t xml:space="preserve">. The solution to this problem is to apply </w:t>
-      </w:r>
-      <w:r>
-        <w:t>L’Hospital’s</w:t>
-      </w:r>
-      <w:r>
-        <w:t xml:space="preserve"> rule, which states that if f(x) and g(x) approach 0 as x approaches a, and f </w:t>
-      </w:r>
-      <w:r>
-        <w:t>‘</w:t>
-      </w:r>
-      <w:r>
-        <w:t>(x)/ g</w:t>
-      </w:r>
-      <w:r>
-        <w:t>’</w:t>
-      </w:r>
-      <w:r>
-        <w:t>(x) approaches L as x approaches a, then the ratio f (x)/ g(x) approaches L as well. Using this rule, it can be shown that an (10) = 0.1.</w:t>
-      </w:r>
-      <w:r>
-        <w:t xml:space="preserve"> </w:t>
-      </w:r>
-      <w:r>
-        <w:t>Hence, the</w:t>
-      </w:r>
-      <w:r>
-        <w:t xml:space="preserve"> </w:t>
-      </w:r>
-      <w:r>
-        <w:t xml:space="preserve">limits for </w:t>
-      </w:r>
-      <w:r>
-        <w:t>every</w:t>
-      </w:r>
-      <w:r>
-        <w:t xml:space="preserve"> case</w:t>
-      </w:r>
-      <w:r>
-        <w:t xml:space="preserve"> are</w:t>
-      </w:r>
-      <w:r>
-        <w:t xml:space="preserve"> </w:t>
-      </w:r>
-      <w:r>
-        <w:t>hardcoded for simplicity and efficiency.</w:t>
+        <w:t xml:space="preserve">All of the constants listed in Table 1, are defined in Python. These numbers fall </w:t>
+      </w:r>
+      <w:r>
+        <w:t>into</w:t>
+      </w:r>
+      <w:r>
+        <w:t xml:space="preserve"> the range of experimental values provided in the original Hodgkin and Huxley model.</w:t>
       </w:r>
     </w:p>
+    <w:tbl>
+      <w:tblPr>
+        <w:tblStyle w:val="TableGrid"/>
+        <w:tblW w:w="0" w:type="auto"/>
+        <w:tblLook w:val="04A0" w:firstRow="1" w:lastRow="0" w:firstColumn="1" w:lastColumn="0" w:noHBand="0" w:noVBand="1"/>
+      </w:tblPr>
+      <w:tblGrid>
+        <w:gridCol w:w="4315"/>
+        <w:gridCol w:w="4315"/>
+      </w:tblGrid>
+      <w:tr>
+        <w:tc>
+          <w:tcPr>
+            <w:tcW w:w="4315" w:type="dxa"/>
+          </w:tcPr>
+          <w:p>
+            <w:pPr>
+              <w:pStyle w:val="NormalWeb"/>
+              <w:spacing w:before="120" w:beforeAutospacing="0" w:after="120" w:afterAutospacing="0"/>
+              <w:rPr>
+                <w:b/>
+                <w:bCs/>
+                <w:i/>
+                <w:iCs/>
+                <w:color w:val="202122"/>
+                <w:sz w:val="28"/>
+                <w:szCs w:val="28"/>
+                <w:shd w:val="clear" w:color="auto" w:fill="FFFFFF"/>
+              </w:rPr>
+            </w:pPr>
+            <w:r>
+              <w:rPr>
+                <w:b/>
+                <w:bCs/>
+                <w:i/>
+                <w:iCs/>
+                <w:color w:val="202122"/>
+                <w:sz w:val="28"/>
+                <w:szCs w:val="28"/>
+                <w:shd w:val="clear" w:color="auto" w:fill="FFFFFF"/>
+              </w:rPr>
+              <w:t>Constant</w:t>
+            </w:r>
+          </w:p>
+        </w:tc>
+        <w:tc>
+          <w:tcPr>
+            <w:tcW w:w="4315" w:type="dxa"/>
+          </w:tcPr>
+          <w:p>
+            <w:pPr>
+              <w:pStyle w:val="NormalWeb"/>
+              <w:spacing w:before="120" w:beforeAutospacing="0" w:after="120" w:afterAutospacing="0"/>
+              <w:rPr>
+                <w:b/>
+                <w:bCs/>
+                <w:i/>
+                <w:iCs/>
+                <w:color w:val="202122"/>
+                <w:sz w:val="28"/>
+                <w:szCs w:val="28"/>
+                <w:shd w:val="clear" w:color="auto" w:fill="FFFFFF"/>
+              </w:rPr>
+            </w:pPr>
+            <w:r>
+              <w:rPr>
+                <w:b/>
+                <w:bCs/>
+                <w:i/>
+                <w:iCs/>
+                <w:color w:val="202122"/>
+                <w:sz w:val="28"/>
+                <w:szCs w:val="28"/>
+                <w:shd w:val="clear" w:color="auto" w:fill="FFFFFF"/>
+              </w:rPr>
+              <w:t>Chosen Value</w:t>
+            </w:r>
+          </w:p>
+        </w:tc>
+      </w:tr>
+      <w:tr>
+        <w:tc>
+          <w:tcPr>
+            <w:tcW w:w="4315" w:type="dxa"/>
+          </w:tcPr>
+          <w:p>
+            <w:pPr>
+              <w:pStyle w:val="NormalWeb"/>
+              <w:spacing w:before="120" w:beforeAutospacing="0" w:after="120" w:afterAutospacing="0"/>
+              <w:rPr>
+                <w:color w:val="202122"/>
+                <w:sz w:val="28"/>
+                <w:szCs w:val="28"/>
+                <w:shd w:val="clear" w:color="auto" w:fill="FFFFFF"/>
+              </w:rPr>
+            </w:pPr>
+            <w:r>
+              <w:rPr>
+                <w:color w:val="202122"/>
+                <w:sz w:val="28"/>
+                <w:szCs w:val="28"/>
+                <w:shd w:val="clear" w:color="auto" w:fill="FFFFFF"/>
+              </w:rPr>
+              <w:t>C</w:t>
+            </w:r>
+            <w:r>
+              <w:rPr>
+                <w:color w:val="202122"/>
+                <w:sz w:val="28"/>
+                <w:szCs w:val="28"/>
+                <w:shd w:val="clear" w:color="auto" w:fill="FFFFFF"/>
+                <w:vertAlign w:val="subscript"/>
+              </w:rPr>
+              <w:t>m</w:t>
+            </w:r>
+            <w:r>
+              <w:rPr>
+                <w:color w:val="202122"/>
+                <w:sz w:val="28"/>
+                <w:szCs w:val="28"/>
+                <w:shd w:val="clear" w:color="auto" w:fill="FFFFFF"/>
+              </w:rPr>
+              <w:t xml:space="preserve"> (</w:t>
+            </w:r>
+            <w:r>
+              <w:rPr>
+                <w:color w:val="202122"/>
+                <w:sz w:val="28"/>
+                <w:szCs w:val="28"/>
+                <w:shd w:val="clear" w:color="auto" w:fill="FFFFFF"/>
+                <w:lang w:val="el-GR"/>
+              </w:rPr>
+              <w:t>μ</w:t>
+            </w:r>
+            <w:r>
+              <w:rPr>
+                <w:color w:val="202122"/>
+                <w:sz w:val="28"/>
+                <w:szCs w:val="28"/>
+                <w:shd w:val="clear" w:color="auto" w:fill="FFFFFF"/>
+              </w:rPr>
+              <w:t>F/cm</w:t>
+            </w:r>
+            <w:r>
+              <w:rPr>
+                <w:color w:val="202122"/>
+                <w:sz w:val="28"/>
+                <w:szCs w:val="28"/>
+                <w:shd w:val="clear" w:color="auto" w:fill="FFFFFF"/>
+                <w:vertAlign w:val="superscript"/>
+              </w:rPr>
+              <w:t>2</w:t>
+            </w:r>
+            <w:r>
+              <w:rPr>
+                <w:color w:val="202122"/>
+                <w:sz w:val="28"/>
+                <w:szCs w:val="28"/>
+                <w:shd w:val="clear" w:color="auto" w:fill="FFFFFF"/>
+              </w:rPr>
+              <w:t>)</w:t>
+            </w:r>
+          </w:p>
+        </w:tc>
+        <w:tc>
+          <w:tcPr>
+            <w:tcW w:w="4315" w:type="dxa"/>
+          </w:tcPr>
+          <w:p>
+            <w:pPr>
+              <w:pStyle w:val="NormalWeb"/>
+              <w:spacing w:before="120" w:beforeAutospacing="0" w:after="120" w:afterAutospacing="0"/>
+              <w:jc w:val="center"/>
+              <w:rPr>
+                <w:color w:val="202122"/>
+                <w:sz w:val="28"/>
+                <w:szCs w:val="28"/>
+                <w:shd w:val="clear" w:color="auto" w:fill="FFFFFF"/>
+              </w:rPr>
+            </w:pPr>
+            <w:r>
+              <w:rPr>
+                <w:color w:val="202122"/>
+                <w:sz w:val="28"/>
+                <w:szCs w:val="28"/>
+                <w:shd w:val="clear" w:color="auto" w:fill="FFFFFF"/>
+              </w:rPr>
+              <w:t>1.0</w:t>
+            </w:r>
+          </w:p>
+        </w:tc>
+      </w:tr>
+      <w:tr>
+        <w:tc>
+          <w:tcPr>
+            <w:tcW w:w="4315" w:type="dxa"/>
+          </w:tcPr>
+          <w:p>
+            <w:pPr>
+              <w:pStyle w:val="NormalWeb"/>
+              <w:spacing w:before="120" w:beforeAutospacing="0" w:after="120" w:afterAutospacing="0"/>
+              <w:rPr>
+                <w:color w:val="202122"/>
+                <w:sz w:val="28"/>
+                <w:szCs w:val="28"/>
+                <w:shd w:val="clear" w:color="auto" w:fill="FFFFFF"/>
+              </w:rPr>
+            </w:pPr>
+            <w:r>
+              <w:rPr>
+                <w:color w:val="202122"/>
+                <w:sz w:val="28"/>
+                <w:szCs w:val="28"/>
+                <w:shd w:val="clear" w:color="auto" w:fill="FFFFFF"/>
+              </w:rPr>
+              <w:t>G</w:t>
+            </w:r>
+            <w:r>
+              <w:rPr>
+                <w:color w:val="202122"/>
+                <w:sz w:val="28"/>
+                <w:szCs w:val="28"/>
+                <w:shd w:val="clear" w:color="auto" w:fill="FFFFFF"/>
+                <w:vertAlign w:val="subscript"/>
+              </w:rPr>
+              <w:t>Na</w:t>
+            </w:r>
+            <w:r>
+              <w:rPr>
+                <w:color w:val="202122"/>
+                <w:sz w:val="28"/>
+                <w:szCs w:val="28"/>
+                <w:shd w:val="clear" w:color="auto" w:fill="FFFFFF"/>
+                <w:vertAlign w:val="subscript"/>
+              </w:rPr>
+              <w:t xml:space="preserve"> </w:t>
+            </w:r>
+            <w:r>
+              <w:rPr>
+                <w:color w:val="202122"/>
+                <w:sz w:val="28"/>
+                <w:szCs w:val="28"/>
+                <w:shd w:val="clear" w:color="auto" w:fill="FFFFFF"/>
+              </w:rPr>
+              <w:t>(mmhos/cm</w:t>
+            </w:r>
+            <w:r>
+              <w:rPr>
+                <w:color w:val="202122"/>
+                <w:sz w:val="28"/>
+                <w:szCs w:val="28"/>
+                <w:shd w:val="clear" w:color="auto" w:fill="FFFFFF"/>
+              </w:rPr>
+              <w:softHyphen/>
+            </w:r>
+            <w:r>
+              <w:rPr>
+                <w:color w:val="202122"/>
+                <w:sz w:val="28"/>
+                <w:szCs w:val="28"/>
+                <w:shd w:val="clear" w:color="auto" w:fill="FFFFFF"/>
+              </w:rPr>
+              <w:softHyphen/>
+            </w:r>
+            <w:r>
+              <w:rPr>
+                <w:color w:val="202122"/>
+                <w:sz w:val="28"/>
+                <w:szCs w:val="28"/>
+                <w:shd w:val="clear" w:color="auto" w:fill="FFFFFF"/>
+                <w:vertAlign w:val="superscript"/>
+              </w:rPr>
+              <w:t>2</w:t>
+            </w:r>
+            <w:r>
+              <w:rPr>
+                <w:color w:val="202122"/>
+                <w:sz w:val="28"/>
+                <w:szCs w:val="28"/>
+                <w:shd w:val="clear" w:color="auto" w:fill="FFFFFF"/>
+              </w:rPr>
+              <w:t>)</w:t>
+            </w:r>
+          </w:p>
+        </w:tc>
+        <w:tc>
+          <w:tcPr>
+            <w:tcW w:w="4315" w:type="dxa"/>
+          </w:tcPr>
+          <w:p>
+            <w:pPr>
+              <w:pStyle w:val="NormalWeb"/>
+              <w:spacing w:before="120" w:beforeAutospacing="0" w:after="120" w:afterAutospacing="0"/>
+              <w:jc w:val="center"/>
+              <w:rPr>
+                <w:color w:val="202122"/>
+                <w:sz w:val="28"/>
+                <w:szCs w:val="28"/>
+                <w:shd w:val="clear" w:color="auto" w:fill="FFFFFF"/>
+              </w:rPr>
+            </w:pPr>
+            <w:r>
+              <w:rPr>
+                <w:color w:val="202122"/>
+                <w:sz w:val="28"/>
+                <w:szCs w:val="28"/>
+                <w:shd w:val="clear" w:color="auto" w:fill="FFFFFF"/>
+              </w:rPr>
+              <w:t>120.0</w:t>
+            </w:r>
+          </w:p>
+        </w:tc>
+      </w:tr>
+      <w:tr>
+        <w:tc>
+          <w:tcPr>
+            <w:tcW w:w="4315" w:type="dxa"/>
+          </w:tcPr>
+          <w:p>
+            <w:pPr>
+              <w:pStyle w:val="NormalWeb"/>
+              <w:spacing w:before="120" w:beforeAutospacing="0" w:after="120" w:afterAutospacing="0"/>
+              <w:rPr>
+                <w:color w:val="202122"/>
+                <w:sz w:val="28"/>
+                <w:szCs w:val="28"/>
+                <w:shd w:val="clear" w:color="auto" w:fill="FFFFFF"/>
+              </w:rPr>
+            </w:pPr>
+            <w:r>
+              <w:rPr>
+                <w:color w:val="202122"/>
+                <w:sz w:val="28"/>
+                <w:szCs w:val="28"/>
+                <w:shd w:val="clear" w:color="auto" w:fill="FFFFFF"/>
+              </w:rPr>
+              <w:lastRenderedPageBreak/>
+              <w:t>G</w:t>
+            </w:r>
+            <w:r>
+              <w:rPr>
+                <w:color w:val="202122"/>
+                <w:sz w:val="28"/>
+                <w:szCs w:val="28"/>
+                <w:shd w:val="clear" w:color="auto" w:fill="FFFFFF"/>
+                <w:vertAlign w:val="subscript"/>
+              </w:rPr>
+              <w:t>K</w:t>
+            </w:r>
+            <w:r>
+              <w:rPr>
+                <w:color w:val="202122"/>
+                <w:sz w:val="28"/>
+                <w:szCs w:val="28"/>
+                <w:shd w:val="clear" w:color="auto" w:fill="FFFFFF"/>
+                <w:vertAlign w:val="subscript"/>
+              </w:rPr>
+              <w:t xml:space="preserve"> </w:t>
+            </w:r>
+            <w:r>
+              <w:rPr>
+                <w:color w:val="202122"/>
+                <w:sz w:val="28"/>
+                <w:szCs w:val="28"/>
+                <w:shd w:val="clear" w:color="auto" w:fill="FFFFFF"/>
+              </w:rPr>
+              <w:t>(mmhos/cm</w:t>
+            </w:r>
+            <w:r>
+              <w:rPr>
+                <w:color w:val="202122"/>
+                <w:sz w:val="28"/>
+                <w:szCs w:val="28"/>
+                <w:shd w:val="clear" w:color="auto" w:fill="FFFFFF"/>
+              </w:rPr>
+              <w:softHyphen/>
+            </w:r>
+            <w:r>
+              <w:rPr>
+                <w:color w:val="202122"/>
+                <w:sz w:val="28"/>
+                <w:szCs w:val="28"/>
+                <w:shd w:val="clear" w:color="auto" w:fill="FFFFFF"/>
+              </w:rPr>
+              <w:softHyphen/>
+            </w:r>
+            <w:r>
+              <w:rPr>
+                <w:color w:val="202122"/>
+                <w:sz w:val="28"/>
+                <w:szCs w:val="28"/>
+                <w:shd w:val="clear" w:color="auto" w:fill="FFFFFF"/>
+                <w:vertAlign w:val="superscript"/>
+              </w:rPr>
+              <w:t>2</w:t>
+            </w:r>
+            <w:r>
+              <w:rPr>
+                <w:color w:val="202122"/>
+                <w:sz w:val="28"/>
+                <w:szCs w:val="28"/>
+                <w:shd w:val="clear" w:color="auto" w:fill="FFFFFF"/>
+              </w:rPr>
+              <w:t>)</w:t>
+            </w:r>
+          </w:p>
+        </w:tc>
+        <w:tc>
+          <w:tcPr>
+            <w:tcW w:w="4315" w:type="dxa"/>
+          </w:tcPr>
+          <w:p>
+            <w:pPr>
+              <w:pStyle w:val="NormalWeb"/>
+              <w:spacing w:before="120" w:beforeAutospacing="0" w:after="120" w:afterAutospacing="0"/>
+              <w:jc w:val="center"/>
+              <w:rPr>
+                <w:color w:val="202122"/>
+                <w:sz w:val="28"/>
+                <w:szCs w:val="28"/>
+                <w:shd w:val="clear" w:color="auto" w:fill="FFFFFF"/>
+              </w:rPr>
+            </w:pPr>
+            <w:r>
+              <w:rPr>
+                <w:color w:val="202122"/>
+                <w:sz w:val="28"/>
+                <w:szCs w:val="28"/>
+                <w:shd w:val="clear" w:color="auto" w:fill="FFFFFF"/>
+              </w:rPr>
+              <w:t>36.0</w:t>
+            </w:r>
+          </w:p>
+        </w:tc>
+      </w:tr>
+      <w:tr>
+        <w:tc>
+          <w:tcPr>
+            <w:tcW w:w="4315" w:type="dxa"/>
+          </w:tcPr>
+          <w:p>
+            <w:pPr>
+              <w:pStyle w:val="NormalWeb"/>
+              <w:spacing w:before="120" w:beforeAutospacing="0" w:after="120" w:afterAutospacing="0"/>
+              <w:rPr>
+                <w:color w:val="202122"/>
+                <w:sz w:val="28"/>
+                <w:szCs w:val="28"/>
+                <w:shd w:val="clear" w:color="auto" w:fill="FFFFFF"/>
+              </w:rPr>
+            </w:pPr>
+            <w:r>
+              <w:rPr>
+                <w:color w:val="202122"/>
+                <w:sz w:val="28"/>
+                <w:szCs w:val="28"/>
+                <w:shd w:val="clear" w:color="auto" w:fill="FFFFFF"/>
+              </w:rPr>
+              <w:t>G</w:t>
+            </w:r>
+            <w:r>
+              <w:rPr>
+                <w:color w:val="202122"/>
+                <w:sz w:val="28"/>
+                <w:szCs w:val="28"/>
+                <w:shd w:val="clear" w:color="auto" w:fill="FFFFFF"/>
+                <w:vertAlign w:val="subscript"/>
+              </w:rPr>
+              <w:t>l</w:t>
+            </w:r>
+            <w:r>
+              <w:rPr>
+                <w:color w:val="202122"/>
+                <w:sz w:val="28"/>
+                <w:szCs w:val="28"/>
+                <w:shd w:val="clear" w:color="auto" w:fill="FFFFFF"/>
+                <w:vertAlign w:val="subscript"/>
+              </w:rPr>
+              <w:t xml:space="preserve"> </w:t>
+            </w:r>
+            <w:r>
+              <w:rPr>
+                <w:color w:val="202122"/>
+                <w:sz w:val="28"/>
+                <w:szCs w:val="28"/>
+                <w:shd w:val="clear" w:color="auto" w:fill="FFFFFF"/>
+              </w:rPr>
+              <w:t>(mmhos/cm</w:t>
+            </w:r>
+            <w:r>
+              <w:rPr>
+                <w:color w:val="202122"/>
+                <w:sz w:val="28"/>
+                <w:szCs w:val="28"/>
+                <w:shd w:val="clear" w:color="auto" w:fill="FFFFFF"/>
+              </w:rPr>
+              <w:softHyphen/>
+            </w:r>
+            <w:r>
+              <w:rPr>
+                <w:color w:val="202122"/>
+                <w:sz w:val="28"/>
+                <w:szCs w:val="28"/>
+                <w:shd w:val="clear" w:color="auto" w:fill="FFFFFF"/>
+              </w:rPr>
+              <w:softHyphen/>
+            </w:r>
+            <w:r>
+              <w:rPr>
+                <w:color w:val="202122"/>
+                <w:sz w:val="28"/>
+                <w:szCs w:val="28"/>
+                <w:shd w:val="clear" w:color="auto" w:fill="FFFFFF"/>
+                <w:vertAlign w:val="superscript"/>
+              </w:rPr>
+              <w:t>2</w:t>
+            </w:r>
+            <w:r>
+              <w:rPr>
+                <w:color w:val="202122"/>
+                <w:sz w:val="28"/>
+                <w:szCs w:val="28"/>
+                <w:shd w:val="clear" w:color="auto" w:fill="FFFFFF"/>
+              </w:rPr>
+              <w:t>)</w:t>
+            </w:r>
+          </w:p>
+        </w:tc>
+        <w:tc>
+          <w:tcPr>
+            <w:tcW w:w="4315" w:type="dxa"/>
+          </w:tcPr>
+          <w:p>
+            <w:pPr>
+              <w:pStyle w:val="NormalWeb"/>
+              <w:spacing w:before="120" w:beforeAutospacing="0" w:after="120" w:afterAutospacing="0"/>
+              <w:jc w:val="center"/>
+              <w:rPr>
+                <w:color w:val="202122"/>
+                <w:sz w:val="28"/>
+                <w:szCs w:val="28"/>
+                <w:shd w:val="clear" w:color="auto" w:fill="FFFFFF"/>
+              </w:rPr>
+            </w:pPr>
+            <w:r>
+              <w:rPr>
+                <w:color w:val="202122"/>
+                <w:sz w:val="28"/>
+                <w:szCs w:val="28"/>
+                <w:shd w:val="clear" w:color="auto" w:fill="FFFFFF"/>
+              </w:rPr>
+              <w:t>0.3</w:t>
+            </w:r>
+          </w:p>
+        </w:tc>
+      </w:tr>
+      <w:tr>
+        <w:tc>
+          <w:tcPr>
+            <w:tcW w:w="4315" w:type="dxa"/>
+          </w:tcPr>
+          <w:p>
+            <w:pPr>
+              <w:pStyle w:val="NormalWeb"/>
+              <w:spacing w:before="120" w:beforeAutospacing="0" w:after="120" w:afterAutospacing="0"/>
+              <w:rPr>
+                <w:color w:val="202122"/>
+                <w:sz w:val="28"/>
+                <w:szCs w:val="28"/>
+                <w:shd w:val="clear" w:color="auto" w:fill="FFFFFF"/>
+              </w:rPr>
+            </w:pPr>
+            <w:r>
+              <w:rPr>
+                <w:color w:val="202122"/>
+                <w:sz w:val="28"/>
+                <w:szCs w:val="28"/>
+                <w:shd w:val="clear" w:color="auto" w:fill="FFFFFF"/>
+              </w:rPr>
+              <w:t>V</w:t>
+            </w:r>
+            <w:r>
+              <w:rPr>
+                <w:color w:val="202122"/>
+                <w:sz w:val="28"/>
+                <w:szCs w:val="28"/>
+                <w:shd w:val="clear" w:color="auto" w:fill="FFFFFF"/>
+                <w:vertAlign w:val="subscript"/>
+              </w:rPr>
+              <w:t>m</w:t>
+            </w:r>
+            <w:r>
+              <w:rPr>
+                <w:color w:val="202122"/>
+                <w:sz w:val="28"/>
+                <w:szCs w:val="28"/>
+                <w:shd w:val="clear" w:color="auto" w:fill="FFFFFF"/>
+              </w:rPr>
+              <w:t xml:space="preserve"> (mV)</w:t>
+            </w:r>
+          </w:p>
+        </w:tc>
+        <w:tc>
+          <w:tcPr>
+            <w:tcW w:w="4315" w:type="dxa"/>
+          </w:tcPr>
+          <w:p>
+            <w:pPr>
+              <w:pStyle w:val="NormalWeb"/>
+              <w:spacing w:before="120" w:beforeAutospacing="0" w:after="120" w:afterAutospacing="0"/>
+              <w:jc w:val="center"/>
+              <w:rPr>
+                <w:color w:val="202122"/>
+                <w:sz w:val="28"/>
+                <w:szCs w:val="28"/>
+                <w:shd w:val="clear" w:color="auto" w:fill="FFFFFF"/>
+              </w:rPr>
+            </w:pPr>
+            <w:r>
+              <w:rPr>
+                <w:color w:val="202122"/>
+                <w:sz w:val="28"/>
+                <w:szCs w:val="28"/>
+                <w:shd w:val="clear" w:color="auto" w:fill="FFFFFF"/>
+              </w:rPr>
+              <w:t>0.0</w:t>
+            </w:r>
+          </w:p>
+        </w:tc>
+      </w:tr>
+      <w:tr>
+        <w:tc>
+          <w:tcPr>
+            <w:tcW w:w="4315" w:type="dxa"/>
+          </w:tcPr>
+          <w:p>
+            <w:pPr>
+              <w:pStyle w:val="NormalWeb"/>
+              <w:spacing w:before="120" w:beforeAutospacing="0" w:after="120" w:afterAutospacing="0"/>
+              <w:rPr>
+                <w:color w:val="202122"/>
+                <w:sz w:val="28"/>
+                <w:szCs w:val="28"/>
+                <w:shd w:val="clear" w:color="auto" w:fill="FFFFFF"/>
+              </w:rPr>
+            </w:pPr>
+            <w:r>
+              <w:rPr>
+                <w:color w:val="202122"/>
+                <w:sz w:val="28"/>
+                <w:szCs w:val="28"/>
+                <w:shd w:val="clear" w:color="auto" w:fill="FFFFFF"/>
+              </w:rPr>
+              <w:t>V</w:t>
+            </w:r>
+            <w:r>
+              <w:rPr>
+                <w:color w:val="202122"/>
+                <w:sz w:val="28"/>
+                <w:szCs w:val="28"/>
+                <w:shd w:val="clear" w:color="auto" w:fill="FFFFFF"/>
+                <w:vertAlign w:val="subscript"/>
+              </w:rPr>
+              <w:t xml:space="preserve">Na </w:t>
+            </w:r>
+            <w:r>
+              <w:rPr>
+                <w:color w:val="202122"/>
+                <w:sz w:val="28"/>
+                <w:szCs w:val="28"/>
+                <w:shd w:val="clear" w:color="auto" w:fill="FFFFFF"/>
+              </w:rPr>
+              <w:t>(mV)</w:t>
+            </w:r>
+          </w:p>
+        </w:tc>
+        <w:tc>
+          <w:tcPr>
+            <w:tcW w:w="4315" w:type="dxa"/>
+          </w:tcPr>
+          <w:p>
+            <w:pPr>
+              <w:pStyle w:val="NormalWeb"/>
+              <w:spacing w:before="120" w:beforeAutospacing="0" w:after="120" w:afterAutospacing="0"/>
+              <w:jc w:val="center"/>
+              <w:rPr>
+                <w:color w:val="202122"/>
+                <w:sz w:val="28"/>
+                <w:szCs w:val="28"/>
+                <w:shd w:val="clear" w:color="auto" w:fill="FFFFFF"/>
+              </w:rPr>
+            </w:pPr>
+            <w:r>
+              <w:rPr>
+                <w:color w:val="202122"/>
+                <w:sz w:val="28"/>
+                <w:szCs w:val="28"/>
+                <w:shd w:val="clear" w:color="auto" w:fill="FFFFFF"/>
+              </w:rPr>
+              <w:t>115.0</w:t>
+            </w:r>
+          </w:p>
+        </w:tc>
+      </w:tr>
+      <w:tr>
+        <w:tc>
+          <w:tcPr>
+            <w:tcW w:w="4315" w:type="dxa"/>
+          </w:tcPr>
+          <w:p>
+            <w:pPr>
+              <w:pStyle w:val="NormalWeb"/>
+              <w:spacing w:before="120" w:beforeAutospacing="0" w:after="120" w:afterAutospacing="0"/>
+              <w:rPr>
+                <w:color w:val="202122"/>
+                <w:sz w:val="28"/>
+                <w:szCs w:val="28"/>
+                <w:shd w:val="clear" w:color="auto" w:fill="FFFFFF"/>
+              </w:rPr>
+            </w:pPr>
+            <w:r>
+              <w:rPr>
+                <w:color w:val="202122"/>
+                <w:sz w:val="28"/>
+                <w:szCs w:val="28"/>
+                <w:shd w:val="clear" w:color="auto" w:fill="FFFFFF"/>
+              </w:rPr>
+              <w:t>V</w:t>
+            </w:r>
+            <w:r>
+              <w:rPr>
+                <w:color w:val="202122"/>
+                <w:sz w:val="28"/>
+                <w:szCs w:val="28"/>
+                <w:shd w:val="clear" w:color="auto" w:fill="FFFFFF"/>
+                <w:vertAlign w:val="subscript"/>
+              </w:rPr>
+              <w:t>K</w:t>
+            </w:r>
+            <w:r>
+              <w:rPr>
+                <w:color w:val="202122"/>
+                <w:sz w:val="28"/>
+                <w:szCs w:val="28"/>
+                <w:shd w:val="clear" w:color="auto" w:fill="FFFFFF"/>
+              </w:rPr>
+              <w:t xml:space="preserve"> (mV)</w:t>
+            </w:r>
+          </w:p>
+        </w:tc>
+        <w:tc>
+          <w:tcPr>
+            <w:tcW w:w="4315" w:type="dxa"/>
+          </w:tcPr>
+          <w:p>
+            <w:pPr>
+              <w:pStyle w:val="NormalWeb"/>
+              <w:spacing w:before="120" w:beforeAutospacing="0" w:after="120" w:afterAutospacing="0"/>
+              <w:jc w:val="center"/>
+              <w:rPr>
+                <w:color w:val="202122"/>
+                <w:sz w:val="28"/>
+                <w:szCs w:val="28"/>
+                <w:shd w:val="clear" w:color="auto" w:fill="FFFFFF"/>
+              </w:rPr>
+            </w:pPr>
+            <w:r>
+              <w:rPr>
+                <w:color w:val="202122"/>
+                <w:sz w:val="28"/>
+                <w:szCs w:val="28"/>
+                <w:shd w:val="clear" w:color="auto" w:fill="FFFFFF"/>
+              </w:rPr>
+              <w:t>-12.0</w:t>
+            </w:r>
+          </w:p>
+        </w:tc>
+      </w:tr>
+      <w:tr>
+        <w:tc>
+          <w:tcPr>
+            <w:tcW w:w="4315" w:type="dxa"/>
+          </w:tcPr>
+          <w:p>
+            <w:pPr>
+              <w:pStyle w:val="NormalWeb"/>
+              <w:spacing w:before="120" w:beforeAutospacing="0" w:after="120" w:afterAutospacing="0"/>
+              <w:rPr>
+                <w:color w:val="202122"/>
+                <w:sz w:val="28"/>
+                <w:szCs w:val="28"/>
+                <w:shd w:val="clear" w:color="auto" w:fill="FFFFFF"/>
+              </w:rPr>
+            </w:pPr>
+            <w:r>
+              <w:rPr>
+                <w:color w:val="202122"/>
+                <w:sz w:val="28"/>
+                <w:szCs w:val="28"/>
+                <w:shd w:val="clear" w:color="auto" w:fill="FFFFFF"/>
+              </w:rPr>
+              <w:t>V</w:t>
+            </w:r>
+            <w:r>
+              <w:rPr>
+                <w:color w:val="202122"/>
+                <w:sz w:val="28"/>
+                <w:szCs w:val="28"/>
+                <w:shd w:val="clear" w:color="auto" w:fill="FFFFFF"/>
+                <w:vertAlign w:val="subscript"/>
+              </w:rPr>
+              <w:t xml:space="preserve">l </w:t>
+            </w:r>
+            <w:r>
+              <w:rPr>
+                <w:color w:val="202122"/>
+                <w:sz w:val="28"/>
+                <w:szCs w:val="28"/>
+                <w:shd w:val="clear" w:color="auto" w:fill="FFFFFF"/>
+                <w:vertAlign w:val="subscript"/>
+              </w:rPr>
+              <w:t xml:space="preserve"> </w:t>
+            </w:r>
+            <w:r>
+              <w:rPr>
+                <w:color w:val="202122"/>
+                <w:sz w:val="28"/>
+                <w:szCs w:val="28"/>
+                <w:shd w:val="clear" w:color="auto" w:fill="FFFFFF"/>
+              </w:rPr>
+              <w:t>(mV)</w:t>
+            </w:r>
+          </w:p>
+        </w:tc>
+        <w:tc>
+          <w:tcPr>
+            <w:tcW w:w="4315" w:type="dxa"/>
+          </w:tcPr>
+          <w:p>
+            <w:pPr>
+              <w:pStyle w:val="NormalWeb"/>
+              <w:spacing w:before="120" w:beforeAutospacing="0" w:after="120" w:afterAutospacing="0"/>
+              <w:jc w:val="center"/>
+              <w:rPr>
+                <w:color w:val="202122"/>
+                <w:sz w:val="28"/>
+                <w:szCs w:val="28"/>
+                <w:shd w:val="clear" w:color="auto" w:fill="FFFFFF"/>
+              </w:rPr>
+            </w:pPr>
+            <w:r>
+              <w:rPr>
+                <w:color w:val="202122"/>
+                <w:sz w:val="28"/>
+                <w:szCs w:val="28"/>
+                <w:shd w:val="clear" w:color="auto" w:fill="FFFFFF"/>
+              </w:rPr>
+              <w:t>10.613</w:t>
+            </w:r>
+          </w:p>
+        </w:tc>
+      </w:tr>
+      <w:tr>
+        <w:tc>
+          <w:tcPr>
+            <w:tcW w:w="4315" w:type="dxa"/>
+          </w:tcPr>
+          <w:p>
+            <w:pPr>
+              <w:pStyle w:val="NormalWeb"/>
+              <w:spacing w:before="120" w:beforeAutospacing="0" w:after="120" w:afterAutospacing="0"/>
+              <w:rPr>
+                <w:color w:val="202122"/>
+                <w:sz w:val="28"/>
+                <w:szCs w:val="28"/>
+                <w:shd w:val="clear" w:color="auto" w:fill="FFFFFF"/>
+              </w:rPr>
+            </w:pPr>
+            <w:r>
+              <w:rPr>
+                <w:color w:val="202122"/>
+                <w:sz w:val="28"/>
+                <w:szCs w:val="28"/>
+                <w:shd w:val="clear" w:color="auto" w:fill="FFFFFF"/>
+              </w:rPr>
+              <w:t>V</w:t>
+            </w:r>
+            <w:r>
+              <w:rPr>
+                <w:color w:val="202122"/>
+                <w:sz w:val="28"/>
+                <w:szCs w:val="28"/>
+                <w:shd w:val="clear" w:color="auto" w:fill="FFFFFF"/>
+                <w:vertAlign w:val="subscript"/>
+              </w:rPr>
+              <w:t>Thresh</w:t>
+            </w:r>
+            <w:r>
+              <w:rPr>
+                <w:color w:val="202122"/>
+                <w:sz w:val="28"/>
+                <w:szCs w:val="28"/>
+                <w:shd w:val="clear" w:color="auto" w:fill="FFFFFF"/>
+              </w:rPr>
+              <w:t xml:space="preserve"> </w:t>
+            </w:r>
+            <w:r>
+              <w:rPr>
+                <w:color w:val="202122"/>
+                <w:sz w:val="28"/>
+                <w:szCs w:val="28"/>
+                <w:shd w:val="clear" w:color="auto" w:fill="FFFFFF"/>
+              </w:rPr>
+              <w:t>(mV)</w:t>
+            </w:r>
+          </w:p>
+        </w:tc>
+        <w:tc>
+          <w:tcPr>
+            <w:tcW w:w="4315" w:type="dxa"/>
+          </w:tcPr>
+          <w:p>
+            <w:pPr>
+              <w:pStyle w:val="NormalWeb"/>
+              <w:spacing w:before="120" w:beforeAutospacing="0" w:after="120" w:afterAutospacing="0"/>
+              <w:jc w:val="center"/>
+              <w:rPr>
+                <w:color w:val="202122"/>
+                <w:sz w:val="28"/>
+                <w:szCs w:val="28"/>
+                <w:shd w:val="clear" w:color="auto" w:fill="FFFFFF"/>
+              </w:rPr>
+            </w:pPr>
+            <w:r>
+              <w:rPr>
+                <w:color w:val="202122"/>
+                <w:sz w:val="28"/>
+                <w:szCs w:val="28"/>
+                <w:shd w:val="clear" w:color="auto" w:fill="FFFFFF"/>
+              </w:rPr>
+              <w:t>55.0</w:t>
+            </w:r>
+          </w:p>
+        </w:tc>
+      </w:tr>
+      <w:tr>
+        <w:tc>
+          <w:tcPr>
+            <w:tcW w:w="4315" w:type="dxa"/>
+          </w:tcPr>
+          <w:p>
+            <w:pPr>
+              <w:pStyle w:val="NormalWeb"/>
+              <w:spacing w:before="120" w:beforeAutospacing="0" w:after="120" w:afterAutospacing="0"/>
+              <w:rPr>
+                <w:color w:val="202122"/>
+                <w:sz w:val="28"/>
+                <w:szCs w:val="28"/>
+                <w:shd w:val="clear" w:color="auto" w:fill="FFFFFF"/>
+              </w:rPr>
+            </w:pPr>
+            <w:r>
+              <w:rPr>
+                <w:color w:val="202122"/>
+                <w:sz w:val="28"/>
+                <w:szCs w:val="28"/>
+                <w:shd w:val="clear" w:color="auto" w:fill="FFFFFF"/>
+              </w:rPr>
+              <w:t>I</w:t>
+            </w:r>
+            <w:r>
+              <w:rPr>
+                <w:color w:val="202122"/>
+                <w:sz w:val="28"/>
+                <w:szCs w:val="28"/>
+                <w:shd w:val="clear" w:color="auto" w:fill="FFFFFF"/>
+                <w:vertAlign w:val="subscript"/>
+              </w:rPr>
+              <w:t>inj</w:t>
+            </w:r>
+            <w:r>
+              <w:rPr>
+                <w:color w:val="202122"/>
+                <w:sz w:val="28"/>
+                <w:szCs w:val="28"/>
+                <w:shd w:val="clear" w:color="auto" w:fill="FFFFFF"/>
+              </w:rPr>
+              <w:t xml:space="preserve"> </w:t>
+            </w:r>
+            <w:r>
+              <w:rPr>
+                <w:color w:val="202122"/>
+                <w:sz w:val="28"/>
+                <w:szCs w:val="28"/>
+                <w:shd w:val="clear" w:color="auto" w:fill="FFFFFF"/>
+              </w:rPr>
+              <w:t>(</w:t>
+            </w:r>
+            <w:r>
+              <w:rPr>
+                <w:color w:val="202122"/>
+                <w:sz w:val="28"/>
+                <w:szCs w:val="28"/>
+                <w:shd w:val="clear" w:color="auto" w:fill="FFFFFF"/>
+                <w:lang w:val="el-GR"/>
+              </w:rPr>
+              <w:t>μ</w:t>
+            </w:r>
+            <w:r>
+              <w:rPr>
+                <w:color w:val="202122"/>
+                <w:sz w:val="28"/>
+                <w:szCs w:val="28"/>
+                <w:shd w:val="clear" w:color="auto" w:fill="FFFFFF"/>
+              </w:rPr>
+              <w:t>A/</w:t>
+            </w:r>
+            <w:r>
+              <w:rPr>
+                <w:color w:val="202122"/>
+                <w:sz w:val="28"/>
+                <w:szCs w:val="28"/>
+                <w:shd w:val="clear" w:color="auto" w:fill="FFFFFF"/>
+              </w:rPr>
+              <w:t>c</w:t>
+            </w:r>
+            <w:r>
+              <w:rPr>
+                <w:color w:val="202122"/>
+                <w:sz w:val="28"/>
+                <w:szCs w:val="28"/>
+                <w:shd w:val="clear" w:color="auto" w:fill="FFFFFF"/>
+              </w:rPr>
+              <w:t>m</w:t>
+            </w:r>
+            <w:r>
+              <w:rPr>
+                <w:color w:val="202122"/>
+                <w:sz w:val="28"/>
+                <w:szCs w:val="28"/>
+                <w:shd w:val="clear" w:color="auto" w:fill="FFFFFF"/>
+                <w:vertAlign w:val="superscript"/>
+              </w:rPr>
+              <w:t>2</w:t>
+            </w:r>
+            <w:r>
+              <w:rPr>
+                <w:color w:val="202122"/>
+                <w:sz w:val="28"/>
+                <w:szCs w:val="28"/>
+                <w:shd w:val="clear" w:color="auto" w:fill="FFFFFF"/>
+              </w:rPr>
+              <w:t>)</w:t>
+            </w:r>
+          </w:p>
+        </w:tc>
+        <w:tc>
+          <w:tcPr>
+            <w:tcW w:w="4315" w:type="dxa"/>
+          </w:tcPr>
+          <w:p>
+            <w:pPr>
+              <w:pStyle w:val="NormalWeb"/>
+              <w:spacing w:before="120" w:beforeAutospacing="0" w:after="120" w:afterAutospacing="0"/>
+              <w:jc w:val="center"/>
+              <w:rPr>
+                <w:color w:val="202122"/>
+                <w:sz w:val="28"/>
+                <w:szCs w:val="28"/>
+                <w:shd w:val="clear" w:color="auto" w:fill="FFFFFF"/>
+              </w:rPr>
+            </w:pPr>
+            <w:r>
+              <w:rPr>
+                <w:color w:val="202122"/>
+                <w:sz w:val="28"/>
+                <w:szCs w:val="28"/>
+                <w:shd w:val="clear" w:color="auto" w:fill="FFFFFF"/>
+              </w:rPr>
+              <w:t>10.0</w:t>
+            </w:r>
+          </w:p>
+        </w:tc>
+      </w:tr>
+      <w:tr>
+        <w:tc>
+          <w:tcPr>
+            <w:tcW w:w="4315" w:type="dxa"/>
+          </w:tcPr>
+          <w:p>
+            <w:pPr>
+              <w:pStyle w:val="NormalWeb"/>
+              <w:spacing w:before="120" w:beforeAutospacing="0" w:after="120" w:afterAutospacing="0"/>
+              <w:rPr>
+                <w:color w:val="202122"/>
+                <w:sz w:val="28"/>
+                <w:szCs w:val="28"/>
+                <w:shd w:val="clear" w:color="auto" w:fill="FFFFFF"/>
+              </w:rPr>
+            </w:pPr>
+            <w:r>
+              <w:rPr>
+                <w:color w:val="202122"/>
+                <w:sz w:val="28"/>
+                <w:szCs w:val="28"/>
+                <w:shd w:val="clear" w:color="auto" w:fill="FFFFFF"/>
+              </w:rPr>
+              <w:t>T</w:t>
+            </w:r>
+            <w:r>
+              <w:rPr>
+                <w:color w:val="202122"/>
+                <w:sz w:val="28"/>
+                <w:szCs w:val="28"/>
+                <w:shd w:val="clear" w:color="auto" w:fill="FFFFFF"/>
+                <w:vertAlign w:val="subscript"/>
+              </w:rPr>
+              <w:t>min</w:t>
+            </w:r>
+            <w:r>
+              <w:rPr>
+                <w:color w:val="202122"/>
+                <w:sz w:val="28"/>
+                <w:szCs w:val="28"/>
+                <w:shd w:val="clear" w:color="auto" w:fill="FFFFFF"/>
+                <w:vertAlign w:val="subscript"/>
+              </w:rPr>
+              <w:t xml:space="preserve"> </w:t>
+            </w:r>
+            <w:r>
+              <w:rPr>
+                <w:color w:val="202122"/>
+                <w:sz w:val="28"/>
+                <w:szCs w:val="28"/>
+                <w:shd w:val="clear" w:color="auto" w:fill="FFFFFF"/>
+              </w:rPr>
+              <w:t>(ms)</w:t>
+            </w:r>
+          </w:p>
+        </w:tc>
+        <w:tc>
+          <w:tcPr>
+            <w:tcW w:w="4315" w:type="dxa"/>
+          </w:tcPr>
+          <w:p>
+            <w:pPr>
+              <w:pStyle w:val="NormalWeb"/>
+              <w:spacing w:before="120" w:beforeAutospacing="0" w:after="120" w:afterAutospacing="0"/>
+              <w:jc w:val="center"/>
+              <w:rPr>
+                <w:color w:val="202122"/>
+                <w:sz w:val="28"/>
+                <w:szCs w:val="28"/>
+                <w:shd w:val="clear" w:color="auto" w:fill="FFFFFF"/>
+              </w:rPr>
+            </w:pPr>
+            <w:r>
+              <w:rPr>
+                <w:color w:val="202122"/>
+                <w:sz w:val="28"/>
+                <w:szCs w:val="28"/>
+                <w:shd w:val="clear" w:color="auto" w:fill="FFFFFF"/>
+              </w:rPr>
+              <w:t>0.0</w:t>
+            </w:r>
+          </w:p>
+        </w:tc>
+      </w:tr>
+      <w:tr>
+        <w:tc>
+          <w:tcPr>
+            <w:tcW w:w="4315" w:type="dxa"/>
+          </w:tcPr>
+          <w:p>
+            <w:pPr>
+              <w:pStyle w:val="NormalWeb"/>
+              <w:spacing w:before="120" w:beforeAutospacing="0" w:after="120" w:afterAutospacing="0"/>
+              <w:rPr>
+                <w:color w:val="202122"/>
+                <w:sz w:val="28"/>
+                <w:szCs w:val="28"/>
+                <w:shd w:val="clear" w:color="auto" w:fill="FFFFFF"/>
+              </w:rPr>
+            </w:pPr>
+            <w:r>
+              <w:rPr>
+                <w:color w:val="202122"/>
+                <w:sz w:val="28"/>
+                <w:szCs w:val="28"/>
+                <w:shd w:val="clear" w:color="auto" w:fill="FFFFFF"/>
+              </w:rPr>
+              <w:t>T</w:t>
+            </w:r>
+            <w:r>
+              <w:rPr>
+                <w:color w:val="202122"/>
+                <w:sz w:val="28"/>
+                <w:szCs w:val="28"/>
+                <w:shd w:val="clear" w:color="auto" w:fill="FFFFFF"/>
+                <w:vertAlign w:val="subscript"/>
+              </w:rPr>
+              <w:t>max</w:t>
+            </w:r>
+            <w:r>
+              <w:rPr>
+                <w:color w:val="202122"/>
+                <w:sz w:val="28"/>
+                <w:szCs w:val="28"/>
+                <w:shd w:val="clear" w:color="auto" w:fill="FFFFFF"/>
+                <w:vertAlign w:val="subscript"/>
+              </w:rPr>
+              <w:t xml:space="preserve"> </w:t>
+            </w:r>
+            <w:r>
+              <w:rPr>
+                <w:color w:val="202122"/>
+                <w:sz w:val="28"/>
+                <w:szCs w:val="28"/>
+                <w:shd w:val="clear" w:color="auto" w:fill="FFFFFF"/>
+              </w:rPr>
+              <w:t>(ms)</w:t>
+            </w:r>
+          </w:p>
+        </w:tc>
+        <w:tc>
+          <w:tcPr>
+            <w:tcW w:w="4315" w:type="dxa"/>
+          </w:tcPr>
+          <w:p>
+            <w:pPr>
+              <w:pStyle w:val="NormalWeb"/>
+              <w:keepNext/>
+              <w:spacing w:before="120" w:beforeAutospacing="0" w:after="120" w:afterAutospacing="0"/>
+              <w:jc w:val="center"/>
+              <w:rPr>
+                <w:color w:val="202122"/>
+                <w:sz w:val="28"/>
+                <w:szCs w:val="28"/>
+                <w:shd w:val="clear" w:color="auto" w:fill="FFFFFF"/>
+              </w:rPr>
+            </w:pPr>
+            <w:r>
+              <w:rPr>
+                <w:color w:val="202122"/>
+                <w:sz w:val="28"/>
+                <w:szCs w:val="28"/>
+                <w:shd w:val="clear" w:color="auto" w:fill="FFFFFF"/>
+              </w:rPr>
+              <w:t>35.0</w:t>
+            </w:r>
+          </w:p>
+        </w:tc>
+      </w:tr>
+    </w:tbl>
     <w:p>
       <w:pPr>
-        <w:pStyle w:val="NormalWeb"/>
-        <w:shd w:val="clear" w:color="auto" w:fill="FFFFFF"/>
-        <w:spacing w:before="120" w:beforeAutospacing="0" w:after="120" w:afterAutospacing="0"/>
+        <w:pStyle w:val="Caption"/>
         <w:rPr>
           <w:color w:val="202122"/>
           <w:shd w:val="clear" w:color="auto" w:fill="FFFFFF"/>
         </w:rPr>
       </w:pPr>
+      <w:r>
+        <w:t xml:space="preserve">Table </w:t>
+      </w:r>
+      <w:fldSimple w:instr=" SEQ Table \* ARABIC ">
+        <w:r>
+          <w:rPr>
+            <w:noProof/>
+          </w:rPr>
+          <w:t>1</w:t>
+        </w:r>
+      </w:fldSimple>
+      <w:r>
+        <w:t>: Constants defined in Python based on range of values defined in the Hodgkin-Huxley mode</w:t>
+      </w:r>
     </w:p>
     <w:p>
       <w:pPr>
@@ -767,31 +2029,7 @@
             <w:sz w:val="19"/>
             <w:szCs w:val="19"/>
           </w:rPr>
-          <w:t>10.1113/</w:t>
-        </w:r>
-        <w:r>
-          <w:rPr>
-            <w:rStyle w:val="Hyperlink"/>
-            <w:rFonts w:ascii="Arial" w:hAnsi="Arial" w:cs="Arial"/>
-            <w:i/>
-            <w:iCs/>
-            <w:color w:val="3366BB"/>
-            <w:sz w:val="19"/>
-            <w:szCs w:val="19"/>
-          </w:rPr>
-          <w:t>physio. 1952.sp</w:t>
-        </w:r>
-        <w:r>
-          <w:rPr>
-            <w:rStyle w:val="Hyperlink"/>
-            <w:rFonts w:ascii="Arial" w:hAnsi="Arial" w:cs="Arial"/>
-            <w:i/>
-            <w:iCs/>
-            <w:color w:val="3366BB"/>
-            <w:sz w:val="19"/>
-            <w:szCs w:val="19"/>
-          </w:rPr>
-          <w:t>004764</w:t>
+          <w:t>10.1113/physio. 1952.sp004764</w:t>
         </w:r>
       </w:hyperlink>
       <w:r>
@@ -1524,6 +2762,44 @@
     <w:basedOn w:val="DefaultParagraphFont"/>
     <w:rsid w:val="001677C8"/>
   </w:style>
+  <w:style w:type="paragraph" w:styleId="Caption">
+    <w:name w:val="caption"/>
+    <w:basedOn w:val="Normal"/>
+    <w:next w:val="Normal"/>
+    <w:uiPriority w:val="35"/>
+    <w:unhideWhenUsed/>
+    <w:qFormat/>
+    <w:rsid w:val="00A27723"/>
+    <w:pPr>
+      <w:spacing w:after="200" w:line="240" w:lineRule="auto"/>
+    </w:pPr>
+    <w:rPr>
+      <w:i/>
+      <w:iCs/>
+      <w:color w:val="44546A" w:themeColor="text2"/>
+      <w:sz w:val="18"/>
+      <w:szCs w:val="18"/>
+    </w:rPr>
+  </w:style>
+  <w:style w:type="table" w:styleId="TableGrid">
+    <w:name w:val="Table Grid"/>
+    <w:basedOn w:val="TableNormal"/>
+    <w:uiPriority w:val="39"/>
+    <w:rsid w:val="00A27723"/>
+    <w:pPr>
+      <w:spacing w:after="0" w:line="240" w:lineRule="auto"/>
+    </w:pPr>
+    <w:tblPr>
+      <w:tblBorders>
+        <w:top w:val="single" w:sz="4" w:space="0" w:color="auto"/>
+        <w:left w:val="single" w:sz="4" w:space="0" w:color="auto"/>
+        <w:bottom w:val="single" w:sz="4" w:space="0" w:color="auto"/>
+        <w:right w:val="single" w:sz="4" w:space="0" w:color="auto"/>
+        <w:insideH w:val="single" w:sz="4" w:space="0" w:color="auto"/>
+        <w:insideV w:val="single" w:sz="4" w:space="0" w:color="auto"/>
+      </w:tblBorders>
+    </w:tblPr>
+  </w:style>
 </w:styles>
 </file>
 

</xml_diff>

<commit_message>
doc and markov changes from branch
</commit_message>
<xml_diff>
--- a/Dissertation.docx
+++ b/Dissertation.docx
@@ -2,6 +2,88 @@
 <file path=word/document.xml><?xml version="1.0" encoding="utf-8"?>
 <w:document xmlns:wpc="http://schemas.microsoft.com/office/word/2010/wordprocessingCanvas" xmlns:cx="http://schemas.microsoft.com/office/drawing/2014/chartex" xmlns:cx1="http://schemas.microsoft.com/office/drawing/2015/9/8/chartex" xmlns:cx2="http://schemas.microsoft.com/office/drawing/2015/10/21/chartex" xmlns:cx3="http://schemas.microsoft.com/office/drawing/2016/5/9/chartex" xmlns:cx4="http://schemas.microsoft.com/office/drawing/2016/5/10/chartex" xmlns:cx5="http://schemas.microsoft.com/office/drawing/2016/5/11/chartex" xmlns:cx6="http://schemas.microsoft.com/office/drawing/2016/5/12/chartex" xmlns:cx7="http://schemas.microsoft.com/office/drawing/2016/5/13/chartex" xmlns:cx8="http://schemas.microsoft.com/office/drawing/2016/5/14/chartex" xmlns:mc="http://schemas.openxmlformats.org/markup-compatibility/2006" xmlns:aink="http://schemas.microsoft.com/office/drawing/2016/ink" xmlns:am3d="http://schemas.microsoft.com/office/drawing/2017/model3d" xmlns:o="urn:schemas-microsoft-com:office:office" xmlns:r="http://schemas.openxmlformats.org/officeDocument/2006/relationships" xmlns:m="http://schemas.openxmlformats.org/officeDocument/2006/math" xmlns:v="urn:schemas-microsoft-com:vml" xmlns:wp14="http://schemas.microsoft.com/office/word/2010/wordprocessingDrawing" xmlns:wp="http://schemas.openxmlformats.org/drawingml/2006/wordprocessingDrawing" xmlns:w10="urn:schemas-microsoft-com:office:word" xmlns:w="http://schemas.openxmlformats.org/wordprocessingml/2006/main" xmlns:w14="http://schemas.microsoft.com/office/word/2010/wordml" xmlns:w15="http://schemas.microsoft.com/office/word/2012/wordml" xmlns:w16cex="http://schemas.microsoft.com/office/word/2018/wordml/cex" xmlns:w16cid="http://schemas.microsoft.com/office/word/2016/wordml/cid" xmlns:w16="http://schemas.microsoft.com/office/word/2018/wordml" xmlns:w16sdtdh="http://schemas.microsoft.com/office/word/2020/wordml/sdtdatahash" xmlns:w16se="http://schemas.microsoft.com/office/word/2015/wordml/symex" xmlns:wpg="http://schemas.microsoft.com/office/word/2010/wordprocessingGroup" xmlns:wpi="http://schemas.microsoft.com/office/word/2010/wordprocessingInk" xmlns:wne="http://schemas.microsoft.com/office/word/2006/wordml" xmlns:wps="http://schemas.microsoft.com/office/word/2010/wordprocessingShape" mc:Ignorable="w14 w15 w16se w16cid w16 w16cex w16sdtdh wp14">
   <w:body>
+    <w:p>
+      <w:pPr>
+        <w:rPr>
+          <w:rFonts w:ascii="Times New Roman" w:hAnsi="Times New Roman" w:cs="Times New Roman"/>
+          <w:b/>
+          <w:bCs/>
+          <w:i/>
+          <w:iCs/>
+          <w:sz w:val="36"/>
+          <w:szCs w:val="36"/>
+          <w:u w:val="single"/>
+        </w:rPr>
+      </w:pPr>
+      <w:r>
+        <w:rPr>
+          <w:rFonts w:ascii="Times New Roman" w:hAnsi="Times New Roman" w:cs="Times New Roman"/>
+          <w:b/>
+          <w:bCs/>
+          <w:i/>
+          <w:iCs/>
+          <w:sz w:val="36"/>
+          <w:szCs w:val="36"/>
+          <w:u w:val="single"/>
+        </w:rPr>
+        <w:t>Methods</w:t>
+      </w:r>
+    </w:p>
+    <w:p>
+      <w:pPr>
+        <w:rPr>
+          <w:rFonts w:ascii="Times New Roman" w:hAnsi="Times New Roman" w:cs="Times New Roman"/>
+          <w:b/>
+          <w:bCs/>
+          <w:i/>
+          <w:iCs/>
+          <w:sz w:val="36"/>
+          <w:szCs w:val="36"/>
+          <w:u w:val="single"/>
+        </w:rPr>
+      </w:pPr>
+    </w:p>
+    <w:p>
+      <w:pPr>
+        <w:rPr>
+          <w:rFonts w:ascii="Times New Roman" w:hAnsi="Times New Roman" w:cs="Times New Roman"/>
+          <w:b/>
+          <w:bCs/>
+          <w:sz w:val="32"/>
+          <w:szCs w:val="32"/>
+        </w:rPr>
+      </w:pPr>
+      <w:r>
+        <w:rPr>
+          <w:rFonts w:ascii="Times New Roman" w:hAnsi="Times New Roman" w:cs="Times New Roman"/>
+          <w:b/>
+          <w:bCs/>
+          <w:sz w:val="32"/>
+          <w:szCs w:val="32"/>
+        </w:rPr>
+        <w:t>Hodgkin</w:t>
+      </w:r>
+      <w:r>
+        <w:rPr>
+          <w:rFonts w:ascii="Times New Roman" w:hAnsi="Times New Roman" w:cs="Times New Roman"/>
+          <w:b/>
+          <w:bCs/>
+          <w:sz w:val="32"/>
+          <w:szCs w:val="32"/>
+        </w:rPr>
+        <w:t>-Huxley</w:t>
+      </w:r>
+      <w:r>
+        <w:rPr>
+          <w:rFonts w:ascii="Times New Roman" w:hAnsi="Times New Roman" w:cs="Times New Roman"/>
+          <w:b/>
+          <w:bCs/>
+          <w:sz w:val="32"/>
+          <w:szCs w:val="32"/>
+        </w:rPr>
+        <w:t xml:space="preserve"> model</w:t>
+      </w:r>
+    </w:p>
     <w:p>
       <w:pPr>
         <w:rPr>
@@ -15,57 +97,306 @@
           <w:u w:val="single"/>
         </w:rPr>
       </w:pPr>
-      <w:r>
-        <w:rPr>
-          <w:rFonts w:ascii="Times New Roman" w:hAnsi="Times New Roman" w:cs="Times New Roman"/>
-          <w:b/>
-          <w:bCs/>
-          <w:i/>
-          <w:iCs/>
-          <w:sz w:val="32"/>
-          <w:szCs w:val="32"/>
-          <w:u w:val="single"/>
-        </w:rPr>
-        <w:t>Hodgkin</w:t>
-      </w:r>
-      <w:r>
-        <w:rPr>
-          <w:rFonts w:ascii="Times New Roman" w:hAnsi="Times New Roman" w:cs="Times New Roman"/>
-          <w:b/>
-          <w:bCs/>
-          <w:i/>
-          <w:iCs/>
-          <w:sz w:val="32"/>
-          <w:szCs w:val="32"/>
-          <w:u w:val="single"/>
-        </w:rPr>
-        <w:t>-Huxley</w:t>
-      </w:r>
-      <w:r>
-        <w:rPr>
-          <w:rFonts w:ascii="Times New Roman" w:hAnsi="Times New Roman" w:cs="Times New Roman"/>
-          <w:b/>
-          <w:bCs/>
-          <w:i/>
-          <w:iCs/>
-          <w:sz w:val="32"/>
-          <w:szCs w:val="32"/>
-          <w:u w:val="single"/>
-        </w:rPr>
-        <w:t xml:space="preserve"> model</w:t>
-      </w:r>
     </w:p>
     <w:p>
       <w:pPr>
-        <w:rPr>
-          <w:rFonts w:ascii="Times New Roman" w:hAnsi="Times New Roman" w:cs="Times New Roman"/>
+        <w:pStyle w:val="NormalWeb"/>
+        <w:shd w:val="clear" w:color="auto" w:fill="FFFFFF"/>
+        <w:spacing w:before="120" w:beforeAutospacing="0" w:after="120" w:afterAutospacing="0"/>
+        <w:rPr>
+          <w:color w:val="202122"/>
+        </w:rPr>
+      </w:pPr>
+      <w:r>
+        <w:rPr>
+          <w:color w:val="202122"/>
+        </w:rPr>
+        <w:t>The </w:t>
+      </w:r>
+      <w:r>
+        <w:rPr>
           <w:b/>
           <w:bCs/>
+          <w:color w:val="202122"/>
+        </w:rPr>
+        <w:t>Hodgkin–Huxley model</w:t>
+      </w:r>
+      <w:r>
+        <w:rPr>
+          <w:color w:val="202122"/>
+        </w:rPr>
+        <w:t>, or </w:t>
+      </w:r>
+      <w:r>
+        <w:rPr>
+          <w:b/>
+          <w:bCs/>
+          <w:color w:val="202122"/>
+        </w:rPr>
+        <w:t>conductance-based model</w:t>
+      </w:r>
+      <w:r>
+        <w:rPr>
+          <w:color w:val="202122"/>
+        </w:rPr>
+        <w:t>, is a mathematical model that describes how action potentials in neurons are initiated and propagated. It is a set of nonlinear differential equations that approximates the electrical characteristics of excitable cells such as neurons and cardiac myocytes. It is a continuous-time dynamical system.</w:t>
+      </w:r>
+    </w:p>
+    <w:p>
+      <w:pPr>
+        <w:pStyle w:val="NormalWeb"/>
+        <w:shd w:val="clear" w:color="auto" w:fill="FFFFFF"/>
+        <w:spacing w:before="120" w:beforeAutospacing="0" w:after="120" w:afterAutospacing="0"/>
+        <w:rPr>
+          <w:color w:val="202122"/>
+          <w:shd w:val="clear" w:color="auto" w:fill="FFFFFF"/>
+        </w:rPr>
+      </w:pPr>
+      <w:r>
+        <w:rPr>
+          <w:color w:val="202122"/>
+          <w:shd w:val="clear" w:color="auto" w:fill="FFFFFF"/>
+        </w:rPr>
+        <w:t>The typical Hodgkin–Huxley model treats each component of an excitable cell</w:t>
+      </w:r>
+      <w:r>
+        <w:rPr>
+          <w:color w:val="202122"/>
+          <w:shd w:val="clear" w:color="auto" w:fill="FFFFFF"/>
+        </w:rPr>
+        <w:t xml:space="preserve"> in this case a Purkinje cell</w:t>
+      </w:r>
+      <w:r>
+        <w:rPr>
+          <w:color w:val="202122"/>
+          <w:shd w:val="clear" w:color="auto" w:fill="FFFFFF"/>
+        </w:rPr>
+        <w:t xml:space="preserve"> as an electrical element. The </w:t>
+      </w:r>
+      <w:r>
+        <w:rPr>
+          <w:shd w:val="clear" w:color="auto" w:fill="FFFFFF"/>
+        </w:rPr>
+        <w:t>lipid bilayer</w:t>
+      </w:r>
+      <w:r>
+        <w:rPr>
+          <w:color w:val="202122"/>
+          <w:shd w:val="clear" w:color="auto" w:fill="FFFFFF"/>
+        </w:rPr>
+        <w:t> is represented as a </w:t>
+      </w:r>
+      <w:r>
+        <w:rPr>
+          <w:shd w:val="clear" w:color="auto" w:fill="FFFFFF"/>
+        </w:rPr>
+        <w:t>capacitance</w:t>
+      </w:r>
+      <w:r>
+        <w:rPr>
+          <w:color w:val="202122"/>
+          <w:shd w:val="clear" w:color="auto" w:fill="FFFFFF"/>
+        </w:rPr>
+        <w:t> (C</w:t>
+      </w:r>
+      <w:r>
+        <w:rPr>
+          <w:color w:val="202122"/>
+          <w:shd w:val="clear" w:color="auto" w:fill="FFFFFF"/>
+          <w:vertAlign w:val="subscript"/>
+        </w:rPr>
+        <w:t>m</w:t>
+      </w:r>
+      <w:r>
+        <w:rPr>
+          <w:color w:val="202122"/>
+          <w:shd w:val="clear" w:color="auto" w:fill="FFFFFF"/>
+        </w:rPr>
+        <w:t>). </w:t>
+      </w:r>
+      <w:r>
+        <w:rPr>
+          <w:shd w:val="clear" w:color="auto" w:fill="FFFFFF"/>
+        </w:rPr>
+        <w:t>Voltage-gated ion channels</w:t>
+      </w:r>
+      <w:r>
+        <w:rPr>
+          <w:color w:val="202122"/>
+          <w:shd w:val="clear" w:color="auto" w:fill="FFFFFF"/>
+        </w:rPr>
+        <w:t> are represented by </w:t>
+      </w:r>
+      <w:r>
+        <w:rPr>
+          <w:shd w:val="clear" w:color="auto" w:fill="FFFFFF"/>
+        </w:rPr>
+        <w:t>electrical conductances</w:t>
+      </w:r>
+      <w:r>
+        <w:rPr>
+          <w:color w:val="202122"/>
+          <w:shd w:val="clear" w:color="auto" w:fill="FFFFFF"/>
+        </w:rPr>
+        <w:t> (</w:t>
+      </w:r>
+      <w:r>
+        <w:rPr>
           <w:i/>
           <w:iCs/>
-          <w:sz w:val="32"/>
-          <w:szCs w:val="32"/>
-          <w:u w:val="single"/>
+          <w:color w:val="202122"/>
+          <w:shd w:val="clear" w:color="auto" w:fill="FFFFFF"/>
+        </w:rPr>
+        <w:t>g</w:t>
+      </w:r>
+      <w:r>
+        <w:rPr>
+          <w:i/>
+          <w:iCs/>
+          <w:color w:val="202122"/>
+          <w:shd w:val="clear" w:color="auto" w:fill="FFFFFF"/>
+          <w:vertAlign w:val="subscript"/>
+        </w:rPr>
+        <w:t>n</w:t>
+      </w:r>
+      <w:r>
+        <w:rPr>
+          <w:color w:val="202122"/>
+          <w:shd w:val="clear" w:color="auto" w:fill="FFFFFF"/>
+        </w:rPr>
+        <w:t>, where </w:t>
+      </w:r>
+      <w:r>
+        <w:rPr>
+          <w:i/>
+          <w:iCs/>
+          <w:color w:val="202122"/>
+          <w:shd w:val="clear" w:color="auto" w:fill="FFFFFF"/>
+        </w:rPr>
+        <w:t>n</w:t>
+      </w:r>
+      <w:r>
+        <w:rPr>
+          <w:color w:val="202122"/>
+          <w:shd w:val="clear" w:color="auto" w:fill="FFFFFF"/>
+        </w:rPr>
+        <w:t> is the specific ion channel) that depend on both voltage and time. </w:t>
+      </w:r>
+      <w:r>
+        <w:rPr>
+          <w:shd w:val="clear" w:color="auto" w:fill="FFFFFF"/>
+        </w:rPr>
+        <w:t>Leak channels</w:t>
+      </w:r>
+      <w:r>
+        <w:rPr>
+          <w:color w:val="202122"/>
+          <w:shd w:val="clear" w:color="auto" w:fill="FFFFFF"/>
+        </w:rPr>
+        <w:t> are represented by linear conductances (</w:t>
+      </w:r>
+      <w:r>
+        <w:rPr>
+          <w:i/>
+          <w:iCs/>
+          <w:color w:val="202122"/>
+          <w:shd w:val="clear" w:color="auto" w:fill="FFFFFF"/>
+        </w:rPr>
+        <w:t>g</w:t>
+      </w:r>
+      <w:r>
+        <w:rPr>
+          <w:i/>
+          <w:iCs/>
+          <w:color w:val="202122"/>
+          <w:shd w:val="clear" w:color="auto" w:fill="FFFFFF"/>
+          <w:vertAlign w:val="subscript"/>
+        </w:rPr>
+        <w:t>L</w:t>
+      </w:r>
+      <w:r>
+        <w:rPr>
+          <w:color w:val="202122"/>
+          <w:shd w:val="clear" w:color="auto" w:fill="FFFFFF"/>
+        </w:rPr>
+        <w:t>). Finall</w:t>
+      </w:r>
+      <w:r>
+        <w:rPr>
+          <w:color w:val="202122"/>
+          <w:shd w:val="clear" w:color="auto" w:fill="FFFFFF"/>
+        </w:rPr>
+        <w:t>y,</w:t>
+      </w:r>
+      <w:r>
+        <w:rPr>
+          <w:color w:val="202122"/>
+          <w:shd w:val="clear" w:color="auto" w:fill="FFFFFF"/>
+        </w:rPr>
+        <w:t xml:space="preserve"> </w:t>
+      </w:r>
+      <w:r>
+        <w:rPr>
+          <w:color w:val="202122"/>
+          <w:shd w:val="clear" w:color="auto" w:fill="FFFFFF"/>
+        </w:rPr>
+        <w:t>t</w:t>
+      </w:r>
+      <w:r>
+        <w:rPr>
+          <w:color w:val="202122"/>
+          <w:shd w:val="clear" w:color="auto" w:fill="FFFFFF"/>
+        </w:rPr>
+        <w:t>he </w:t>
+      </w:r>
+      <w:r>
+        <w:rPr>
+          <w:shd w:val="clear" w:color="auto" w:fill="FFFFFF"/>
+        </w:rPr>
+        <w:t>membrane potential</w:t>
+      </w:r>
+      <w:r>
+        <w:rPr>
+          <w:color w:val="202122"/>
+          <w:shd w:val="clear" w:color="auto" w:fill="FFFFFF"/>
+        </w:rPr>
+        <w:t> is denoted by </w:t>
+      </w:r>
+      <w:r>
+        <w:rPr>
+          <w:i/>
+          <w:iCs/>
+          <w:color w:val="202122"/>
+          <w:shd w:val="clear" w:color="auto" w:fill="FFFFFF"/>
+        </w:rPr>
+        <w:t>V</w:t>
+      </w:r>
+      <w:r>
+        <w:rPr>
+          <w:i/>
+          <w:iCs/>
+          <w:color w:val="202122"/>
+          <w:shd w:val="clear" w:color="auto" w:fill="FFFFFF"/>
+          <w:vertAlign w:val="subscript"/>
+        </w:rPr>
+        <w:t>m</w:t>
+      </w:r>
+      <w:r>
+        <w:rPr>
+          <w:color w:val="202122"/>
+          <w:shd w:val="clear" w:color="auto" w:fill="FFFFFF"/>
+        </w:rPr>
+        <w:t>.</w:t>
+      </w:r>
+    </w:p>
+    <w:p>
+      <w:pPr>
+        <w:pStyle w:val="NormalWeb"/>
+        <w:shd w:val="clear" w:color="auto" w:fill="FFFFFF"/>
+        <w:spacing w:before="120" w:beforeAutospacing="0" w:after="120" w:afterAutospacing="0"/>
+        <w:rPr>
+          <w:color w:val="202122"/>
+          <w:shd w:val="clear" w:color="auto" w:fill="FFFFFF"/>
         </w:rPr>
       </w:pPr>
     </w:p>
@@ -75,42 +406,64 @@
         <w:shd w:val="clear" w:color="auto" w:fill="FFFFFF"/>
         <w:spacing w:before="120" w:beforeAutospacing="0" w:after="120" w:afterAutospacing="0"/>
         <w:rPr>
-          <w:color w:val="202122"/>
+          <w:shd w:val="clear" w:color="auto" w:fill="FFFFFF"/>
         </w:rPr>
       </w:pPr>
       <w:r>
         <w:rPr>
-          <w:color w:val="202122"/>
-        </w:rPr>
-        <w:t>The </w:t>
-      </w:r>
-      <w:r>
-        <w:rPr>
-          <w:b/>
-          <w:bCs/>
-          <w:color w:val="202122"/>
-        </w:rPr>
-        <w:t>Hodgkin–Huxley model</w:t>
-      </w:r>
-      <w:r>
-        <w:rPr>
-          <w:color w:val="202122"/>
-        </w:rPr>
-        <w:t>, or </w:t>
-      </w:r>
-      <w:r>
-        <w:rPr>
-          <w:b/>
-          <w:bCs/>
-          <w:color w:val="202122"/>
-        </w:rPr>
-        <w:t>conductance-based model</w:t>
-      </w:r>
-      <w:r>
-        <w:rPr>
-          <w:color w:val="202122"/>
-        </w:rPr>
-        <w:t>, is a mathematical model that describes how action potentials in neurons are initiated and propagated. It is a set of nonlinear differential equations that approximates the electrical characteristics of excitable cells such as neurons and cardiac myocytes. It is a continuous-time dynamical system.</w:t>
+          <w:shd w:val="clear" w:color="auto" w:fill="FFFFFF"/>
+        </w:rPr>
+        <w:t>Channel kinetics are described with the usual Hodgkin-Huxley channel equation</w:t>
+      </w:r>
+      <w:r>
+        <w:rPr>
+          <w:shd w:val="clear" w:color="auto" w:fill="FFFFFF"/>
+        </w:rPr>
+        <w:t xml:space="preserve"> and constants</w:t>
+      </w:r>
+      <w:r>
+        <w:rPr>
+          <w:shd w:val="clear" w:color="auto" w:fill="FFFFFF"/>
+        </w:rPr>
+        <w:t xml:space="preserve"> with, </w:t>
+      </w:r>
+      <w:r>
+        <w:rPr>
+          <w:shd w:val="clear" w:color="auto" w:fill="FFFFFF"/>
+          <w:lang w:val="el-GR"/>
+        </w:rPr>
+        <w:t>α</w:t>
+      </w:r>
+      <w:r>
+        <w:rPr>
+          <w:shd w:val="clear" w:color="auto" w:fill="FFFFFF"/>
+        </w:rPr>
+        <w:t>,</w:t>
+      </w:r>
+      <w:r>
+        <w:rPr>
+          <w:shd w:val="clear" w:color="auto" w:fill="FFFFFF"/>
+        </w:rPr>
+        <w:t xml:space="preserve"> </w:t>
+      </w:r>
+      <w:r>
+        <w:rPr>
+          <w:shd w:val="clear" w:color="auto" w:fill="FFFFFF"/>
+          <w:lang w:val="el-GR"/>
+        </w:rPr>
+        <w:t>β</w:t>
+      </w:r>
+      <w:r>
+        <w:rPr>
+          <w:shd w:val="clear" w:color="auto" w:fill="FFFFFF"/>
+        </w:rPr>
+        <w:t xml:space="preserve"> being the forward and backwards rate, respectively</w:t>
+      </w:r>
+      <w:r>
+        <w:rPr>
+          <w:shd w:val="clear" w:color="auto" w:fill="FFFFFF"/>
+        </w:rPr>
+        <w:t>.</w:t>
       </w:r>
     </w:p>
     <w:p>
@@ -119,342 +472,6 @@
         <w:shd w:val="clear" w:color="auto" w:fill="FFFFFF"/>
         <w:spacing w:before="120" w:beforeAutospacing="0" w:after="120" w:afterAutospacing="0"/>
         <w:rPr>
-          <w:color w:val="202122"/>
-        </w:rPr>
-      </w:pPr>
-      <w:r>
-        <w:rPr>
-          <w:color w:val="202122"/>
-        </w:rPr>
-        <w:t>Alan Hodgkin and Andrew Huxley described the model in 1952 to explain the ionic mechanisms underlying the initiation and propagation of action potentials in the </w:t>
-      </w:r>
-      <w:r>
-        <w:t>squid giant axon</w:t>
-      </w:r>
-      <w:r>
-        <w:rPr>
-          <w:color w:val="202122"/>
-        </w:rPr>
-        <w:t>.</w:t>
-      </w:r>
-      <w:r>
-        <w:rPr>
-          <w:vertAlign w:val="superscript"/>
-        </w:rPr>
-        <w:t>[1]</w:t>
-      </w:r>
-      <w:r>
-        <w:rPr>
-          <w:color w:val="202122"/>
-        </w:rPr>
-        <w:t> They received the 1963 Nobel Prize in Physiology or Medicine for this work.</w:t>
-      </w:r>
-    </w:p>
-    <w:p>
-      <w:pPr>
-        <w:pStyle w:val="NormalWeb"/>
-        <w:shd w:val="clear" w:color="auto" w:fill="FFFFFF"/>
-        <w:spacing w:before="120" w:beforeAutospacing="0" w:after="120" w:afterAutospacing="0"/>
-        <w:rPr>
-          <w:color w:val="202122"/>
-          <w:shd w:val="clear" w:color="auto" w:fill="FFFFFF"/>
-        </w:rPr>
-      </w:pPr>
-      <w:r>
-        <w:rPr>
-          <w:color w:val="202122"/>
-          <w:shd w:val="clear" w:color="auto" w:fill="FFFFFF"/>
-        </w:rPr>
-        <w:t>The typical Hodgkin–Huxley model treats each component of an excitable cell as an electrical element. The </w:t>
-      </w:r>
-      <w:r>
-        <w:rPr>
-          <w:shd w:val="clear" w:color="auto" w:fill="FFFFFF"/>
-        </w:rPr>
-        <w:t>lipid bilayer</w:t>
-      </w:r>
-      <w:r>
-        <w:rPr>
-          <w:color w:val="202122"/>
-          <w:shd w:val="clear" w:color="auto" w:fill="FFFFFF"/>
-        </w:rPr>
-        <w:t> is represented as a </w:t>
-      </w:r>
-      <w:r>
-        <w:rPr>
-          <w:shd w:val="clear" w:color="auto" w:fill="FFFFFF"/>
-        </w:rPr>
-        <w:t>capacitance</w:t>
-      </w:r>
-      <w:r>
-        <w:rPr>
-          <w:color w:val="202122"/>
-          <w:shd w:val="clear" w:color="auto" w:fill="FFFFFF"/>
-        </w:rPr>
-        <w:t> (C</w:t>
-      </w:r>
-      <w:r>
-        <w:rPr>
-          <w:color w:val="202122"/>
-          <w:shd w:val="clear" w:color="auto" w:fill="FFFFFF"/>
-          <w:vertAlign w:val="subscript"/>
-        </w:rPr>
-        <w:t>m</w:t>
-      </w:r>
-      <w:r>
-        <w:rPr>
-          <w:color w:val="202122"/>
-          <w:shd w:val="clear" w:color="auto" w:fill="FFFFFF"/>
-        </w:rPr>
-        <w:t>). </w:t>
-      </w:r>
-      <w:r>
-        <w:rPr>
-          <w:shd w:val="clear" w:color="auto" w:fill="FFFFFF"/>
-        </w:rPr>
-        <w:t>Voltage-gated ion channels</w:t>
-      </w:r>
-      <w:r>
-        <w:rPr>
-          <w:color w:val="202122"/>
-          <w:shd w:val="clear" w:color="auto" w:fill="FFFFFF"/>
-        </w:rPr>
-        <w:t> are represented by </w:t>
-      </w:r>
-      <w:r>
-        <w:rPr>
-          <w:shd w:val="clear" w:color="auto" w:fill="FFFFFF"/>
-        </w:rPr>
-        <w:t>electrical conductances</w:t>
-      </w:r>
-      <w:r>
-        <w:rPr>
-          <w:color w:val="202122"/>
-          <w:shd w:val="clear" w:color="auto" w:fill="FFFFFF"/>
-        </w:rPr>
-        <w:t> (</w:t>
-      </w:r>
-      <w:r>
-        <w:rPr>
-          <w:i/>
-          <w:iCs/>
-          <w:color w:val="202122"/>
-          <w:shd w:val="clear" w:color="auto" w:fill="FFFFFF"/>
-        </w:rPr>
-        <w:t>g</w:t>
-      </w:r>
-      <w:r>
-        <w:rPr>
-          <w:i/>
-          <w:iCs/>
-          <w:color w:val="202122"/>
-          <w:shd w:val="clear" w:color="auto" w:fill="FFFFFF"/>
-          <w:vertAlign w:val="subscript"/>
-        </w:rPr>
-        <w:t>n</w:t>
-      </w:r>
-      <w:r>
-        <w:rPr>
-          <w:color w:val="202122"/>
-          <w:shd w:val="clear" w:color="auto" w:fill="FFFFFF"/>
-        </w:rPr>
-        <w:t>, where </w:t>
-      </w:r>
-      <w:r>
-        <w:rPr>
-          <w:i/>
-          <w:iCs/>
-          <w:color w:val="202122"/>
-          <w:shd w:val="clear" w:color="auto" w:fill="FFFFFF"/>
-        </w:rPr>
-        <w:t>n</w:t>
-      </w:r>
-      <w:r>
-        <w:rPr>
-          <w:color w:val="202122"/>
-          <w:shd w:val="clear" w:color="auto" w:fill="FFFFFF"/>
-        </w:rPr>
-        <w:t> is the specific ion channel) that depend on both voltage and time. </w:t>
-      </w:r>
-      <w:r>
-        <w:rPr>
-          <w:shd w:val="clear" w:color="auto" w:fill="FFFFFF"/>
-        </w:rPr>
-        <w:t>Leak channels</w:t>
-      </w:r>
-      <w:r>
-        <w:rPr>
-          <w:color w:val="202122"/>
-          <w:shd w:val="clear" w:color="auto" w:fill="FFFFFF"/>
-        </w:rPr>
-        <w:t> are represented by linear conductances (</w:t>
-      </w:r>
-      <w:r>
-        <w:rPr>
-          <w:i/>
-          <w:iCs/>
-          <w:color w:val="202122"/>
-          <w:shd w:val="clear" w:color="auto" w:fill="FFFFFF"/>
-        </w:rPr>
-        <w:t>g</w:t>
-      </w:r>
-      <w:r>
-        <w:rPr>
-          <w:i/>
-          <w:iCs/>
-          <w:color w:val="202122"/>
-          <w:shd w:val="clear" w:color="auto" w:fill="FFFFFF"/>
-          <w:vertAlign w:val="subscript"/>
-        </w:rPr>
-        <w:t>L</w:t>
-      </w:r>
-      <w:r>
-        <w:rPr>
-          <w:color w:val="202122"/>
-          <w:shd w:val="clear" w:color="auto" w:fill="FFFFFF"/>
-        </w:rPr>
-        <w:t>). The </w:t>
-      </w:r>
-      <w:r>
-        <w:rPr>
-          <w:shd w:val="clear" w:color="auto" w:fill="FFFFFF"/>
-        </w:rPr>
-        <w:t>electrochemical gradients</w:t>
-      </w:r>
-      <w:r>
-        <w:rPr>
-          <w:color w:val="202122"/>
-          <w:shd w:val="clear" w:color="auto" w:fill="FFFFFF"/>
-        </w:rPr>
-        <w:t> driving the flow of ions are represented by </w:t>
-      </w:r>
-      <w:r>
-        <w:rPr>
-          <w:shd w:val="clear" w:color="auto" w:fill="FFFFFF"/>
-        </w:rPr>
-        <w:t>voltage sources</w:t>
-      </w:r>
-      <w:r>
-        <w:rPr>
-          <w:color w:val="202122"/>
-          <w:shd w:val="clear" w:color="auto" w:fill="FFFFFF"/>
-        </w:rPr>
-        <w:t> (</w:t>
-      </w:r>
-      <w:r>
-        <w:rPr>
-          <w:i/>
-          <w:iCs/>
-          <w:color w:val="202122"/>
-          <w:shd w:val="clear" w:color="auto" w:fill="FFFFFF"/>
-        </w:rPr>
-        <w:t>E</w:t>
-      </w:r>
-      <w:r>
-        <w:rPr>
-          <w:i/>
-          <w:iCs/>
-          <w:color w:val="202122"/>
-          <w:shd w:val="clear" w:color="auto" w:fill="FFFFFF"/>
-          <w:vertAlign w:val="subscript"/>
-        </w:rPr>
-        <w:t>n</w:t>
-      </w:r>
-      <w:r>
-        <w:rPr>
-          <w:color w:val="202122"/>
-          <w:shd w:val="clear" w:color="auto" w:fill="FFFFFF"/>
-        </w:rPr>
-        <w:t>) whose </w:t>
-      </w:r>
-      <w:r>
-        <w:rPr>
-          <w:shd w:val="clear" w:color="auto" w:fill="FFFFFF"/>
-        </w:rPr>
-        <w:t>voltages</w:t>
-      </w:r>
-      <w:r>
-        <w:rPr>
-          <w:color w:val="202122"/>
-          <w:shd w:val="clear" w:color="auto" w:fill="FFFFFF"/>
-        </w:rPr>
-        <w:t> are determined by the ratio of the intra- and extracellular concentrations of the ionic species of interest. Finall</w:t>
-      </w:r>
-      <w:r>
-        <w:rPr>
-          <w:color w:val="202122"/>
-          <w:shd w:val="clear" w:color="auto" w:fill="FFFFFF"/>
-        </w:rPr>
-        <w:t>y,</w:t>
-      </w:r>
-      <w:r>
-        <w:rPr>
-          <w:color w:val="202122"/>
-          <w:shd w:val="clear" w:color="auto" w:fill="FFFFFF"/>
-        </w:rPr>
-        <w:t xml:space="preserve"> </w:t>
-      </w:r>
-      <w:r>
-        <w:rPr>
-          <w:color w:val="202122"/>
-          <w:shd w:val="clear" w:color="auto" w:fill="FFFFFF"/>
-        </w:rPr>
-        <w:t>t</w:t>
-      </w:r>
-      <w:r>
-        <w:rPr>
-          <w:color w:val="202122"/>
-          <w:shd w:val="clear" w:color="auto" w:fill="FFFFFF"/>
-        </w:rPr>
-        <w:t>he </w:t>
-      </w:r>
-      <w:r>
-        <w:rPr>
-          <w:shd w:val="clear" w:color="auto" w:fill="FFFFFF"/>
-        </w:rPr>
-        <w:t>membrane potential</w:t>
-      </w:r>
-      <w:r>
-        <w:rPr>
-          <w:color w:val="202122"/>
-          <w:shd w:val="clear" w:color="auto" w:fill="FFFFFF"/>
-        </w:rPr>
-        <w:t> is denoted by </w:t>
-      </w:r>
-      <w:r>
-        <w:rPr>
-          <w:i/>
-          <w:iCs/>
-          <w:color w:val="202122"/>
-          <w:shd w:val="clear" w:color="auto" w:fill="FFFFFF"/>
-        </w:rPr>
-        <w:t>V</w:t>
-      </w:r>
-      <w:r>
-        <w:rPr>
-          <w:i/>
-          <w:iCs/>
-          <w:color w:val="202122"/>
-          <w:shd w:val="clear" w:color="auto" w:fill="FFFFFF"/>
-          <w:vertAlign w:val="subscript"/>
-        </w:rPr>
-        <w:t>m</w:t>
-      </w:r>
-      <w:r>
-        <w:rPr>
-          <w:color w:val="202122"/>
-          <w:shd w:val="clear" w:color="auto" w:fill="FFFFFF"/>
-        </w:rPr>
-        <w:t>.</w:t>
-      </w:r>
-    </w:p>
-    <w:p>
-      <w:pPr>
-        <w:pStyle w:val="NormalWeb"/>
-        <w:shd w:val="clear" w:color="auto" w:fill="FFFFFF"/>
-        <w:spacing w:before="120" w:beforeAutospacing="0" w:after="120" w:afterAutospacing="0"/>
-        <w:rPr>
-          <w:color w:val="202122"/>
           <w:shd w:val="clear" w:color="auto" w:fill="FFFFFF"/>
         </w:rPr>
       </w:pPr>
@@ -462,79 +479,527 @@
     <w:p>
       <w:pPr>
         <w:pStyle w:val="NormalWeb"/>
+        <w:keepNext/>
         <w:shd w:val="clear" w:color="auto" w:fill="FFFFFF"/>
         <w:spacing w:before="120" w:beforeAutospacing="0" w:after="120" w:afterAutospacing="0"/>
-        <w:rPr>
-          <w:shd w:val="clear" w:color="auto" w:fill="FFFFFF"/>
-        </w:rPr>
       </w:pPr>
-      <w:r>
-        <w:rPr>
-          <w:shd w:val="clear" w:color="auto" w:fill="FFFFFF"/>
-        </w:rPr>
-        <w:t>Channel kinetics are described with the usual Hodgkin-Huxley channel equation</w:t>
-      </w:r>
-      <w:r>
-        <w:rPr>
-          <w:shd w:val="clear" w:color="auto" w:fill="FFFFFF"/>
-        </w:rPr>
-        <w:t xml:space="preserve"> and constants</w:t>
-      </w:r>
-      <w:r>
-        <w:rPr>
-          <w:shd w:val="clear" w:color="auto" w:fill="FFFFFF"/>
-        </w:rPr>
-        <w:t xml:space="preserve"> with, </w:t>
-      </w:r>
-      <w:r>
-        <w:rPr>
-          <w:shd w:val="clear" w:color="auto" w:fill="FFFFFF"/>
-          <w:lang w:val="el-GR"/>
-        </w:rPr>
-        <w:t>α</w:t>
-      </w:r>
-      <w:r>
-        <w:rPr>
-          <w:shd w:val="clear" w:color="auto" w:fill="FFFFFF"/>
-        </w:rPr>
-        <w:t>,</w:t>
-      </w:r>
-      <w:r>
-        <w:rPr>
-          <w:shd w:val="clear" w:color="auto" w:fill="FFFFFF"/>
-        </w:rPr>
-        <w:t xml:space="preserve"> </w:t>
-      </w:r>
-      <w:r>
-        <w:rPr>
-          <w:shd w:val="clear" w:color="auto" w:fill="FFFFFF"/>
-          <w:lang w:val="el-GR"/>
-        </w:rPr>
-        <w:t>β</w:t>
-      </w:r>
-      <w:r>
-        <w:rPr>
-          <w:shd w:val="clear" w:color="auto" w:fill="FFFFFF"/>
-        </w:rPr>
-        <w:t xml:space="preserve"> being the forward and backwards rate, respectively</w:t>
-      </w:r>
-      <w:r>
-        <w:rPr>
-          <w:shd w:val="clear" w:color="auto" w:fill="FFFFFF"/>
-        </w:rPr>
-        <w:t>.</w:t>
+      <m:oMathPara>
+        <m:oMath>
+          <m:sSub>
+            <m:sSubPr>
+              <m:ctrlPr>
+                <w:rPr>
+                  <w:rFonts w:ascii="Cambria Math" w:hAnsi="Cambria Math"/>
+                </w:rPr>
+              </m:ctrlPr>
+            </m:sSubPr>
+            <m:e>
+              <m:r>
+                <w:rPr>
+                  <w:rFonts w:ascii="Cambria Math" w:hAnsi="Cambria Math"/>
+                  <w:lang w:val="el-GR"/>
+                </w:rPr>
+                <m:t>α</m:t>
+              </m:r>
+            </m:e>
+            <m:sub>
+              <m:r>
+                <w:rPr>
+                  <w:rFonts w:ascii="Cambria Math" w:hAnsi="Cambria Math"/>
+                </w:rPr>
+                <m:t>n</m:t>
+              </m:r>
+            </m:sub>
+          </m:sSub>
+          <m:d>
+            <m:dPr>
+              <m:ctrlPr>
+                <w:rPr>
+                  <w:rFonts w:ascii="Cambria Math" w:hAnsi="Cambria Math"/>
+                </w:rPr>
+              </m:ctrlPr>
+            </m:dPr>
+            <m:e>
+              <m:sSub>
+                <m:sSubPr>
+                  <m:ctrlPr>
+                    <w:rPr>
+                      <w:rFonts w:ascii="Cambria Math" w:hAnsi="Cambria Math"/>
+                    </w:rPr>
+                  </m:ctrlPr>
+                </m:sSubPr>
+                <m:e>
+                  <m:r>
+                    <w:rPr>
+                      <w:rFonts w:ascii="Cambria Math" w:hAnsi="Cambria Math"/>
+                    </w:rPr>
+                    <m:t>V</m:t>
+                  </m:r>
+                </m:e>
+                <m:sub>
+                  <m:r>
+                    <w:rPr>
+                      <w:rFonts w:ascii="Cambria Math" w:hAnsi="Cambria Math"/>
+                    </w:rPr>
+                    <m:t>m</m:t>
+                  </m:r>
+                </m:sub>
+              </m:sSub>
+            </m:e>
+          </m:d>
+          <m:r>
+            <m:rPr>
+              <m:sty m:val="p"/>
+            </m:rPr>
+            <w:rPr>
+              <w:rFonts w:ascii="Cambria Math" w:hAnsi="Cambria Math"/>
+            </w:rPr>
+            <m:t>=</m:t>
+          </m:r>
+          <m:f>
+            <m:fPr>
+              <m:ctrlPr>
+                <w:rPr>
+                  <w:rFonts w:ascii="Cambria Math" w:hAnsi="Cambria Math"/>
+                </w:rPr>
+              </m:ctrlPr>
+            </m:fPr>
+            <m:num>
+              <m:r>
+                <w:rPr>
+                  <w:rFonts w:ascii="Cambria Math" w:hAnsi="Cambria Math"/>
+                </w:rPr>
+                <m:t>0.01*(10-</m:t>
+              </m:r>
+              <m:sSub>
+                <m:sSubPr>
+                  <m:ctrlPr>
+                    <w:rPr>
+                      <w:rFonts w:ascii="Cambria Math" w:hAnsi="Cambria Math"/>
+                    </w:rPr>
+                  </m:ctrlPr>
+                </m:sSubPr>
+                <m:e>
+                  <m:r>
+                    <w:rPr>
+                      <w:rFonts w:ascii="Cambria Math" w:hAnsi="Cambria Math"/>
+                    </w:rPr>
+                    <m:t>V</m:t>
+                  </m:r>
+                </m:e>
+                <m:sub>
+                  <m:r>
+                    <w:rPr>
+                      <w:rFonts w:ascii="Cambria Math" w:hAnsi="Cambria Math"/>
+                    </w:rPr>
+                    <m:t>m</m:t>
+                  </m:r>
+                </m:sub>
+              </m:sSub>
+              <m:r>
+                <w:rPr>
+                  <w:rFonts w:ascii="Cambria Math" w:hAnsi="Cambria Math"/>
+                </w:rPr>
+                <m:t>)</m:t>
+              </m:r>
+            </m:num>
+            <m:den>
+              <m:sSup>
+                <m:sSupPr>
+                  <m:ctrlPr>
+                    <w:rPr>
+                      <w:rFonts w:ascii="Cambria Math" w:hAnsi="Cambria Math"/>
+                      <w:i/>
+                    </w:rPr>
+                  </m:ctrlPr>
+                </m:sSupPr>
+                <m:e>
+                  <m:r>
+                    <w:rPr>
+                      <w:rFonts w:ascii="Cambria Math" w:hAnsi="Cambria Math"/>
+                    </w:rPr>
+                    <m:t>e</m:t>
+                  </m:r>
+                </m:e>
+                <m:sup>
+                  <m:f>
+                    <m:fPr>
+                      <m:ctrlPr>
+                        <w:rPr>
+                          <w:rFonts w:ascii="Cambria Math" w:hAnsi="Cambria Math"/>
+                          <w:i/>
+                        </w:rPr>
+                      </m:ctrlPr>
+                    </m:fPr>
+                    <m:num>
+                      <m:r>
+                        <w:rPr>
+                          <w:rFonts w:ascii="Cambria Math" w:hAnsi="Cambria Math"/>
+                        </w:rPr>
+                        <m:t>10-</m:t>
+                      </m:r>
+                      <m:sSub>
+                        <m:sSubPr>
+                          <m:ctrlPr>
+                            <w:rPr>
+                              <w:rFonts w:ascii="Cambria Math" w:hAnsi="Cambria Math"/>
+                            </w:rPr>
+                          </m:ctrlPr>
+                        </m:sSubPr>
+                        <m:e>
+                          <m:r>
+                            <w:rPr>
+                              <w:rFonts w:ascii="Cambria Math" w:hAnsi="Cambria Math"/>
+                            </w:rPr>
+                            <m:t>V</m:t>
+                          </m:r>
+                        </m:e>
+                        <m:sub>
+                          <m:r>
+                            <w:rPr>
+                              <w:rFonts w:ascii="Cambria Math" w:hAnsi="Cambria Math"/>
+                            </w:rPr>
+                            <m:t>m</m:t>
+                          </m:r>
+                        </m:sub>
+                      </m:sSub>
+                    </m:num>
+                    <m:den>
+                      <m:r>
+                        <w:rPr>
+                          <w:rFonts w:ascii="Cambria Math" w:hAnsi="Cambria Math"/>
+                        </w:rPr>
+                        <m:t>10</m:t>
+                      </m:r>
+                    </m:den>
+                  </m:f>
+                </m:sup>
+              </m:sSup>
+              <m:r>
+                <w:rPr>
+                  <w:rFonts w:ascii="Cambria Math" w:hAnsi="Cambria Math"/>
+                </w:rPr>
+                <m:t>-1</m:t>
+              </m:r>
+            </m:den>
+          </m:f>
+          <m:r>
+            <m:rPr>
+              <m:sty m:val="p"/>
+            </m:rPr>
+            <w:rPr>
+              <w:rFonts w:ascii="Cambria Math" w:hAnsi="Cambria Math"/>
+            </w:rPr>
+            <m:t xml:space="preserve"> </m:t>
+          </m:r>
+        </m:oMath>
+      </m:oMathPara>
+    </w:p>
+    <w:p>
+      <w:pPr>
+        <w:pStyle w:val="Caption"/>
+        <w:jc w:val="right"/>
+        <w:rPr>
+          <w:rFonts w:ascii="Times New Roman" w:hAnsi="Times New Roman" w:cs="Times New Roman"/>
+          <w:color w:val="auto"/>
+          <w:sz w:val="20"/>
+          <w:szCs w:val="20"/>
+        </w:rPr>
+      </w:pPr>
+      <w:r>
+        <w:rPr>
+          <w:rFonts w:ascii="Times New Roman" w:hAnsi="Times New Roman" w:cs="Times New Roman"/>
+          <w:color w:val="auto"/>
+          <w:sz w:val="20"/>
+          <w:szCs w:val="20"/>
+        </w:rPr>
+        <w:t xml:space="preserve">( </w:t>
+      </w:r>
+      <w:r>
+        <w:rPr>
+          <w:rFonts w:ascii="Times New Roman" w:hAnsi="Times New Roman" w:cs="Times New Roman"/>
+          <w:color w:val="auto"/>
+          <w:sz w:val="20"/>
+          <w:szCs w:val="20"/>
+        </w:rPr>
+        <w:fldChar w:fldCharType="begin"/>
+      </w:r>
+      <w:r>
+        <w:rPr>
+          <w:rFonts w:ascii="Times New Roman" w:hAnsi="Times New Roman" w:cs="Times New Roman"/>
+          <w:color w:val="auto"/>
+          <w:sz w:val="20"/>
+          <w:szCs w:val="20"/>
+        </w:rPr>
+        <w:instrText xml:space="preserve"> SEQ ( \* ARABIC </w:instrText>
+      </w:r>
+      <w:r>
+        <w:rPr>
+          <w:rFonts w:ascii="Times New Roman" w:hAnsi="Times New Roman" w:cs="Times New Roman"/>
+          <w:color w:val="auto"/>
+          <w:sz w:val="20"/>
+          <w:szCs w:val="20"/>
+        </w:rPr>
+        <w:fldChar w:fldCharType="separate"/>
+      </w:r>
+      <w:r>
+        <w:rPr>
+          <w:rFonts w:ascii="Times New Roman" w:hAnsi="Times New Roman" w:cs="Times New Roman"/>
+          <w:noProof/>
+          <w:color w:val="auto"/>
+          <w:sz w:val="20"/>
+          <w:szCs w:val="20"/>
+        </w:rPr>
+        <w:t>1</w:t>
+      </w:r>
+      <w:r>
+        <w:rPr>
+          <w:rFonts w:ascii="Times New Roman" w:hAnsi="Times New Roman" w:cs="Times New Roman"/>
+          <w:color w:val="auto"/>
+          <w:sz w:val="20"/>
+          <w:szCs w:val="20"/>
+        </w:rPr>
+        <w:fldChar w:fldCharType="end"/>
+      </w:r>
+      <w:r>
+        <w:rPr>
+          <w:rFonts w:ascii="Times New Roman" w:hAnsi="Times New Roman" w:cs="Times New Roman"/>
+          <w:color w:val="auto"/>
+          <w:sz w:val="20"/>
+          <w:szCs w:val="20"/>
+        </w:rPr>
+        <w:t xml:space="preserve"> )</w:t>
       </w:r>
     </w:p>
     <w:p>
       <w:pPr>
         <w:pStyle w:val="NormalWeb"/>
+        <w:keepNext/>
         <w:shd w:val="clear" w:color="auto" w:fill="FFFFFF"/>
         <w:spacing w:before="120" w:beforeAutospacing="0" w:after="120" w:afterAutospacing="0"/>
-        <w:rPr>
-          <w:color w:val="202122"/>
-          <w:shd w:val="clear" w:color="auto" w:fill="FFFFFF"/>
-        </w:rPr>
       </w:pPr>
+      <m:oMathPara>
+        <m:oMath>
+          <m:sSub>
+            <m:sSubPr>
+              <m:ctrlPr>
+                <w:rPr>
+                  <w:rFonts w:ascii="Cambria Math" w:hAnsi="Cambria Math"/>
+                </w:rPr>
+              </m:ctrlPr>
+            </m:sSubPr>
+            <m:e>
+              <m:r>
+                <w:rPr>
+                  <w:rFonts w:ascii="Cambria Math" w:hAnsi="Cambria Math"/>
+                  <w:lang w:val="el-GR"/>
+                </w:rPr>
+                <m:t>β</m:t>
+              </m:r>
+            </m:e>
+            <m:sub>
+              <m:r>
+                <w:rPr>
+                  <w:rFonts w:ascii="Cambria Math" w:hAnsi="Cambria Math"/>
+                </w:rPr>
+                <m:t>n</m:t>
+              </m:r>
+            </m:sub>
+          </m:sSub>
+          <m:d>
+            <m:dPr>
+              <m:ctrlPr>
+                <w:rPr>
+                  <w:rFonts w:ascii="Cambria Math" w:hAnsi="Cambria Math"/>
+                </w:rPr>
+              </m:ctrlPr>
+            </m:dPr>
+            <m:e>
+              <m:sSub>
+                <m:sSubPr>
+                  <m:ctrlPr>
+                    <w:rPr>
+                      <w:rFonts w:ascii="Cambria Math" w:hAnsi="Cambria Math"/>
+                    </w:rPr>
+                  </m:ctrlPr>
+                </m:sSubPr>
+                <m:e>
+                  <m:r>
+                    <w:rPr>
+                      <w:rFonts w:ascii="Cambria Math" w:hAnsi="Cambria Math"/>
+                    </w:rPr>
+                    <m:t>V</m:t>
+                  </m:r>
+                </m:e>
+                <m:sub>
+                  <m:r>
+                    <w:rPr>
+                      <w:rFonts w:ascii="Cambria Math" w:hAnsi="Cambria Math"/>
+                    </w:rPr>
+                    <m:t>m</m:t>
+                  </m:r>
+                </m:sub>
+              </m:sSub>
+            </m:e>
+          </m:d>
+          <m:r>
+            <m:rPr>
+              <m:sty m:val="p"/>
+            </m:rPr>
+            <w:rPr>
+              <w:rFonts w:ascii="Cambria Math" w:hAnsi="Cambria Math"/>
+            </w:rPr>
+            <m:t>=</m:t>
+          </m:r>
+          <m:r>
+            <m:rPr>
+              <m:sty m:val="p"/>
+            </m:rPr>
+            <w:rPr>
+              <w:rFonts w:ascii="Cambria Math" w:hAnsi="Cambria Math"/>
+            </w:rPr>
+            <m:t>0.125*</m:t>
+          </m:r>
+          <m:sSup>
+            <m:sSupPr>
+              <m:ctrlPr>
+                <w:rPr>
+                  <w:rFonts w:ascii="Cambria Math" w:hAnsi="Cambria Math"/>
+                  <w:i/>
+                </w:rPr>
+              </m:ctrlPr>
+            </m:sSupPr>
+            <m:e>
+              <m:r>
+                <w:rPr>
+                  <w:rFonts w:ascii="Cambria Math" w:hAnsi="Cambria Math"/>
+                </w:rPr>
+                <m:t>e</m:t>
+              </m:r>
+            </m:e>
+            <m:sup>
+              <m:f>
+                <m:fPr>
+                  <m:ctrlPr>
+                    <w:rPr>
+                      <w:rFonts w:ascii="Cambria Math" w:hAnsi="Cambria Math"/>
+                      <w:i/>
+                    </w:rPr>
+                  </m:ctrlPr>
+                </m:fPr>
+                <m:num>
+                  <m:r>
+                    <w:rPr>
+                      <w:rFonts w:ascii="Cambria Math" w:hAnsi="Cambria Math"/>
+                    </w:rPr>
+                    <m:t>-</m:t>
+                  </m:r>
+                  <m:sSub>
+                    <m:sSubPr>
+                      <m:ctrlPr>
+                        <w:rPr>
+                          <w:rFonts w:ascii="Cambria Math" w:hAnsi="Cambria Math"/>
+                        </w:rPr>
+                      </m:ctrlPr>
+                    </m:sSubPr>
+                    <m:e>
+                      <m:r>
+                        <w:rPr>
+                          <w:rFonts w:ascii="Cambria Math" w:hAnsi="Cambria Math"/>
+                        </w:rPr>
+                        <m:t>V</m:t>
+                      </m:r>
+                    </m:e>
+                    <m:sub>
+                      <m:r>
+                        <w:rPr>
+                          <w:rFonts w:ascii="Cambria Math" w:hAnsi="Cambria Math"/>
+                        </w:rPr>
+                        <m:t>m</m:t>
+                      </m:r>
+                    </m:sub>
+                  </m:sSub>
+                </m:num>
+                <m:den>
+                  <m:r>
+                    <w:rPr>
+                      <w:rFonts w:ascii="Cambria Math" w:hAnsi="Cambria Math"/>
+                    </w:rPr>
+                    <m:t>8</m:t>
+                  </m:r>
+                  <m:r>
+                    <w:rPr>
+                      <w:rFonts w:ascii="Cambria Math" w:hAnsi="Cambria Math"/>
+                    </w:rPr>
+                    <m:t>0</m:t>
+                  </m:r>
+                </m:den>
+              </m:f>
+            </m:sup>
+          </m:sSup>
+          <m:r>
+            <m:rPr>
+              <m:sty m:val="p"/>
+            </m:rPr>
+            <w:rPr>
+              <w:rFonts w:ascii="Cambria Math" w:hAnsi="Cambria Math"/>
+            </w:rPr>
+            <m:t xml:space="preserve"> </m:t>
+          </m:r>
+        </m:oMath>
+      </m:oMathPara>
+    </w:p>
+    <w:p>
+      <w:pPr>
+        <w:pStyle w:val="Caption"/>
+        <w:jc w:val="right"/>
+        <w:rPr>
+          <w:color w:val="auto"/>
+        </w:rPr>
+      </w:pPr>
+      <w:r>
+        <w:rPr>
+          <w:color w:val="auto"/>
+        </w:rPr>
+        <w:t xml:space="preserve">( </w:t>
+      </w:r>
+      <w:r>
+        <w:rPr>
+          <w:color w:val="auto"/>
+        </w:rPr>
+        <w:fldChar w:fldCharType="begin"/>
+      </w:r>
+      <w:r>
+        <w:rPr>
+          <w:color w:val="auto"/>
+        </w:rPr>
+        <w:instrText xml:space="preserve"> SEQ ( \* ARABIC </w:instrText>
+      </w:r>
+      <w:r>
+        <w:rPr>
+          <w:color w:val="auto"/>
+        </w:rPr>
+        <w:fldChar w:fldCharType="separate"/>
+      </w:r>
+      <w:r>
+        <w:rPr>
+          <w:noProof/>
+          <w:color w:val="auto"/>
+        </w:rPr>
+        <w:t>2</w:t>
+      </w:r>
+      <w:r>
+        <w:rPr>
+          <w:color w:val="auto"/>
+        </w:rPr>
+        <w:fldChar w:fldCharType="end"/>
+      </w:r>
+      <w:r>
+        <w:rPr>
+          <w:color w:val="auto"/>
+        </w:rPr>
+        <w:t xml:space="preserve"> )</w:t>
+      </w:r>
     </w:p>
     <w:p>
       <w:pPr>
@@ -542,6 +1007,1079 @@
         <w:shd w:val="clear" w:color="auto" w:fill="FFFFFF"/>
         <w:spacing w:before="120" w:beforeAutospacing="0" w:after="120" w:afterAutospacing="0"/>
       </w:pPr>
+    </w:p>
+    <w:p>
+      <w:pPr>
+        <w:pStyle w:val="NormalWeb"/>
+        <w:keepNext/>
+        <w:shd w:val="clear" w:color="auto" w:fill="FFFFFF"/>
+        <w:spacing w:before="120" w:beforeAutospacing="0" w:after="120" w:afterAutospacing="0"/>
+      </w:pPr>
+      <m:oMathPara>
+        <m:oMath>
+          <m:sSub>
+            <m:sSubPr>
+              <m:ctrlPr>
+                <w:rPr>
+                  <w:rFonts w:ascii="Cambria Math" w:hAnsi="Cambria Math"/>
+                </w:rPr>
+              </m:ctrlPr>
+            </m:sSubPr>
+            <m:e>
+              <m:r>
+                <w:rPr>
+                  <w:rFonts w:ascii="Cambria Math" w:hAnsi="Cambria Math"/>
+                  <w:lang w:val="el-GR"/>
+                </w:rPr>
+                <m:t>α</m:t>
+              </m:r>
+            </m:e>
+            <m:sub>
+              <m:r>
+                <w:rPr>
+                  <w:rFonts w:ascii="Cambria Math" w:hAnsi="Cambria Math"/>
+                </w:rPr>
+                <m:t>m</m:t>
+              </m:r>
+            </m:sub>
+          </m:sSub>
+          <m:d>
+            <m:dPr>
+              <m:ctrlPr>
+                <w:rPr>
+                  <w:rFonts w:ascii="Cambria Math" w:hAnsi="Cambria Math"/>
+                </w:rPr>
+              </m:ctrlPr>
+            </m:dPr>
+            <m:e>
+              <m:sSub>
+                <m:sSubPr>
+                  <m:ctrlPr>
+                    <w:rPr>
+                      <w:rFonts w:ascii="Cambria Math" w:hAnsi="Cambria Math"/>
+                    </w:rPr>
+                  </m:ctrlPr>
+                </m:sSubPr>
+                <m:e>
+                  <m:r>
+                    <w:rPr>
+                      <w:rFonts w:ascii="Cambria Math" w:hAnsi="Cambria Math"/>
+                    </w:rPr>
+                    <m:t>V</m:t>
+                  </m:r>
+                </m:e>
+                <m:sub>
+                  <m:r>
+                    <w:rPr>
+                      <w:rFonts w:ascii="Cambria Math" w:hAnsi="Cambria Math"/>
+                    </w:rPr>
+                    <m:t>m</m:t>
+                  </m:r>
+                </m:sub>
+              </m:sSub>
+            </m:e>
+          </m:d>
+          <m:r>
+            <m:rPr>
+              <m:sty m:val="p"/>
+            </m:rPr>
+            <w:rPr>
+              <w:rFonts w:ascii="Cambria Math" w:hAnsi="Cambria Math"/>
+            </w:rPr>
+            <m:t>=</m:t>
+          </m:r>
+          <m:f>
+            <m:fPr>
+              <m:ctrlPr>
+                <w:rPr>
+                  <w:rFonts w:ascii="Cambria Math" w:hAnsi="Cambria Math"/>
+                </w:rPr>
+              </m:ctrlPr>
+            </m:fPr>
+            <m:num>
+              <m:r>
+                <w:rPr>
+                  <w:rFonts w:ascii="Cambria Math" w:hAnsi="Cambria Math"/>
+                </w:rPr>
+                <m:t>0.1*</m:t>
+              </m:r>
+              <m:r>
+                <w:rPr>
+                  <w:rFonts w:ascii="Cambria Math" w:hAnsi="Cambria Math"/>
+                </w:rPr>
+                <m:t>(25</m:t>
+              </m:r>
+              <m:r>
+                <w:rPr>
+                  <w:rFonts w:ascii="Cambria Math" w:hAnsi="Cambria Math"/>
+                </w:rPr>
+                <m:t>-</m:t>
+              </m:r>
+              <m:sSub>
+                <m:sSubPr>
+                  <m:ctrlPr>
+                    <w:rPr>
+                      <w:rFonts w:ascii="Cambria Math" w:hAnsi="Cambria Math"/>
+                    </w:rPr>
+                  </m:ctrlPr>
+                </m:sSubPr>
+                <m:e>
+                  <m:r>
+                    <w:rPr>
+                      <w:rFonts w:ascii="Cambria Math" w:hAnsi="Cambria Math"/>
+                    </w:rPr>
+                    <m:t>V</m:t>
+                  </m:r>
+                </m:e>
+                <m:sub>
+                  <m:r>
+                    <w:rPr>
+                      <w:rFonts w:ascii="Cambria Math" w:hAnsi="Cambria Math"/>
+                    </w:rPr>
+                    <m:t>m</m:t>
+                  </m:r>
+                </m:sub>
+              </m:sSub>
+              <m:r>
+                <w:rPr>
+                  <w:rFonts w:ascii="Cambria Math" w:hAnsi="Cambria Math"/>
+                </w:rPr>
+                <m:t>)</m:t>
+              </m:r>
+            </m:num>
+            <m:den>
+              <m:sSup>
+                <m:sSupPr>
+                  <m:ctrlPr>
+                    <w:rPr>
+                      <w:rFonts w:ascii="Cambria Math" w:hAnsi="Cambria Math"/>
+                      <w:i/>
+                    </w:rPr>
+                  </m:ctrlPr>
+                </m:sSupPr>
+                <m:e>
+                  <m:r>
+                    <w:rPr>
+                      <w:rFonts w:ascii="Cambria Math" w:hAnsi="Cambria Math"/>
+                    </w:rPr>
+                    <m:t>e</m:t>
+                  </m:r>
+                </m:e>
+                <m:sup>
+                  <m:f>
+                    <m:fPr>
+                      <m:ctrlPr>
+                        <w:rPr>
+                          <w:rFonts w:ascii="Cambria Math" w:hAnsi="Cambria Math"/>
+                          <w:i/>
+                        </w:rPr>
+                      </m:ctrlPr>
+                    </m:fPr>
+                    <m:num>
+                      <m:r>
+                        <w:rPr>
+                          <w:rFonts w:ascii="Cambria Math" w:hAnsi="Cambria Math"/>
+                        </w:rPr>
+                        <m:t>25</m:t>
+                      </m:r>
+                      <m:r>
+                        <w:rPr>
+                          <w:rFonts w:ascii="Cambria Math" w:hAnsi="Cambria Math"/>
+                        </w:rPr>
+                        <m:t>-</m:t>
+                      </m:r>
+                      <m:sSub>
+                        <m:sSubPr>
+                          <m:ctrlPr>
+                            <w:rPr>
+                              <w:rFonts w:ascii="Cambria Math" w:hAnsi="Cambria Math"/>
+                            </w:rPr>
+                          </m:ctrlPr>
+                        </m:sSubPr>
+                        <m:e>
+                          <m:r>
+                            <w:rPr>
+                              <w:rFonts w:ascii="Cambria Math" w:hAnsi="Cambria Math"/>
+                            </w:rPr>
+                            <m:t>V</m:t>
+                          </m:r>
+                        </m:e>
+                        <m:sub>
+                          <m:r>
+                            <w:rPr>
+                              <w:rFonts w:ascii="Cambria Math" w:hAnsi="Cambria Math"/>
+                            </w:rPr>
+                            <m:t>m</m:t>
+                          </m:r>
+                        </m:sub>
+                      </m:sSub>
+                    </m:num>
+                    <m:den>
+                      <m:r>
+                        <w:rPr>
+                          <w:rFonts w:ascii="Cambria Math" w:hAnsi="Cambria Math"/>
+                        </w:rPr>
+                        <m:t>1</m:t>
+                      </m:r>
+                      <m:r>
+                        <w:rPr>
+                          <w:rFonts w:ascii="Cambria Math" w:hAnsi="Cambria Math"/>
+                        </w:rPr>
+                        <m:t>0</m:t>
+                      </m:r>
+                    </m:den>
+                  </m:f>
+                </m:sup>
+              </m:sSup>
+              <m:r>
+                <w:rPr>
+                  <w:rFonts w:ascii="Cambria Math" w:hAnsi="Cambria Math"/>
+                </w:rPr>
+                <m:t>-1</m:t>
+              </m:r>
+            </m:den>
+          </m:f>
+        </m:oMath>
+      </m:oMathPara>
+    </w:p>
+    <w:p>
+      <w:pPr>
+        <w:pStyle w:val="Caption"/>
+        <w:jc w:val="right"/>
+        <w:rPr>
+          <w:color w:val="auto"/>
+        </w:rPr>
+      </w:pPr>
+      <w:r>
+        <w:rPr>
+          <w:color w:val="auto"/>
+        </w:rPr>
+        <w:t xml:space="preserve">( </w:t>
+      </w:r>
+      <w:r>
+        <w:rPr>
+          <w:color w:val="auto"/>
+        </w:rPr>
+        <w:fldChar w:fldCharType="begin"/>
+      </w:r>
+      <w:r>
+        <w:rPr>
+          <w:color w:val="auto"/>
+        </w:rPr>
+        <w:instrText xml:space="preserve"> SEQ ( \* ARABIC </w:instrText>
+      </w:r>
+      <w:r>
+        <w:rPr>
+          <w:color w:val="auto"/>
+        </w:rPr>
+        <w:fldChar w:fldCharType="separate"/>
+      </w:r>
+      <w:r>
+        <w:rPr>
+          <w:noProof/>
+          <w:color w:val="auto"/>
+        </w:rPr>
+        <w:t>3</w:t>
+      </w:r>
+      <w:r>
+        <w:rPr>
+          <w:color w:val="auto"/>
+        </w:rPr>
+        <w:fldChar w:fldCharType="end"/>
+      </w:r>
+      <w:r>
+        <w:rPr>
+          <w:color w:val="auto"/>
+        </w:rPr>
+        <w:t xml:space="preserve"> )</w:t>
+      </w:r>
+    </w:p>
+    <w:p>
+      <w:pPr>
+        <w:pStyle w:val="NormalWeb"/>
+        <w:keepNext/>
+        <w:shd w:val="clear" w:color="auto" w:fill="FFFFFF"/>
+        <w:spacing w:before="120" w:beforeAutospacing="0" w:after="120" w:afterAutospacing="0"/>
+      </w:pPr>
+      <m:oMathPara>
+        <m:oMath>
+          <m:sSub>
+            <m:sSubPr>
+              <m:ctrlPr>
+                <w:rPr>
+                  <w:rFonts w:ascii="Cambria Math" w:hAnsi="Cambria Math"/>
+                </w:rPr>
+              </m:ctrlPr>
+            </m:sSubPr>
+            <m:e>
+              <m:r>
+                <w:rPr>
+                  <w:rFonts w:ascii="Cambria Math" w:hAnsi="Cambria Math"/>
+                  <w:lang w:val="el-GR"/>
+                </w:rPr>
+                <m:t>β</m:t>
+              </m:r>
+            </m:e>
+            <m:sub>
+              <m:r>
+                <w:rPr>
+                  <w:rFonts w:ascii="Cambria Math" w:hAnsi="Cambria Math"/>
+                </w:rPr>
+                <m:t>m</m:t>
+              </m:r>
+            </m:sub>
+          </m:sSub>
+          <m:d>
+            <m:dPr>
+              <m:ctrlPr>
+                <w:rPr>
+                  <w:rFonts w:ascii="Cambria Math" w:hAnsi="Cambria Math"/>
+                </w:rPr>
+              </m:ctrlPr>
+            </m:dPr>
+            <m:e>
+              <m:sSub>
+                <m:sSubPr>
+                  <m:ctrlPr>
+                    <w:rPr>
+                      <w:rFonts w:ascii="Cambria Math" w:hAnsi="Cambria Math"/>
+                    </w:rPr>
+                  </m:ctrlPr>
+                </m:sSubPr>
+                <m:e>
+                  <m:r>
+                    <w:rPr>
+                      <w:rFonts w:ascii="Cambria Math" w:hAnsi="Cambria Math"/>
+                    </w:rPr>
+                    <m:t>V</m:t>
+                  </m:r>
+                </m:e>
+                <m:sub>
+                  <m:r>
+                    <w:rPr>
+                      <w:rFonts w:ascii="Cambria Math" w:hAnsi="Cambria Math"/>
+                    </w:rPr>
+                    <m:t>m</m:t>
+                  </m:r>
+                </m:sub>
+              </m:sSub>
+            </m:e>
+          </m:d>
+          <m:r>
+            <m:rPr>
+              <m:sty m:val="p"/>
+            </m:rPr>
+            <w:rPr>
+              <w:rFonts w:ascii="Cambria Math" w:hAnsi="Cambria Math"/>
+            </w:rPr>
+            <m:t>=</m:t>
+          </m:r>
+          <m:r>
+            <m:rPr>
+              <m:sty m:val="p"/>
+            </m:rPr>
+            <w:rPr>
+              <w:rFonts w:ascii="Cambria Math" w:hAnsi="Cambria Math"/>
+            </w:rPr>
+            <m:t>4</m:t>
+          </m:r>
+          <m:r>
+            <m:rPr>
+              <m:sty m:val="p"/>
+            </m:rPr>
+            <w:rPr>
+              <w:rFonts w:ascii="Cambria Math" w:hAnsi="Cambria Math"/>
+            </w:rPr>
+            <m:t>*</m:t>
+          </m:r>
+          <m:sSup>
+            <m:sSupPr>
+              <m:ctrlPr>
+                <w:rPr>
+                  <w:rFonts w:ascii="Cambria Math" w:hAnsi="Cambria Math"/>
+                  <w:i/>
+                </w:rPr>
+              </m:ctrlPr>
+            </m:sSupPr>
+            <m:e>
+              <m:r>
+                <w:rPr>
+                  <w:rFonts w:ascii="Cambria Math" w:hAnsi="Cambria Math"/>
+                </w:rPr>
+                <m:t>e</m:t>
+              </m:r>
+            </m:e>
+            <m:sup>
+              <m:f>
+                <m:fPr>
+                  <m:ctrlPr>
+                    <w:rPr>
+                      <w:rFonts w:ascii="Cambria Math" w:hAnsi="Cambria Math"/>
+                      <w:i/>
+                    </w:rPr>
+                  </m:ctrlPr>
+                </m:fPr>
+                <m:num>
+                  <m:r>
+                    <w:rPr>
+                      <w:rFonts w:ascii="Cambria Math" w:hAnsi="Cambria Math"/>
+                    </w:rPr>
+                    <m:t>-</m:t>
+                  </m:r>
+                  <m:sSub>
+                    <m:sSubPr>
+                      <m:ctrlPr>
+                        <w:rPr>
+                          <w:rFonts w:ascii="Cambria Math" w:hAnsi="Cambria Math"/>
+                        </w:rPr>
+                      </m:ctrlPr>
+                    </m:sSubPr>
+                    <m:e>
+                      <m:r>
+                        <w:rPr>
+                          <w:rFonts w:ascii="Cambria Math" w:hAnsi="Cambria Math"/>
+                        </w:rPr>
+                        <m:t>V</m:t>
+                      </m:r>
+                    </m:e>
+                    <m:sub>
+                      <m:r>
+                        <w:rPr>
+                          <w:rFonts w:ascii="Cambria Math" w:hAnsi="Cambria Math"/>
+                        </w:rPr>
+                        <m:t>m</m:t>
+                      </m:r>
+                    </m:sub>
+                  </m:sSub>
+                </m:num>
+                <m:den>
+                  <m:r>
+                    <w:rPr>
+                      <w:rFonts w:ascii="Cambria Math" w:hAnsi="Cambria Math"/>
+                    </w:rPr>
+                    <m:t>1</m:t>
+                  </m:r>
+                  <m:r>
+                    <w:rPr>
+                      <w:rFonts w:ascii="Cambria Math" w:hAnsi="Cambria Math"/>
+                    </w:rPr>
+                    <m:t>8</m:t>
+                  </m:r>
+                </m:den>
+              </m:f>
+            </m:sup>
+          </m:sSup>
+        </m:oMath>
+      </m:oMathPara>
+    </w:p>
+    <w:p>
+      <w:pPr>
+        <w:pStyle w:val="Caption"/>
+        <w:jc w:val="right"/>
+        <w:rPr>
+          <w:color w:val="auto"/>
+        </w:rPr>
+      </w:pPr>
+      <w:r>
+        <w:rPr>
+          <w:color w:val="auto"/>
+        </w:rPr>
+        <w:t xml:space="preserve">( </w:t>
+      </w:r>
+      <w:r>
+        <w:rPr>
+          <w:color w:val="auto"/>
+        </w:rPr>
+        <w:fldChar w:fldCharType="begin"/>
+      </w:r>
+      <w:r>
+        <w:rPr>
+          <w:color w:val="auto"/>
+        </w:rPr>
+        <w:instrText xml:space="preserve"> SEQ ( \* ARABIC </w:instrText>
+      </w:r>
+      <w:r>
+        <w:rPr>
+          <w:color w:val="auto"/>
+        </w:rPr>
+        <w:fldChar w:fldCharType="separate"/>
+      </w:r>
+      <w:r>
+        <w:rPr>
+          <w:noProof/>
+          <w:color w:val="auto"/>
+        </w:rPr>
+        <w:t>4</w:t>
+      </w:r>
+      <w:r>
+        <w:rPr>
+          <w:color w:val="auto"/>
+        </w:rPr>
+        <w:fldChar w:fldCharType="end"/>
+      </w:r>
+      <w:r>
+        <w:rPr>
+          <w:color w:val="auto"/>
+        </w:rPr>
+        <w:t xml:space="preserve"> )</w:t>
+      </w:r>
+    </w:p>
+    <w:p>
+      <w:pPr>
+        <w:pStyle w:val="NormalWeb"/>
+        <w:shd w:val="clear" w:color="auto" w:fill="FFFFFF"/>
+        <w:spacing w:before="120" w:beforeAutospacing="0" w:after="120" w:afterAutospacing="0"/>
+      </w:pPr>
+    </w:p>
+    <w:p>
+      <w:pPr>
+        <w:pStyle w:val="NormalWeb"/>
+        <w:keepNext/>
+        <w:shd w:val="clear" w:color="auto" w:fill="FFFFFF"/>
+        <w:spacing w:before="120" w:beforeAutospacing="0" w:after="120" w:afterAutospacing="0"/>
+      </w:pPr>
+      <m:oMathPara>
+        <m:oMath>
+          <m:sSub>
+            <m:sSubPr>
+              <m:ctrlPr>
+                <w:rPr>
+                  <w:rFonts w:ascii="Cambria Math" w:hAnsi="Cambria Math"/>
+                </w:rPr>
+              </m:ctrlPr>
+            </m:sSubPr>
+            <m:e>
+              <m:r>
+                <w:rPr>
+                  <w:rFonts w:ascii="Cambria Math" w:hAnsi="Cambria Math"/>
+                  <w:lang w:val="el-GR"/>
+                </w:rPr>
+                <m:t>α</m:t>
+              </m:r>
+            </m:e>
+            <m:sub>
+              <m:r>
+                <w:rPr>
+                  <w:rFonts w:ascii="Cambria Math" w:hAnsi="Cambria Math"/>
+                </w:rPr>
+                <m:t>h</m:t>
+              </m:r>
+            </m:sub>
+          </m:sSub>
+          <m:d>
+            <m:dPr>
+              <m:ctrlPr>
+                <w:rPr>
+                  <w:rFonts w:ascii="Cambria Math" w:hAnsi="Cambria Math"/>
+                </w:rPr>
+              </m:ctrlPr>
+            </m:dPr>
+            <m:e>
+              <m:sSub>
+                <m:sSubPr>
+                  <m:ctrlPr>
+                    <w:rPr>
+                      <w:rFonts w:ascii="Cambria Math" w:hAnsi="Cambria Math"/>
+                    </w:rPr>
+                  </m:ctrlPr>
+                </m:sSubPr>
+                <m:e>
+                  <m:r>
+                    <w:rPr>
+                      <w:rFonts w:ascii="Cambria Math" w:hAnsi="Cambria Math"/>
+                    </w:rPr>
+                    <m:t>V</m:t>
+                  </m:r>
+                </m:e>
+                <m:sub>
+                  <m:r>
+                    <w:rPr>
+                      <w:rFonts w:ascii="Cambria Math" w:hAnsi="Cambria Math"/>
+                    </w:rPr>
+                    <m:t>m</m:t>
+                  </m:r>
+                </m:sub>
+              </m:sSub>
+            </m:e>
+          </m:d>
+          <m:r>
+            <m:rPr>
+              <m:sty m:val="p"/>
+            </m:rPr>
+            <w:rPr>
+              <w:rFonts w:ascii="Cambria Math" w:hAnsi="Cambria Math"/>
+            </w:rPr>
+            <m:t>=</m:t>
+          </m:r>
+          <m:r>
+            <m:rPr>
+              <m:sty m:val="p"/>
+            </m:rPr>
+            <w:rPr>
+              <w:rFonts w:ascii="Cambria Math" w:hAnsi="Cambria Math"/>
+            </w:rPr>
+            <m:t>0.</m:t>
+          </m:r>
+          <m:r>
+            <m:rPr>
+              <m:sty m:val="p"/>
+            </m:rPr>
+            <w:rPr>
+              <w:rFonts w:ascii="Cambria Math" w:hAnsi="Cambria Math"/>
+            </w:rPr>
+            <m:t>07</m:t>
+          </m:r>
+          <m:r>
+            <m:rPr>
+              <m:sty m:val="p"/>
+            </m:rPr>
+            <w:rPr>
+              <w:rFonts w:ascii="Cambria Math" w:hAnsi="Cambria Math"/>
+            </w:rPr>
+            <m:t>*</m:t>
+          </m:r>
+          <m:sSup>
+            <m:sSupPr>
+              <m:ctrlPr>
+                <w:rPr>
+                  <w:rFonts w:ascii="Cambria Math" w:hAnsi="Cambria Math"/>
+                  <w:i/>
+                </w:rPr>
+              </m:ctrlPr>
+            </m:sSupPr>
+            <m:e>
+              <m:r>
+                <w:rPr>
+                  <w:rFonts w:ascii="Cambria Math" w:hAnsi="Cambria Math"/>
+                </w:rPr>
+                <m:t>e</m:t>
+              </m:r>
+            </m:e>
+            <m:sup>
+              <m:f>
+                <m:fPr>
+                  <m:ctrlPr>
+                    <w:rPr>
+                      <w:rFonts w:ascii="Cambria Math" w:hAnsi="Cambria Math"/>
+                      <w:i/>
+                    </w:rPr>
+                  </m:ctrlPr>
+                </m:fPr>
+                <m:num>
+                  <m:r>
+                    <w:rPr>
+                      <w:rFonts w:ascii="Cambria Math" w:hAnsi="Cambria Math"/>
+                    </w:rPr>
+                    <m:t>-</m:t>
+                  </m:r>
+                  <m:sSub>
+                    <m:sSubPr>
+                      <m:ctrlPr>
+                        <w:rPr>
+                          <w:rFonts w:ascii="Cambria Math" w:hAnsi="Cambria Math"/>
+                        </w:rPr>
+                      </m:ctrlPr>
+                    </m:sSubPr>
+                    <m:e>
+                      <m:r>
+                        <w:rPr>
+                          <w:rFonts w:ascii="Cambria Math" w:hAnsi="Cambria Math"/>
+                        </w:rPr>
+                        <m:t>V</m:t>
+                      </m:r>
+                    </m:e>
+                    <m:sub>
+                      <m:r>
+                        <w:rPr>
+                          <w:rFonts w:ascii="Cambria Math" w:hAnsi="Cambria Math"/>
+                        </w:rPr>
+                        <m:t>m</m:t>
+                      </m:r>
+                    </m:sub>
+                  </m:sSub>
+                </m:num>
+                <m:den>
+                  <m:r>
+                    <w:rPr>
+                      <w:rFonts w:ascii="Cambria Math" w:hAnsi="Cambria Math"/>
+                    </w:rPr>
+                    <m:t>2</m:t>
+                  </m:r>
+                  <m:r>
+                    <w:rPr>
+                      <w:rFonts w:ascii="Cambria Math" w:hAnsi="Cambria Math"/>
+                    </w:rPr>
+                    <m:t>0</m:t>
+                  </m:r>
+                </m:den>
+              </m:f>
+            </m:sup>
+          </m:sSup>
+        </m:oMath>
+      </m:oMathPara>
+    </w:p>
+    <w:p>
+      <w:pPr>
+        <w:pStyle w:val="Caption"/>
+        <w:jc w:val="right"/>
+        <w:rPr>
+          <w:color w:val="auto"/>
+        </w:rPr>
+      </w:pPr>
+      <w:r>
+        <w:rPr>
+          <w:color w:val="auto"/>
+        </w:rPr>
+        <w:t xml:space="preserve">( </w:t>
+      </w:r>
+      <w:r>
+        <w:rPr>
+          <w:color w:val="auto"/>
+        </w:rPr>
+        <w:fldChar w:fldCharType="begin"/>
+      </w:r>
+      <w:r>
+        <w:rPr>
+          <w:color w:val="auto"/>
+        </w:rPr>
+        <w:instrText xml:space="preserve"> SEQ ( \* ARABIC </w:instrText>
+      </w:r>
+      <w:r>
+        <w:rPr>
+          <w:color w:val="auto"/>
+        </w:rPr>
+        <w:fldChar w:fldCharType="separate"/>
+      </w:r>
+      <w:r>
+        <w:rPr>
+          <w:noProof/>
+          <w:color w:val="auto"/>
+        </w:rPr>
+        <w:t>5</w:t>
+      </w:r>
+      <w:r>
+        <w:rPr>
+          <w:color w:val="auto"/>
+        </w:rPr>
+        <w:fldChar w:fldCharType="end"/>
+      </w:r>
+      <w:r>
+        <w:rPr>
+          <w:color w:val="auto"/>
+        </w:rPr>
+        <w:t xml:space="preserve"> )</w:t>
+      </w:r>
+    </w:p>
+    <w:p>
+      <w:pPr>
+        <w:pStyle w:val="NormalWeb"/>
+        <w:keepNext/>
+        <w:shd w:val="clear" w:color="auto" w:fill="FFFFFF"/>
+        <w:spacing w:before="120" w:beforeAutospacing="0" w:after="120" w:afterAutospacing="0"/>
+      </w:pPr>
+      <m:oMathPara>
+        <m:oMath>
+          <m:sSub>
+            <m:sSubPr>
+              <m:ctrlPr>
+                <w:rPr>
+                  <w:rFonts w:ascii="Cambria Math" w:hAnsi="Cambria Math"/>
+                </w:rPr>
+              </m:ctrlPr>
+            </m:sSubPr>
+            <m:e>
+              <m:r>
+                <w:rPr>
+                  <w:rFonts w:ascii="Cambria Math" w:hAnsi="Cambria Math"/>
+                  <w:lang w:val="el-GR"/>
+                </w:rPr>
+                <m:t>β</m:t>
+              </m:r>
+            </m:e>
+            <m:sub>
+              <m:r>
+                <w:rPr>
+                  <w:rFonts w:ascii="Cambria Math" w:hAnsi="Cambria Math"/>
+                </w:rPr>
+                <m:t>h</m:t>
+              </m:r>
+            </m:sub>
+          </m:sSub>
+          <m:d>
+            <m:dPr>
+              <m:ctrlPr>
+                <w:rPr>
+                  <w:rFonts w:ascii="Cambria Math" w:hAnsi="Cambria Math"/>
+                </w:rPr>
+              </m:ctrlPr>
+            </m:dPr>
+            <m:e>
+              <m:sSub>
+                <m:sSubPr>
+                  <m:ctrlPr>
+                    <w:rPr>
+                      <w:rFonts w:ascii="Cambria Math" w:hAnsi="Cambria Math"/>
+                    </w:rPr>
+                  </m:ctrlPr>
+                </m:sSubPr>
+                <m:e>
+                  <m:r>
+                    <w:rPr>
+                      <w:rFonts w:ascii="Cambria Math" w:hAnsi="Cambria Math"/>
+                    </w:rPr>
+                    <m:t>V</m:t>
+                  </m:r>
+                </m:e>
+                <m:sub>
+                  <m:r>
+                    <w:rPr>
+                      <w:rFonts w:ascii="Cambria Math" w:hAnsi="Cambria Math"/>
+                    </w:rPr>
+                    <m:t>m</m:t>
+                  </m:r>
+                </m:sub>
+              </m:sSub>
+            </m:e>
+          </m:d>
+          <m:r>
+            <m:rPr>
+              <m:sty m:val="p"/>
+            </m:rPr>
+            <w:rPr>
+              <w:rFonts w:ascii="Cambria Math" w:hAnsi="Cambria Math"/>
+            </w:rPr>
+            <m:t>=</m:t>
+          </m:r>
+          <m:f>
+            <m:fPr>
+              <m:ctrlPr>
+                <w:rPr>
+                  <w:rFonts w:ascii="Cambria Math" w:hAnsi="Cambria Math"/>
+                </w:rPr>
+              </m:ctrlPr>
+            </m:fPr>
+            <m:num>
+              <m:r>
+                <w:rPr>
+                  <w:rFonts w:ascii="Cambria Math" w:hAnsi="Cambria Math"/>
+                </w:rPr>
+                <m:t>1</m:t>
+              </m:r>
+            </m:num>
+            <m:den>
+              <m:sSup>
+                <m:sSupPr>
+                  <m:ctrlPr>
+                    <w:rPr>
+                      <w:rFonts w:ascii="Cambria Math" w:hAnsi="Cambria Math"/>
+                      <w:i/>
+                    </w:rPr>
+                  </m:ctrlPr>
+                </m:sSupPr>
+                <m:e>
+                  <m:r>
+                    <w:rPr>
+                      <w:rFonts w:ascii="Cambria Math" w:hAnsi="Cambria Math"/>
+                    </w:rPr>
+                    <m:t>e</m:t>
+                  </m:r>
+                </m:e>
+                <m:sup>
+                  <m:f>
+                    <m:fPr>
+                      <m:ctrlPr>
+                        <w:rPr>
+                          <w:rFonts w:ascii="Cambria Math" w:hAnsi="Cambria Math"/>
+                          <w:i/>
+                        </w:rPr>
+                      </m:ctrlPr>
+                    </m:fPr>
+                    <m:num>
+                      <m:r>
+                        <w:rPr>
+                          <w:rFonts w:ascii="Cambria Math" w:hAnsi="Cambria Math"/>
+                        </w:rPr>
+                        <m:t>3</m:t>
+                      </m:r>
+                      <m:r>
+                        <w:rPr>
+                          <w:rFonts w:ascii="Cambria Math" w:hAnsi="Cambria Math"/>
+                        </w:rPr>
+                        <m:t>0-</m:t>
+                      </m:r>
+                      <m:sSub>
+                        <m:sSubPr>
+                          <m:ctrlPr>
+                            <w:rPr>
+                              <w:rFonts w:ascii="Cambria Math" w:hAnsi="Cambria Math"/>
+                            </w:rPr>
+                          </m:ctrlPr>
+                        </m:sSubPr>
+                        <m:e>
+                          <m:r>
+                            <w:rPr>
+                              <w:rFonts w:ascii="Cambria Math" w:hAnsi="Cambria Math"/>
+                            </w:rPr>
+                            <m:t>V</m:t>
+                          </m:r>
+                        </m:e>
+                        <m:sub>
+                          <m:r>
+                            <w:rPr>
+                              <w:rFonts w:ascii="Cambria Math" w:hAnsi="Cambria Math"/>
+                            </w:rPr>
+                            <m:t>m</m:t>
+                          </m:r>
+                        </m:sub>
+                      </m:sSub>
+                    </m:num>
+                    <m:den>
+                      <m:r>
+                        <w:rPr>
+                          <w:rFonts w:ascii="Cambria Math" w:hAnsi="Cambria Math"/>
+                        </w:rPr>
+                        <m:t>10</m:t>
+                      </m:r>
+                    </m:den>
+                  </m:f>
+                </m:sup>
+              </m:sSup>
+              <m:r>
+                <w:rPr>
+                  <w:rFonts w:ascii="Cambria Math" w:hAnsi="Cambria Math"/>
+                </w:rPr>
+                <m:t xml:space="preserve"> +</m:t>
+              </m:r>
+              <m:r>
+                <w:rPr>
+                  <w:rFonts w:ascii="Cambria Math" w:hAnsi="Cambria Math"/>
+                </w:rPr>
+                <m:t>1</m:t>
+              </m:r>
+            </m:den>
+          </m:f>
+        </m:oMath>
+      </m:oMathPara>
+    </w:p>
+    <w:p>
+      <w:pPr>
+        <w:pStyle w:val="Caption"/>
+        <w:jc w:val="right"/>
+        <w:rPr>
+          <w:color w:val="auto"/>
+          <w:shd w:val="clear" w:color="auto" w:fill="FFFFFF"/>
+        </w:rPr>
+      </w:pPr>
+      <w:r>
+        <w:rPr>
+          <w:color w:val="auto"/>
+        </w:rPr>
+        <w:t xml:space="preserve">( </w:t>
+      </w:r>
+      <w:r>
+        <w:rPr>
+          <w:color w:val="auto"/>
+        </w:rPr>
+        <w:fldChar w:fldCharType="begin"/>
+      </w:r>
+      <w:r>
+        <w:rPr>
+          <w:color w:val="auto"/>
+        </w:rPr>
+        <w:instrText xml:space="preserve"> SEQ ( \* ARABIC </w:instrText>
+      </w:r>
+      <w:r>
+        <w:rPr>
+          <w:color w:val="auto"/>
+        </w:rPr>
+        <w:fldChar w:fldCharType="separate"/>
+      </w:r>
+      <w:r>
+        <w:rPr>
+          <w:noProof/>
+          <w:color w:val="auto"/>
+        </w:rPr>
+        <w:t>6</w:t>
+      </w:r>
+      <w:r>
+        <w:rPr>
+          <w:color w:val="auto"/>
+        </w:rPr>
+        <w:fldChar w:fldCharType="end"/>
+      </w:r>
+      <w:r>
+        <w:rPr>
+          <w:color w:val="auto"/>
+        </w:rPr>
+        <w:t xml:space="preserve"> )</w:t>
+      </w:r>
+    </w:p>
+    <w:p>
+      <w:pPr>
+        <w:pStyle w:val="NormalWeb"/>
+        <w:shd w:val="clear" w:color="auto" w:fill="FFFFFF"/>
+        <w:spacing w:before="120" w:beforeAutospacing="0" w:after="120" w:afterAutospacing="0"/>
+        <w:rPr>
+          <w:color w:val="202122"/>
+          <w:shd w:val="clear" w:color="auto" w:fill="FFFFFF"/>
+        </w:rPr>
+      </w:pPr>
+      <w:r>
+        <w:rPr>
+          <w:color w:val="202122"/>
+          <w:shd w:val="clear" w:color="auto" w:fill="FFFFFF"/>
+        </w:rPr>
+        <w:t xml:space="preserve">Where </w:t>
+      </w:r>
+      <w:r>
+        <w:rPr>
+          <w:color w:val="202122"/>
+          <w:shd w:val="clear" w:color="auto" w:fill="FFFFFF"/>
+        </w:rPr>
+        <w:t xml:space="preserve">n is the Potassium </w:t>
+      </w:r>
+      <w:r>
+        <w:rPr>
+          <w:color w:val="202122"/>
+          <w:shd w:val="clear" w:color="auto" w:fill="FFFFFF"/>
+        </w:rPr>
+        <w:t>channel,</w:t>
+      </w:r>
+      <w:r>
+        <w:rPr>
+          <w:color w:val="202122"/>
+          <w:shd w:val="clear" w:color="auto" w:fill="FFFFFF"/>
+        </w:rPr>
+        <w:t xml:space="preserve"> m is the opening Sodium channel and h is the </w:t>
+      </w:r>
+      <w:r>
+        <w:rPr>
+          <w:color w:val="202122"/>
+          <w:shd w:val="clear" w:color="auto" w:fill="FFFFFF"/>
+        </w:rPr>
+        <w:t>c</w:t>
+      </w:r>
+      <w:r>
+        <w:rPr>
+          <w:color w:val="202122"/>
+          <w:shd w:val="clear" w:color="auto" w:fill="FFFFFF"/>
+        </w:rPr>
+        <w:t>losing Sodium channel</w:t>
+      </w:r>
+      <w:r>
+        <w:rPr>
+          <w:color w:val="202122"/>
+          <w:shd w:val="clear" w:color="auto" w:fill="FFFFFF"/>
+        </w:rPr>
+        <w:t>.</w:t>
+      </w:r>
+    </w:p>
+    <w:p>
+      <w:pPr>
+        <w:pStyle w:val="NormalWeb"/>
+        <w:shd w:val="clear" w:color="auto" w:fill="FFFFFF"/>
+        <w:spacing w:before="120" w:beforeAutospacing="0" w:after="120" w:afterAutospacing="0"/>
+      </w:pPr>
       <w:r>
         <w:t>One other technical note is that certain function forms can become indeterminate at certain voltage values. Given a specific voltage, a</w:t>
       </w:r>
@@ -552,10 +2090,52 @@
         <w:t>n</w:t>
       </w:r>
       <w:r>
-        <w:t>(V) may evaluate to the indeterminate form 0/0. The solution to this problem is to apply L’Hospital’s rule, which states that if f(x) and g(x) approach 0 as x approaches a, and f ‘(x)/ g’(x) approaches L as x approaches a, then the ratio f (x)/ g(x) approaches L as well. Using this rule, it can be shown that an (10) = 0.1.</w:t>
+        <w:t xml:space="preserve">(V) may evaluate to the indeterminate form 0/0. The solution to this problem is to apply L’Hospital’s rule, which states that if f(x) and g(x) approach 0 as x approaches a, and f ‘(x)/ g’(x) approaches L as x approaches a, then the ratio f (x)/ g(x) approaches L as well. Using this rule, it can be shown that </w:t>
+      </w:r>
+      <w:r>
+        <w:t>a</w:t>
+      </w:r>
+      <w:r>
+        <w:rPr>
+          <w:vertAlign w:val="subscript"/>
+        </w:rPr>
+        <w:t>n</w:t>
+      </w:r>
+      <w:r>
+        <w:t>(10) = 0.1</w:t>
+      </w:r>
+      <w:r>
+        <w:t xml:space="preserve"> and</w:t>
       </w:r>
       <w:r>
         <w:t xml:space="preserve"> </w:t>
+      </w:r>
+      <w:r>
+        <w:t>a</w:t>
+      </w:r>
+      <w:r>
+        <w:rPr>
+          <w:vertAlign w:val="subscript"/>
+        </w:rPr>
+        <w:t>m</w:t>
+      </w:r>
+      <w:r>
+        <w:t>(</w:t>
+      </w:r>
+      <w:r>
+        <w:t>25</w:t>
+      </w:r>
+      <w:r>
+        <w:t>) =</w:t>
+      </w:r>
+      <w:r>
+        <w:t xml:space="preserve"> 0.430825375</w:t>
+      </w:r>
+      <w:r>
+        <w:t xml:space="preserve"> </w:t>
+      </w:r>
+      <w:r>
+        <w:t>.</w:t>
       </w:r>
       <w:r>
         <w:t>Hence, the</w:t>
@@ -612,13 +2192,16 @@
         <w:tblLook w:val="04A0" w:firstRow="1" w:lastRow="0" w:firstColumn="1" w:lastColumn="0" w:noHBand="0" w:noVBand="1"/>
       </w:tblPr>
       <w:tblGrid>
-        <w:gridCol w:w="4315"/>
-        <w:gridCol w:w="4315"/>
+        <w:gridCol w:w="4039"/>
+        <w:gridCol w:w="4039"/>
       </w:tblGrid>
       <w:tr>
+        <w:trPr>
+          <w:trHeight w:val="439"/>
+        </w:trPr>
         <w:tc>
           <w:tcPr>
-            <w:tcW w:w="4315" w:type="dxa"/>
+            <w:tcW w:w="4039" w:type="dxa"/>
           </w:tcPr>
           <w:p>
             <w:pPr>
@@ -652,7 +2235,7 @@
         </w:tc>
         <w:tc>
           <w:tcPr>
-            <w:tcW w:w="4315" w:type="dxa"/>
+            <w:tcW w:w="4039" w:type="dxa"/>
           </w:tcPr>
           <w:p>
             <w:pPr>
@@ -686,9 +2269,12 @@
         </w:tc>
       </w:tr>
       <w:tr>
+        <w:trPr>
+          <w:trHeight w:val="430"/>
+        </w:trPr>
         <w:tc>
           <w:tcPr>
-            <w:tcW w:w="4315" w:type="dxa"/>
+            <w:tcW w:w="4039" w:type="dxa"/>
           </w:tcPr>
           <w:p>
             <w:pPr>
@@ -771,7 +2357,132 @@
         </w:tc>
         <w:tc>
           <w:tcPr>
-            <w:tcW w:w="4315" w:type="dxa"/>
+            <w:tcW w:w="4039" w:type="dxa"/>
+          </w:tcPr>
+          <w:p>
+            <w:pPr>
+              <w:pStyle w:val="NormalWeb"/>
+              <w:suppressAutoHyphens/>
+              <w:spacing w:before="120" w:beforeAutospacing="0" w:after="120" w:afterAutospacing="0"/>
+              <w:jc w:val="center"/>
+              <w:rPr>
+                <w:color w:val="202122"/>
+                <w:sz w:val="28"/>
+                <w:szCs w:val="28"/>
+                <w:shd w:val="clear" w:color="auto" w:fill="FFFFFF"/>
+              </w:rPr>
+            </w:pPr>
+            <w:r>
+              <w:rPr>
+                <w:color w:val="202122"/>
+                <w:sz w:val="28"/>
+                <w:szCs w:val="28"/>
+                <w:shd w:val="clear" w:color="auto" w:fill="FFFFFF"/>
+              </w:rPr>
+              <w:t>1.0</w:t>
+            </w:r>
+          </w:p>
+        </w:tc>
+      </w:tr>
+      <w:tr>
+        <w:trPr>
+          <w:trHeight w:val="439"/>
+        </w:trPr>
+        <w:tc>
+          <w:tcPr>
+            <w:tcW w:w="4039" w:type="dxa"/>
+          </w:tcPr>
+          <w:p>
+            <w:pPr>
+              <w:pStyle w:val="NormalWeb"/>
+              <w:spacing w:before="120" w:beforeAutospacing="0" w:after="120" w:afterAutospacing="0"/>
+              <w:rPr>
+                <w:color w:val="202122"/>
+                <w:sz w:val="28"/>
+                <w:szCs w:val="28"/>
+                <w:shd w:val="clear" w:color="auto" w:fill="FFFFFF"/>
+              </w:rPr>
+            </w:pPr>
+            <w:r>
+              <w:rPr>
+                <w:color w:val="202122"/>
+                <w:sz w:val="28"/>
+                <w:szCs w:val="28"/>
+                <w:shd w:val="clear" w:color="auto" w:fill="FFFFFF"/>
+              </w:rPr>
+              <w:t>G</w:t>
+            </w:r>
+            <w:r>
+              <w:rPr>
+                <w:color w:val="202122"/>
+                <w:sz w:val="28"/>
+                <w:szCs w:val="28"/>
+                <w:shd w:val="clear" w:color="auto" w:fill="FFFFFF"/>
+                <w:vertAlign w:val="subscript"/>
+              </w:rPr>
+              <w:t>Na</w:t>
+            </w:r>
+            <w:r>
+              <w:rPr>
+                <w:color w:val="202122"/>
+                <w:sz w:val="28"/>
+                <w:szCs w:val="28"/>
+                <w:shd w:val="clear" w:color="auto" w:fill="FFFFFF"/>
+                <w:vertAlign w:val="subscript"/>
+              </w:rPr>
+              <w:t xml:space="preserve"> </w:t>
+            </w:r>
+            <w:r>
+              <w:rPr>
+                <w:color w:val="202122"/>
+                <w:sz w:val="28"/>
+                <w:szCs w:val="28"/>
+                <w:shd w:val="clear" w:color="auto" w:fill="FFFFFF"/>
+              </w:rPr>
+              <w:t>(mmhos/cm</w:t>
+            </w:r>
+            <w:r>
+              <w:rPr>
+                <w:color w:val="202122"/>
+                <w:sz w:val="28"/>
+                <w:szCs w:val="28"/>
+                <w:shd w:val="clear" w:color="auto" w:fill="FFFFFF"/>
+              </w:rPr>
+              <w:softHyphen/>
+            </w:r>
+            <w:r>
+              <w:rPr>
+                <w:color w:val="202122"/>
+                <w:sz w:val="28"/>
+                <w:szCs w:val="28"/>
+                <w:shd w:val="clear" w:color="auto" w:fill="FFFFFF"/>
+              </w:rPr>
+              <w:softHyphen/>
+            </w:r>
+            <w:r>
+              <w:rPr>
+                <w:color w:val="202122"/>
+                <w:sz w:val="28"/>
+                <w:szCs w:val="28"/>
+                <w:shd w:val="clear" w:color="auto" w:fill="FFFFFF"/>
+                <w:vertAlign w:val="superscript"/>
+              </w:rPr>
+              <w:t>2</w:t>
+            </w:r>
+            <w:r>
+              <w:rPr>
+                <w:color w:val="202122"/>
+                <w:sz w:val="28"/>
+                <w:szCs w:val="28"/>
+                <w:shd w:val="clear" w:color="auto" w:fill="FFFFFF"/>
+              </w:rPr>
+              <w:t>)</w:t>
+            </w:r>
+          </w:p>
+        </w:tc>
+        <w:tc>
+          <w:tcPr>
+            <w:tcW w:w="4039" w:type="dxa"/>
           </w:tcPr>
           <w:p>
             <w:pPr>
@@ -792,15 +2503,18 @@
                 <w:szCs w:val="28"/>
                 <w:shd w:val="clear" w:color="auto" w:fill="FFFFFF"/>
               </w:rPr>
-              <w:t>1.0</w:t>
+              <w:t>120.0</w:t>
             </w:r>
           </w:p>
         </w:tc>
       </w:tr>
       <w:tr>
+        <w:trPr>
+          <w:trHeight w:val="439"/>
+        </w:trPr>
         <w:tc>
           <w:tcPr>
-            <w:tcW w:w="4315" w:type="dxa"/>
+            <w:tcW w:w="4039" w:type="dxa"/>
           </w:tcPr>
           <w:p>
             <w:pPr>
@@ -830,7 +2544,7 @@
                 <w:shd w:val="clear" w:color="auto" w:fill="FFFFFF"/>
                 <w:vertAlign w:val="subscript"/>
               </w:rPr>
-              <w:t>Na</w:t>
+              <w:t>K</w:t>
             </w:r>
             <w:r>
               <w:rPr>
@@ -892,7 +2606,7 @@
         </w:tc>
         <w:tc>
           <w:tcPr>
-            <w:tcW w:w="4315" w:type="dxa"/>
+            <w:tcW w:w="4039" w:type="dxa"/>
           </w:tcPr>
           <w:p>
             <w:pPr>
@@ -913,15 +2627,18 @@
                 <w:szCs w:val="28"/>
                 <w:shd w:val="clear" w:color="auto" w:fill="FFFFFF"/>
               </w:rPr>
-              <w:t>120.0</w:t>
+              <w:t>36.0</w:t>
             </w:r>
           </w:p>
         </w:tc>
       </w:tr>
       <w:tr>
+        <w:trPr>
+          <w:trHeight w:val="430"/>
+        </w:trPr>
         <w:tc>
           <w:tcPr>
-            <w:tcW w:w="4315" w:type="dxa"/>
+            <w:tcW w:w="4039" w:type="dxa"/>
           </w:tcPr>
           <w:p>
             <w:pPr>
@@ -941,7 +2658,6 @@
                 <w:szCs w:val="28"/>
                 <w:shd w:val="clear" w:color="auto" w:fill="FFFFFF"/>
               </w:rPr>
-              <w:lastRenderedPageBreak/>
               <w:t>G</w:t>
             </w:r>
             <w:r>
@@ -952,7 +2668,7 @@
                 <w:shd w:val="clear" w:color="auto" w:fill="FFFFFF"/>
                 <w:vertAlign w:val="subscript"/>
               </w:rPr>
-              <w:t>K</w:t>
+              <w:t>l</w:t>
             </w:r>
             <w:r>
               <w:rPr>
@@ -1014,7 +2730,7 @@
         </w:tc>
         <w:tc>
           <w:tcPr>
-            <w:tcW w:w="4315" w:type="dxa"/>
+            <w:tcW w:w="4039" w:type="dxa"/>
           </w:tcPr>
           <w:p>
             <w:pPr>
@@ -1035,15 +2751,18 @@
                 <w:szCs w:val="28"/>
                 <w:shd w:val="clear" w:color="auto" w:fill="FFFFFF"/>
               </w:rPr>
-              <w:t>36.0</w:t>
+              <w:t>0.3</w:t>
             </w:r>
           </w:p>
         </w:tc>
       </w:tr>
       <w:tr>
+        <w:trPr>
+          <w:trHeight w:val="439"/>
+        </w:trPr>
         <w:tc>
           <w:tcPr>
-            <w:tcW w:w="4315" w:type="dxa"/>
+            <w:tcW w:w="4039" w:type="dxa"/>
           </w:tcPr>
           <w:p>
             <w:pPr>
@@ -1063,7 +2782,7 @@
                 <w:szCs w:val="28"/>
                 <w:shd w:val="clear" w:color="auto" w:fill="FFFFFF"/>
               </w:rPr>
-              <w:t>G</w:t>
+              <w:t>V</w:t>
             </w:r>
             <w:r>
               <w:rPr>
@@ -1073,69 +2792,22 @@
                 <w:shd w:val="clear" w:color="auto" w:fill="FFFFFF"/>
                 <w:vertAlign w:val="subscript"/>
               </w:rPr>
-              <w:t>l</w:t>
-            </w:r>
-            <w:r>
-              <w:rPr>
-                <w:color w:val="202122"/>
-                <w:sz w:val="28"/>
-                <w:szCs w:val="28"/>
-                <w:shd w:val="clear" w:color="auto" w:fill="FFFFFF"/>
-                <w:vertAlign w:val="subscript"/>
-              </w:rPr>
-              <w:t xml:space="preserve"> </w:t>
-            </w:r>
-            <w:r>
-              <w:rPr>
-                <w:color w:val="202122"/>
-                <w:sz w:val="28"/>
-                <w:szCs w:val="28"/>
-                <w:shd w:val="clear" w:color="auto" w:fill="FFFFFF"/>
-              </w:rPr>
-              <w:t>(mmhos/cm</w:t>
-            </w:r>
-            <w:r>
-              <w:rPr>
-                <w:color w:val="202122"/>
-                <w:sz w:val="28"/>
-                <w:szCs w:val="28"/>
-                <w:shd w:val="clear" w:color="auto" w:fill="FFFFFF"/>
-              </w:rPr>
-              <w:softHyphen/>
-            </w:r>
-            <w:r>
-              <w:rPr>
-                <w:color w:val="202122"/>
-                <w:sz w:val="28"/>
-                <w:szCs w:val="28"/>
-                <w:shd w:val="clear" w:color="auto" w:fill="FFFFFF"/>
-              </w:rPr>
-              <w:softHyphen/>
-            </w:r>
-            <w:r>
-              <w:rPr>
-                <w:color w:val="202122"/>
-                <w:sz w:val="28"/>
-                <w:szCs w:val="28"/>
-                <w:shd w:val="clear" w:color="auto" w:fill="FFFFFF"/>
-                <w:vertAlign w:val="superscript"/>
-              </w:rPr>
-              <w:t>2</w:t>
-            </w:r>
-            <w:r>
-              <w:rPr>
-                <w:color w:val="202122"/>
-                <w:sz w:val="28"/>
-                <w:szCs w:val="28"/>
-                <w:shd w:val="clear" w:color="auto" w:fill="FFFFFF"/>
-              </w:rPr>
-              <w:t>)</w:t>
+              <w:t>m</w:t>
+            </w:r>
+            <w:r>
+              <w:rPr>
+                <w:color w:val="202122"/>
+                <w:sz w:val="28"/>
+                <w:szCs w:val="28"/>
+                <w:shd w:val="clear" w:color="auto" w:fill="FFFFFF"/>
+              </w:rPr>
+              <w:t xml:space="preserve"> (mV)</w:t>
             </w:r>
           </w:p>
         </w:tc>
         <w:tc>
           <w:tcPr>
-            <w:tcW w:w="4315" w:type="dxa"/>
+            <w:tcW w:w="4039" w:type="dxa"/>
           </w:tcPr>
           <w:p>
             <w:pPr>
@@ -1156,15 +2828,18 @@
                 <w:szCs w:val="28"/>
                 <w:shd w:val="clear" w:color="auto" w:fill="FFFFFF"/>
               </w:rPr>
-              <w:t>0.3</w:t>
+              <w:t>0.0</w:t>
             </w:r>
           </w:p>
         </w:tc>
       </w:tr>
       <w:tr>
+        <w:trPr>
+          <w:trHeight w:val="439"/>
+        </w:trPr>
         <w:tc>
           <w:tcPr>
-            <w:tcW w:w="4315" w:type="dxa"/>
+            <w:tcW w:w="4039" w:type="dxa"/>
           </w:tcPr>
           <w:p>
             <w:pPr>
@@ -1194,22 +2869,22 @@
                 <w:shd w:val="clear" w:color="auto" w:fill="FFFFFF"/>
                 <w:vertAlign w:val="subscript"/>
               </w:rPr>
-              <w:t>m</w:t>
-            </w:r>
-            <w:r>
-              <w:rPr>
-                <w:color w:val="202122"/>
-                <w:sz w:val="28"/>
-                <w:szCs w:val="28"/>
-                <w:shd w:val="clear" w:color="auto" w:fill="FFFFFF"/>
-              </w:rPr>
-              <w:t xml:space="preserve"> (mV)</w:t>
+              <w:t xml:space="preserve">Na </w:t>
+            </w:r>
+            <w:r>
+              <w:rPr>
+                <w:color w:val="202122"/>
+                <w:sz w:val="28"/>
+                <w:szCs w:val="28"/>
+                <w:shd w:val="clear" w:color="auto" w:fill="FFFFFF"/>
+              </w:rPr>
+              <w:t>(mV)</w:t>
             </w:r>
           </w:p>
         </w:tc>
         <w:tc>
           <w:tcPr>
-            <w:tcW w:w="4315" w:type="dxa"/>
+            <w:tcW w:w="4039" w:type="dxa"/>
           </w:tcPr>
           <w:p>
             <w:pPr>
@@ -1230,15 +2905,18 @@
                 <w:szCs w:val="28"/>
                 <w:shd w:val="clear" w:color="auto" w:fill="FFFFFF"/>
               </w:rPr>
-              <w:t>0.0</w:t>
+              <w:t>115.0</w:t>
             </w:r>
           </w:p>
         </w:tc>
       </w:tr>
       <w:tr>
+        <w:trPr>
+          <w:trHeight w:val="430"/>
+        </w:trPr>
         <w:tc>
           <w:tcPr>
-            <w:tcW w:w="4315" w:type="dxa"/>
+            <w:tcW w:w="4039" w:type="dxa"/>
           </w:tcPr>
           <w:p>
             <w:pPr>
@@ -1268,22 +2946,22 @@
                 <w:shd w:val="clear" w:color="auto" w:fill="FFFFFF"/>
                 <w:vertAlign w:val="subscript"/>
               </w:rPr>
-              <w:t xml:space="preserve">Na </w:t>
-            </w:r>
-            <w:r>
-              <w:rPr>
-                <w:color w:val="202122"/>
-                <w:sz w:val="28"/>
-                <w:szCs w:val="28"/>
-                <w:shd w:val="clear" w:color="auto" w:fill="FFFFFF"/>
-              </w:rPr>
-              <w:t>(mV)</w:t>
+              <w:t>K</w:t>
+            </w:r>
+            <w:r>
+              <w:rPr>
+                <w:color w:val="202122"/>
+                <w:sz w:val="28"/>
+                <w:szCs w:val="28"/>
+                <w:shd w:val="clear" w:color="auto" w:fill="FFFFFF"/>
+              </w:rPr>
+              <w:t xml:space="preserve"> (mV)</w:t>
             </w:r>
           </w:p>
         </w:tc>
         <w:tc>
           <w:tcPr>
-            <w:tcW w:w="4315" w:type="dxa"/>
+            <w:tcW w:w="4039" w:type="dxa"/>
           </w:tcPr>
           <w:p>
             <w:pPr>
@@ -1304,15 +2982,18 @@
                 <w:szCs w:val="28"/>
                 <w:shd w:val="clear" w:color="auto" w:fill="FFFFFF"/>
               </w:rPr>
-              <w:t>115.0</w:t>
+              <w:t>-12.0</w:t>
             </w:r>
           </w:p>
         </w:tc>
       </w:tr>
       <w:tr>
+        <w:trPr>
+          <w:trHeight w:val="439"/>
+        </w:trPr>
         <w:tc>
           <w:tcPr>
-            <w:tcW w:w="4315" w:type="dxa"/>
+            <w:tcW w:w="4039" w:type="dxa"/>
           </w:tcPr>
           <w:p>
             <w:pPr>
@@ -1342,22 +3023,32 @@
                 <w:shd w:val="clear" w:color="auto" w:fill="FFFFFF"/>
                 <w:vertAlign w:val="subscript"/>
               </w:rPr>
-              <w:t>K</w:t>
-            </w:r>
-            <w:r>
-              <w:rPr>
-                <w:color w:val="202122"/>
-                <w:sz w:val="28"/>
-                <w:szCs w:val="28"/>
-                <w:shd w:val="clear" w:color="auto" w:fill="FFFFFF"/>
-              </w:rPr>
-              <w:t xml:space="preserve"> (mV)</w:t>
+              <w:t xml:space="preserve">l </w:t>
+            </w:r>
+            <w:r>
+              <w:rPr>
+                <w:color w:val="202122"/>
+                <w:sz w:val="28"/>
+                <w:szCs w:val="28"/>
+                <w:shd w:val="clear" w:color="auto" w:fill="FFFFFF"/>
+                <w:vertAlign w:val="subscript"/>
+              </w:rPr>
+              <w:t xml:space="preserve"> </w:t>
+            </w:r>
+            <w:r>
+              <w:rPr>
+                <w:color w:val="202122"/>
+                <w:sz w:val="28"/>
+                <w:szCs w:val="28"/>
+                <w:shd w:val="clear" w:color="auto" w:fill="FFFFFF"/>
+              </w:rPr>
+              <w:t>(mV)</w:t>
             </w:r>
           </w:p>
         </w:tc>
         <w:tc>
           <w:tcPr>
-            <w:tcW w:w="4315" w:type="dxa"/>
+            <w:tcW w:w="4039" w:type="dxa"/>
           </w:tcPr>
           <w:p>
             <w:pPr>
@@ -1378,15 +3069,18 @@
                 <w:szCs w:val="28"/>
                 <w:shd w:val="clear" w:color="auto" w:fill="FFFFFF"/>
               </w:rPr>
-              <w:t>-12.0</w:t>
+              <w:t>10.613</w:t>
             </w:r>
           </w:p>
         </w:tc>
       </w:tr>
       <w:tr>
+        <w:trPr>
+          <w:trHeight w:val="439"/>
+        </w:trPr>
         <w:tc>
           <w:tcPr>
-            <w:tcW w:w="4315" w:type="dxa"/>
+            <w:tcW w:w="4039" w:type="dxa"/>
           </w:tcPr>
           <w:p>
             <w:pPr>
@@ -1416,32 +3110,22 @@
                 <w:shd w:val="clear" w:color="auto" w:fill="FFFFFF"/>
                 <w:vertAlign w:val="subscript"/>
               </w:rPr>
-              <w:t xml:space="preserve">l </w:t>
-            </w:r>
-            <w:r>
-              <w:rPr>
-                <w:color w:val="202122"/>
-                <w:sz w:val="28"/>
-                <w:szCs w:val="28"/>
-                <w:shd w:val="clear" w:color="auto" w:fill="FFFFFF"/>
-                <w:vertAlign w:val="subscript"/>
-              </w:rPr>
-              <w:t xml:space="preserve"> </w:t>
-            </w:r>
-            <w:r>
-              <w:rPr>
-                <w:color w:val="202122"/>
-                <w:sz w:val="28"/>
-                <w:szCs w:val="28"/>
-                <w:shd w:val="clear" w:color="auto" w:fill="FFFFFF"/>
-              </w:rPr>
-              <w:t>(mV)</w:t>
+              <w:t>Thresh</w:t>
+            </w:r>
+            <w:r>
+              <w:rPr>
+                <w:color w:val="202122"/>
+                <w:sz w:val="28"/>
+                <w:szCs w:val="28"/>
+                <w:shd w:val="clear" w:color="auto" w:fill="FFFFFF"/>
+              </w:rPr>
+              <w:t xml:space="preserve"> (mV)</w:t>
             </w:r>
           </w:p>
         </w:tc>
         <w:tc>
           <w:tcPr>
-            <w:tcW w:w="4315" w:type="dxa"/>
+            <w:tcW w:w="4039" w:type="dxa"/>
           </w:tcPr>
           <w:p>
             <w:pPr>
@@ -1462,15 +3146,18 @@
                 <w:szCs w:val="28"/>
                 <w:shd w:val="clear" w:color="auto" w:fill="FFFFFF"/>
               </w:rPr>
-              <w:t>10.613</w:t>
+              <w:t>55.0</w:t>
             </w:r>
           </w:p>
         </w:tc>
       </w:tr>
       <w:tr>
+        <w:trPr>
+          <w:trHeight w:val="430"/>
+        </w:trPr>
         <w:tc>
           <w:tcPr>
-            <w:tcW w:w="4315" w:type="dxa"/>
+            <w:tcW w:w="4039" w:type="dxa"/>
           </w:tcPr>
           <w:p>
             <w:pPr>
@@ -1490,7 +3177,7 @@
                 <w:szCs w:val="28"/>
                 <w:shd w:val="clear" w:color="auto" w:fill="FFFFFF"/>
               </w:rPr>
-              <w:t>V</w:t>
+              <w:t>I</w:t>
             </w:r>
             <w:r>
               <w:rPr>
@@ -1500,7 +3187,7 @@
                 <w:shd w:val="clear" w:color="auto" w:fill="FFFFFF"/>
                 <w:vertAlign w:val="subscript"/>
               </w:rPr>
-              <w:t>Thresh</w:t>
+              <w:t>inj</w:t>
             </w:r>
             <w:r>
               <w:rPr>
@@ -1518,13 +3205,69 @@
                 <w:szCs w:val="28"/>
                 <w:shd w:val="clear" w:color="auto" w:fill="FFFFFF"/>
               </w:rPr>
-              <w:t>(mV)</w:t>
+              <w:t>(</w:t>
+            </w:r>
+            <w:r>
+              <w:rPr>
+                <w:color w:val="202122"/>
+                <w:sz w:val="28"/>
+                <w:szCs w:val="28"/>
+                <w:shd w:val="clear" w:color="auto" w:fill="FFFFFF"/>
+                <w:lang w:val="el-GR"/>
+              </w:rPr>
+              <w:t>μ</w:t>
+            </w:r>
+            <w:r>
+              <w:rPr>
+                <w:color w:val="202122"/>
+                <w:sz w:val="28"/>
+                <w:szCs w:val="28"/>
+                <w:shd w:val="clear" w:color="auto" w:fill="FFFFFF"/>
+              </w:rPr>
+              <w:t>A/</w:t>
+            </w:r>
+            <w:r>
+              <w:rPr>
+                <w:color w:val="202122"/>
+                <w:sz w:val="28"/>
+                <w:szCs w:val="28"/>
+                <w:shd w:val="clear" w:color="auto" w:fill="FFFFFF"/>
+              </w:rPr>
+              <w:t>c</w:t>
+            </w:r>
+            <w:r>
+              <w:rPr>
+                <w:color w:val="202122"/>
+                <w:sz w:val="28"/>
+                <w:szCs w:val="28"/>
+                <w:shd w:val="clear" w:color="auto" w:fill="FFFFFF"/>
+              </w:rPr>
+              <w:t>m</w:t>
+            </w:r>
+            <w:r>
+              <w:rPr>
+                <w:color w:val="202122"/>
+                <w:sz w:val="28"/>
+                <w:szCs w:val="28"/>
+                <w:shd w:val="clear" w:color="auto" w:fill="FFFFFF"/>
+                <w:vertAlign w:val="superscript"/>
+              </w:rPr>
+              <w:t>2</w:t>
+            </w:r>
+            <w:r>
+              <w:rPr>
+                <w:color w:val="202122"/>
+                <w:sz w:val="28"/>
+                <w:szCs w:val="28"/>
+                <w:shd w:val="clear" w:color="auto" w:fill="FFFFFF"/>
+              </w:rPr>
+              <w:t>)</w:t>
             </w:r>
           </w:p>
         </w:tc>
         <w:tc>
           <w:tcPr>
-            <w:tcW w:w="4315" w:type="dxa"/>
+            <w:tcW w:w="4039" w:type="dxa"/>
           </w:tcPr>
           <w:p>
             <w:pPr>
@@ -1545,15 +3288,18 @@
                 <w:szCs w:val="28"/>
                 <w:shd w:val="clear" w:color="auto" w:fill="FFFFFF"/>
               </w:rPr>
-              <w:t>55.0</w:t>
+              <w:t>10.0</w:t>
             </w:r>
           </w:p>
         </w:tc>
       </w:tr>
       <w:tr>
+        <w:trPr>
+          <w:trHeight w:val="439"/>
+        </w:trPr>
         <w:tc>
           <w:tcPr>
-            <w:tcW w:w="4315" w:type="dxa"/>
+            <w:tcW w:w="4039" w:type="dxa"/>
           </w:tcPr>
           <w:p>
             <w:pPr>
@@ -1573,7 +3319,7 @@
                 <w:szCs w:val="28"/>
                 <w:shd w:val="clear" w:color="auto" w:fill="FFFFFF"/>
               </w:rPr>
-              <w:t>I</w:t>
+              <w:t>T</w:t>
             </w:r>
             <w:r>
               <w:rPr>
@@ -1583,14 +3329,15 @@
                 <w:shd w:val="clear" w:color="auto" w:fill="FFFFFF"/>
                 <w:vertAlign w:val="subscript"/>
               </w:rPr>
-              <w:t>inj</w:t>
-            </w:r>
-            <w:r>
-              <w:rPr>
-                <w:color w:val="202122"/>
-                <w:sz w:val="28"/>
-                <w:szCs w:val="28"/>
-                <w:shd w:val="clear" w:color="auto" w:fill="FFFFFF"/>
+              <w:t>min</w:t>
+            </w:r>
+            <w:r>
+              <w:rPr>
+                <w:color w:val="202122"/>
+                <w:sz w:val="28"/>
+                <w:szCs w:val="28"/>
+                <w:shd w:val="clear" w:color="auto" w:fill="FFFFFF"/>
+                <w:vertAlign w:val="subscript"/>
               </w:rPr>
               <w:t xml:space="preserve"> </w:t>
             </w:r>
@@ -1601,69 +3348,13 @@
                 <w:szCs w:val="28"/>
                 <w:shd w:val="clear" w:color="auto" w:fill="FFFFFF"/>
               </w:rPr>
-              <w:t>(</w:t>
-            </w:r>
-            <w:r>
-              <w:rPr>
-                <w:color w:val="202122"/>
-                <w:sz w:val="28"/>
-                <w:szCs w:val="28"/>
-                <w:shd w:val="clear" w:color="auto" w:fill="FFFFFF"/>
-                <w:lang w:val="el-GR"/>
-              </w:rPr>
-              <w:t>μ</w:t>
-            </w:r>
-            <w:r>
-              <w:rPr>
-                <w:color w:val="202122"/>
-                <w:sz w:val="28"/>
-                <w:szCs w:val="28"/>
-                <w:shd w:val="clear" w:color="auto" w:fill="FFFFFF"/>
-              </w:rPr>
-              <w:t>A/</w:t>
-            </w:r>
-            <w:r>
-              <w:rPr>
-                <w:color w:val="202122"/>
-                <w:sz w:val="28"/>
-                <w:szCs w:val="28"/>
-                <w:shd w:val="clear" w:color="auto" w:fill="FFFFFF"/>
-              </w:rPr>
-              <w:t>c</w:t>
-            </w:r>
-            <w:r>
-              <w:rPr>
-                <w:color w:val="202122"/>
-                <w:sz w:val="28"/>
-                <w:szCs w:val="28"/>
-                <w:shd w:val="clear" w:color="auto" w:fill="FFFFFF"/>
-              </w:rPr>
-              <w:t>m</w:t>
-            </w:r>
-            <w:r>
-              <w:rPr>
-                <w:color w:val="202122"/>
-                <w:sz w:val="28"/>
-                <w:szCs w:val="28"/>
-                <w:shd w:val="clear" w:color="auto" w:fill="FFFFFF"/>
-                <w:vertAlign w:val="superscript"/>
-              </w:rPr>
-              <w:t>2</w:t>
-            </w:r>
-            <w:r>
-              <w:rPr>
-                <w:color w:val="202122"/>
-                <w:sz w:val="28"/>
-                <w:szCs w:val="28"/>
-                <w:shd w:val="clear" w:color="auto" w:fill="FFFFFF"/>
-              </w:rPr>
-              <w:t>)</w:t>
+              <w:t>(ms)</w:t>
             </w:r>
           </w:p>
         </w:tc>
         <w:tc>
           <w:tcPr>
-            <w:tcW w:w="4315" w:type="dxa"/>
+            <w:tcW w:w="4039" w:type="dxa"/>
           </w:tcPr>
           <w:p>
             <w:pPr>
@@ -1684,15 +3375,18 @@
                 <w:szCs w:val="28"/>
                 <w:shd w:val="clear" w:color="auto" w:fill="FFFFFF"/>
               </w:rPr>
-              <w:t>10.0</w:t>
+              <w:t>0.0</w:t>
             </w:r>
           </w:p>
         </w:tc>
       </w:tr>
       <w:tr>
+        <w:trPr>
+          <w:trHeight w:val="430"/>
+        </w:trPr>
         <w:tc>
           <w:tcPr>
-            <w:tcW w:w="4315" w:type="dxa"/>
+            <w:tcW w:w="4039" w:type="dxa"/>
           </w:tcPr>
           <w:p>
             <w:pPr>
@@ -1712,6 +3406,7 @@
                 <w:szCs w:val="28"/>
                 <w:shd w:val="clear" w:color="auto" w:fill="FFFFFF"/>
               </w:rPr>
+              <w:lastRenderedPageBreak/>
               <w:t>T</w:t>
             </w:r>
             <w:r>
@@ -1722,7 +3417,7 @@
                 <w:shd w:val="clear" w:color="auto" w:fill="FFFFFF"/>
                 <w:vertAlign w:val="subscript"/>
               </w:rPr>
-              <w:t>min</w:t>
+              <w:t>max</w:t>
             </w:r>
             <w:r>
               <w:rPr>
@@ -1747,91 +3442,7 @@
         </w:tc>
         <w:tc>
           <w:tcPr>
-            <w:tcW w:w="4315" w:type="dxa"/>
-          </w:tcPr>
-          <w:p>
-            <w:pPr>
-              <w:pStyle w:val="NormalWeb"/>
-              <w:spacing w:before="120" w:beforeAutospacing="0" w:after="120" w:afterAutospacing="0"/>
-              <w:jc w:val="center"/>
-              <w:rPr>
-                <w:color w:val="202122"/>
-                <w:sz w:val="28"/>
-                <w:szCs w:val="28"/>
-                <w:shd w:val="clear" w:color="auto" w:fill="FFFFFF"/>
-              </w:rPr>
-            </w:pPr>
-            <w:r>
-              <w:rPr>
-                <w:color w:val="202122"/>
-                <w:sz w:val="28"/>
-                <w:szCs w:val="28"/>
-                <w:shd w:val="clear" w:color="auto" w:fill="FFFFFF"/>
-              </w:rPr>
-              <w:t>0.0</w:t>
-            </w:r>
-          </w:p>
-        </w:tc>
-      </w:tr>
-      <w:tr>
-        <w:tc>
-          <w:tcPr>
-            <w:tcW w:w="4315" w:type="dxa"/>
-          </w:tcPr>
-          <w:p>
-            <w:pPr>
-              <w:pStyle w:val="NormalWeb"/>
-              <w:spacing w:before="120" w:beforeAutospacing="0" w:after="120" w:afterAutospacing="0"/>
-              <w:rPr>
-                <w:color w:val="202122"/>
-                <w:sz w:val="28"/>
-                <w:szCs w:val="28"/>
-                <w:shd w:val="clear" w:color="auto" w:fill="FFFFFF"/>
-              </w:rPr>
-            </w:pPr>
-            <w:r>
-              <w:rPr>
-                <w:color w:val="202122"/>
-                <w:sz w:val="28"/>
-                <w:szCs w:val="28"/>
-                <w:shd w:val="clear" w:color="auto" w:fill="FFFFFF"/>
-              </w:rPr>
-              <w:t>T</w:t>
-            </w:r>
-            <w:r>
-              <w:rPr>
-                <w:color w:val="202122"/>
-                <w:sz w:val="28"/>
-                <w:szCs w:val="28"/>
-                <w:shd w:val="clear" w:color="auto" w:fill="FFFFFF"/>
-                <w:vertAlign w:val="subscript"/>
-              </w:rPr>
-              <w:t>max</w:t>
-            </w:r>
-            <w:r>
-              <w:rPr>
-                <w:color w:val="202122"/>
-                <w:sz w:val="28"/>
-                <w:szCs w:val="28"/>
-                <w:shd w:val="clear" w:color="auto" w:fill="FFFFFF"/>
-                <w:vertAlign w:val="subscript"/>
-              </w:rPr>
-              <w:t xml:space="preserve"> </w:t>
-            </w:r>
-            <w:r>
-              <w:rPr>
-                <w:color w:val="202122"/>
-                <w:sz w:val="28"/>
-                <w:szCs w:val="28"/>
-                <w:shd w:val="clear" w:color="auto" w:fill="FFFFFF"/>
-              </w:rPr>
-              <w:t>(ms)</w:t>
-            </w:r>
-          </w:p>
-        </w:tc>
-        <w:tc>
-          <w:tcPr>
-            <w:tcW w:w="4315" w:type="dxa"/>
+            <w:tcW w:w="4039" w:type="dxa"/>
           </w:tcPr>
           <w:p>
             <w:pPr>
@@ -1870,14 +3481,27 @@
       <w:r>
         <w:t xml:space="preserve">Table </w:t>
       </w:r>
-      <w:fldSimple w:instr=" SEQ Table \* ARABIC ">
-        <w:r>
-          <w:rPr>
-            <w:noProof/>
-          </w:rPr>
-          <w:t>1</w:t>
-        </w:r>
-      </w:fldSimple>
+      <w:r>
+        <w:fldChar w:fldCharType="begin"/>
+      </w:r>
+      <w:r>
+        <w:instrText xml:space="preserve"> SEQ Table \* ARABIC </w:instrText>
+      </w:r>
+      <w:r>
+        <w:fldChar w:fldCharType="separate"/>
+      </w:r>
+      <w:r>
+        <w:rPr>
+          <w:noProof/>
+        </w:rPr>
+        <w:t>1</w:t>
+      </w:r>
+      <w:r>
+        <w:rPr>
+          <w:noProof/>
+        </w:rPr>
+        <w:fldChar w:fldCharType="end"/>
+      </w:r>
       <w:r>
         <w:t>: Constants defined in Python based on range of values defined in the Hodgkin-Huxley mode</w:t>
       </w:r>
@@ -1896,9 +3520,77 @@
           <w:sz w:val="32"/>
           <w:szCs w:val="32"/>
           <w:u w:val="single"/>
+          <w:shd w:val="clear" w:color="auto" w:fill="FFFFFF"/>
         </w:rPr>
       </w:pPr>
-      <w:r>
+    </w:p>
+    <w:p>
+      <w:pPr>
+        <w:pStyle w:val="NormalWeb"/>
+        <w:shd w:val="clear" w:color="auto" w:fill="FFFFFF"/>
+        <w:spacing w:before="120" w:beforeAutospacing="0" w:after="120" w:afterAutospacing="0"/>
+        <w:rPr>
+          <w:color w:val="202122"/>
+          <w:shd w:val="clear" w:color="auto" w:fill="FFFFFF"/>
+        </w:rPr>
+      </w:pPr>
+    </w:p>
+    <w:p>
+      <w:pPr>
+        <w:pStyle w:val="NormalWeb"/>
+        <w:shd w:val="clear" w:color="auto" w:fill="FFFFFF"/>
+        <w:spacing w:before="120" w:beforeAutospacing="0" w:after="120" w:afterAutospacing="0"/>
+      </w:pPr>
+      <w:r>
+        <w:t xml:space="preserve">Simulations were run in Python </w:t>
+      </w:r>
+      <w:r>
+        <w:t>3</w:t>
+      </w:r>
+      <w:r>
+        <w:t>.</w:t>
+      </w:r>
+      <w:r>
+        <w:t>9</w:t>
+      </w:r>
+      <w:r>
+        <w:t>, OS on a CPU. Models were simulated as ordinary differential equations and integration was performed explicitly using the scipy.integrate.ode</w:t>
+      </w:r>
+      <w:r>
+        <w:t>int</w:t>
+      </w:r>
+      <w:r>
+        <w:t xml:space="preserve"> package suitable for stiff problems</w:t>
+      </w:r>
+      <w:r>
+        <w:t xml:space="preserve"> or non-stiff problems of first order ode-s.</w:t>
+      </w:r>
+    </w:p>
+    <w:p>
+      <w:pPr>
+        <w:pStyle w:val="NormalWeb"/>
+        <w:shd w:val="clear" w:color="auto" w:fill="FFFFFF"/>
+        <w:spacing w:before="120" w:beforeAutospacing="0" w:after="120" w:afterAutospacing="0"/>
+      </w:pPr>
+      <w:r>
+        <w:t>Optimization was performed using a mixture of error minimization and hand-tuning techniques</w:t>
+      </w:r>
+      <w:r>
+        <w:t>.</w:t>
+      </w:r>
+    </w:p>
+    <w:p>
+      <w:pPr>
+        <w:pStyle w:val="NormalWeb"/>
+        <w:shd w:val="clear" w:color="auto" w:fill="FFFFFF"/>
+        <w:spacing w:before="120" w:beforeAutospacing="0" w:after="120" w:afterAutospacing="0"/>
+      </w:pPr>
+    </w:p>
+    <w:p>
+      <w:pPr>
+        <w:pStyle w:val="NormalWeb"/>
+        <w:shd w:val="clear" w:color="auto" w:fill="FFFFFF"/>
+        <w:spacing w:before="120" w:beforeAutospacing="0" w:after="120" w:afterAutospacing="0"/>
         <w:rPr>
           <w:b/>
           <w:bCs/>
@@ -1910,233 +3602,37 @@
           <w:u w:val="single"/>
           <w:shd w:val="clear" w:color="auto" w:fill="FFFFFF"/>
         </w:rPr>
-        <w:t>References</w:t>
-      </w:r>
+      </w:pPr>
     </w:p>
     <w:p>
       <w:pPr>
-        <w:numPr>
-          <w:ilvl w:val="0"/>
-          <w:numId w:val="1"/>
-        </w:numPr>
+        <w:pStyle w:val="NormalWeb"/>
         <w:shd w:val="clear" w:color="auto" w:fill="FFFFFF"/>
-        <w:spacing w:before="100" w:beforeAutospacing="1" w:after="24" w:line="240" w:lineRule="auto"/>
-        <w:ind w:left="1488"/>
-        <w:rPr>
-          <w:rFonts w:ascii="Arial" w:hAnsi="Arial" w:cs="Arial"/>
-          <w:color w:val="202122"/>
-          <w:sz w:val="19"/>
-          <w:szCs w:val="19"/>
-        </w:rPr>
-      </w:pPr>
-      <w:r>
-        <w:rPr>
-          <w:rFonts w:ascii="Arial" w:hAnsi="Arial" w:cs="Arial"/>
-          <w:color w:val="202122"/>
-          <w:sz w:val="19"/>
-          <w:szCs w:val="19"/>
-        </w:rPr>
-        <w:t> </w:t>
-      </w:r>
-      <w:r>
-        <w:rPr>
-          <w:rStyle w:val="HTMLCite"/>
-          <w:rFonts w:ascii="Arial" w:hAnsi="Arial" w:cs="Arial"/>
-          <w:color w:val="202122"/>
-          <w:sz w:val="19"/>
-          <w:szCs w:val="19"/>
-        </w:rPr>
-        <w:t>Hodgkin AL, Huxley AF (August 1952). </w:t>
-      </w:r>
-      <w:hyperlink r:id="rId6" w:history="1">
-        <w:r>
-          <w:rPr>
-            <w:rStyle w:val="Hyperlink"/>
-            <w:rFonts w:ascii="Arial" w:hAnsi="Arial" w:cs="Arial"/>
-            <w:i/>
-            <w:iCs/>
-            <w:color w:val="3366BB"/>
-            <w:sz w:val="19"/>
-            <w:szCs w:val="19"/>
-          </w:rPr>
-          <w:t>"A quantitative description of membrane current and its application to conduction and excitation in nerve"</w:t>
-        </w:r>
-      </w:hyperlink>
-      <w:r>
-        <w:rPr>
-          <w:rStyle w:val="HTMLCite"/>
-          <w:rFonts w:ascii="Arial" w:hAnsi="Arial" w:cs="Arial"/>
-          <w:color w:val="202122"/>
-          <w:sz w:val="19"/>
-          <w:szCs w:val="19"/>
-        </w:rPr>
-        <w:t>. The Journal of Physiology. </w:t>
-      </w:r>
-      <w:r>
-        <w:rPr>
-          <w:rStyle w:val="HTMLCite"/>
-          <w:rFonts w:ascii="Arial" w:hAnsi="Arial" w:cs="Arial"/>
+        <w:spacing w:before="120" w:beforeAutospacing="0" w:after="120" w:afterAutospacing="0"/>
+        <w:rPr>
           <w:b/>
           <w:bCs/>
+          <w:i/>
+          <w:iCs/>
           <w:color w:val="202122"/>
-          <w:sz w:val="19"/>
-          <w:szCs w:val="19"/>
-        </w:rPr>
-        <w:t>117</w:t>
-      </w:r>
-      <w:r>
-        <w:rPr>
-          <w:rStyle w:val="HTMLCite"/>
-          <w:rFonts w:ascii="Arial" w:hAnsi="Arial" w:cs="Arial"/>
+          <w:sz w:val="32"/>
+          <w:szCs w:val="32"/>
+          <w:u w:val="single"/>
+        </w:rPr>
+      </w:pPr>
+      <w:r>
+        <w:rPr>
+          <w:b/>
+          <w:bCs/>
+          <w:i/>
+          <w:iCs/>
           <w:color w:val="202122"/>
-          <w:sz w:val="19"/>
-          <w:szCs w:val="19"/>
-        </w:rPr>
-        <w:t> (4): 500–44. </w:t>
-      </w:r>
-      <w:hyperlink r:id="rId7" w:tooltip="Doi (identifier)" w:history="1">
-        <w:r>
-          <w:rPr>
-            <w:rStyle w:val="Hyperlink"/>
-            <w:rFonts w:ascii="Arial" w:hAnsi="Arial" w:cs="Arial"/>
-            <w:i/>
-            <w:iCs/>
-            <w:color w:val="0645AD"/>
-            <w:sz w:val="19"/>
-            <w:szCs w:val="19"/>
-          </w:rPr>
-          <w:t>doi</w:t>
-        </w:r>
-      </w:hyperlink>
-      <w:r>
-        <w:rPr>
-          <w:rStyle w:val="HTMLCite"/>
-          <w:rFonts w:ascii="Arial" w:hAnsi="Arial" w:cs="Arial"/>
-          <w:color w:val="202122"/>
-          <w:sz w:val="19"/>
-          <w:szCs w:val="19"/>
-        </w:rPr>
-        <w:t>:</w:t>
-      </w:r>
-      <w:hyperlink r:id="rId8" w:history="1">
-        <w:r>
-          <w:rPr>
-            <w:rStyle w:val="Hyperlink"/>
-            <w:rFonts w:ascii="Arial" w:hAnsi="Arial" w:cs="Arial"/>
-            <w:i/>
-            <w:iCs/>
-            <w:color w:val="3366BB"/>
-            <w:sz w:val="19"/>
-            <w:szCs w:val="19"/>
-          </w:rPr>
-          <w:t>10.1113/physio. 1952.sp004764</w:t>
-        </w:r>
-      </w:hyperlink>
-      <w:r>
-        <w:rPr>
-          <w:rStyle w:val="HTMLCite"/>
-          <w:rFonts w:ascii="Arial" w:hAnsi="Arial" w:cs="Arial"/>
-          <w:color w:val="202122"/>
-          <w:sz w:val="19"/>
-          <w:szCs w:val="19"/>
-        </w:rPr>
-        <w:t>. </w:t>
-      </w:r>
-      <w:hyperlink r:id="rId9" w:tooltip="PMC (identifier)" w:history="1">
-        <w:r>
-          <w:rPr>
-            <w:rStyle w:val="Hyperlink"/>
-            <w:rFonts w:ascii="Arial" w:hAnsi="Arial" w:cs="Arial"/>
-            <w:i/>
-            <w:iCs/>
-            <w:color w:val="0645AD"/>
-            <w:sz w:val="19"/>
-            <w:szCs w:val="19"/>
-          </w:rPr>
-          <w:t>PMC</w:t>
-        </w:r>
-      </w:hyperlink>
-      <w:r>
-        <w:rPr>
-          <w:rStyle w:val="HTMLCite"/>
-          <w:rFonts w:ascii="Arial" w:hAnsi="Arial" w:cs="Arial"/>
-          <w:color w:val="202122"/>
-          <w:sz w:val="19"/>
-          <w:szCs w:val="19"/>
-        </w:rPr>
-        <w:t> </w:t>
-      </w:r>
-      <w:hyperlink r:id="rId10" w:history="1">
-        <w:r>
-          <w:rPr>
-            <w:rStyle w:val="Hyperlink"/>
-            <w:rFonts w:ascii="Arial" w:hAnsi="Arial" w:cs="Arial"/>
-            <w:i/>
-            <w:iCs/>
-            <w:color w:val="3366BB"/>
-            <w:sz w:val="19"/>
-            <w:szCs w:val="19"/>
-          </w:rPr>
-          <w:t>1392413</w:t>
-        </w:r>
-      </w:hyperlink>
-      <w:r>
-        <w:rPr>
-          <w:rStyle w:val="HTMLCite"/>
-          <w:rFonts w:ascii="Arial" w:hAnsi="Arial" w:cs="Arial"/>
-          <w:color w:val="202122"/>
-          <w:sz w:val="19"/>
-          <w:szCs w:val="19"/>
-        </w:rPr>
-        <w:t>. </w:t>
-      </w:r>
-      <w:hyperlink r:id="rId11" w:tooltip="PMID (identifier)" w:history="1">
-        <w:r>
-          <w:rPr>
-            <w:rStyle w:val="Hyperlink"/>
-            <w:rFonts w:ascii="Arial" w:hAnsi="Arial" w:cs="Arial"/>
-            <w:i/>
-            <w:iCs/>
-            <w:color w:val="0645AD"/>
-            <w:sz w:val="19"/>
-            <w:szCs w:val="19"/>
-          </w:rPr>
-          <w:t>PMID</w:t>
-        </w:r>
-      </w:hyperlink>
-      <w:r>
-        <w:rPr>
-          <w:rStyle w:val="HTMLCite"/>
-          <w:rFonts w:ascii="Arial" w:hAnsi="Arial" w:cs="Arial"/>
-          <w:color w:val="202122"/>
-          <w:sz w:val="19"/>
-          <w:szCs w:val="19"/>
-        </w:rPr>
-        <w:t> </w:t>
-      </w:r>
-      <w:hyperlink r:id="rId12" w:history="1">
-        <w:r>
-          <w:rPr>
-            <w:rStyle w:val="Hyperlink"/>
-            <w:rFonts w:ascii="Arial" w:hAnsi="Arial" w:cs="Arial"/>
-            <w:i/>
-            <w:iCs/>
-            <w:color w:val="3366BB"/>
-            <w:sz w:val="19"/>
-            <w:szCs w:val="19"/>
-          </w:rPr>
-          <w:t>12991237</w:t>
-        </w:r>
-      </w:hyperlink>
-      <w:r>
-        <w:rPr>
-          <w:rStyle w:val="HTMLCite"/>
-          <w:rFonts w:ascii="Arial" w:hAnsi="Arial" w:cs="Arial"/>
-          <w:color w:val="202122"/>
-          <w:sz w:val="19"/>
-          <w:szCs w:val="19"/>
-        </w:rPr>
-        <w:t>.</w:t>
+          <w:sz w:val="32"/>
+          <w:szCs w:val="32"/>
+          <w:u w:val="single"/>
+          <w:shd w:val="clear" w:color="auto" w:fill="FFFFFF"/>
+        </w:rPr>
+        <w:t>References</w:t>
       </w:r>
     </w:p>
     <w:p>
@@ -2149,13 +3645,199 @@
       </w:pPr>
     </w:p>
     <w:sectPr>
-      <w:pgSz w:w="12240" w:h="15840"/>
-      <w:pgMar w:top="1440" w:right="1800" w:bottom="1440" w:left="1800" w:header="720" w:footer="720" w:gutter="0"/>
+      <w:headerReference w:type="default" r:id="rId8"/>
+      <w:footerReference w:type="default" r:id="rId9"/>
+      <w:pgSz w:w="12240" w:h="15840" w:code="1"/>
+      <w:pgMar w:top="1440" w:right="1800" w:bottom="1440" w:left="1800" w:header="432" w:footer="0" w:gutter="0"/>
       <w:cols w:space="720"/>
       <w:docGrid w:linePitch="360"/>
     </w:sectPr>
   </w:body>
 </w:document>
+</file>
+
+<file path=word/endnotes.xml><?xml version="1.0" encoding="utf-8"?>
+<w:endnotes xmlns:wpc="http://schemas.microsoft.com/office/word/2010/wordprocessingCanvas" xmlns:cx="http://schemas.microsoft.com/office/drawing/2014/chartex" xmlns:cx1="http://schemas.microsoft.com/office/drawing/2015/9/8/chartex" xmlns:cx2="http://schemas.microsoft.com/office/drawing/2015/10/21/chartex" xmlns:cx3="http://schemas.microsoft.com/office/drawing/2016/5/9/chartex" xmlns:cx4="http://schemas.microsoft.com/office/drawing/2016/5/10/chartex" xmlns:cx5="http://schemas.microsoft.com/office/drawing/2016/5/11/chartex" xmlns:cx6="http://schemas.microsoft.com/office/drawing/2016/5/12/chartex" xmlns:cx7="http://schemas.microsoft.com/office/drawing/2016/5/13/chartex" xmlns:cx8="http://schemas.microsoft.com/office/drawing/2016/5/14/chartex" xmlns:mc="http://schemas.openxmlformats.org/markup-compatibility/2006" xmlns:aink="http://schemas.microsoft.com/office/drawing/2016/ink" xmlns:am3d="http://schemas.microsoft.com/office/drawing/2017/model3d" xmlns:o="urn:schemas-microsoft-com:office:office" xmlns:r="http://schemas.openxmlformats.org/officeDocument/2006/relationships" xmlns:m="http://schemas.openxmlformats.org/officeDocument/2006/math" xmlns:v="urn:schemas-microsoft-com:vml" xmlns:wp14="http://schemas.microsoft.com/office/word/2010/wordprocessingDrawing" xmlns:wp="http://schemas.openxmlformats.org/drawingml/2006/wordprocessingDrawing" xmlns:w10="urn:schemas-microsoft-com:office:word" xmlns:w="http://schemas.openxmlformats.org/wordprocessingml/2006/main" xmlns:w14="http://schemas.microsoft.com/office/word/2010/wordml" xmlns:w15="http://schemas.microsoft.com/office/word/2012/wordml" xmlns:w16cex="http://schemas.microsoft.com/office/word/2018/wordml/cex" xmlns:w16cid="http://schemas.microsoft.com/office/word/2016/wordml/cid" xmlns:w16="http://schemas.microsoft.com/office/word/2018/wordml" xmlns:w16sdtdh="http://schemas.microsoft.com/office/word/2020/wordml/sdtdatahash" xmlns:w16se="http://schemas.microsoft.com/office/word/2015/wordml/symex" xmlns:wpg="http://schemas.microsoft.com/office/word/2010/wordprocessingGroup" xmlns:wpi="http://schemas.microsoft.com/office/word/2010/wordprocessingInk" xmlns:wne="http://schemas.microsoft.com/office/word/2006/wordml" xmlns:wps="http://schemas.microsoft.com/office/word/2010/wordprocessingShape" mc:Ignorable="w14 w15 w16se w16cid w16 w16cex w16sdtdh wp14">
+  <w:endnote w:type="separator" w:id="-1">
+    <w:p>
+      <w:pPr>
+        <w:spacing w:after="0" w:line="240" w:lineRule="auto"/>
+      </w:pPr>
+      <w:r>
+        <w:separator/>
+      </w:r>
+    </w:p>
+  </w:endnote>
+  <w:endnote w:type="continuationSeparator" w:id="0">
+    <w:p>
+      <w:pPr>
+        <w:spacing w:after="0" w:line="240" w:lineRule="auto"/>
+      </w:pPr>
+      <w:r>
+        <w:continuationSeparator/>
+      </w:r>
+    </w:p>
+  </w:endnote>
+</w:endnotes>
+</file>
+
+<file path=word/footer1.xml><?xml version="1.0" encoding="utf-8"?>
+<w:ftr xmlns:wpc="http://schemas.microsoft.com/office/word/2010/wordprocessingCanvas" xmlns:cx="http://schemas.microsoft.com/office/drawing/2014/chartex" xmlns:cx1="http://schemas.microsoft.com/office/drawing/2015/9/8/chartex" xmlns:cx2="http://schemas.microsoft.com/office/drawing/2015/10/21/chartex" xmlns:cx3="http://schemas.microsoft.com/office/drawing/2016/5/9/chartex" xmlns:cx4="http://schemas.microsoft.com/office/drawing/2016/5/10/chartex" xmlns:cx5="http://schemas.microsoft.com/office/drawing/2016/5/11/chartex" xmlns:cx6="http://schemas.microsoft.com/office/drawing/2016/5/12/chartex" xmlns:cx7="http://schemas.microsoft.com/office/drawing/2016/5/13/chartex" xmlns:cx8="http://schemas.microsoft.com/office/drawing/2016/5/14/chartex" xmlns:mc="http://schemas.openxmlformats.org/markup-compatibility/2006" xmlns:aink="http://schemas.microsoft.com/office/drawing/2016/ink" xmlns:am3d="http://schemas.microsoft.com/office/drawing/2017/model3d" xmlns:o="urn:schemas-microsoft-com:office:office" xmlns:r="http://schemas.openxmlformats.org/officeDocument/2006/relationships" xmlns:m="http://schemas.openxmlformats.org/officeDocument/2006/math" xmlns:v="urn:schemas-microsoft-com:vml" xmlns:wp14="http://schemas.microsoft.com/office/word/2010/wordprocessingDrawing" xmlns:wp="http://schemas.openxmlformats.org/drawingml/2006/wordprocessingDrawing" xmlns:w10="urn:schemas-microsoft-com:office:word" xmlns:w="http://schemas.openxmlformats.org/wordprocessingml/2006/main" xmlns:w14="http://schemas.microsoft.com/office/word/2010/wordml" xmlns:w15="http://schemas.microsoft.com/office/word/2012/wordml" xmlns:w16cex="http://schemas.microsoft.com/office/word/2018/wordml/cex" xmlns:w16cid="http://schemas.microsoft.com/office/word/2016/wordml/cid" xmlns:w16="http://schemas.microsoft.com/office/word/2018/wordml" xmlns:w16sdtdh="http://schemas.microsoft.com/office/word/2020/wordml/sdtdatahash" xmlns:w16se="http://schemas.microsoft.com/office/word/2015/wordml/symex" xmlns:wpg="http://schemas.microsoft.com/office/word/2010/wordprocessingGroup" xmlns:wpi="http://schemas.microsoft.com/office/word/2010/wordprocessingInk" xmlns:wne="http://schemas.microsoft.com/office/word/2006/wordml" xmlns:wps="http://schemas.microsoft.com/office/word/2010/wordprocessingShape" mc:Ignorable="w14 w15 w16se w16cid w16 w16cex w16sdtdh wp14">
+  <w:p>
+    <w:pPr>
+      <w:pStyle w:val="Footer"/>
+      <w:pBdr>
+        <w:top w:val="single" w:sz="4" w:space="8" w:color="4472C4" w:themeColor="accent1"/>
+      </w:pBdr>
+      <w:spacing w:before="360"/>
+      <w:contextualSpacing/>
+      <w:jc w:val="right"/>
+      <w:rPr>
+        <w:noProof/>
+        <w:color w:val="404040" w:themeColor="text1" w:themeTint="BF"/>
+      </w:rPr>
+    </w:pPr>
+    <w:r>
+      <w:rPr>
+        <w:noProof/>
+        <w:color w:val="404040" w:themeColor="text1" w:themeTint="BF"/>
+      </w:rPr>
+      <w:fldChar w:fldCharType="begin"/>
+    </w:r>
+    <w:r>
+      <w:rPr>
+        <w:noProof/>
+        <w:color w:val="404040" w:themeColor="text1" w:themeTint="BF"/>
+      </w:rPr>
+      <w:instrText xml:space="preserve"> PAGE   \* MERGEFORMAT </w:instrText>
+    </w:r>
+    <w:r>
+      <w:rPr>
+        <w:noProof/>
+        <w:color w:val="404040" w:themeColor="text1" w:themeTint="BF"/>
+      </w:rPr>
+      <w:fldChar w:fldCharType="separate"/>
+    </w:r>
+    <w:r>
+      <w:rPr>
+        <w:noProof/>
+        <w:color w:val="404040" w:themeColor="text1" w:themeTint="BF"/>
+      </w:rPr>
+      <w:t>2</w:t>
+    </w:r>
+    <w:r>
+      <w:rPr>
+        <w:noProof/>
+        <w:color w:val="404040" w:themeColor="text1" w:themeTint="BF"/>
+      </w:rPr>
+      <w:fldChar w:fldCharType="end"/>
+    </w:r>
+  </w:p>
+  <w:p>
+    <w:pPr>
+      <w:pStyle w:val="Footer"/>
+    </w:pPr>
+    <w:fldSimple w:instr=" AUTHOR  \* FirstCap  \* MERGEFORMAT ">
+      <w:r>
+        <w:rPr>
+          <w:noProof/>
+        </w:rPr>
+        <w:t>Stefanos Charakidis</w:t>
+      </w:r>
+    </w:fldSimple>
+  </w:p>
+  <w:p/>
+</w:ftr>
+</file>
+
+<file path=word/footnotes.xml><?xml version="1.0" encoding="utf-8"?>
+<w:footnotes xmlns:wpc="http://schemas.microsoft.com/office/word/2010/wordprocessingCanvas" xmlns:cx="http://schemas.microsoft.com/office/drawing/2014/chartex" xmlns:cx1="http://schemas.microsoft.com/office/drawing/2015/9/8/chartex" xmlns:cx2="http://schemas.microsoft.com/office/drawing/2015/10/21/chartex" xmlns:cx3="http://schemas.microsoft.com/office/drawing/2016/5/9/chartex" xmlns:cx4="http://schemas.microsoft.com/office/drawing/2016/5/10/chartex" xmlns:cx5="http://schemas.microsoft.com/office/drawing/2016/5/11/chartex" xmlns:cx6="http://schemas.microsoft.com/office/drawing/2016/5/12/chartex" xmlns:cx7="http://schemas.microsoft.com/office/drawing/2016/5/13/chartex" xmlns:cx8="http://schemas.microsoft.com/office/drawing/2016/5/14/chartex" xmlns:mc="http://schemas.openxmlformats.org/markup-compatibility/2006" xmlns:aink="http://schemas.microsoft.com/office/drawing/2016/ink" xmlns:am3d="http://schemas.microsoft.com/office/drawing/2017/model3d" xmlns:o="urn:schemas-microsoft-com:office:office" xmlns:r="http://schemas.openxmlformats.org/officeDocument/2006/relationships" xmlns:m="http://schemas.openxmlformats.org/officeDocument/2006/math" xmlns:v="urn:schemas-microsoft-com:vml" xmlns:wp14="http://schemas.microsoft.com/office/word/2010/wordprocessingDrawing" xmlns:wp="http://schemas.openxmlformats.org/drawingml/2006/wordprocessingDrawing" xmlns:w10="urn:schemas-microsoft-com:office:word" xmlns:w="http://schemas.openxmlformats.org/wordprocessingml/2006/main" xmlns:w14="http://schemas.microsoft.com/office/word/2010/wordml" xmlns:w15="http://schemas.microsoft.com/office/word/2012/wordml" xmlns:w16cex="http://schemas.microsoft.com/office/word/2018/wordml/cex" xmlns:w16cid="http://schemas.microsoft.com/office/word/2016/wordml/cid" xmlns:w16="http://schemas.microsoft.com/office/word/2018/wordml" xmlns:w16sdtdh="http://schemas.microsoft.com/office/word/2020/wordml/sdtdatahash" xmlns:w16se="http://schemas.microsoft.com/office/word/2015/wordml/symex" xmlns:wpg="http://schemas.microsoft.com/office/word/2010/wordprocessingGroup" xmlns:wpi="http://schemas.microsoft.com/office/word/2010/wordprocessingInk" xmlns:wne="http://schemas.microsoft.com/office/word/2006/wordml" xmlns:wps="http://schemas.microsoft.com/office/word/2010/wordprocessingShape" mc:Ignorable="w14 w15 w16se w16cid w16 w16cex w16sdtdh wp14">
+  <w:footnote w:type="separator" w:id="-1">
+    <w:p>
+      <w:pPr>
+        <w:spacing w:after="0" w:line="240" w:lineRule="auto"/>
+      </w:pPr>
+      <w:r>
+        <w:separator/>
+      </w:r>
+    </w:p>
+  </w:footnote>
+  <w:footnote w:type="continuationSeparator" w:id="0">
+    <w:p>
+      <w:pPr>
+        <w:spacing w:after="0" w:line="240" w:lineRule="auto"/>
+      </w:pPr>
+      <w:r>
+        <w:continuationSeparator/>
+      </w:r>
+    </w:p>
+  </w:footnote>
+</w:footnotes>
+</file>
+
+<file path=word/header1.xml><?xml version="1.0" encoding="utf-8"?>
+<w:hdr xmlns:wpc="http://schemas.microsoft.com/office/word/2010/wordprocessingCanvas" xmlns:cx="http://schemas.microsoft.com/office/drawing/2014/chartex" xmlns:cx1="http://schemas.microsoft.com/office/drawing/2015/9/8/chartex" xmlns:cx2="http://schemas.microsoft.com/office/drawing/2015/10/21/chartex" xmlns:cx3="http://schemas.microsoft.com/office/drawing/2016/5/9/chartex" xmlns:cx4="http://schemas.microsoft.com/office/drawing/2016/5/10/chartex" xmlns:cx5="http://schemas.microsoft.com/office/drawing/2016/5/11/chartex" xmlns:cx6="http://schemas.microsoft.com/office/drawing/2016/5/12/chartex" xmlns:cx7="http://schemas.microsoft.com/office/drawing/2016/5/13/chartex" xmlns:cx8="http://schemas.microsoft.com/office/drawing/2016/5/14/chartex" xmlns:mc="http://schemas.openxmlformats.org/markup-compatibility/2006" xmlns:aink="http://schemas.microsoft.com/office/drawing/2016/ink" xmlns:am3d="http://schemas.microsoft.com/office/drawing/2017/model3d" xmlns:o="urn:schemas-microsoft-com:office:office" xmlns:r="http://schemas.openxmlformats.org/officeDocument/2006/relationships" xmlns:m="http://schemas.openxmlformats.org/officeDocument/2006/math" xmlns:v="urn:schemas-microsoft-com:vml" xmlns:wp14="http://schemas.microsoft.com/office/word/2010/wordprocessingDrawing" xmlns:wp="http://schemas.openxmlformats.org/drawingml/2006/wordprocessingDrawing" xmlns:w10="urn:schemas-microsoft-com:office:word" xmlns:w="http://schemas.openxmlformats.org/wordprocessingml/2006/main" xmlns:w14="http://schemas.microsoft.com/office/word/2010/wordml" xmlns:w15="http://schemas.microsoft.com/office/word/2012/wordml" xmlns:w16cex="http://schemas.microsoft.com/office/word/2018/wordml/cex" xmlns:w16cid="http://schemas.microsoft.com/office/word/2016/wordml/cid" xmlns:w16="http://schemas.microsoft.com/office/word/2018/wordml" xmlns:w16sdtdh="http://schemas.microsoft.com/office/word/2020/wordml/sdtdatahash" xmlns:w16se="http://schemas.microsoft.com/office/word/2015/wordml/symex" xmlns:wpg="http://schemas.microsoft.com/office/word/2010/wordprocessingGroup" xmlns:wpi="http://schemas.microsoft.com/office/word/2010/wordprocessingInk" xmlns:wne="http://schemas.microsoft.com/office/word/2006/wordml" xmlns:wps="http://schemas.microsoft.com/office/word/2010/wordprocessingShape" mc:Ignorable="w14 w15 w16se w16cid w16 w16cex w16sdtdh wp14">
+  <w:p>
+    <w:pPr>
+      <w:pStyle w:val="Header"/>
+      <w:pBdr>
+        <w:bottom w:val="single" w:sz="4" w:space="8" w:color="4472C4" w:themeColor="accent1"/>
+      </w:pBdr>
+      <w:spacing w:after="360"/>
+      <w:contextualSpacing/>
+      <w:jc w:val="right"/>
+      <w:rPr>
+        <w:rFonts w:ascii="Times New Roman" w:hAnsi="Times New Roman" w:cs="Times New Roman"/>
+        <w:b/>
+        <w:bCs/>
+        <w:sz w:val="28"/>
+        <w:szCs w:val="28"/>
+      </w:rPr>
+    </w:pPr>
+    <w:sdt>
+      <w:sdtPr>
+        <w:rPr>
+          <w:rFonts w:ascii="Times New Roman" w:hAnsi="Times New Roman" w:cs="Times New Roman"/>
+          <w:b/>
+          <w:bCs/>
+          <w:sz w:val="28"/>
+          <w:szCs w:val="28"/>
+        </w:rPr>
+        <w:alias w:val="Title"/>
+        <w:tag w:val=""/>
+        <w:id w:val="942040131"/>
+        <w:placeholder>
+          <w:docPart w:val="8070F3D9A8E74B20AF904F5D00C002C5"/>
+        </w:placeholder>
+        <w:dataBinding w:prefixMappings="xmlns:ns0='http://purl.org/dc/elements/1.1/' xmlns:ns1='http://schemas.openxmlformats.org/package/2006/metadata/core-properties' " w:xpath="/ns1:coreProperties[1]/ns0:title[1]" w:storeItemID="{6C3C8BC8-F283-45AE-878A-BAB7291924A1}"/>
+        <w:text/>
+      </w:sdtPr>
+      <w:sdtContent>
+        <w:r>
+          <w:rPr>
+            <w:rFonts w:ascii="Times New Roman" w:hAnsi="Times New Roman" w:cs="Times New Roman"/>
+            <w:b/>
+            <w:bCs/>
+            <w:sz w:val="28"/>
+            <w:szCs w:val="28"/>
+          </w:rPr>
+          <w:t>A Purkinje cell model that simulates complex spikes</w:t>
+        </w:r>
+      </w:sdtContent>
+    </w:sdt>
+  </w:p>
+  <w:p>
+    <w:pPr>
+      <w:pStyle w:val="Header"/>
+      <w:jc w:val="right"/>
+      <w:rPr>
+        <w:rFonts w:ascii="Times New Roman" w:hAnsi="Times New Roman" w:cs="Times New Roman"/>
+        <w:sz w:val="28"/>
+        <w:szCs w:val="28"/>
+      </w:rPr>
+    </w:pPr>
+  </w:p>
+</w:hdr>
 </file>
 
 <file path=word/numbering.xml><?xml version="1.0" encoding="utf-8"?>
@@ -2329,7 +4011,7 @@
     <w:lsdException w:name="footnote text" w:semiHidden="1" w:unhideWhenUsed="1"/>
     <w:lsdException w:name="annotation text" w:semiHidden="1" w:unhideWhenUsed="1"/>
     <w:lsdException w:name="header" w:semiHidden="1" w:unhideWhenUsed="1"/>
-    <w:lsdException w:name="footer" w:semiHidden="1" w:unhideWhenUsed="1"/>
+    <w:lsdException w:name="footer" w:semiHidden="1" w:unhideWhenUsed="1" w:qFormat="1"/>
     <w:lsdException w:name="index heading" w:semiHidden="1" w:unhideWhenUsed="1"/>
     <w:lsdException w:name="caption" w:semiHidden="1" w:uiPriority="35" w:unhideWhenUsed="1" w:qFormat="1"/>
     <w:lsdException w:name="table of figures" w:semiHidden="1" w:unhideWhenUsed="1"/>
@@ -2800,7 +4482,633 @@
       </w:tblBorders>
     </w:tblPr>
   </w:style>
+  <w:style w:type="paragraph" w:styleId="Header">
+    <w:name w:val="header"/>
+    <w:basedOn w:val="Normal"/>
+    <w:link w:val="HeaderChar"/>
+    <w:uiPriority w:val="99"/>
+    <w:unhideWhenUsed/>
+    <w:rsid w:val="007F061B"/>
+    <w:pPr>
+      <w:tabs>
+        <w:tab w:val="center" w:pos="4320"/>
+        <w:tab w:val="right" w:pos="8640"/>
+      </w:tabs>
+      <w:spacing w:after="0" w:line="240" w:lineRule="auto"/>
+    </w:pPr>
+  </w:style>
+  <w:style w:type="character" w:customStyle="1" w:styleId="HeaderChar">
+    <w:name w:val="Header Char"/>
+    <w:basedOn w:val="DefaultParagraphFont"/>
+    <w:link w:val="Header"/>
+    <w:uiPriority w:val="99"/>
+    <w:rsid w:val="007F061B"/>
+  </w:style>
+  <w:style w:type="paragraph" w:styleId="Footer">
+    <w:name w:val="footer"/>
+    <w:basedOn w:val="Normal"/>
+    <w:link w:val="FooterChar"/>
+    <w:uiPriority w:val="99"/>
+    <w:unhideWhenUsed/>
+    <w:qFormat/>
+    <w:rsid w:val="007F061B"/>
+    <w:pPr>
+      <w:tabs>
+        <w:tab w:val="center" w:pos="4320"/>
+        <w:tab w:val="right" w:pos="8640"/>
+      </w:tabs>
+      <w:spacing w:after="0" w:line="240" w:lineRule="auto"/>
+    </w:pPr>
+  </w:style>
+  <w:style w:type="character" w:customStyle="1" w:styleId="FooterChar">
+    <w:name w:val="Footer Char"/>
+    <w:basedOn w:val="DefaultParagraphFont"/>
+    <w:link w:val="Footer"/>
+    <w:uiPriority w:val="99"/>
+    <w:rsid w:val="007F061B"/>
+  </w:style>
+  <w:style w:type="character" w:styleId="PlaceholderText">
+    <w:name w:val="Placeholder Text"/>
+    <w:basedOn w:val="DefaultParagraphFont"/>
+    <w:uiPriority w:val="99"/>
+    <w:semiHidden/>
+    <w:rsid w:val="00B12450"/>
+    <w:rPr>
+      <w:color w:val="808080"/>
+    </w:rPr>
+  </w:style>
 </w:styles>
+</file>
+
+<file path=word/glossary/document.xml><?xml version="1.0" encoding="utf-8"?>
+<w:glossaryDocument xmlns:wpc="http://schemas.microsoft.com/office/word/2010/wordprocessingCanvas" xmlns:cx="http://schemas.microsoft.com/office/drawing/2014/chartex" xmlns:cx1="http://schemas.microsoft.com/office/drawing/2015/9/8/chartex" xmlns:cx2="http://schemas.microsoft.com/office/drawing/2015/10/21/chartex" xmlns:cx3="http://schemas.microsoft.com/office/drawing/2016/5/9/chartex" xmlns:cx4="http://schemas.microsoft.com/office/drawing/2016/5/10/chartex" xmlns:cx5="http://schemas.microsoft.com/office/drawing/2016/5/11/chartex" xmlns:cx6="http://schemas.microsoft.com/office/drawing/2016/5/12/chartex" xmlns:cx7="http://schemas.microsoft.com/office/drawing/2016/5/13/chartex" xmlns:cx8="http://schemas.microsoft.com/office/drawing/2016/5/14/chartex" xmlns:mc="http://schemas.openxmlformats.org/markup-compatibility/2006" xmlns:aink="http://schemas.microsoft.com/office/drawing/2016/ink" xmlns:am3d="http://schemas.microsoft.com/office/drawing/2017/model3d" xmlns:o="urn:schemas-microsoft-com:office:office" xmlns:r="http://schemas.openxmlformats.org/officeDocument/2006/relationships" xmlns:m="http://schemas.openxmlformats.org/officeDocument/2006/math" xmlns:v="urn:schemas-microsoft-com:vml" xmlns:wp14="http://schemas.microsoft.com/office/word/2010/wordprocessingDrawing" xmlns:wp="http://schemas.openxmlformats.org/drawingml/2006/wordprocessingDrawing" xmlns:w10="urn:schemas-microsoft-com:office:word" xmlns:w="http://schemas.openxmlformats.org/wordprocessingml/2006/main" xmlns:w14="http://schemas.microsoft.com/office/word/2010/wordml" xmlns:w15="http://schemas.microsoft.com/office/word/2012/wordml" xmlns:w16cex="http://schemas.microsoft.com/office/word/2018/wordml/cex" xmlns:w16cid="http://schemas.microsoft.com/office/word/2016/wordml/cid" xmlns:w16="http://schemas.microsoft.com/office/word/2018/wordml" xmlns:w16sdtdh="http://schemas.microsoft.com/office/word/2020/wordml/sdtdatahash" xmlns:w16se="http://schemas.microsoft.com/office/word/2015/wordml/symex" xmlns:wpg="http://schemas.microsoft.com/office/word/2010/wordprocessingGroup" xmlns:wpi="http://schemas.microsoft.com/office/word/2010/wordprocessingInk" xmlns:wne="http://schemas.microsoft.com/office/word/2006/wordml" xmlns:wps="http://schemas.microsoft.com/office/word/2010/wordprocessingShape" mc:Ignorable="w14 w15 w16se w16cid w16 w16cex w16sdtdh wp14">
+  <w:docParts>
+    <w:docPart>
+      <w:docPartPr>
+        <w:name w:val="8070F3D9A8E74B20AF904F5D00C002C5"/>
+        <w:category>
+          <w:name w:val="General"/>
+          <w:gallery w:val="placeholder"/>
+        </w:category>
+        <w:types>
+          <w:type w:val="bbPlcHdr"/>
+        </w:types>
+        <w:behaviors>
+          <w:behavior w:val="content"/>
+        </w:behaviors>
+        <w:guid w:val="{E43C8567-3738-44D8-9DD2-F8D249C33291}"/>
+      </w:docPartPr>
+      <w:docPartBody>
+        <w:p>
+          <w:pPr>
+            <w:pStyle w:val="8070F3D9A8E74B20AF904F5D00C002C5"/>
+          </w:pPr>
+          <w:r>
+            <w:rPr>
+              <w:color w:val="404040" w:themeColor="text1" w:themeTint="BF"/>
+            </w:rPr>
+            <w:t>[Document title]</w:t>
+          </w:r>
+        </w:p>
+      </w:docPartBody>
+    </w:docPart>
+  </w:docParts>
+</w:glossaryDocument>
+</file>
+
+<file path=word/glossary/fontTable.xml><?xml version="1.0" encoding="utf-8"?>
+<w:fonts xmlns:mc="http://schemas.openxmlformats.org/markup-compatibility/2006" xmlns:r="http://schemas.openxmlformats.org/officeDocument/2006/relationships" xmlns:w="http://schemas.openxmlformats.org/wordprocessingml/2006/main" xmlns:w14="http://schemas.microsoft.com/office/word/2010/wordml" xmlns:w15="http://schemas.microsoft.com/office/word/2012/wordml" xmlns:w16cex="http://schemas.microsoft.com/office/word/2018/wordml/cex" xmlns:w16cid="http://schemas.microsoft.com/office/word/2016/wordml/cid" xmlns:w16="http://schemas.microsoft.com/office/word/2018/wordml" xmlns:w16sdtdh="http://schemas.microsoft.com/office/word/2020/wordml/sdtdatahash" xmlns:w16se="http://schemas.microsoft.com/office/word/2015/wordml/symex" mc:Ignorable="w14 w15 w16se w16cid w16 w16cex w16sdtdh">
+  <w:font w:name="Calibri">
+    <w:panose1 w:val="020F0502020204030204"/>
+    <w:charset w:val="A1"/>
+    <w:family w:val="swiss"/>
+    <w:pitch w:val="variable"/>
+    <w:sig w:usb0="E4002EFF" w:usb1="C000247B" w:usb2="00000009" w:usb3="00000000" w:csb0="000001FF" w:csb1="00000000"/>
+  </w:font>
+  <w:font w:name="Times New Roman">
+    <w:panose1 w:val="02020603050405020304"/>
+    <w:charset w:val="A1"/>
+    <w:family w:val="roman"/>
+    <w:pitch w:val="variable"/>
+    <w:sig w:usb0="E0002EFF" w:usb1="C000785B" w:usb2="00000009" w:usb3="00000000" w:csb0="000001FF" w:csb1="00000000"/>
+  </w:font>
+  <w:font w:name="Cambria Math">
+    <w:panose1 w:val="02040503050406030204"/>
+    <w:charset w:val="A1"/>
+    <w:family w:val="roman"/>
+    <w:pitch w:val="variable"/>
+    <w:sig w:usb0="E00006FF" w:usb1="420024FF" w:usb2="02000000" w:usb3="00000000" w:csb0="0000019F" w:csb1="00000000"/>
+  </w:font>
+  <w:font w:name="Calibri Light">
+    <w:panose1 w:val="020F0302020204030204"/>
+    <w:charset w:val="A1"/>
+    <w:family w:val="swiss"/>
+    <w:pitch w:val="variable"/>
+    <w:sig w:usb0="E4002EFF" w:usb1="C000247B" w:usb2="00000009" w:usb3="00000000" w:csb0="000001FF" w:csb1="00000000"/>
+  </w:font>
+</w:fonts>
+</file>
+
+<file path=word/glossary/settings.xml><?xml version="1.0" encoding="utf-8"?>
+<w:settings xmlns:mc="http://schemas.openxmlformats.org/markup-compatibility/2006" xmlns:o="urn:schemas-microsoft-com:office:office" xmlns:r="http://schemas.openxmlformats.org/officeDocument/2006/relationships" xmlns:m="http://schemas.openxmlformats.org/officeDocument/2006/math" xmlns:v="urn:schemas-microsoft-com:vml" xmlns:w10="urn:schemas-microsoft-com:office:word" xmlns:w="http://schemas.openxmlformats.org/wordprocessingml/2006/main" xmlns:w14="http://schemas.microsoft.com/office/word/2010/wordml" xmlns:w15="http://schemas.microsoft.com/office/word/2012/wordml" xmlns:w16cex="http://schemas.microsoft.com/office/word/2018/wordml/cex" xmlns:w16cid="http://schemas.microsoft.com/office/word/2016/wordml/cid" xmlns:w16="http://schemas.microsoft.com/office/word/2018/wordml" xmlns:w16sdtdh="http://schemas.microsoft.com/office/word/2020/wordml/sdtdatahash" xmlns:w16se="http://schemas.microsoft.com/office/word/2015/wordml/symex" xmlns:sl="http://schemas.openxmlformats.org/schemaLibrary/2006/main" mc:Ignorable="w14 w15 w16se w16cid w16 w16cex w16sdtdh">
+  <w:view w:val="normal"/>
+  <w:defaultTabStop w:val="720"/>
+  <w:characterSpacingControl w:val="doNotCompress"/>
+  <w:compat>
+    <w:useFELayout/>
+    <w:compatSetting w:name="compatibilityMode" w:uri="http://schemas.microsoft.com/office/word" w:val="15"/>
+    <w:compatSetting w:name="overrideTableStyleFontSizeAndJustification" w:uri="http://schemas.microsoft.com/office/word" w:val="1"/>
+    <w:compatSetting w:name="enableOpenTypeFeatures" w:uri="http://schemas.microsoft.com/office/word" w:val="1"/>
+    <w:compatSetting w:name="doNotFlipMirrorIndents" w:uri="http://schemas.microsoft.com/office/word" w:val="1"/>
+    <w:compatSetting w:name="differentiateMultirowTableHeaders" w:uri="http://schemas.microsoft.com/office/word" w:val="1"/>
+    <w:compatSetting w:name="useWord2013TrackBottomHyphenation" w:uri="http://schemas.microsoft.com/office/word" w:val="0"/>
+  </w:compat>
+  <w:rsids>
+    <w:rsidRoot w:val="006A5386"/>
+    <w:rsid w:val="006A5386"/>
+    <w:rsid w:val="00C175DD"/>
+  </w:rsids>
+  <m:mathPr>
+    <m:mathFont m:val="Cambria Math"/>
+    <m:brkBin m:val="before"/>
+    <m:brkBinSub m:val="--"/>
+    <m:smallFrac m:val="0"/>
+    <m:dispDef/>
+    <m:lMargin m:val="0"/>
+    <m:rMargin m:val="0"/>
+    <m:defJc m:val="centerGroup"/>
+    <m:wrapIndent m:val="1440"/>
+    <m:intLim m:val="subSup"/>
+    <m:naryLim m:val="undOvr"/>
+  </m:mathPr>
+  <w:themeFontLang w:val="en-US"/>
+  <w:clrSchemeMapping w:bg1="light1" w:t1="dark1" w:bg2="light2" w:t2="dark2" w:accent1="accent1" w:accent2="accent2" w:accent3="accent3" w:accent4="accent4" w:accent5="accent5" w:accent6="accent6" w:hyperlink="hyperlink" w:followedHyperlink="followedHyperlink"/>
+  <w:decimalSymbol w:val="."/>
+  <w:listSeparator w:val=","/>
+  <w15:chartTrackingRefBased/>
+</w:settings>
+</file>
+
+<file path=word/glossary/styles.xml><?xml version="1.0" encoding="utf-8"?>
+<w:styles xmlns:mc="http://schemas.openxmlformats.org/markup-compatibility/2006" xmlns:r="http://schemas.openxmlformats.org/officeDocument/2006/relationships" xmlns:w="http://schemas.openxmlformats.org/wordprocessingml/2006/main" xmlns:w14="http://schemas.microsoft.com/office/word/2010/wordml" xmlns:w15="http://schemas.microsoft.com/office/word/2012/wordml" xmlns:w16cex="http://schemas.microsoft.com/office/word/2018/wordml/cex" xmlns:w16cid="http://schemas.microsoft.com/office/word/2016/wordml/cid" xmlns:w16="http://schemas.microsoft.com/office/word/2018/wordml" xmlns:w16sdtdh="http://schemas.microsoft.com/office/word/2020/wordml/sdtdatahash" xmlns:w16se="http://schemas.microsoft.com/office/word/2015/wordml/symex" mc:Ignorable="w14 w15 w16se w16cid w16 w16cex w16sdtdh">
+  <w:docDefaults>
+    <w:rPrDefault>
+      <w:rPr>
+        <w:rFonts w:asciiTheme="minorHAnsi" w:eastAsiaTheme="minorEastAsia" w:hAnsiTheme="minorHAnsi" w:cstheme="minorBidi"/>
+        <w:sz w:val="22"/>
+        <w:szCs w:val="22"/>
+        <w:lang w:val="en-US" w:eastAsia="en-US" w:bidi="ar-SA"/>
+      </w:rPr>
+    </w:rPrDefault>
+    <w:pPrDefault>
+      <w:pPr>
+        <w:spacing w:after="160" w:line="259" w:lineRule="auto"/>
+      </w:pPr>
+    </w:pPrDefault>
+  </w:docDefaults>
+  <w:latentStyles w:defLockedState="0" w:defUIPriority="99" w:defSemiHidden="0" w:defUnhideWhenUsed="0" w:defQFormat="0" w:count="376">
+    <w:lsdException w:name="Normal" w:uiPriority="0" w:qFormat="1"/>
+    <w:lsdException w:name="heading 1" w:uiPriority="9" w:qFormat="1"/>
+    <w:lsdException w:name="heading 2" w:semiHidden="1" w:uiPriority="9" w:unhideWhenUsed="1" w:qFormat="1"/>
+    <w:lsdException w:name="heading 3" w:semiHidden="1" w:uiPriority="9" w:unhideWhenUsed="1" w:qFormat="1"/>
+    <w:lsdException w:name="heading 4" w:semiHidden="1" w:uiPriority="9" w:unhideWhenUsed="1" w:qFormat="1"/>
+    <w:lsdException w:name="heading 5" w:semiHidden="1" w:uiPriority="9" w:unhideWhenUsed="1" w:qFormat="1"/>
+    <w:lsdException w:name="heading 6" w:semiHidden="1" w:uiPriority="9" w:unhideWhenUsed="1" w:qFormat="1"/>
+    <w:lsdException w:name="heading 7" w:semiHidden="1" w:uiPriority="9" w:unhideWhenUsed="1" w:qFormat="1"/>
+    <w:lsdException w:name="heading 8" w:semiHidden="1" w:uiPriority="9" w:unhideWhenUsed="1" w:qFormat="1"/>
+    <w:lsdException w:name="heading 9" w:semiHidden="1" w:uiPriority="9" w:unhideWhenUsed="1" w:qFormat="1"/>
+    <w:lsdException w:name="index 1" w:semiHidden="1" w:unhideWhenUsed="1"/>
+    <w:lsdException w:name="index 2" w:semiHidden="1" w:unhideWhenUsed="1"/>
+    <w:lsdException w:name="index 3" w:semiHidden="1" w:unhideWhenUsed="1"/>
+    <w:lsdException w:name="index 4" w:semiHidden="1" w:unhideWhenUsed="1"/>
+    <w:lsdException w:name="index 5" w:semiHidden="1" w:unhideWhenUsed="1"/>
+    <w:lsdException w:name="index 6" w:semiHidden="1" w:unhideWhenUsed="1"/>
+    <w:lsdException w:name="index 7" w:semiHidden="1" w:unhideWhenUsed="1"/>
+    <w:lsdException w:name="index 8" w:semiHidden="1" w:unhideWhenUsed="1"/>
+    <w:lsdException w:name="index 9" w:semiHidden="1" w:unhideWhenUsed="1"/>
+    <w:lsdException w:name="toc 1" w:semiHidden="1" w:uiPriority="39" w:unhideWhenUsed="1"/>
+    <w:lsdException w:name="toc 2" w:semiHidden="1" w:uiPriority="39" w:unhideWhenUsed="1"/>
+    <w:lsdException w:name="toc 3" w:semiHidden="1" w:uiPriority="39" w:unhideWhenUsed="1"/>
+    <w:lsdException w:name="toc 4" w:semiHidden="1" w:uiPriority="39" w:unhideWhenUsed="1"/>
+    <w:lsdException w:name="toc 5" w:semiHidden="1" w:uiPriority="39" w:unhideWhenUsed="1"/>
+    <w:lsdException w:name="toc 6" w:semiHidden="1" w:uiPriority="39" w:unhideWhenUsed="1"/>
+    <w:lsdException w:name="toc 7" w:semiHidden="1" w:uiPriority="39" w:unhideWhenUsed="1"/>
+    <w:lsdException w:name="toc 8" w:semiHidden="1" w:uiPriority="39" w:unhideWhenUsed="1"/>
+    <w:lsdException w:name="toc 9" w:semiHidden="1" w:uiPriority="39" w:unhideWhenUsed="1"/>
+    <w:lsdException w:name="Normal Indent" w:semiHidden="1" w:unhideWhenUsed="1"/>
+    <w:lsdException w:name="footnote text" w:semiHidden="1" w:unhideWhenUsed="1"/>
+    <w:lsdException w:name="annotation text" w:semiHidden="1" w:unhideWhenUsed="1"/>
+    <w:lsdException w:name="header" w:semiHidden="1" w:unhideWhenUsed="1"/>
+    <w:lsdException w:name="footer" w:semiHidden="1" w:unhideWhenUsed="1"/>
+    <w:lsdException w:name="index heading" w:semiHidden="1" w:unhideWhenUsed="1"/>
+    <w:lsdException w:name="caption" w:semiHidden="1" w:uiPriority="35" w:unhideWhenUsed="1" w:qFormat="1"/>
+    <w:lsdException w:name="table of figures" w:semiHidden="1" w:unhideWhenUsed="1"/>
+    <w:lsdException w:name="envelope address" w:semiHidden="1" w:unhideWhenUsed="1"/>
+    <w:lsdException w:name="envelope return" w:semiHidden="1" w:unhideWhenUsed="1"/>
+    <w:lsdException w:name="footnote reference" w:semiHidden="1" w:unhideWhenUsed="1"/>
+    <w:lsdException w:name="annotation reference" w:semiHidden="1" w:unhideWhenUsed="1"/>
+    <w:lsdException w:name="line number" w:semiHidden="1" w:unhideWhenUsed="1"/>
+    <w:lsdException w:name="page number" w:semiHidden="1" w:unhideWhenUsed="1"/>
+    <w:lsdException w:name="endnote reference" w:semiHidden="1" w:unhideWhenUsed="1"/>
+    <w:lsdException w:name="endnote text" w:semiHidden="1" w:unhideWhenUsed="1"/>
+    <w:lsdException w:name="table of authorities" w:semiHidden="1" w:unhideWhenUsed="1"/>
+    <w:lsdException w:name="macro" w:semiHidden="1" w:unhideWhenUsed="1"/>
+    <w:lsdException w:name="toa heading" w:semiHidden="1" w:unhideWhenUsed="1"/>
+    <w:lsdException w:name="List" w:semiHidden="1" w:unhideWhenUsed="1"/>
+    <w:lsdException w:name="List Bullet" w:semiHidden="1" w:unhideWhenUsed="1"/>
+    <w:lsdException w:name="List Number" w:semiHidden="1" w:unhideWhenUsed="1"/>
+    <w:lsdException w:name="List 2" w:semiHidden="1" w:unhideWhenUsed="1"/>
+    <w:lsdException w:name="List 3" w:semiHidden="1" w:unhideWhenUsed="1"/>
+    <w:lsdException w:name="List 4" w:semiHidden="1" w:unhideWhenUsed="1"/>
+    <w:lsdException w:name="List 5" w:semiHidden="1" w:unhideWhenUsed="1"/>
+    <w:lsdException w:name="List Bullet 2" w:semiHidden="1" w:unhideWhenUsed="1"/>
+    <w:lsdException w:name="List Bullet 3" w:semiHidden="1" w:unhideWhenUsed="1"/>
+    <w:lsdException w:name="List Bullet 4" w:semiHidden="1" w:unhideWhenUsed="1"/>
+    <w:lsdException w:name="List Bullet 5" w:semiHidden="1" w:unhideWhenUsed="1"/>
+    <w:lsdException w:name="List Number 2" w:semiHidden="1" w:unhideWhenUsed="1"/>
+    <w:lsdException w:name="List Number 3" w:semiHidden="1" w:unhideWhenUsed="1"/>
+    <w:lsdException w:name="List Number 4" w:semiHidden="1" w:unhideWhenUsed="1"/>
+    <w:lsdException w:name="List Number 5" w:semiHidden="1" w:unhideWhenUsed="1"/>
+    <w:lsdException w:name="Title" w:uiPriority="10" w:qFormat="1"/>
+    <w:lsdException w:name="Closing" w:semiHidden="1" w:unhideWhenUsed="1"/>
+    <w:lsdException w:name="Signature" w:semiHidden="1" w:unhideWhenUsed="1"/>
+    <w:lsdException w:name="Default Paragraph Font" w:semiHidden="1" w:uiPriority="1" w:unhideWhenUsed="1"/>
+    <w:lsdException w:name="Body Text" w:semiHidden="1" w:unhideWhenUsed="1"/>
+    <w:lsdException w:name="Body Text Indent" w:semiHidden="1" w:unhideWhenUsed="1"/>
+    <w:lsdException w:name="List Continue" w:semiHidden="1" w:unhideWhenUsed="1"/>
+    <w:lsdException w:name="List Continue 2" w:semiHidden="1" w:unhideWhenUsed="1"/>
+    <w:lsdException w:name="List Continue 3" w:semiHidden="1" w:unhideWhenUsed="1"/>
+    <w:lsdException w:name="List Continue 4" w:semiHidden="1" w:unhideWhenUsed="1"/>
+    <w:lsdException w:name="List Continue 5" w:semiHidden="1" w:unhideWhenUsed="1"/>
+    <w:lsdException w:name="Message Header" w:semiHidden="1" w:unhideWhenUsed="1"/>
+    <w:lsdException w:name="Subtitle" w:uiPriority="11" w:qFormat="1"/>
+    <w:lsdException w:name="Salutation" w:semiHidden="1" w:unhideWhenUsed="1"/>
+    <w:lsdException w:name="Date" w:semiHidden="1" w:unhideWhenUsed="1"/>
+    <w:lsdException w:name="Body Text First Indent" w:semiHidden="1" w:unhideWhenUsed="1"/>
+    <w:lsdException w:name="Body Text First Indent 2" w:semiHidden="1" w:unhideWhenUsed="1"/>
+    <w:lsdException w:name="Note Heading" w:semiHidden="1" w:unhideWhenUsed="1"/>
+    <w:lsdException w:name="Body Text 2" w:semiHidden="1" w:unhideWhenUsed="1"/>
+    <w:lsdException w:name="Body Text 3" w:semiHidden="1" w:unhideWhenUsed="1"/>
+    <w:lsdException w:name="Body Text Indent 2" w:semiHidden="1" w:unhideWhenUsed="1"/>
+    <w:lsdException w:name="Body Text Indent 3" w:semiHidden="1" w:unhideWhenUsed="1"/>
+    <w:lsdException w:name="Block Text" w:semiHidden="1" w:unhideWhenUsed="1"/>
+    <w:lsdException w:name="Hyperlink" w:semiHidden="1" w:unhideWhenUsed="1"/>
+    <w:lsdException w:name="FollowedHyperlink" w:semiHidden="1" w:unhideWhenUsed="1"/>
+    <w:lsdException w:name="Strong" w:uiPriority="22" w:qFormat="1"/>
+    <w:lsdException w:name="Emphasis" w:uiPriority="20" w:qFormat="1"/>
+    <w:lsdException w:name="Document Map" w:semiHidden="1" w:unhideWhenUsed="1"/>
+    <w:lsdException w:name="Plain Text" w:semiHidden="1" w:unhideWhenUsed="1"/>
+    <w:lsdException w:name="E-mail Signature" w:semiHidden="1" w:unhideWhenUsed="1"/>
+    <w:lsdException w:name="HTML Top of Form" w:semiHidden="1" w:unhideWhenUsed="1"/>
+    <w:lsdException w:name="HTML Bottom of Form" w:semiHidden="1" w:unhideWhenUsed="1"/>
+    <w:lsdException w:name="Normal (Web)" w:semiHidden="1" w:unhideWhenUsed="1"/>
+    <w:lsdException w:name="HTML Acronym" w:semiHidden="1" w:unhideWhenUsed="1"/>
+    <w:lsdException w:name="HTML Address" w:semiHidden="1" w:unhideWhenUsed="1"/>
+    <w:lsdException w:name="HTML Cite" w:semiHidden="1" w:unhideWhenUsed="1"/>
+    <w:lsdException w:name="HTML Code" w:semiHidden="1" w:unhideWhenUsed="1"/>
+    <w:lsdException w:name="HTML Definition" w:semiHidden="1" w:unhideWhenUsed="1"/>
+    <w:lsdException w:name="HTML Keyboard" w:semiHidden="1" w:unhideWhenUsed="1"/>
+    <w:lsdException w:name="HTML Preformatted" w:semiHidden="1" w:unhideWhenUsed="1"/>
+    <w:lsdException w:name="HTML Sample" w:semiHidden="1" w:unhideWhenUsed="1"/>
+    <w:lsdException w:name="HTML Typewriter" w:semiHidden="1" w:unhideWhenUsed="1"/>
+    <w:lsdException w:name="HTML Variable" w:semiHidden="1" w:unhideWhenUsed="1"/>
+    <w:lsdException w:name="Normal Table" w:semiHidden="1" w:unhideWhenUsed="1"/>
+    <w:lsdException w:name="annotation subject" w:semiHidden="1" w:unhideWhenUsed="1"/>
+    <w:lsdException w:name="No List" w:semiHidden="1" w:unhideWhenUsed="1"/>
+    <w:lsdException w:name="Outline List 1" w:semiHidden="1" w:unhideWhenUsed="1"/>
+    <w:lsdException w:name="Outline List 2" w:semiHidden="1" w:unhideWhenUsed="1"/>
+    <w:lsdException w:name="Outline List 3" w:semiHidden="1" w:unhideWhenUsed="1"/>
+    <w:lsdException w:name="Table Simple 1" w:semiHidden="1" w:unhideWhenUsed="1"/>
+    <w:lsdException w:name="Table Simple 2" w:semiHidden="1" w:unhideWhenUsed="1"/>
+    <w:lsdException w:name="Table Simple 3" w:semiHidden="1" w:unhideWhenUsed="1"/>
+    <w:lsdException w:name="Table Classic 1" w:semiHidden="1" w:unhideWhenUsed="1"/>
+    <w:lsdException w:name="Table Classic 2" w:semiHidden="1" w:unhideWhenUsed="1"/>
+    <w:lsdException w:name="Table Classic 3" w:semiHidden="1" w:unhideWhenUsed="1"/>
+    <w:lsdException w:name="Table Classic 4" w:semiHidden="1" w:unhideWhenUsed="1"/>
+    <w:lsdException w:name="Table Colorful 1" w:semiHidden="1" w:unhideWhenUsed="1"/>
+    <w:lsdException w:name="Table Colorful 2" w:semiHidden="1" w:unhideWhenUsed="1"/>
+    <w:lsdException w:name="Table Colorful 3" w:semiHidden="1" w:unhideWhenUsed="1"/>
+    <w:lsdException w:name="Table Columns 1" w:semiHidden="1" w:unhideWhenUsed="1"/>
+    <w:lsdException w:name="Table Columns 2" w:semiHidden="1" w:unhideWhenUsed="1"/>
+    <w:lsdException w:name="Table Columns 3" w:semiHidden="1" w:unhideWhenUsed="1"/>
+    <w:lsdException w:name="Table Columns 4" w:semiHidden="1" w:unhideWhenUsed="1"/>
+    <w:lsdException w:name="Table Columns 5" w:semiHidden="1" w:unhideWhenUsed="1"/>
+    <w:lsdException w:name="Table Grid 1" w:semiHidden="1" w:unhideWhenUsed="1"/>
+    <w:lsdException w:name="Table Grid 2" w:semiHidden="1" w:unhideWhenUsed="1"/>
+    <w:lsdException w:name="Table Grid 3" w:semiHidden="1" w:unhideWhenUsed="1"/>
+    <w:lsdException w:name="Table Grid 4" w:semiHidden="1" w:unhideWhenUsed="1"/>
+    <w:lsdException w:name="Table Grid 5" w:semiHidden="1" w:unhideWhenUsed="1"/>
+    <w:lsdException w:name="Table Grid 6" w:semiHidden="1" w:unhideWhenUsed="1"/>
+    <w:lsdException w:name="Table Grid 7" w:semiHidden="1" w:unhideWhenUsed="1"/>
+    <w:lsdException w:name="Table Grid 8" w:semiHidden="1" w:unhideWhenUsed="1"/>
+    <w:lsdException w:name="Table List 1" w:semiHidden="1" w:unhideWhenUsed="1"/>
+    <w:lsdException w:name="Table List 2" w:semiHidden="1" w:unhideWhenUsed="1"/>
+    <w:lsdException w:name="Table List 3" w:semiHidden="1" w:unhideWhenUsed="1"/>
+    <w:lsdException w:name="Table List 4" w:semiHidden="1" w:unhideWhenUsed="1"/>
+    <w:lsdException w:name="Table List 5" w:semiHidden="1" w:unhideWhenUsed="1"/>
+    <w:lsdException w:name="Table List 6" w:semiHidden="1" w:unhideWhenUsed="1"/>
+    <w:lsdException w:name="Table List 7" w:semiHidden="1" w:unhideWhenUsed="1"/>
+    <w:lsdException w:name="Table List 8" w:semiHidden="1" w:unhideWhenUsed="1"/>
+    <w:lsdException w:name="Table 3D effects 1" w:semiHidden="1" w:unhideWhenUsed="1"/>
+    <w:lsdException w:name="Table 3D effects 2" w:semiHidden="1" w:unhideWhenUsed="1"/>
+    <w:lsdException w:name="Table 3D effects 3" w:semiHidden="1" w:unhideWhenUsed="1"/>
+    <w:lsdException w:name="Table Contemporary" w:semiHidden="1" w:unhideWhenUsed="1"/>
+    <w:lsdException w:name="Table Elegant" w:semiHidden="1" w:unhideWhenUsed="1"/>
+    <w:lsdException w:name="Table Professional" w:semiHidden="1" w:unhideWhenUsed="1"/>
+    <w:lsdException w:name="Table Subtle 1" w:semiHidden="1" w:unhideWhenUsed="1"/>
+    <w:lsdException w:name="Table Subtle 2" w:semiHidden="1" w:unhideWhenUsed="1"/>
+    <w:lsdException w:name="Table Web 1" w:semiHidden="1" w:unhideWhenUsed="1"/>
+    <w:lsdException w:name="Table Web 2" w:semiHidden="1" w:unhideWhenUsed="1"/>
+    <w:lsdException w:name="Table Web 3" w:semiHidden="1" w:unhideWhenUsed="1"/>
+    <w:lsdException w:name="Balloon Text" w:semiHidden="1" w:unhideWhenUsed="1"/>
+    <w:lsdException w:name="Table Grid" w:uiPriority="39"/>
+    <w:lsdException w:name="Table Theme" w:semiHidden="1" w:unhideWhenUsed="1"/>
+    <w:lsdException w:name="Placeholder Text" w:semiHidden="1"/>
+    <w:lsdException w:name="No Spacing" w:uiPriority="1" w:qFormat="1"/>
+    <w:lsdException w:name="Light Shading" w:uiPriority="60"/>
+    <w:lsdException w:name="Light List" w:uiPriority="61"/>
+    <w:lsdException w:name="Light Grid" w:uiPriority="62"/>
+    <w:lsdException w:name="Medium Shading 1" w:uiPriority="63"/>
+    <w:lsdException w:name="Medium Shading 2" w:uiPriority="64"/>
+    <w:lsdException w:name="Medium List 1" w:uiPriority="65"/>
+    <w:lsdException w:name="Medium List 2" w:uiPriority="66"/>
+    <w:lsdException w:name="Medium Grid 1" w:uiPriority="67"/>
+    <w:lsdException w:name="Medium Grid 2" w:uiPriority="68"/>
+    <w:lsdException w:name="Medium Grid 3" w:uiPriority="69"/>
+    <w:lsdException w:name="Dark List" w:uiPriority="70"/>
+    <w:lsdException w:name="Colorful Shading" w:uiPriority="71"/>
+    <w:lsdException w:name="Colorful List" w:uiPriority="72"/>
+    <w:lsdException w:name="Colorful Grid" w:uiPriority="73"/>
+    <w:lsdException w:name="Light Shading Accent 1" w:uiPriority="60"/>
+    <w:lsdException w:name="Light List Accent 1" w:uiPriority="61"/>
+    <w:lsdException w:name="Light Grid Accent 1" w:uiPriority="62"/>
+    <w:lsdException w:name="Medium Shading 1 Accent 1" w:uiPriority="63"/>
+    <w:lsdException w:name="Medium Shading 2 Accent 1" w:uiPriority="64"/>
+    <w:lsdException w:name="Medium List 1 Accent 1" w:uiPriority="65"/>
+    <w:lsdException w:name="Revision" w:semiHidden="1"/>
+    <w:lsdException w:name="List Paragraph" w:uiPriority="34" w:qFormat="1"/>
+    <w:lsdException w:name="Quote" w:uiPriority="29" w:qFormat="1"/>
+    <w:lsdException w:name="Intense Quote" w:uiPriority="30" w:qFormat="1"/>
+    <w:lsdException w:name="Medium List 2 Accent 1" w:uiPriority="66"/>
+    <w:lsdException w:name="Medium Grid 1 Accent 1" w:uiPriority="67"/>
+    <w:lsdException w:name="Medium Grid 2 Accent 1" w:uiPriority="68"/>
+    <w:lsdException w:name="Medium Grid 3 Accent 1" w:uiPriority="69"/>
+    <w:lsdException w:name="Dark List Accent 1" w:uiPriority="70"/>
+    <w:lsdException w:name="Colorful Shading Accent 1" w:uiPriority="71"/>
+    <w:lsdException w:name="Colorful List Accent 1" w:uiPriority="72"/>
+    <w:lsdException w:name="Colorful Grid Accent 1" w:uiPriority="73"/>
+    <w:lsdException w:name="Light Shading Accent 2" w:uiPriority="60"/>
+    <w:lsdException w:name="Light List Accent 2" w:uiPriority="61"/>
+    <w:lsdException w:name="Light Grid Accent 2" w:uiPriority="62"/>
+    <w:lsdException w:name="Medium Shading 1 Accent 2" w:uiPriority="63"/>
+    <w:lsdException w:name="Medium Shading 2 Accent 2" w:uiPriority="64"/>
+    <w:lsdException w:name="Medium List 1 Accent 2" w:uiPriority="65"/>
+    <w:lsdException w:name="Medium List 2 Accent 2" w:uiPriority="66"/>
+    <w:lsdException w:name="Medium Grid 1 Accent 2" w:uiPriority="67"/>
+    <w:lsdException w:name="Medium Grid 2 Accent 2" w:uiPriority="68"/>
+    <w:lsdException w:name="Medium Grid 3 Accent 2" w:uiPriority="69"/>
+    <w:lsdException w:name="Dark List Accent 2" w:uiPriority="70"/>
+    <w:lsdException w:name="Colorful Shading Accent 2" w:uiPriority="71"/>
+    <w:lsdException w:name="Colorful List Accent 2" w:uiPriority="72"/>
+    <w:lsdException w:name="Colorful Grid Accent 2" w:uiPriority="73"/>
+    <w:lsdException w:name="Light Shading Accent 3" w:uiPriority="60"/>
+    <w:lsdException w:name="Light List Accent 3" w:uiPriority="61"/>
+    <w:lsdException w:name="Light Grid Accent 3" w:uiPriority="62"/>
+    <w:lsdException w:name="Medium Shading 1 Accent 3" w:uiPriority="63"/>
+    <w:lsdException w:name="Medium Shading 2 Accent 3" w:uiPriority="64"/>
+    <w:lsdException w:name="Medium List 1 Accent 3" w:uiPriority="65"/>
+    <w:lsdException w:name="Medium List 2 Accent 3" w:uiPriority="66"/>
+    <w:lsdException w:name="Medium Grid 1 Accent 3" w:uiPriority="67"/>
+    <w:lsdException w:name="Medium Grid 2 Accent 3" w:uiPriority="68"/>
+    <w:lsdException w:name="Medium Grid 3 Accent 3" w:uiPriority="69"/>
+    <w:lsdException w:name="Dark List Accent 3" w:uiPriority="70"/>
+    <w:lsdException w:name="Colorful Shading Accent 3" w:uiPriority="71"/>
+    <w:lsdException w:name="Colorful List Accent 3" w:uiPriority="72"/>
+    <w:lsdException w:name="Colorful Grid Accent 3" w:uiPriority="73"/>
+    <w:lsdException w:name="Light Shading Accent 4" w:uiPriority="60"/>
+    <w:lsdException w:name="Light List Accent 4" w:uiPriority="61"/>
+    <w:lsdException w:name="Light Grid Accent 4" w:uiPriority="62"/>
+    <w:lsdException w:name="Medium Shading 1 Accent 4" w:uiPriority="63"/>
+    <w:lsdException w:name="Medium Shading 2 Accent 4" w:uiPriority="64"/>
+    <w:lsdException w:name="Medium List 1 Accent 4" w:uiPriority="65"/>
+    <w:lsdException w:name="Medium List 2 Accent 4" w:uiPriority="66"/>
+    <w:lsdException w:name="Medium Grid 1 Accent 4" w:uiPriority="67"/>
+    <w:lsdException w:name="Medium Grid 2 Accent 4" w:uiPriority="68"/>
+    <w:lsdException w:name="Medium Grid 3 Accent 4" w:uiPriority="69"/>
+    <w:lsdException w:name="Dark List Accent 4" w:uiPriority="70"/>
+    <w:lsdException w:name="Colorful Shading Accent 4" w:uiPriority="71"/>
+    <w:lsdException w:name="Colorful List Accent 4" w:uiPriority="72"/>
+    <w:lsdException w:name="Colorful Grid Accent 4" w:uiPriority="73"/>
+    <w:lsdException w:name="Light Shading Accent 5" w:uiPriority="60"/>
+    <w:lsdException w:name="Light List Accent 5" w:uiPriority="61"/>
+    <w:lsdException w:name="Light Grid Accent 5" w:uiPriority="62"/>
+    <w:lsdException w:name="Medium Shading 1 Accent 5" w:uiPriority="63"/>
+    <w:lsdException w:name="Medium Shading 2 Accent 5" w:uiPriority="64"/>
+    <w:lsdException w:name="Medium List 1 Accent 5" w:uiPriority="65"/>
+    <w:lsdException w:name="Medium List 2 Accent 5" w:uiPriority="66"/>
+    <w:lsdException w:name="Medium Grid 1 Accent 5" w:uiPriority="67"/>
+    <w:lsdException w:name="Medium Grid 2 Accent 5" w:uiPriority="68"/>
+    <w:lsdException w:name="Medium Grid 3 Accent 5" w:uiPriority="69"/>
+    <w:lsdException w:name="Dark List Accent 5" w:uiPriority="70"/>
+    <w:lsdException w:name="Colorful Shading Accent 5" w:uiPriority="71"/>
+    <w:lsdException w:name="Colorful List Accent 5" w:uiPriority="72"/>
+    <w:lsdException w:name="Colorful Grid Accent 5" w:uiPriority="73"/>
+    <w:lsdException w:name="Light Shading Accent 6" w:uiPriority="60"/>
+    <w:lsdException w:name="Light List Accent 6" w:uiPriority="61"/>
+    <w:lsdException w:name="Light Grid Accent 6" w:uiPriority="62"/>
+    <w:lsdException w:name="Medium Shading 1 Accent 6" w:uiPriority="63"/>
+    <w:lsdException w:name="Medium Shading 2 Accent 6" w:uiPriority="64"/>
+    <w:lsdException w:name="Medium List 1 Accent 6" w:uiPriority="65"/>
+    <w:lsdException w:name="Medium List 2 Accent 6" w:uiPriority="66"/>
+    <w:lsdException w:name="Medium Grid 1 Accent 6" w:uiPriority="67"/>
+    <w:lsdException w:name="Medium Grid 2 Accent 6" w:uiPriority="68"/>
+    <w:lsdException w:name="Medium Grid 3 Accent 6" w:uiPriority="69"/>
+    <w:lsdException w:name="Dark List Accent 6" w:uiPriority="70"/>
+    <w:lsdException w:name="Colorful Shading Accent 6" w:uiPriority="71"/>
+    <w:lsdException w:name="Colorful List Accent 6" w:uiPriority="72"/>
+    <w:lsdException w:name="Colorful Grid Accent 6" w:uiPriority="73"/>
+    <w:lsdException w:name="Subtle Emphasis" w:uiPriority="19" w:qFormat="1"/>
+    <w:lsdException w:name="Intense Emphasis" w:uiPriority="21" w:qFormat="1"/>
+    <w:lsdException w:name="Subtle Reference" w:uiPriority="31" w:qFormat="1"/>
+    <w:lsdException w:name="Intense Reference" w:uiPriority="32" w:qFormat="1"/>
+    <w:lsdException w:name="Book Title" w:uiPriority="33" w:qFormat="1"/>
+    <w:lsdException w:name="Bibliography" w:semiHidden="1" w:uiPriority="37" w:unhideWhenUsed="1"/>
+    <w:lsdException w:name="TOC Heading" w:semiHidden="1" w:uiPriority="39" w:unhideWhenUsed="1" w:qFormat="1"/>
+    <w:lsdException w:name="Plain Table 1" w:uiPriority="41"/>
+    <w:lsdException w:name="Plain Table 2" w:uiPriority="42"/>
+    <w:lsdException w:name="Plain Table 3" w:uiPriority="43"/>
+    <w:lsdException w:name="Plain Table 4" w:uiPriority="44"/>
+    <w:lsdException w:name="Plain Table 5" w:uiPriority="45"/>
+    <w:lsdException w:name="Grid Table Light" w:uiPriority="40"/>
+    <w:lsdException w:name="Grid Table 1 Light" w:uiPriority="46"/>
+    <w:lsdException w:name="Grid Table 2" w:uiPriority="47"/>
+    <w:lsdException w:name="Grid Table 3" w:uiPriority="48"/>
+    <w:lsdException w:name="Grid Table 4" w:uiPriority="49"/>
+    <w:lsdException w:name="Grid Table 5 Dark" w:uiPriority="50"/>
+    <w:lsdException w:name="Grid Table 6 Colorful" w:uiPriority="51"/>
+    <w:lsdException w:name="Grid Table 7 Colorful" w:uiPriority="52"/>
+    <w:lsdException w:name="Grid Table 1 Light Accent 1" w:uiPriority="46"/>
+    <w:lsdException w:name="Grid Table 2 Accent 1" w:uiPriority="47"/>
+    <w:lsdException w:name="Grid Table 3 Accent 1" w:uiPriority="48"/>
+    <w:lsdException w:name="Grid Table 4 Accent 1" w:uiPriority="49"/>
+    <w:lsdException w:name="Grid Table 5 Dark Accent 1" w:uiPriority="50"/>
+    <w:lsdException w:name="Grid Table 6 Colorful Accent 1" w:uiPriority="51"/>
+    <w:lsdException w:name="Grid Table 7 Colorful Accent 1" w:uiPriority="52"/>
+    <w:lsdException w:name="Grid Table 1 Light Accent 2" w:uiPriority="46"/>
+    <w:lsdException w:name="Grid Table 2 Accent 2" w:uiPriority="47"/>
+    <w:lsdException w:name="Grid Table 3 Accent 2" w:uiPriority="48"/>
+    <w:lsdException w:name="Grid Table 4 Accent 2" w:uiPriority="49"/>
+    <w:lsdException w:name="Grid Table 5 Dark Accent 2" w:uiPriority="50"/>
+    <w:lsdException w:name="Grid Table 6 Colorful Accent 2" w:uiPriority="51"/>
+    <w:lsdException w:name="Grid Table 7 Colorful Accent 2" w:uiPriority="52"/>
+    <w:lsdException w:name="Grid Table 1 Light Accent 3" w:uiPriority="46"/>
+    <w:lsdException w:name="Grid Table 2 Accent 3" w:uiPriority="47"/>
+    <w:lsdException w:name="Grid Table 3 Accent 3" w:uiPriority="48"/>
+    <w:lsdException w:name="Grid Table 4 Accent 3" w:uiPriority="49"/>
+    <w:lsdException w:name="Grid Table 5 Dark Accent 3" w:uiPriority="50"/>
+    <w:lsdException w:name="Grid Table 6 Colorful Accent 3" w:uiPriority="51"/>
+    <w:lsdException w:name="Grid Table 7 Colorful Accent 3" w:uiPriority="52"/>
+    <w:lsdException w:name="Grid Table 1 Light Accent 4" w:uiPriority="46"/>
+    <w:lsdException w:name="Grid Table 2 Accent 4" w:uiPriority="47"/>
+    <w:lsdException w:name="Grid Table 3 Accent 4" w:uiPriority="48"/>
+    <w:lsdException w:name="Grid Table 4 Accent 4" w:uiPriority="49"/>
+    <w:lsdException w:name="Grid Table 5 Dark Accent 4" w:uiPriority="50"/>
+    <w:lsdException w:name="Grid Table 6 Colorful Accent 4" w:uiPriority="51"/>
+    <w:lsdException w:name="Grid Table 7 Colorful Accent 4" w:uiPriority="52"/>
+    <w:lsdException w:name="Grid Table 1 Light Accent 5" w:uiPriority="46"/>
+    <w:lsdException w:name="Grid Table 2 Accent 5" w:uiPriority="47"/>
+    <w:lsdException w:name="Grid Table 3 Accent 5" w:uiPriority="48"/>
+    <w:lsdException w:name="Grid Table 4 Accent 5" w:uiPriority="49"/>
+    <w:lsdException w:name="Grid Table 5 Dark Accent 5" w:uiPriority="50"/>
+    <w:lsdException w:name="Grid Table 6 Colorful Accent 5" w:uiPriority="51"/>
+    <w:lsdException w:name="Grid Table 7 Colorful Accent 5" w:uiPriority="52"/>
+    <w:lsdException w:name="Grid Table 1 Light Accent 6" w:uiPriority="46"/>
+    <w:lsdException w:name="Grid Table 2 Accent 6" w:uiPriority="47"/>
+    <w:lsdException w:name="Grid Table 3 Accent 6" w:uiPriority="48"/>
+    <w:lsdException w:name="Grid Table 4 Accent 6" w:uiPriority="49"/>
+    <w:lsdException w:name="Grid Table 5 Dark Accent 6" w:uiPriority="50"/>
+    <w:lsdException w:name="Grid Table 6 Colorful Accent 6" w:uiPriority="51"/>
+    <w:lsdException w:name="Grid Table 7 Colorful Accent 6" w:uiPriority="52"/>
+    <w:lsdException w:name="List Table 1 Light" w:uiPriority="46"/>
+    <w:lsdException w:name="List Table 2" w:uiPriority="47"/>
+    <w:lsdException w:name="List Table 3" w:uiPriority="48"/>
+    <w:lsdException w:name="List Table 4" w:uiPriority="49"/>
+    <w:lsdException w:name="List Table 5 Dark" w:uiPriority="50"/>
+    <w:lsdException w:name="List Table 6 Colorful" w:uiPriority="51"/>
+    <w:lsdException w:name="List Table 7 Colorful" w:uiPriority="52"/>
+    <w:lsdException w:name="List Table 1 Light Accent 1" w:uiPriority="46"/>
+    <w:lsdException w:name="List Table 2 Accent 1" w:uiPriority="47"/>
+    <w:lsdException w:name="List Table 3 Accent 1" w:uiPriority="48"/>
+    <w:lsdException w:name="List Table 4 Accent 1" w:uiPriority="49"/>
+    <w:lsdException w:name="List Table 5 Dark Accent 1" w:uiPriority="50"/>
+    <w:lsdException w:name="List Table 6 Colorful Accent 1" w:uiPriority="51"/>
+    <w:lsdException w:name="List Table 7 Colorful Accent 1" w:uiPriority="52"/>
+    <w:lsdException w:name="List Table 1 Light Accent 2" w:uiPriority="46"/>
+    <w:lsdException w:name="List Table 2 Accent 2" w:uiPriority="47"/>
+    <w:lsdException w:name="List Table 3 Accent 2" w:uiPriority="48"/>
+    <w:lsdException w:name="List Table 4 Accent 2" w:uiPriority="49"/>
+    <w:lsdException w:name="List Table 5 Dark Accent 2" w:uiPriority="50"/>
+    <w:lsdException w:name="List Table 6 Colorful Accent 2" w:uiPriority="51"/>
+    <w:lsdException w:name="List Table 7 Colorful Accent 2" w:uiPriority="52"/>
+    <w:lsdException w:name="List Table 1 Light Accent 3" w:uiPriority="46"/>
+    <w:lsdException w:name="List Table 2 Accent 3" w:uiPriority="47"/>
+    <w:lsdException w:name="List Table 3 Accent 3" w:uiPriority="48"/>
+    <w:lsdException w:name="List Table 4 Accent 3" w:uiPriority="49"/>
+    <w:lsdException w:name="List Table 5 Dark Accent 3" w:uiPriority="50"/>
+    <w:lsdException w:name="List Table 6 Colorful Accent 3" w:uiPriority="51"/>
+    <w:lsdException w:name="List Table 7 Colorful Accent 3" w:uiPriority="52"/>
+    <w:lsdException w:name="List Table 1 Light Accent 4" w:uiPriority="46"/>
+    <w:lsdException w:name="List Table 2 Accent 4" w:uiPriority="47"/>
+    <w:lsdException w:name="List Table 3 Accent 4" w:uiPriority="48"/>
+    <w:lsdException w:name="List Table 4 Accent 4" w:uiPriority="49"/>
+    <w:lsdException w:name="List Table 5 Dark Accent 4" w:uiPriority="50"/>
+    <w:lsdException w:name="List Table 6 Colorful Accent 4" w:uiPriority="51"/>
+    <w:lsdException w:name="List Table 7 Colorful Accent 4" w:uiPriority="52"/>
+    <w:lsdException w:name="List Table 1 Light Accent 5" w:uiPriority="46"/>
+    <w:lsdException w:name="List Table 2 Accent 5" w:uiPriority="47"/>
+    <w:lsdException w:name="List Table 3 Accent 5" w:uiPriority="48"/>
+    <w:lsdException w:name="List Table 4 Accent 5" w:uiPriority="49"/>
+    <w:lsdException w:name="List Table 5 Dark Accent 5" w:uiPriority="50"/>
+    <w:lsdException w:name="List Table 6 Colorful Accent 5" w:uiPriority="51"/>
+    <w:lsdException w:name="List Table 7 Colorful Accent 5" w:uiPriority="52"/>
+    <w:lsdException w:name="List Table 1 Light Accent 6" w:uiPriority="46"/>
+    <w:lsdException w:name="List Table 2 Accent 6" w:uiPriority="47"/>
+    <w:lsdException w:name="List Table 3 Accent 6" w:uiPriority="48"/>
+    <w:lsdException w:name="List Table 4 Accent 6" w:uiPriority="49"/>
+    <w:lsdException w:name="List Table 5 Dark Accent 6" w:uiPriority="50"/>
+    <w:lsdException w:name="List Table 6 Colorful Accent 6" w:uiPriority="51"/>
+    <w:lsdException w:name="List Table 7 Colorful Accent 6" w:uiPriority="52"/>
+    <w:lsdException w:name="Mention" w:semiHidden="1" w:unhideWhenUsed="1"/>
+    <w:lsdException w:name="Smart Hyperlink" w:semiHidden="1" w:unhideWhenUsed="1"/>
+    <w:lsdException w:name="Hashtag" w:semiHidden="1" w:unhideWhenUsed="1"/>
+    <w:lsdException w:name="Unresolved Mention" w:semiHidden="1" w:unhideWhenUsed="1"/>
+    <w:lsdException w:name="Smart Link" w:semiHidden="1" w:unhideWhenUsed="1"/>
+  </w:latentStyles>
+  <w:style w:type="paragraph" w:default="1" w:styleId="Normal">
+    <w:name w:val="Normal"/>
+    <w:qFormat/>
+  </w:style>
+  <w:style w:type="character" w:default="1" w:styleId="DefaultParagraphFont">
+    <w:name w:val="Default Paragraph Font"/>
+    <w:uiPriority w:val="1"/>
+    <w:semiHidden/>
+    <w:unhideWhenUsed/>
+  </w:style>
+  <w:style w:type="table" w:default="1" w:styleId="TableNormal">
+    <w:name w:val="Normal Table"/>
+    <w:uiPriority w:val="99"/>
+    <w:semiHidden/>
+    <w:unhideWhenUsed/>
+    <w:tblPr>
+      <w:tblInd w:w="0" w:type="dxa"/>
+      <w:tblCellMar>
+        <w:top w:w="0" w:type="dxa"/>
+        <w:left w:w="108" w:type="dxa"/>
+        <w:bottom w:w="0" w:type="dxa"/>
+        <w:right w:w="108" w:type="dxa"/>
+      </w:tblCellMar>
+    </w:tblPr>
+  </w:style>
+  <w:style w:type="numbering" w:default="1" w:styleId="NoList">
+    <w:name w:val="No List"/>
+    <w:uiPriority w:val="99"/>
+    <w:semiHidden/>
+    <w:unhideWhenUsed/>
+  </w:style>
+  <w:style w:type="paragraph" w:customStyle="1" w:styleId="8070F3D9A8E74B20AF904F5D00C002C5">
+    <w:name w:val="8070F3D9A8E74B20AF904F5D00C002C5"/>
+    <w:rsid w:val="006A5386"/>
+  </w:style>
+  <w:style w:type="character" w:styleId="PlaceholderText">
+    <w:name w:val="Placeholder Text"/>
+    <w:basedOn w:val="DefaultParagraphFont"/>
+    <w:uiPriority w:val="99"/>
+    <w:semiHidden/>
+    <w:rsid w:val="006A5386"/>
+    <w:rPr>
+      <w:color w:val="808080"/>
+    </w:rPr>
+  </w:style>
+  <w:style w:type="paragraph" w:customStyle="1" w:styleId="4B14F042039E4BA4BDC4A75CCE03236D">
+    <w:name w:val="4B14F042039E4BA4BDC4A75CCE03236D"/>
+    <w:rsid w:val="006A5386"/>
+  </w:style>
+  <w:style w:type="paragraph" w:customStyle="1" w:styleId="277C84F56D9841DC9F7592D546EDD84D">
+    <w:name w:val="277C84F56D9841DC9F7592D546EDD84D"/>
+    <w:rsid w:val="006A5386"/>
+  </w:style>
+  <w:style w:type="paragraph" w:customStyle="1" w:styleId="BA7CF0634C244844B377CF4B96696C3B">
+    <w:name w:val="BA7CF0634C244844B377CF4B96696C3B"/>
+    <w:rsid w:val="006A5386"/>
+  </w:style>
+</w:styles>
+</file>
+
+<file path=word/glossary/webSettings.xml><?xml version="1.0" encoding="utf-8"?>
+<w:webSettings xmlns:mc="http://schemas.openxmlformats.org/markup-compatibility/2006" xmlns:r="http://schemas.openxmlformats.org/officeDocument/2006/relationships" xmlns:w="http://schemas.openxmlformats.org/wordprocessingml/2006/main" xmlns:w14="http://schemas.microsoft.com/office/word/2010/wordml" xmlns:w15="http://schemas.microsoft.com/office/word/2012/wordml" xmlns:w16cex="http://schemas.microsoft.com/office/word/2018/wordml/cex" xmlns:w16cid="http://schemas.microsoft.com/office/word/2016/wordml/cid" xmlns:w16="http://schemas.microsoft.com/office/word/2018/wordml" xmlns:w16sdtdh="http://schemas.microsoft.com/office/word/2020/wordml/sdtdatahash" xmlns:w16se="http://schemas.microsoft.com/office/word/2015/wordml/symex" mc:Ignorable="w14 w15 w16se w16cid w16 w16cex w16sdtdh">
+  <w:optimizeForBrowser/>
+  <w:allowPNG/>
+</w:webSettings>
 </file>
 
 <file path=word/theme/theme1.xml><?xml version="1.0" encoding="utf-8"?>

</xml_diff>

<commit_message>
fixed markov, fi might have the same problem
</commit_message>
<xml_diff>
--- a/Dissertation.docx
+++ b/Dissertation.docx
@@ -304,13 +304,7 @@
         <w:rPr>
           <w:color w:val="202122"/>
         </w:rPr>
-        <w:t xml:space="preserve"> </w:t>
-      </w:r>
-      <w:r>
-        <w:rPr>
-          <w:color w:val="202122"/>
-        </w:rPr>
-        <w:t>Purkinje cells are aligned like </w:t>
+        <w:t xml:space="preserve"> Purkinje cells are aligned like </w:t>
       </w:r>
       <w:hyperlink r:id="rId13" w:tooltip="Domino" w:history="1">
         <w:r>
@@ -568,19 +562,7 @@
         <w:rPr>
           <w:color w:val="202122"/>
         </w:rPr>
-        <w:t> in the cerebellar cortex.</w:t>
-      </w:r>
-      <w:r>
-        <w:rPr>
-          <w:color w:val="202122"/>
-        </w:rPr>
-        <w:t xml:space="preserve"> </w:t>
-      </w:r>
-      <w:r>
-        <w:rPr>
-          <w:color w:val="202122"/>
-        </w:rPr>
-        <w:t>Purkinje cells show two distinct forms of electrophysiological activity:</w:t>
+        <w:t> in the cerebellar cortex. Purkinje cells show two distinct forms of electrophysiological activity:</w:t>
       </w:r>
     </w:p>
     <w:p>
@@ -754,15 +736,7 @@
           <w:sz w:val="24"/>
           <w:szCs w:val="24"/>
         </w:rPr>
-        <w:t>I</w:t>
-      </w:r>
-      <w:r>
-        <w:rPr>
-          <w:rFonts w:ascii="Times New Roman" w:hAnsi="Times New Roman" w:cs="Times New Roman"/>
-          <w:sz w:val="24"/>
-          <w:szCs w:val="24"/>
-        </w:rPr>
-        <w:t xml:space="preserve">n this paper </w:t>
+        <w:t xml:space="preserve">In this paper </w:t>
       </w:r>
       <w:r>
         <w:rPr>
@@ -1047,14 +1021,27 @@
       <w:r>
         <w:t xml:space="preserve">( </w:t>
       </w:r>
-      <w:fldSimple w:instr=" SEQ ( \* ARABIC ">
-        <w:r>
-          <w:rPr>
-            <w:noProof/>
-          </w:rPr>
-          <w:t>1</w:t>
-        </w:r>
-      </w:fldSimple>
+      <w:r>
+        <w:fldChar w:fldCharType="begin"/>
+      </w:r>
+      <w:r>
+        <w:instrText xml:space="preserve"> SEQ ( \* ARABIC </w:instrText>
+      </w:r>
+      <w:r>
+        <w:fldChar w:fldCharType="separate"/>
+      </w:r>
+      <w:r>
+        <w:rPr>
+          <w:noProof/>
+        </w:rPr>
+        <w:t>1</w:t>
+      </w:r>
+      <w:r>
+        <w:rPr>
+          <w:noProof/>
+        </w:rPr>
+        <w:fldChar w:fldCharType="end"/>
+      </w:r>
       <w:r>
         <w:t xml:space="preserve"> )</w:t>
       </w:r>
@@ -1319,14 +1306,27 @@
       <w:r>
         <w:t xml:space="preserve">( </w:t>
       </w:r>
-      <w:fldSimple w:instr=" SEQ ( \* ARABIC ">
-        <w:r>
-          <w:rPr>
-            <w:noProof/>
-          </w:rPr>
-          <w:t>2</w:t>
-        </w:r>
-      </w:fldSimple>
+      <w:r>
+        <w:fldChar w:fldCharType="begin"/>
+      </w:r>
+      <w:r>
+        <w:instrText xml:space="preserve"> SEQ ( \* ARABIC </w:instrText>
+      </w:r>
+      <w:r>
+        <w:fldChar w:fldCharType="separate"/>
+      </w:r>
+      <w:r>
+        <w:rPr>
+          <w:noProof/>
+        </w:rPr>
+        <w:t>2</w:t>
+      </w:r>
+      <w:r>
+        <w:rPr>
+          <w:noProof/>
+        </w:rPr>
+        <w:fldChar w:fldCharType="end"/>
+      </w:r>
       <w:r>
         <w:t xml:space="preserve"> )</w:t>
       </w:r>
@@ -1738,27 +1738,14 @@
       <w:r>
         <w:t xml:space="preserve">( </w:t>
       </w:r>
-      <w:r>
-        <w:fldChar w:fldCharType="begin"/>
-      </w:r>
-      <w:r>
-        <w:instrText xml:space="preserve"> SEQ ( \* ARABIC </w:instrText>
-      </w:r>
-      <w:r>
-        <w:fldChar w:fldCharType="separate"/>
-      </w:r>
-      <w:r>
-        <w:rPr>
-          <w:noProof/>
-        </w:rPr>
-        <w:t>3</w:t>
-      </w:r>
-      <w:r>
-        <w:rPr>
-          <w:noProof/>
-        </w:rPr>
-        <w:fldChar w:fldCharType="end"/>
-      </w:r>
+      <w:fldSimple w:instr=" SEQ ( \* ARABIC ">
+        <w:r>
+          <w:rPr>
+            <w:noProof/>
+          </w:rPr>
+          <w:t>3</w:t>
+        </w:r>
+      </w:fldSimple>
       <w:r>
         <w:t xml:space="preserve"> )</w:t>
       </w:r>
@@ -1885,27 +1872,14 @@
       <w:r>
         <w:t xml:space="preserve">( </w:t>
       </w:r>
-      <w:r>
-        <w:fldChar w:fldCharType="begin"/>
-      </w:r>
-      <w:r>
-        <w:instrText xml:space="preserve"> SEQ ( \* ARABIC </w:instrText>
-      </w:r>
-      <w:r>
-        <w:fldChar w:fldCharType="separate"/>
-      </w:r>
-      <w:r>
-        <w:rPr>
-          <w:noProof/>
-        </w:rPr>
-        <w:t>4</w:t>
-      </w:r>
-      <w:r>
-        <w:rPr>
-          <w:noProof/>
-        </w:rPr>
-        <w:fldChar w:fldCharType="end"/>
-      </w:r>
+      <w:fldSimple w:instr=" SEQ ( \* ARABIC ">
+        <w:r>
+          <w:rPr>
+            <w:noProof/>
+          </w:rPr>
+          <w:t>4</w:t>
+        </w:r>
+      </w:fldSimple>
       <w:r>
         <w:t xml:space="preserve"> )</w:t>
       </w:r>
@@ -2033,27 +2007,14 @@
       <w:r>
         <w:t xml:space="preserve">( </w:t>
       </w:r>
-      <w:r>
-        <w:fldChar w:fldCharType="begin"/>
-      </w:r>
-      <w:r>
-        <w:instrText xml:space="preserve"> SEQ ( \* ARABIC </w:instrText>
-      </w:r>
-      <w:r>
-        <w:fldChar w:fldCharType="separate"/>
-      </w:r>
-      <w:r>
-        <w:rPr>
-          <w:noProof/>
-        </w:rPr>
-        <w:t>5</w:t>
-      </w:r>
-      <w:r>
-        <w:rPr>
-          <w:noProof/>
-        </w:rPr>
-        <w:fldChar w:fldCharType="end"/>
-      </w:r>
+      <w:fldSimple w:instr=" SEQ ( \* ARABIC ">
+        <w:r>
+          <w:rPr>
+            <w:noProof/>
+          </w:rPr>
+          <w:t>5</w:t>
+        </w:r>
+      </w:fldSimple>
       <w:r>
         <w:t xml:space="preserve"> )</w:t>
       </w:r>
@@ -2815,14 +2776,27 @@
       <w:r>
         <w:t xml:space="preserve">( </w:t>
       </w:r>
-      <w:fldSimple w:instr=" SEQ ( \* ARABIC ">
-        <w:r>
-          <w:rPr>
-            <w:noProof/>
-          </w:rPr>
-          <w:t>6</w:t>
-        </w:r>
-      </w:fldSimple>
+      <w:r>
+        <w:fldChar w:fldCharType="begin"/>
+      </w:r>
+      <w:r>
+        <w:instrText xml:space="preserve"> SEQ ( \* ARABIC </w:instrText>
+      </w:r>
+      <w:r>
+        <w:fldChar w:fldCharType="separate"/>
+      </w:r>
+      <w:r>
+        <w:rPr>
+          <w:noProof/>
+        </w:rPr>
+        <w:t>6</w:t>
+      </w:r>
+      <w:r>
+        <w:rPr>
+          <w:noProof/>
+        </w:rPr>
+        <w:fldChar w:fldCharType="end"/>
+      </w:r>
       <w:r>
         <w:t xml:space="preserve"> )</w:t>
       </w:r>
@@ -3678,14 +3652,27 @@
       <w:r>
         <w:t xml:space="preserve">( </w:t>
       </w:r>
-      <w:fldSimple w:instr=" SEQ ( \* ARABIC ">
-        <w:r>
-          <w:rPr>
-            <w:noProof/>
-          </w:rPr>
-          <w:t>7</w:t>
-        </w:r>
-      </w:fldSimple>
+      <w:r>
+        <w:fldChar w:fldCharType="begin"/>
+      </w:r>
+      <w:r>
+        <w:instrText xml:space="preserve"> SEQ ( \* ARABIC </w:instrText>
+      </w:r>
+      <w:r>
+        <w:fldChar w:fldCharType="separate"/>
+      </w:r>
+      <w:r>
+        <w:rPr>
+          <w:noProof/>
+        </w:rPr>
+        <w:t>7</w:t>
+      </w:r>
+      <w:r>
+        <w:rPr>
+          <w:noProof/>
+        </w:rPr>
+        <w:fldChar w:fldCharType="end"/>
+      </w:r>
       <w:r>
         <w:t xml:space="preserve"> )</w:t>
       </w:r>
@@ -3894,14 +3881,27 @@
       <w:r>
         <w:t xml:space="preserve">( </w:t>
       </w:r>
-      <w:fldSimple w:instr=" SEQ ( \* ARABIC ">
-        <w:r>
-          <w:rPr>
-            <w:noProof/>
-          </w:rPr>
-          <w:t>8</w:t>
-        </w:r>
-      </w:fldSimple>
+      <w:r>
+        <w:fldChar w:fldCharType="begin"/>
+      </w:r>
+      <w:r>
+        <w:instrText xml:space="preserve"> SEQ ( \* ARABIC </w:instrText>
+      </w:r>
+      <w:r>
+        <w:fldChar w:fldCharType="separate"/>
+      </w:r>
+      <w:r>
+        <w:rPr>
+          <w:noProof/>
+        </w:rPr>
+        <w:t>8</w:t>
+      </w:r>
+      <w:r>
+        <w:rPr>
+          <w:noProof/>
+        </w:rPr>
+        <w:fldChar w:fldCharType="end"/>
+      </w:r>
       <w:r>
         <w:t xml:space="preserve"> )</w:t>
       </w:r>
@@ -4109,14 +4109,27 @@
       <w:r>
         <w:t xml:space="preserve">( </w:t>
       </w:r>
-      <w:fldSimple w:instr=" SEQ ( \* ARABIC ">
-        <w:r>
-          <w:rPr>
-            <w:noProof/>
-          </w:rPr>
-          <w:t>9</w:t>
-        </w:r>
-      </w:fldSimple>
+      <w:r>
+        <w:fldChar w:fldCharType="begin"/>
+      </w:r>
+      <w:r>
+        <w:instrText xml:space="preserve"> SEQ ( \* ARABIC </w:instrText>
+      </w:r>
+      <w:r>
+        <w:fldChar w:fldCharType="separate"/>
+      </w:r>
+      <w:r>
+        <w:rPr>
+          <w:noProof/>
+        </w:rPr>
+        <w:t>9</w:t>
+      </w:r>
+      <w:r>
+        <w:rPr>
+          <w:noProof/>
+        </w:rPr>
+        <w:fldChar w:fldCharType="end"/>
+      </w:r>
       <w:r>
         <w:t xml:space="preserve"> )</w:t>
       </w:r>
@@ -4332,14 +4345,27 @@
       <w:r>
         <w:t xml:space="preserve">( </w:t>
       </w:r>
-      <w:fldSimple w:instr=" SEQ ( \* ARABIC ">
-        <w:r>
-          <w:rPr>
-            <w:noProof/>
-          </w:rPr>
-          <w:t>10</w:t>
-        </w:r>
-      </w:fldSimple>
+      <w:r>
+        <w:fldChar w:fldCharType="begin"/>
+      </w:r>
+      <w:r>
+        <w:instrText xml:space="preserve"> SEQ ( \* ARABIC </w:instrText>
+      </w:r>
+      <w:r>
+        <w:fldChar w:fldCharType="separate"/>
+      </w:r>
+      <w:r>
+        <w:rPr>
+          <w:noProof/>
+        </w:rPr>
+        <w:t>10</w:t>
+      </w:r>
+      <w:r>
+        <w:rPr>
+          <w:noProof/>
+        </w:rPr>
+        <w:fldChar w:fldCharType="end"/>
+      </w:r>
       <w:r>
         <w:t xml:space="preserve"> )</w:t>
       </w:r>
@@ -4776,14 +4802,27 @@
       <w:r>
         <w:t xml:space="preserve">( </w:t>
       </w:r>
-      <w:fldSimple w:instr=" SEQ ( \* ARABIC ">
-        <w:r>
-          <w:rPr>
-            <w:noProof/>
-          </w:rPr>
-          <w:t>11</w:t>
-        </w:r>
-      </w:fldSimple>
+      <w:r>
+        <w:fldChar w:fldCharType="begin"/>
+      </w:r>
+      <w:r>
+        <w:instrText xml:space="preserve"> SEQ ( \* ARABIC </w:instrText>
+      </w:r>
+      <w:r>
+        <w:fldChar w:fldCharType="separate"/>
+      </w:r>
+      <w:r>
+        <w:rPr>
+          <w:noProof/>
+        </w:rPr>
+        <w:t>11</w:t>
+      </w:r>
+      <w:r>
+        <w:rPr>
+          <w:noProof/>
+        </w:rPr>
+        <w:fldChar w:fldCharType="end"/>
+      </w:r>
       <w:r>
         <w:t xml:space="preserve"> )</w:t>
       </w:r>
@@ -5042,14 +5081,27 @@
       <w:r>
         <w:t xml:space="preserve">( </w:t>
       </w:r>
-      <w:fldSimple w:instr=" SEQ ( \* ARABIC ">
-        <w:r>
-          <w:rPr>
-            <w:noProof/>
-          </w:rPr>
-          <w:t>12</w:t>
-        </w:r>
-      </w:fldSimple>
+      <w:r>
+        <w:fldChar w:fldCharType="begin"/>
+      </w:r>
+      <w:r>
+        <w:instrText xml:space="preserve"> SEQ ( \* ARABIC </w:instrText>
+      </w:r>
+      <w:r>
+        <w:fldChar w:fldCharType="separate"/>
+      </w:r>
+      <w:r>
+        <w:rPr>
+          <w:noProof/>
+        </w:rPr>
+        <w:t>12</w:t>
+      </w:r>
+      <w:r>
+        <w:rPr>
+          <w:noProof/>
+        </w:rPr>
+        <w:fldChar w:fldCharType="end"/>
+      </w:r>
       <w:r>
         <w:t xml:space="preserve"> )</w:t>
       </w:r>
@@ -5310,14 +5362,27 @@
       <w:r>
         <w:t xml:space="preserve">( </w:t>
       </w:r>
-      <w:fldSimple w:instr=" SEQ ( \* ARABIC ">
-        <w:r>
-          <w:rPr>
-            <w:noProof/>
-          </w:rPr>
-          <w:t>13</w:t>
-        </w:r>
-      </w:fldSimple>
+      <w:r>
+        <w:fldChar w:fldCharType="begin"/>
+      </w:r>
+      <w:r>
+        <w:instrText xml:space="preserve"> SEQ ( \* ARABIC </w:instrText>
+      </w:r>
+      <w:r>
+        <w:fldChar w:fldCharType="separate"/>
+      </w:r>
+      <w:r>
+        <w:rPr>
+          <w:noProof/>
+        </w:rPr>
+        <w:t>13</w:t>
+      </w:r>
+      <w:r>
+        <w:rPr>
+          <w:noProof/>
+        </w:rPr>
+        <w:fldChar w:fldCharType="end"/>
+      </w:r>
       <w:r>
         <w:t xml:space="preserve"> )</w:t>
       </w:r>
@@ -5459,14 +5524,27 @@
       <w:r>
         <w:t xml:space="preserve">Figure </w:t>
       </w:r>
-      <w:fldSimple w:instr=" SEQ Figure \* ARABIC ">
-        <w:r>
-          <w:rPr>
-            <w:noProof/>
-          </w:rPr>
-          <w:t>1</w:t>
-        </w:r>
-      </w:fldSimple>
+      <w:r>
+        <w:fldChar w:fldCharType="begin"/>
+      </w:r>
+      <w:r>
+        <w:instrText xml:space="preserve"> SEQ Figure \* ARABIC </w:instrText>
+      </w:r>
+      <w:r>
+        <w:fldChar w:fldCharType="separate"/>
+      </w:r>
+      <w:r>
+        <w:rPr>
+          <w:noProof/>
+        </w:rPr>
+        <w:t>1</w:t>
+      </w:r>
+      <w:r>
+        <w:rPr>
+          <w:noProof/>
+        </w:rPr>
+        <w:fldChar w:fldCharType="end"/>
+      </w:r>
       <w:r>
         <w:t>: Potassium and Sodium channels as function of time</w:t>
       </w:r>
@@ -5696,14 +5774,27 @@
       <w:r>
         <w:t xml:space="preserve">Figure </w:t>
       </w:r>
-      <w:fldSimple w:instr=" SEQ Figure \* ARABIC ">
-        <w:r>
-          <w:rPr>
-            <w:noProof/>
-          </w:rPr>
-          <w:t>2</w:t>
-        </w:r>
-      </w:fldSimple>
+      <w:r>
+        <w:fldChar w:fldCharType="begin"/>
+      </w:r>
+      <w:r>
+        <w:instrText xml:space="preserve"> SEQ Figure \* ARABIC </w:instrText>
+      </w:r>
+      <w:r>
+        <w:fldChar w:fldCharType="separate"/>
+      </w:r>
+      <w:r>
+        <w:rPr>
+          <w:noProof/>
+        </w:rPr>
+        <w:t>2</w:t>
+      </w:r>
+      <w:r>
+        <w:rPr>
+          <w:noProof/>
+        </w:rPr>
+        <w:fldChar w:fldCharType="end"/>
+      </w:r>
       <w:r>
         <w:t>: Limit cycles of the gating variables as a function of Voltage</w:t>
       </w:r>
@@ -7345,14 +7436,9 @@
       <w:r>
         <w:t xml:space="preserve"> </w:t>
       </w:r>
-      <w:proofErr w:type="spellStart"/>
-      <w:r>
-        <w:t>hard</w:t>
-      </w:r>
-      <w:r>
-        <w:t>tuned</w:t>
-      </w:r>
-      <w:proofErr w:type="spellEnd"/>
+      <w:r>
+        <w:t>hand-tuned</w:t>
+      </w:r>
       <w:r>
         <w:t xml:space="preserve"> for simplicity and efficiency.</w:t>
       </w:r>
@@ -7371,13 +7457,7 @@
         <w:spacing w:before="120" w:beforeAutospacing="0" w:after="120" w:afterAutospacing="0"/>
       </w:pPr>
       <w:r>
-        <w:t xml:space="preserve">All of the constants listed in Table 1, are defined in Python. These numbers fall </w:t>
-      </w:r>
-      <w:r>
-        <w:t>into</w:t>
-      </w:r>
-      <w:r>
-        <w:t xml:space="preserve"> the range of experimental values provided in the original Hodgkin and Huxley model.</w:t>
+        <w:t xml:space="preserve">All of the constants listed in Table 1, are defined in Python. </w:t>
       </w:r>
     </w:p>
     <w:tbl>
@@ -8673,17 +8753,29 @@
         </w:rPr>
       </w:pPr>
       <w:r>
-        <w:lastRenderedPageBreak/>
         <w:t xml:space="preserve">Table </w:t>
       </w:r>
-      <w:fldSimple w:instr=" SEQ Table \* ARABIC ">
-        <w:r>
-          <w:rPr>
-            <w:noProof/>
-          </w:rPr>
-          <w:t>1</w:t>
-        </w:r>
-      </w:fldSimple>
+      <w:r>
+        <w:fldChar w:fldCharType="begin"/>
+      </w:r>
+      <w:r>
+        <w:instrText xml:space="preserve"> SEQ Table \* ARABIC </w:instrText>
+      </w:r>
+      <w:r>
+        <w:fldChar w:fldCharType="separate"/>
+      </w:r>
+      <w:r>
+        <w:rPr>
+          <w:noProof/>
+        </w:rPr>
+        <w:t>1</w:t>
+      </w:r>
+      <w:r>
+        <w:rPr>
+          <w:noProof/>
+        </w:rPr>
+        <w:fldChar w:fldCharType="end"/>
+      </w:r>
       <w:r>
         <w:t xml:space="preserve">: </w:t>
       </w:r>
@@ -8694,15 +8786,13 @@
         <w:t>Constants</w:t>
       </w:r>
       <w:r>
-        <w:t xml:space="preserve"> for the </w:t>
-      </w:r>
-      <w:proofErr w:type="spellStart"/>
-      <w:r>
-        <w:t>Hodking</w:t>
-      </w:r>
-      <w:proofErr w:type="spellEnd"/>
-      <w:r>
-        <w:t xml:space="preserve"> and Huxley model</w:t>
+        <w:t xml:space="preserve"> for the Hod</w:t>
+      </w:r>
+      <w:r>
+        <w:t>g</w:t>
+      </w:r>
+      <w:r>
+        <w:t>kin and Huxley model</w:t>
       </w:r>
       <w:r>
         <w:t xml:space="preserve"> </w:t>
@@ -8721,6 +8811,7 @@
           <w:color w:val="202122"/>
           <w:shd w:val="clear" w:color="auto" w:fill="FFFFFF"/>
         </w:rPr>
+        <w:lastRenderedPageBreak/>
         <w:drawing>
           <wp:inline distT="0" distB="0" distL="0" distR="0" wp14:anchorId="2C8925B4" wp14:editId="24783B9D">
             <wp:extent cx="4937760" cy="3703320"/>
@@ -8782,14 +8873,27 @@
       <w:r>
         <w:t xml:space="preserve">Figure </w:t>
       </w:r>
-      <w:fldSimple w:instr=" SEQ Figure \* ARABIC ">
-        <w:r>
-          <w:rPr>
-            <w:noProof/>
-          </w:rPr>
-          <w:t>3</w:t>
-        </w:r>
-      </w:fldSimple>
+      <w:r>
+        <w:fldChar w:fldCharType="begin"/>
+      </w:r>
+      <w:r>
+        <w:instrText xml:space="preserve"> SEQ Figure \* ARABIC </w:instrText>
+      </w:r>
+      <w:r>
+        <w:fldChar w:fldCharType="separate"/>
+      </w:r>
+      <w:r>
+        <w:rPr>
+          <w:noProof/>
+        </w:rPr>
+        <w:t>3</w:t>
+      </w:r>
+      <w:r>
+        <w:rPr>
+          <w:noProof/>
+        </w:rPr>
+        <w:fldChar w:fldCharType="end"/>
+      </w:r>
       <w:r>
         <w:t>: Neuron potential as a function of time</w:t>
       </w:r>
@@ -8915,31 +9019,18 @@
         <w:pStyle w:val="NormalWeb"/>
         <w:shd w:val="clear" w:color="auto" w:fill="FFFFFF"/>
         <w:spacing w:before="120" w:beforeAutospacing="0" w:after="120" w:afterAutospacing="0"/>
-      </w:pPr>
-      <w:r>
         <w:rPr>
           <w:b/>
           <w:bCs/>
           <w:i/>
           <w:iCs/>
+          <w:color w:val="202122"/>
           <w:sz w:val="32"/>
           <w:szCs w:val="32"/>
-        </w:rPr>
-        <w:t>CONFLICT OF INTEREST STATEMENT</w:t>
-      </w:r>
-      <w:r>
-        <w:t xml:space="preserve"> </w:t>
-      </w:r>
-    </w:p>
-    <w:p>
-      <w:pPr>
-        <w:pStyle w:val="NormalWeb"/>
-        <w:shd w:val="clear" w:color="auto" w:fill="FFFFFF"/>
-        <w:spacing w:before="120" w:beforeAutospacing="0" w:after="120" w:afterAutospacing="0"/>
-      </w:pPr>
-      <w:r>
-        <w:t xml:space="preserve"> The authors declare that the research was conducted in the absence of any commercial or financial relationships that could be construed as a potential conflict of interest.</w:t>
-      </w:r>
+          <w:u w:val="single"/>
+          <w:shd w:val="clear" w:color="auto" w:fill="FFFFFF"/>
+        </w:rPr>
+      </w:pPr>
     </w:p>
     <w:p>
       <w:pPr>
@@ -8952,18 +9043,11 @@
           <w:i/>
           <w:iCs/>
           <w:color w:val="202122"/>
-          <w:sz w:val="32"/>
-          <w:szCs w:val="32"/>
-          <w:u w:val="single"/>
-          <w:shd w:val="clear" w:color="auto" w:fill="FFFFFF"/>
-        </w:rPr>
-      </w:pPr>
-    </w:p>
-    <w:p>
-      <w:pPr>
-        <w:pStyle w:val="NormalWeb"/>
-        <w:shd w:val="clear" w:color="auto" w:fill="FFFFFF"/>
-        <w:spacing w:before="120" w:beforeAutospacing="0" w:after="120" w:afterAutospacing="0"/>
+          <w:sz w:val="36"/>
+          <w:szCs w:val="36"/>
+        </w:rPr>
+      </w:pPr>
+      <w:r>
         <w:rPr>
           <w:b/>
           <w:bCs/>
@@ -8972,20 +9056,8 @@
           <w:color w:val="202122"/>
           <w:sz w:val="36"/>
           <w:szCs w:val="36"/>
-        </w:rPr>
-      </w:pPr>
-      <w:r>
-        <w:rPr>
-          <w:b/>
-          <w:bCs/>
-          <w:i/>
-          <w:iCs/>
-          <w:color w:val="202122"/>
-          <w:sz w:val="36"/>
-          <w:szCs w:val="36"/>
-          <w:shd w:val="clear" w:color="auto" w:fill="FFFFFF"/>
-        </w:rPr>
-        <w:lastRenderedPageBreak/>
+          <w:shd w:val="clear" w:color="auto" w:fill="FFFFFF"/>
+        </w:rPr>
         <w:t>References</w:t>
       </w:r>
     </w:p>
@@ -9189,6 +9261,7 @@
           <w:color w:val="202122"/>
           <w:shd w:val="clear" w:color="auto" w:fill="FFFFFF"/>
         </w:rPr>
+        <w:lastRenderedPageBreak/>
         <w:t>L'Hospital. </w:t>
       </w:r>
       <w:hyperlink r:id="rId40" w:history="1">
@@ -9330,27 +9403,14 @@
     <w:pPr>
       <w:pStyle w:val="Footer"/>
     </w:pPr>
-    <w:r>
-      <w:fldChar w:fldCharType="begin"/>
-    </w:r>
-    <w:r>
-      <w:instrText xml:space="preserve"> AUTHOR  \* FirstCap  \* MERGEFORMAT </w:instrText>
-    </w:r>
-    <w:r>
-      <w:fldChar w:fldCharType="separate"/>
-    </w:r>
-    <w:r>
-      <w:rPr>
-        <w:noProof/>
-      </w:rPr>
-      <w:t>Stefanos Charakidis</w:t>
-    </w:r>
-    <w:r>
-      <w:rPr>
-        <w:noProof/>
-      </w:rPr>
-      <w:fldChar w:fldCharType="end"/>
-    </w:r>
+    <w:fldSimple w:instr=" AUTHOR  \* FirstCap  \* MERGEFORMAT ">
+      <w:r>
+        <w:rPr>
+          <w:noProof/>
+        </w:rPr>
+        <w:t>Stefanos Charakidis</w:t>
+      </w:r>
+    </w:fldSimple>
   </w:p>
   <w:p/>
 </w:ftr>
@@ -11175,6 +11235,7 @@
     <w:rsid w:val="00A64FCC"/>
     <w:rsid w:val="00C031EA"/>
     <w:rsid w:val="00C175DD"/>
+    <w:rsid w:val="00C46311"/>
     <w:rsid w:val="00E051A9"/>
     <w:rsid w:val="00FC7F78"/>
   </w:rsids>

</xml_diff>

<commit_message>
cleanup, doc and markov error function
</commit_message>
<xml_diff>
--- a/Dissertation.docx
+++ b/Dissertation.docx
@@ -75,6 +75,63 @@
       <w:pPr>
         <w:rPr>
           <w:rFonts w:ascii="Times New Roman" w:hAnsi="Times New Roman" w:cs="Times New Roman"/>
+          <w:sz w:val="24"/>
+          <w:szCs w:val="24"/>
+        </w:rPr>
+      </w:pPr>
+      <w:r>
+        <w:rPr>
+          <w:rFonts w:ascii="Times New Roman" w:hAnsi="Times New Roman" w:cs="Times New Roman"/>
+          <w:sz w:val="24"/>
+          <w:szCs w:val="24"/>
+        </w:rPr>
+        <w:t xml:space="preserve"> </w:t>
+      </w:r>
+      <w:r>
+        <w:rPr>
+          <w:rFonts w:ascii="Times New Roman" w:hAnsi="Times New Roman" w:cs="Times New Roman"/>
+          <w:sz w:val="24"/>
+          <w:szCs w:val="24"/>
+        </w:rPr>
+        <w:t>Purkinje cells are the principal neurons of the cerebellar cortex. One of their distinguishing features is that they fire two distinct types of action potential, called simple and complex spikes, which interact with one another. Simple spikes are stereotypical action potentials that are elicited at high, but variable, rates (0 − 100 Hz) and have a consistent waveform. Complex spikes are composed of an initial action potential followed by a burst of lower amplitude spikelets. Complex spikes occur at comparatively low rates (</w:t>
+      </w:r>
+      <w:r>
+        <w:rPr>
+          <w:rFonts w:ascii="Cambria Math" w:hAnsi="Cambria Math" w:cs="Cambria Math"/>
+          <w:sz w:val="24"/>
+          <w:szCs w:val="24"/>
+        </w:rPr>
+        <w:t>∼</w:t>
+      </w:r>
+      <w:r>
+        <w:rPr>
+          <w:rFonts w:ascii="Times New Roman" w:hAnsi="Times New Roman" w:cs="Times New Roman"/>
+          <w:sz w:val="24"/>
+          <w:szCs w:val="24"/>
+        </w:rPr>
+        <w:t xml:space="preserve"> 1 Hz) and have a variable waveform. </w:t>
+      </w:r>
+      <w:r>
+        <w:rPr>
+          <w:rFonts w:ascii="Times New Roman" w:hAnsi="Times New Roman" w:cs="Times New Roman"/>
+          <w:sz w:val="24"/>
+          <w:szCs w:val="24"/>
+        </w:rPr>
+        <w:t>Although, they are critical to all motor coordination in the cerebellar cortex, a simple model that describes the complex spike waveform is lacking.</w:t>
+      </w:r>
+      <w:r>
+        <w:rPr>
+          <w:rFonts w:ascii="Times New Roman" w:hAnsi="Times New Roman" w:cs="Times New Roman"/>
+          <w:sz w:val="24"/>
+          <w:szCs w:val="24"/>
+        </w:rPr>
+        <w:t xml:space="preserve"> ++</w:t>
+      </w:r>
+    </w:p>
+    <w:p>
+      <w:pPr>
+        <w:rPr>
+          <w:rFonts w:ascii="Times New Roman" w:hAnsi="Times New Roman" w:cs="Times New Roman"/>
           <w:b/>
           <w:bCs/>
           <w:i/>
@@ -83,54 +140,6 @@
           <w:szCs w:val="40"/>
         </w:rPr>
       </w:pPr>
-      <w:r>
-        <w:rPr>
-          <w:rFonts w:ascii="Times New Roman" w:hAnsi="Times New Roman" w:cs="Times New Roman"/>
-          <w:sz w:val="24"/>
-          <w:szCs w:val="24"/>
-        </w:rPr>
-        <w:t xml:space="preserve"> </w:t>
-      </w:r>
-      <w:r>
-        <w:rPr>
-          <w:rFonts w:ascii="Times New Roman" w:hAnsi="Times New Roman" w:cs="Times New Roman"/>
-          <w:sz w:val="24"/>
-          <w:szCs w:val="24"/>
-        </w:rPr>
-        <w:t>Purkinje cells are the principal neurons of the cerebellar cortex. One of their distinguishing features is that they fire two distinct types of action potential, called simple and complex spikes, which interact with one another. Simple spikes are stereotypical action potentials that are elicited at high, but variable, rates (0 − 100 Hz) and have a consistent waveform. Complex spikes are composed of an initial action potential followed by a burst of lower amplitude spikelets. Complex spikes occur at comparatively low rates (</w:t>
-      </w:r>
-      <w:r>
-        <w:rPr>
-          <w:rFonts w:ascii="Cambria Math" w:hAnsi="Cambria Math" w:cs="Cambria Math"/>
-          <w:sz w:val="24"/>
-          <w:szCs w:val="24"/>
-        </w:rPr>
-        <w:t>∼</w:t>
-      </w:r>
-      <w:r>
-        <w:rPr>
-          <w:rFonts w:ascii="Times New Roman" w:hAnsi="Times New Roman" w:cs="Times New Roman"/>
-          <w:sz w:val="24"/>
-          <w:szCs w:val="24"/>
-        </w:rPr>
-        <w:t xml:space="preserve"> 1 Hz) and have a variable waveform. </w:t>
-      </w:r>
-      <w:r>
-        <w:rPr>
-          <w:rFonts w:ascii="Times New Roman" w:hAnsi="Times New Roman" w:cs="Times New Roman"/>
-          <w:sz w:val="24"/>
-          <w:szCs w:val="24"/>
-        </w:rPr>
-        <w:t>Although, they are critical to all motor coordination in the cerebellar cortex, a simple model that describes the complex spike waveform is lacking.</w:t>
-      </w:r>
-      <w:r>
-        <w:rPr>
-          <w:rFonts w:ascii="Times New Roman" w:hAnsi="Times New Roman" w:cs="Times New Roman"/>
-          <w:sz w:val="24"/>
-          <w:szCs w:val="24"/>
-        </w:rPr>
-        <w:t xml:space="preserve"> ++</w:t>
-      </w:r>
     </w:p>
     <w:p>
       <w:pPr>
@@ -188,484 +197,118 @@
           <w:color w:val="202122"/>
           <w:shd w:val="clear" w:color="auto" w:fill="FFFFFF"/>
         </w:rPr>
-        <w:t>Purkinje cells are a class of </w:t>
-      </w:r>
-      <w:hyperlink r:id="rId8" w:tooltip="GABAergic" w:history="1">
-        <w:r>
-          <w:rPr>
-            <w:rStyle w:val="Hyperlink"/>
-            <w:color w:val="0645AD"/>
-            <w:u w:val="none"/>
-            <w:shd w:val="clear" w:color="auto" w:fill="FFFFFF"/>
-          </w:rPr>
-          <w:t>GABAergic</w:t>
-        </w:r>
-      </w:hyperlink>
+        <w:t>Purkinje cells are inhibitory </w:t>
+      </w:r>
+      <w:r>
+        <w:rPr>
+          <w:shd w:val="clear" w:color="auto" w:fill="FFFFFF"/>
+        </w:rPr>
+        <w:t>neurons</w:t>
+      </w:r>
       <w:r>
         <w:rPr>
           <w:color w:val="202122"/>
           <w:shd w:val="clear" w:color="auto" w:fill="FFFFFF"/>
         </w:rPr>
-        <w:t> inhibitory </w:t>
-      </w:r>
-      <w:hyperlink r:id="rId9" w:tooltip="Neuron" w:history="1">
-        <w:r>
-          <w:rPr>
-            <w:rStyle w:val="Hyperlink"/>
-            <w:color w:val="0645AD"/>
-            <w:u w:val="none"/>
-            <w:shd w:val="clear" w:color="auto" w:fill="FFFFFF"/>
-          </w:rPr>
-          <w:t>neurons</w:t>
-        </w:r>
-      </w:hyperlink>
+        <w:t> located in the </w:t>
+      </w:r>
+      <w:r>
+        <w:rPr>
+          <w:shd w:val="clear" w:color="auto" w:fill="FFFFFF"/>
+        </w:rPr>
+        <w:t>cerebellum</w:t>
+      </w:r>
       <w:r>
         <w:rPr>
           <w:color w:val="202122"/>
           <w:shd w:val="clear" w:color="auto" w:fill="FFFFFF"/>
         </w:rPr>
-        <w:t> located in the </w:t>
-      </w:r>
-      <w:r>
-        <w:rPr>
-          <w:shd w:val="clear" w:color="auto" w:fill="FFFFFF"/>
-        </w:rPr>
-        <w:t>cerebellum</w:t>
+        <w:t>.</w:t>
       </w:r>
       <w:r>
         <w:rPr>
           <w:color w:val="202122"/>
+        </w:rPr>
+        <w:t xml:space="preserve"> </w:t>
+      </w:r>
+      <w:r>
+        <w:rPr>
+          <w:color w:val="000000"/>
+          <w:shd w:val="clear" w:color="auto" w:fill="FFFFFF"/>
+        </w:rPr>
+        <w:t xml:space="preserve">They are remarkable (and instantly recognizable) for their massive, intricately branched, flat dendritic trees, giving them the ability to integrate </w:t>
+      </w:r>
+      <w:proofErr w:type="gramStart"/>
+      <w:r>
+        <w:rPr>
+          <w:color w:val="000000"/>
+          <w:shd w:val="clear" w:color="auto" w:fill="FFFFFF"/>
+        </w:rPr>
+        <w:t>large amounts</w:t>
+      </w:r>
+      <w:proofErr w:type="gramEnd"/>
+      <w:r>
+        <w:rPr>
+          <w:color w:val="000000"/>
+          <w:shd w:val="clear" w:color="auto" w:fill="FFFFFF"/>
+        </w:rPr>
+        <w:t xml:space="preserve"> of information and learn by remodeling their dendrites. As an important part of the cerebellar circuits, Purkinje cells are necessary for well-coordinated movement and other areas of function such as cognition and emotion</w:t>
+      </w:r>
+      <w:r>
+        <w:rPr>
+          <w:color w:val="000000"/>
+          <w:shd w:val="clear" w:color="auto" w:fill="FFFFFF"/>
+        </w:rPr>
+        <w:t xml:space="preserve"> (</w:t>
+      </w:r>
+      <w:r>
+        <w:rPr>
+          <w:rFonts w:ascii="Arial" w:hAnsi="Arial" w:cs="Arial"/>
+          <w:color w:val="000000"/>
+          <w:sz w:val="19"/>
+          <w:szCs w:val="19"/>
+          <w:shd w:val="clear" w:color="auto" w:fill="FFFFFF"/>
+        </w:rPr>
+        <w:t>Manika S. Paul; Faten Limaiem</w:t>
+      </w:r>
+      <w:r>
+        <w:rPr>
+          <w:rFonts w:ascii="Arial" w:hAnsi="Arial" w:cs="Arial"/>
+          <w:color w:val="000000"/>
+          <w:sz w:val="19"/>
+          <w:szCs w:val="19"/>
+          <w:shd w:val="clear" w:color="auto" w:fill="FFFFFF"/>
+        </w:rPr>
+        <w:t xml:space="preserve"> 2021</w:t>
+      </w:r>
+      <w:r>
+        <w:rPr>
+          <w:color w:val="000000"/>
+          <w:shd w:val="clear" w:color="auto" w:fill="FFFFFF"/>
+        </w:rPr>
+        <w:t>)</w:t>
+      </w:r>
+      <w:r>
+        <w:rPr>
+          <w:color w:val="000000"/>
           <w:shd w:val="clear" w:color="auto" w:fill="FFFFFF"/>
         </w:rPr>
         <w:t>.</w:t>
       </w:r>
       <w:r>
         <w:rPr>
-          <w:color w:val="202122"/>
-          <w:shd w:val="clear" w:color="auto" w:fill="FFFFFF"/>
-        </w:rPr>
-        <w:t> They are named after their discoverer, </w:t>
-      </w:r>
-      <w:hyperlink r:id="rId10" w:tooltip="Czech people" w:history="1">
-        <w:r>
-          <w:rPr>
-            <w:rStyle w:val="Hyperlink"/>
-            <w:color w:val="0645AD"/>
-            <w:u w:val="none"/>
-            <w:shd w:val="clear" w:color="auto" w:fill="FFFFFF"/>
-          </w:rPr>
-          <w:t>Czech</w:t>
-        </w:r>
-      </w:hyperlink>
-      <w:r>
-        <w:rPr>
-          <w:color w:val="202122"/>
-          <w:shd w:val="clear" w:color="auto" w:fill="FFFFFF"/>
-        </w:rPr>
-        <w:t> </w:t>
-      </w:r>
-      <w:hyperlink r:id="rId11" w:tooltip="Anatomist" w:history="1">
-        <w:r>
-          <w:rPr>
-            <w:rStyle w:val="Hyperlink"/>
-            <w:color w:val="0645AD"/>
-            <w:u w:val="none"/>
-            <w:shd w:val="clear" w:color="auto" w:fill="FFFFFF"/>
-          </w:rPr>
-          <w:t>anatomist</w:t>
-        </w:r>
-      </w:hyperlink>
-      <w:r>
-        <w:rPr>
-          <w:color w:val="202122"/>
-          <w:shd w:val="clear" w:color="auto" w:fill="FFFFFF"/>
-        </w:rPr>
-        <w:t> </w:t>
-      </w:r>
-      <w:hyperlink r:id="rId12" w:tooltip="Jan Evangelista Purkyně" w:history="1">
-        <w:r>
-          <w:rPr>
-            <w:rStyle w:val="Hyperlink"/>
-            <w:color w:val="0645AD"/>
-            <w:u w:val="none"/>
-            <w:shd w:val="clear" w:color="auto" w:fill="FFFFFF"/>
-          </w:rPr>
-          <w:t>Jan Evangelista Purkyně</w:t>
-        </w:r>
-      </w:hyperlink>
-      <w:r>
-        <w:rPr>
-          <w:color w:val="202122"/>
-          <w:shd w:val="clear" w:color="auto" w:fill="FFFFFF"/>
-        </w:rPr>
-        <w:t>, who characterized the cells in 1839.</w:t>
-      </w:r>
-      <w:r>
-        <w:rPr>
-          <w:color w:val="202122"/>
-        </w:rPr>
-        <w:t xml:space="preserve"> Purkinje cells are aligned like </w:t>
-      </w:r>
-      <w:hyperlink r:id="rId13" w:tooltip="Domino" w:history="1">
-        <w:r>
-          <w:rPr>
-            <w:rStyle w:val="Hyperlink"/>
-            <w:color w:val="0645AD"/>
-            <w:u w:val="none"/>
-          </w:rPr>
-          <w:t>dominos</w:t>
-        </w:r>
-      </w:hyperlink>
-      <w:r>
-        <w:rPr>
-          <w:color w:val="202122"/>
-        </w:rPr>
-        <w:t> stacked one in front of the other. Their large dendritic arbors form nearly </w:t>
-      </w:r>
-      <w:hyperlink r:id="rId14" w:tooltip="Two-dimensional" w:history="1">
-        <w:r>
-          <w:rPr>
-            <w:rStyle w:val="Hyperlink"/>
-            <w:color w:val="0645AD"/>
-            <w:u w:val="none"/>
-          </w:rPr>
-          <w:t>two-dimensional</w:t>
-        </w:r>
-      </w:hyperlink>
-      <w:r>
-        <w:rPr>
-          <w:color w:val="202122"/>
-        </w:rPr>
-        <w:t> layers through which </w:t>
-      </w:r>
-      <w:hyperlink r:id="rId15" w:tooltip="Parallel fiber" w:history="1">
-        <w:r>
-          <w:rPr>
-            <w:rStyle w:val="Hyperlink"/>
-            <w:color w:val="0645AD"/>
-            <w:u w:val="none"/>
-          </w:rPr>
-          <w:t>parallel fibers</w:t>
-        </w:r>
-      </w:hyperlink>
-      <w:r>
-        <w:rPr>
-          <w:color w:val="202122"/>
-        </w:rPr>
-        <w:t> from the deeper-layers pass. These parallel fibers make relatively weaker </w:t>
-      </w:r>
-      <w:hyperlink r:id="rId16" w:tooltip="Excitatory synapse" w:history="1">
-        <w:r>
-          <w:rPr>
-            <w:rStyle w:val="Hyperlink"/>
-            <w:color w:val="0645AD"/>
-            <w:u w:val="none"/>
-          </w:rPr>
-          <w:t>excitatory</w:t>
-        </w:r>
-      </w:hyperlink>
-      <w:r>
-        <w:rPr>
-          <w:color w:val="202122"/>
-        </w:rPr>
-        <w:t> (</w:t>
-      </w:r>
-      <w:hyperlink r:id="rId17" w:tooltip="Glutamatergic" w:history="1">
-        <w:r>
-          <w:rPr>
-            <w:rStyle w:val="Hyperlink"/>
-            <w:color w:val="0645AD"/>
-            <w:u w:val="none"/>
-          </w:rPr>
-          <w:t>glutamatergic</w:t>
-        </w:r>
-      </w:hyperlink>
-      <w:r>
-        <w:rPr>
-          <w:color w:val="202122"/>
-        </w:rPr>
-        <w:t>) synapses to spines in the Purkinje cell dendrite, whereas </w:t>
-      </w:r>
-      <w:hyperlink r:id="rId18" w:tooltip="Climbing fibers" w:history="1">
-        <w:r>
-          <w:rPr>
-            <w:rStyle w:val="Hyperlink"/>
-            <w:color w:val="0645AD"/>
-            <w:u w:val="none"/>
-          </w:rPr>
-          <w:t>climbing fibers</w:t>
-        </w:r>
-      </w:hyperlink>
-      <w:r>
-        <w:rPr>
-          <w:color w:val="202122"/>
-        </w:rPr>
-        <w:t> originating from the </w:t>
-      </w:r>
-      <w:hyperlink r:id="rId19" w:tooltip="Inferior olivary nucleus" w:history="1">
-        <w:r>
-          <w:rPr>
-            <w:rStyle w:val="Hyperlink"/>
-            <w:color w:val="0645AD"/>
-            <w:u w:val="none"/>
-          </w:rPr>
-          <w:t>inferior olivary nucleus</w:t>
-        </w:r>
-      </w:hyperlink>
-      <w:r>
-        <w:rPr>
-          <w:color w:val="202122"/>
-        </w:rPr>
-        <w:t> in the </w:t>
-      </w:r>
-      <w:hyperlink r:id="rId20" w:tooltip="Medulla oblongata" w:history="1">
-        <w:r>
-          <w:rPr>
-            <w:rStyle w:val="Hyperlink"/>
-            <w:color w:val="0645AD"/>
-            <w:u w:val="none"/>
-          </w:rPr>
-          <w:t>medulla</w:t>
-        </w:r>
-      </w:hyperlink>
-      <w:r>
-        <w:rPr>
-          <w:color w:val="202122"/>
-        </w:rPr>
-        <w:t> provide very powerful excitatory input to the proximal dendrites and cell soma. Parallel fibers pass </w:t>
-      </w:r>
-      <w:hyperlink r:id="rId21" w:tooltip="Orthogonal" w:history="1">
-        <w:r>
-          <w:rPr>
-            <w:rStyle w:val="Hyperlink"/>
-            <w:color w:val="0645AD"/>
-            <w:u w:val="none"/>
-          </w:rPr>
-          <w:t>orthogonally</w:t>
-        </w:r>
-      </w:hyperlink>
-      <w:r>
-        <w:rPr>
-          <w:color w:val="202122"/>
-        </w:rPr>
-        <w:t> through the Purkinje neuron's dendritic arbor, with up to 200,000 parallel fibers</w:t>
-      </w:r>
-      <w:hyperlink r:id="rId22" w:anchor="cite_note-4" w:history="1">
-        <w:r>
-          <w:rPr>
-            <w:rStyle w:val="Hyperlink"/>
-            <w:color w:val="0645AD"/>
-            <w:u w:val="none"/>
-            <w:vertAlign w:val="superscript"/>
-          </w:rPr>
-          <w:t>[4]</w:t>
-        </w:r>
-      </w:hyperlink>
-      <w:r>
-        <w:rPr>
-          <w:color w:val="202122"/>
-        </w:rPr>
-        <w:t> forming a </w:t>
-      </w:r>
-      <w:hyperlink r:id="rId23" w:tooltip="Granule-cell-Purkinje-cell synapse" w:history="1">
-        <w:r>
-          <w:rPr>
-            <w:rStyle w:val="Hyperlink"/>
-            <w:color w:val="0645AD"/>
-            <w:u w:val="none"/>
-          </w:rPr>
-          <w:t>Granule-cell-Purkinje-cell synapse</w:t>
-        </w:r>
-      </w:hyperlink>
-      <w:r>
-        <w:rPr>
-          <w:color w:val="202122"/>
-        </w:rPr>
-        <w:t> with a single Purkinje cell. Each Purkinje cell receives approximately 500 climbing fiber synapses, all originating from a single climbing fiber.</w:t>
-      </w:r>
-      <w:hyperlink r:id="rId24" w:anchor="cite_note-5" w:history="1">
-        <w:r>
-          <w:rPr>
-            <w:rStyle w:val="Hyperlink"/>
-            <w:color w:val="0645AD"/>
-            <w:u w:val="none"/>
-            <w:vertAlign w:val="superscript"/>
-          </w:rPr>
-          <w:t>[5]</w:t>
-        </w:r>
-      </w:hyperlink>
-      <w:r>
-        <w:rPr>
-          <w:color w:val="202122"/>
-        </w:rPr>
-        <w:t> Both basket and stellate cells (found in the cerebellar </w:t>
-      </w:r>
-      <w:hyperlink r:id="rId25" w:anchor="Molecular_Layer" w:tooltip="Cerebellum" w:history="1">
-        <w:r>
-          <w:rPr>
-            <w:rStyle w:val="Hyperlink"/>
-            <w:color w:val="0645AD"/>
-            <w:u w:val="none"/>
-          </w:rPr>
-          <w:t>molecular layer</w:t>
-        </w:r>
-      </w:hyperlink>
-      <w:r>
-        <w:rPr>
-          <w:color w:val="202122"/>
-        </w:rPr>
-        <w:t>) provide </w:t>
-      </w:r>
-      <w:hyperlink r:id="rId26" w:tooltip="Inhibitory" w:history="1">
-        <w:r>
-          <w:rPr>
-            <w:rStyle w:val="Hyperlink"/>
-            <w:color w:val="0645AD"/>
-            <w:u w:val="none"/>
-          </w:rPr>
-          <w:t>inhibitory</w:t>
-        </w:r>
-      </w:hyperlink>
-      <w:r>
-        <w:rPr>
-          <w:color w:val="202122"/>
-        </w:rPr>
-        <w:t> (GABAergic) input to the Purkinje cell, with basket cells synapsing on the Purkinje cell axon initial segment and stellate cells onto the dendrites.</w:t>
-      </w:r>
-    </w:p>
-    <w:p>
-      <w:pPr>
-        <w:pStyle w:val="NormalWeb"/>
-        <w:shd w:val="clear" w:color="auto" w:fill="FFFFFF"/>
-        <w:spacing w:before="120" w:beforeAutospacing="0" w:after="120" w:afterAutospacing="0"/>
-        <w:rPr>
-          <w:color w:val="202122"/>
-        </w:rPr>
-      </w:pPr>
-      <w:r>
-        <w:rPr>
-          <w:color w:val="202122"/>
-        </w:rPr>
-        <w:t>Purkinje cells send inhibitory projections to the deep cerebellar nuclei, and constitute the sole output of all </w:t>
-      </w:r>
-      <w:hyperlink r:id="rId27" w:tooltip="Motor coordination" w:history="1">
-        <w:r>
-          <w:rPr>
-            <w:rStyle w:val="Hyperlink"/>
-            <w:color w:val="0645AD"/>
-            <w:u w:val="none"/>
-          </w:rPr>
-          <w:t>motor coordination</w:t>
-        </w:r>
-      </w:hyperlink>
-      <w:r>
-        <w:rPr>
-          <w:color w:val="202122"/>
-        </w:rPr>
-        <w:t> in the cerebellar cortex. Purkinje cells show two distinct forms of electrophysiological activity:</w:t>
-      </w:r>
-    </w:p>
-    <w:p>
-      <w:pPr>
-        <w:numPr>
-          <w:ilvl w:val="0"/>
-          <w:numId w:val="10"/>
-        </w:numPr>
-        <w:shd w:val="clear" w:color="auto" w:fill="FFFFFF"/>
-        <w:spacing w:before="100" w:beforeAutospacing="1" w:after="24" w:line="240" w:lineRule="auto"/>
-        <w:ind w:left="1104"/>
-        <w:rPr>
-          <w:rFonts w:ascii="Times New Roman" w:hAnsi="Times New Roman" w:cs="Times New Roman"/>
-          <w:color w:val="202122"/>
-          <w:sz w:val="24"/>
-          <w:szCs w:val="24"/>
-        </w:rPr>
-      </w:pPr>
-      <w:r>
-        <w:rPr>
-          <w:rFonts w:ascii="Times New Roman" w:hAnsi="Times New Roman" w:cs="Times New Roman"/>
-          <w:color w:val="202122"/>
-          <w:sz w:val="24"/>
-          <w:szCs w:val="24"/>
-        </w:rPr>
-        <w:t>Simple spikes occur at rates of 17 – 150 Hz (Raman and Bean, 1999), either spontaneously or when Purkinje cells are activated synaptically by the parallel fibers, the axons of the granule cells.</w:t>
-      </w:r>
-    </w:p>
-    <w:p>
-      <w:pPr>
-        <w:numPr>
-          <w:ilvl w:val="0"/>
-          <w:numId w:val="10"/>
-        </w:numPr>
-        <w:shd w:val="clear" w:color="auto" w:fill="FFFFFF"/>
-        <w:spacing w:before="100" w:beforeAutospacing="1" w:after="24" w:line="240" w:lineRule="auto"/>
-        <w:ind w:left="1104"/>
-        <w:rPr>
-          <w:rFonts w:ascii="Times New Roman" w:hAnsi="Times New Roman" w:cs="Times New Roman"/>
-          <w:color w:val="202122"/>
-          <w:sz w:val="24"/>
-          <w:szCs w:val="24"/>
-        </w:rPr>
-      </w:pPr>
-      <w:r>
-        <w:rPr>
-          <w:rFonts w:ascii="Times New Roman" w:hAnsi="Times New Roman" w:cs="Times New Roman"/>
-          <w:color w:val="202122"/>
-          <w:sz w:val="24"/>
-          <w:szCs w:val="24"/>
-        </w:rPr>
-        <w:t>Complex spikes are slow, 1–3 Hz spikes, characterized by an initial prolonged large-amplitude spike, followed by a high-frequency burst of smaller-amplitude action potentials. They are caused by climbing fiber activation and can involve the generation of calcium-mediated action potentials in the dendrites. Following complex spike activity, simple spikes can be suppressed by the powerful complex spike input.</w:t>
-      </w:r>
-      <w:hyperlink r:id="rId28" w:anchor="cite_note-21" w:history="1">
-        <w:r>
-          <w:rPr>
-            <w:rStyle w:val="Hyperlink"/>
-            <w:rFonts w:ascii="Times New Roman" w:hAnsi="Times New Roman" w:cs="Times New Roman"/>
-            <w:color w:val="0645AD"/>
-            <w:sz w:val="24"/>
-            <w:szCs w:val="24"/>
-            <w:u w:val="none"/>
-            <w:vertAlign w:val="superscript"/>
-          </w:rPr>
-          <w:t>[21]</w:t>
-        </w:r>
-      </w:hyperlink>
-    </w:p>
-    <w:p>
-      <w:pPr>
-        <w:pStyle w:val="NormalWeb"/>
-        <w:shd w:val="clear" w:color="auto" w:fill="FFFFFF"/>
-        <w:spacing w:before="120" w:beforeAutospacing="0" w:after="120" w:afterAutospacing="0"/>
-        <w:rPr>
-          <w:color w:val="202122"/>
-        </w:rPr>
-      </w:pPr>
-      <w:r>
-        <w:rPr>
-          <w:color w:val="202122"/>
-        </w:rPr>
-        <w:lastRenderedPageBreak/>
-        <w:t>Purkinje cells show spontaneous electrophysiological activity in the form of trains of spikes both sodium-dependent and calcium-dependent.</w:t>
-      </w:r>
-      <w:r>
-        <w:rPr>
-          <w:color w:val="202122"/>
-        </w:rPr>
-        <w:t xml:space="preserve"> -- ++</w:t>
-      </w:r>
-    </w:p>
-    <w:p>
-      <w:pPr>
-        <w:pStyle w:val="NormalWeb"/>
-        <w:shd w:val="clear" w:color="auto" w:fill="FFFFFF"/>
-        <w:spacing w:before="120" w:beforeAutospacing="0" w:after="120" w:afterAutospacing="0"/>
-        <w:rPr>
-          <w:rFonts w:ascii="Arial" w:hAnsi="Arial" w:cs="Arial"/>
-          <w:color w:val="202122"/>
-          <w:sz w:val="21"/>
-          <w:szCs w:val="21"/>
-        </w:rPr>
-      </w:pPr>
+          <w:color w:val="000000"/>
+          <w:shd w:val="clear" w:color="auto" w:fill="FFFFFF"/>
+        </w:rPr>
+        <w:t xml:space="preserve"> </w:t>
+      </w:r>
+      <w:r>
+        <w:rPr>
+          <w:color w:val="000000"/>
+          <w:shd w:val="clear" w:color="auto" w:fill="FFFFFF"/>
+        </w:rPr>
+        <w:t>++</w:t>
+      </w:r>
     </w:p>
     <w:p>
       <w:pPr>
@@ -810,14 +453,38 @@
       </w:pPr>
       <m:oMathPara>
         <m:oMath>
-          <m:r>
-            <w:rPr>
-              <w:rFonts w:ascii="Cambria Math" w:hAnsi="Cambria Math" w:cs="Times New Roman"/>
-              <w:sz w:val="24"/>
-              <w:szCs w:val="24"/>
-            </w:rPr>
-            <m:t>C</m:t>
-          </m:r>
+          <m:sSub>
+            <m:sSubPr>
+              <m:ctrlPr>
+                <w:rPr>
+                  <w:rFonts w:ascii="Cambria Math" w:hAnsi="Cambria Math" w:cs="Times New Roman"/>
+                  <w:i/>
+                  <w:sz w:val="24"/>
+                  <w:szCs w:val="24"/>
+                </w:rPr>
+              </m:ctrlPr>
+            </m:sSubPr>
+            <m:e>
+              <m:r>
+                <w:rPr>
+                  <w:rFonts w:ascii="Cambria Math" w:hAnsi="Cambria Math" w:cs="Times New Roman"/>
+                  <w:sz w:val="24"/>
+                  <w:szCs w:val="24"/>
+                </w:rPr>
+                <m:t>C</m:t>
+              </m:r>
+            </m:e>
+            <m:sub>
+              <m:r>
+                <w:rPr>
+                  <w:rFonts w:ascii="Cambria Math" w:hAnsi="Cambria Math" w:cs="Times New Roman"/>
+                  <w:sz w:val="24"/>
+                  <w:szCs w:val="24"/>
+                </w:rPr>
+                <m:t>m</m:t>
+              </m:r>
+            </m:sub>
+          </m:sSub>
           <m:f>
             <m:fPr>
               <m:ctrlPr>
@@ -970,46 +637,6 @@
               </m:r>
             </m:sub>
           </m:sSub>
-          <m:r>
-            <w:rPr>
-              <w:rFonts w:ascii="Cambria Math" w:hAnsi="Cambria Math" w:cs="Times New Roman"/>
-              <w:sz w:val="24"/>
-              <w:szCs w:val="24"/>
-            </w:rPr>
-            <m:t xml:space="preserve">+ </m:t>
-          </m:r>
-          <m:sSub>
-            <m:sSubPr>
-              <m:ctrlPr>
-                <w:rPr>
-                  <w:rFonts w:ascii="Cambria Math" w:hAnsi="Cambria Math" w:cs="Times New Roman"/>
-                  <w:i/>
-                  <w:sz w:val="24"/>
-                  <w:szCs w:val="24"/>
-                </w:rPr>
-              </m:ctrlPr>
-            </m:sSubPr>
-            <m:e>
-              <m:r>
-                <w:rPr>
-                  <w:rFonts w:ascii="Cambria Math" w:hAnsi="Cambria Math" w:cs="Times New Roman"/>
-                  <w:sz w:val="24"/>
-                  <w:szCs w:val="24"/>
-                </w:rPr>
-                <m:t>I</m:t>
-              </m:r>
-            </m:e>
-            <m:sub>
-              <m:r>
-                <w:rPr>
-                  <w:rFonts w:ascii="Cambria Math" w:hAnsi="Cambria Math" w:cs="Times New Roman"/>
-                  <w:sz w:val="24"/>
-                  <w:szCs w:val="24"/>
-                </w:rPr>
-                <m:t>e</m:t>
-              </m:r>
-            </m:sub>
-          </m:sSub>
         </m:oMath>
       </m:oMathPara>
     </w:p>
@@ -1051,7 +678,16 @@
         <w:t>w</w:t>
       </w:r>
       <w:r>
-        <w:t xml:space="preserve">here C = 1 </w:t>
+        <w:t>here C</w:t>
+      </w:r>
+      <w:r>
+        <w:rPr>
+          <w:vertAlign w:val="subscript"/>
+        </w:rPr>
+        <w:t>m</w:t>
+      </w:r>
+      <w:r>
+        <w:t xml:space="preserve"> = 1 </w:t>
       </w:r>
       <w:r>
         <w:rPr>
@@ -1233,7 +869,7 @@
                   <w:sz w:val="24"/>
                   <w:szCs w:val="24"/>
                 </w:rPr>
-                <m:t>E</m:t>
+                <m:t>V</m:t>
               </m:r>
             </m:e>
             <m:sub>
@@ -1243,7 +879,7 @@
                   <w:sz w:val="24"/>
                   <w:szCs w:val="24"/>
                 </w:rPr>
-                <m:t>l</m:t>
+                <m:t>m</m:t>
               </m:r>
             </m:sub>
           </m:sSub>
@@ -1273,7 +909,7 @@
                   <w:sz w:val="24"/>
                   <w:szCs w:val="24"/>
                 </w:rPr>
-                <m:t>V</m:t>
+                <m:t>E</m:t>
               </m:r>
             </m:e>
             <m:sub>
@@ -1283,7 +919,7 @@
                   <w:sz w:val="24"/>
                   <w:szCs w:val="24"/>
                 </w:rPr>
-                <m:t>m</m:t>
+                <m:t>l</m:t>
               </m:r>
             </m:sub>
           </m:sSub>
@@ -1332,6 +968,15 @@
       </w:r>
     </w:p>
     <w:p>
+      <w:pPr>
+        <w:rPr>
+          <w:rFonts w:ascii="Times New Roman" w:hAnsi="Times New Roman" w:cs="Times New Roman"/>
+          <w:color w:val="202122"/>
+          <w:sz w:val="28"/>
+          <w:szCs w:val="28"/>
+          <w:shd w:val="clear" w:color="auto" w:fill="FFFFFF"/>
+        </w:rPr>
+      </w:pPr>
       <w:r>
         <w:t xml:space="preserve">with </w:t>
       </w:r>
@@ -1390,7 +1035,32 @@
           <w:sz w:val="24"/>
           <w:szCs w:val="24"/>
         </w:rPr>
-        <w:t xml:space="preserve"> =  and </w:t>
+        <w:t xml:space="preserve"> =</w:t>
+      </w:r>
+      <w:r>
+        <w:rPr>
+          <w:rFonts w:eastAsiaTheme="minorEastAsia"/>
+          <w:sz w:val="24"/>
+          <w:szCs w:val="24"/>
+        </w:rPr>
+        <w:t xml:space="preserve"> 0.3 </w:t>
+      </w:r>
+      <w:r>
+        <w:t>mS / cm</w:t>
+      </w:r>
+      <w:r>
+        <w:rPr>
+          <w:vertAlign w:val="superscript"/>
+        </w:rPr>
+        <w:t>2</w:t>
+      </w:r>
+      <w:r>
+        <w:rPr>
+          <w:rFonts w:eastAsiaTheme="minorEastAsia"/>
+          <w:sz w:val="24"/>
+          <w:szCs w:val="24"/>
+        </w:rPr>
+        <w:t xml:space="preserve">  and </w:t>
       </w:r>
       <m:oMath>
         <m:sSub>
@@ -1452,8 +1122,121 @@
           <w:szCs w:val="24"/>
           <w:shd w:val="clear" w:color="auto" w:fill="FFFFFF"/>
         </w:rPr>
+        <w:t xml:space="preserve"> </w:t>
+      </w:r>
+      <w:r>
+        <w:rPr>
+          <w:rFonts w:ascii="Times New Roman" w:hAnsi="Times New Roman" w:cs="Times New Roman"/>
+          <w:color w:val="202122"/>
+          <w:sz w:val="24"/>
+          <w:szCs w:val="24"/>
+          <w:shd w:val="clear" w:color="auto" w:fill="FFFFFF"/>
+        </w:rPr>
         <w:t>mV</w:t>
       </w:r>
+      <w:r>
+        <w:rPr>
+          <w:rFonts w:ascii="Times New Roman" w:hAnsi="Times New Roman" w:cs="Times New Roman"/>
+          <w:color w:val="202122"/>
+          <w:sz w:val="24"/>
+          <w:szCs w:val="24"/>
+          <w:shd w:val="clear" w:color="auto" w:fill="FFFFFF"/>
+        </w:rPr>
+        <w:t xml:space="preserve">. </w:t>
+      </w:r>
+      <w:r>
+        <w:rPr>
+          <w:rFonts w:ascii="Times New Roman" w:hAnsi="Times New Roman" w:cs="Times New Roman"/>
+          <w:sz w:val="24"/>
+          <w:szCs w:val="24"/>
+        </w:rPr>
+        <w:t>I</w:t>
+      </w:r>
+      <w:r>
+        <w:rPr>
+          <w:rFonts w:ascii="Times New Roman" w:hAnsi="Times New Roman" w:cs="Times New Roman"/>
+          <w:sz w:val="24"/>
+          <w:szCs w:val="24"/>
+          <w:vertAlign w:val="subscript"/>
+        </w:rPr>
+        <w:t>Na</w:t>
+      </w:r>
+      <w:r>
+        <w:rPr>
+          <w:rFonts w:ascii="Times New Roman" w:hAnsi="Times New Roman" w:cs="Times New Roman"/>
+          <w:sz w:val="24"/>
+          <w:szCs w:val="24"/>
+        </w:rPr>
+        <w:t xml:space="preserve"> and I</w:t>
+      </w:r>
+      <w:r>
+        <w:rPr>
+          <w:rFonts w:ascii="Times New Roman" w:hAnsi="Times New Roman" w:cs="Times New Roman"/>
+          <w:sz w:val="24"/>
+          <w:szCs w:val="24"/>
+          <w:vertAlign w:val="subscript"/>
+        </w:rPr>
+        <w:t>K</w:t>
+      </w:r>
+      <w:r>
+        <w:rPr>
+          <w:rFonts w:ascii="Times New Roman" w:hAnsi="Times New Roman" w:cs="Times New Roman"/>
+          <w:sz w:val="24"/>
+          <w:szCs w:val="24"/>
+        </w:rPr>
+        <w:t xml:space="preserve"> stand for the sodium current and the potassium current.</w:t>
+      </w:r>
+      <w:r>
+        <w:rPr>
+          <w:rFonts w:ascii="Times New Roman" w:hAnsi="Times New Roman" w:cs="Times New Roman"/>
+          <w:sz w:val="24"/>
+          <w:szCs w:val="24"/>
+        </w:rPr>
+        <w:t xml:space="preserve"> </w:t>
+      </w:r>
+      <w:r>
+        <w:rPr>
+          <w:rFonts w:ascii="Times New Roman" w:hAnsi="Times New Roman" w:cs="Times New Roman"/>
+          <w:sz w:val="24"/>
+          <w:szCs w:val="24"/>
+        </w:rPr>
+        <w:t>The most commonly used sign convention in neural modeling is that ionic current flowing out of the cell is positive and ionic current flowing into the cell is negative</w:t>
+      </w:r>
+      <w:r>
+        <w:rPr>
+          <w:rFonts w:ascii="Times New Roman" w:hAnsi="Times New Roman" w:cs="Times New Roman"/>
+          <w:sz w:val="24"/>
+          <w:szCs w:val="24"/>
+        </w:rPr>
+        <w:t xml:space="preserve"> (</w:t>
+      </w:r>
+      <w:r>
+        <w:t>Nelson, M.E. (2004</w:t>
+      </w:r>
+      <w:r>
+        <w:t>)</w:t>
+      </w:r>
+      <w:r>
+        <w:rPr>
+          <w:rFonts w:ascii="Times New Roman" w:hAnsi="Times New Roman" w:cs="Times New Roman"/>
+          <w:sz w:val="24"/>
+          <w:szCs w:val="24"/>
+        </w:rPr>
+        <w:t>).</w:t>
+      </w:r>
+    </w:p>
+    <w:p>
+      <w:pPr>
+        <w:pStyle w:val="ListParagraph"/>
+        <w:ind w:left="792"/>
+        <w:rPr>
+          <w:rFonts w:ascii="Times New Roman" w:hAnsi="Times New Roman" w:cs="Times New Roman"/>
+          <w:b/>
+          <w:bCs/>
+          <w:sz w:val="36"/>
+          <w:szCs w:val="36"/>
+        </w:rPr>
+      </w:pPr>
     </w:p>
     <w:p>
       <w:pPr>
@@ -1478,84 +1261,513 @@
           <w:sz w:val="32"/>
           <w:szCs w:val="32"/>
         </w:rPr>
-        <w:t>Input current</w:t>
+        <w:t>Ion channels</w:t>
       </w:r>
     </w:p>
     <w:p>
       <w:pPr>
-        <w:pStyle w:val="ListParagraph"/>
-        <w:ind w:left="792"/>
+        <w:rPr>
+          <w:rFonts w:ascii="Times New Roman" w:hAnsi="Times New Roman" w:cs="Times New Roman"/>
+          <w:sz w:val="24"/>
+          <w:szCs w:val="24"/>
+        </w:rPr>
+      </w:pPr>
+      <w:r>
+        <w:rPr>
+          <w:rFonts w:ascii="Times New Roman" w:hAnsi="Times New Roman" w:cs="Times New Roman"/>
+          <w:sz w:val="24"/>
+          <w:szCs w:val="24"/>
+        </w:rPr>
+        <w:t>The current through the sodium channel was modelled using a Markovian scheme</w:t>
+      </w:r>
+      <w:r>
+        <w:rPr>
+          <w:rFonts w:ascii="Times New Roman" w:hAnsi="Times New Roman" w:cs="Times New Roman"/>
+          <w:sz w:val="24"/>
+          <w:szCs w:val="24"/>
+        </w:rPr>
+        <w:t xml:space="preserve"> developed by</w:t>
+      </w:r>
+      <w:r>
+        <w:rPr>
+          <w:rFonts w:ascii="Times New Roman" w:hAnsi="Times New Roman" w:cs="Times New Roman"/>
+          <w:sz w:val="24"/>
+          <w:szCs w:val="24"/>
+        </w:rPr>
+        <w:t xml:space="preserve"> Raman and Bean (2001)</w:t>
+      </w:r>
+      <w:r>
+        <w:rPr>
+          <w:rFonts w:ascii="Times New Roman" w:hAnsi="Times New Roman" w:cs="Times New Roman"/>
+          <w:sz w:val="24"/>
+          <w:szCs w:val="24"/>
+        </w:rPr>
+        <w:t>,</w:t>
+      </w:r>
+      <w:r>
+        <w:rPr>
+          <w:rFonts w:ascii="Times New Roman" w:hAnsi="Times New Roman" w:cs="Times New Roman"/>
+          <w:sz w:val="24"/>
+          <w:szCs w:val="24"/>
+        </w:rPr>
+        <w:t xml:space="preserve"> as</w:t>
+      </w:r>
+      <w:r>
+        <w:rPr>
+          <w:rFonts w:ascii="Times New Roman" w:hAnsi="Times New Roman" w:cs="Times New Roman"/>
+          <w:sz w:val="24"/>
+          <w:szCs w:val="24"/>
+        </w:rPr>
+        <w:t xml:space="preserve"> </w:t>
+      </w:r>
+      <w:r>
+        <w:rPr>
+          <w:rFonts w:ascii="Times New Roman" w:hAnsi="Times New Roman" w:cs="Times New Roman"/>
+          <w:sz w:val="24"/>
+          <w:szCs w:val="24"/>
+        </w:rPr>
+        <w:t>see</w:t>
+      </w:r>
+      <w:r>
+        <w:rPr>
+          <w:rFonts w:ascii="Times New Roman" w:hAnsi="Times New Roman" w:cs="Times New Roman"/>
+          <w:sz w:val="24"/>
+          <w:szCs w:val="24"/>
+        </w:rPr>
+        <w:t>n in</w:t>
+      </w:r>
+      <w:r>
+        <w:rPr>
+          <w:rFonts w:ascii="Times New Roman" w:hAnsi="Times New Roman" w:cs="Times New Roman"/>
+          <w:sz w:val="24"/>
+          <w:szCs w:val="24"/>
+        </w:rPr>
+        <w:t xml:space="preserve"> Table 1</w:t>
+      </w:r>
+      <w:r>
+        <w:rPr>
+          <w:rFonts w:ascii="Times New Roman" w:hAnsi="Times New Roman" w:cs="Times New Roman"/>
+          <w:sz w:val="24"/>
+          <w:szCs w:val="24"/>
+        </w:rPr>
+        <w:t>. This scheme models the dynamics of both the transient and resurgent gate</w:t>
+      </w:r>
+      <w:r>
+        <w:rPr>
+          <w:rFonts w:ascii="Times New Roman" w:hAnsi="Times New Roman" w:cs="Times New Roman"/>
+          <w:sz w:val="24"/>
+          <w:szCs w:val="24"/>
+        </w:rPr>
+        <w:t>.</w:t>
+      </w:r>
+      <w:r>
+        <w:rPr>
+          <w:rFonts w:ascii="Times New Roman" w:hAnsi="Times New Roman" w:cs="Times New Roman"/>
+          <w:sz w:val="24"/>
+          <w:szCs w:val="24"/>
+        </w:rPr>
+        <w:t xml:space="preserve"> The sodium current is</w:t>
+      </w:r>
+      <w:r>
+        <w:rPr>
+          <w:rFonts w:ascii="Times New Roman" w:hAnsi="Times New Roman" w:cs="Times New Roman"/>
+          <w:sz w:val="24"/>
+          <w:szCs w:val="24"/>
+        </w:rPr>
+        <w:t>:</w:t>
+      </w:r>
+    </w:p>
+    <w:p>
+      <w:pPr>
+        <w:keepNext/>
+        <w:rPr>
+          <w:sz w:val="24"/>
+          <w:szCs w:val="24"/>
+        </w:rPr>
+      </w:pPr>
+      <m:oMathPara>
+        <m:oMath>
+          <m:sSub>
+            <m:sSubPr>
+              <m:ctrlPr>
+                <w:rPr>
+                  <w:rFonts w:ascii="Cambria Math" w:hAnsi="Cambria Math"/>
+                  <w:i/>
+                  <w:sz w:val="24"/>
+                  <w:szCs w:val="24"/>
+                </w:rPr>
+              </m:ctrlPr>
+            </m:sSubPr>
+            <m:e>
+              <m:r>
+                <w:rPr>
+                  <w:rFonts w:ascii="Cambria Math" w:hAnsi="Cambria Math"/>
+                  <w:sz w:val="24"/>
+                  <w:szCs w:val="24"/>
+                </w:rPr>
+                <m:t>I</m:t>
+              </m:r>
+            </m:e>
+            <m:sub>
+              <m:r>
+                <w:rPr>
+                  <w:rFonts w:ascii="Cambria Math" w:hAnsi="Cambria Math"/>
+                  <w:sz w:val="24"/>
+                  <w:szCs w:val="24"/>
+                </w:rPr>
+                <m:t>Na</m:t>
+              </m:r>
+            </m:sub>
+          </m:sSub>
+          <m:sSub>
+            <m:sSubPr>
+              <m:ctrlPr>
+                <w:rPr>
+                  <w:rFonts w:ascii="Cambria Math" w:hAnsi="Cambria Math"/>
+                  <w:i/>
+                  <w:sz w:val="24"/>
+                  <w:szCs w:val="24"/>
+                </w:rPr>
+              </m:ctrlPr>
+            </m:sSubPr>
+            <m:e>
+              <m:r>
+                <w:rPr>
+                  <w:rFonts w:ascii="Cambria Math" w:hAnsi="Cambria Math"/>
+                  <w:sz w:val="24"/>
+                  <w:szCs w:val="24"/>
+                </w:rPr>
+                <m:t xml:space="preserve">= </m:t>
+              </m:r>
+              <m:acc>
+                <m:accPr>
+                  <m:chr m:val="̅"/>
+                  <m:ctrlPr>
+                    <w:rPr>
+                      <w:rFonts w:ascii="Cambria Math" w:hAnsi="Cambria Math"/>
+                      <w:i/>
+                      <w:sz w:val="24"/>
+                      <w:szCs w:val="24"/>
+                    </w:rPr>
+                  </m:ctrlPr>
+                </m:accPr>
+                <m:e>
+                  <m:r>
+                    <w:rPr>
+                      <w:rFonts w:ascii="Cambria Math" w:hAnsi="Cambria Math"/>
+                      <w:sz w:val="24"/>
+                      <w:szCs w:val="24"/>
+                    </w:rPr>
+                    <m:t>g</m:t>
+                  </m:r>
+                </m:e>
+              </m:acc>
+            </m:e>
+            <m:sub>
+              <m:r>
+                <w:rPr>
+                  <w:rFonts w:ascii="Cambria Math" w:hAnsi="Cambria Math"/>
+                  <w:sz w:val="24"/>
+                  <w:szCs w:val="24"/>
+                </w:rPr>
+                <m:t>Na</m:t>
+              </m:r>
+            </m:sub>
+          </m:sSub>
+          <m:r>
+            <w:rPr>
+              <w:rFonts w:ascii="Cambria Math" w:hAnsi="Cambria Math"/>
+              <w:sz w:val="24"/>
+              <w:szCs w:val="24"/>
+            </w:rPr>
+            <m:t>o(</m:t>
+          </m:r>
+          <m:sSub>
+            <m:sSubPr>
+              <m:ctrlPr>
+                <w:rPr>
+                  <w:rFonts w:ascii="Cambria Math" w:hAnsi="Cambria Math"/>
+                  <w:sz w:val="24"/>
+                  <w:szCs w:val="24"/>
+                </w:rPr>
+              </m:ctrlPr>
+            </m:sSubPr>
+            <m:e>
+              <m:r>
+                <w:rPr>
+                  <w:rFonts w:ascii="Cambria Math" w:hAnsi="Cambria Math"/>
+                  <w:sz w:val="24"/>
+                  <w:szCs w:val="24"/>
+                </w:rPr>
+                <m:t>V</m:t>
+              </m:r>
+            </m:e>
+            <m:sub>
+              <m:r>
+                <w:rPr>
+                  <w:rFonts w:ascii="Cambria Math" w:hAnsi="Cambria Math"/>
+                  <w:sz w:val="24"/>
+                  <w:szCs w:val="24"/>
+                </w:rPr>
+                <m:t>m</m:t>
+              </m:r>
+            </m:sub>
+          </m:sSub>
+          <m:r>
+            <w:rPr>
+              <w:rFonts w:ascii="Cambria Math" w:hAnsi="Cambria Math"/>
+              <w:sz w:val="24"/>
+              <w:szCs w:val="24"/>
+            </w:rPr>
+            <m:t>-</m:t>
+          </m:r>
+          <m:sSub>
+            <m:sSubPr>
+              <m:ctrlPr>
+                <w:rPr>
+                  <w:rFonts w:ascii="Cambria Math" w:hAnsi="Cambria Math"/>
+                  <w:sz w:val="24"/>
+                  <w:szCs w:val="24"/>
+                </w:rPr>
+              </m:ctrlPr>
+            </m:sSubPr>
+            <m:e>
+              <m:r>
+                <w:rPr>
+                  <w:rFonts w:ascii="Cambria Math" w:hAnsi="Cambria Math"/>
+                  <w:sz w:val="24"/>
+                  <w:szCs w:val="24"/>
+                </w:rPr>
+                <m:t>V</m:t>
+              </m:r>
+            </m:e>
+            <m:sub>
+              <m:r>
+                <w:rPr>
+                  <w:rFonts w:ascii="Cambria Math" w:hAnsi="Cambria Math"/>
+                  <w:sz w:val="24"/>
+                  <w:szCs w:val="24"/>
+                </w:rPr>
+                <m:t>Na</m:t>
+              </m:r>
+            </m:sub>
+          </m:sSub>
+          <m:r>
+            <w:rPr>
+              <w:rFonts w:ascii="Cambria Math" w:hAnsi="Cambria Math"/>
+              <w:sz w:val="24"/>
+              <w:szCs w:val="24"/>
+            </w:rPr>
+            <m:t>)</m:t>
+          </m:r>
+        </m:oMath>
+      </m:oMathPara>
+    </w:p>
+    <w:p>
+      <w:pPr>
+        <w:pStyle w:val="Caption"/>
+        <w:jc w:val="right"/>
+        <w:rPr>
+          <w:rFonts w:ascii="Times New Roman" w:eastAsiaTheme="minorEastAsia" w:hAnsi="Times New Roman" w:cs="Times New Roman"/>
+        </w:rPr>
+      </w:pPr>
+      <w:r>
+        <w:t xml:space="preserve">( </w:t>
+      </w:r>
+      <w:r>
+        <w:fldChar w:fldCharType="begin"/>
+      </w:r>
+      <w:r>
+        <w:instrText xml:space="preserve"> SEQ ( \* ARABIC </w:instrText>
+      </w:r>
+      <w:r>
+        <w:fldChar w:fldCharType="separate"/>
+      </w:r>
+      <w:r>
+        <w:rPr>
+          <w:noProof/>
+        </w:rPr>
+        <w:t>3</w:t>
+      </w:r>
+      <w:r>
+        <w:rPr>
+          <w:noProof/>
+        </w:rPr>
+        <w:fldChar w:fldCharType="end"/>
+      </w:r>
+      <w:r>
+        <w:t xml:space="preserve"> )</w:t>
+      </w:r>
+    </w:p>
+    <w:p>
+      <w:pPr>
         <w:rPr>
           <w:rFonts w:ascii="Times New Roman" w:hAnsi="Times New Roman" w:cs="Times New Roman"/>
           <w:b/>
           <w:bCs/>
-          <w:sz w:val="32"/>
-          <w:szCs w:val="32"/>
-        </w:rPr>
-      </w:pPr>
+          <w:sz w:val="24"/>
+          <w:szCs w:val="24"/>
+        </w:rPr>
+      </w:pPr>
+      <w:r>
+        <w:rPr>
+          <w:rFonts w:ascii="Times New Roman" w:hAnsi="Times New Roman" w:cs="Times New Roman"/>
+          <w:sz w:val="24"/>
+          <w:szCs w:val="24"/>
+        </w:rPr>
+        <w:t xml:space="preserve">Where </w:t>
+      </w:r>
+      <w:r>
+        <w:rPr>
+          <w:rFonts w:ascii="Times New Roman" w:hAnsi="Times New Roman" w:cs="Times New Roman"/>
+          <w:i/>
+          <w:iCs/>
+          <w:sz w:val="24"/>
+          <w:szCs w:val="24"/>
+        </w:rPr>
+        <w:t>o</w:t>
+      </w:r>
+      <w:r>
+        <w:rPr>
+          <w:rFonts w:ascii="Times New Roman" w:hAnsi="Times New Roman" w:cs="Times New Roman"/>
+          <w:sz w:val="24"/>
+          <w:szCs w:val="24"/>
+        </w:rPr>
+        <w:t xml:space="preserve"> </w:t>
+      </w:r>
+      <w:r>
+        <w:rPr>
+          <w:rFonts w:ascii="Times New Roman" w:hAnsi="Times New Roman" w:cs="Times New Roman"/>
+          <w:sz w:val="24"/>
+          <w:szCs w:val="24"/>
+        </w:rPr>
+        <w:t>is the fraction of gates in the open state O,</w:t>
+      </w:r>
+      <w:r>
+        <w:rPr>
+          <w:rFonts w:ascii="Times New Roman" w:hAnsi="Times New Roman" w:cs="Times New Roman"/>
+          <w:sz w:val="24"/>
+          <w:szCs w:val="24"/>
+        </w:rPr>
+        <w:t xml:space="preserve"> </w:t>
+      </w:r>
+      <m:oMath>
+        <m:sSub>
+          <m:sSubPr>
+            <m:ctrlPr>
+              <w:rPr>
+                <w:rFonts w:ascii="Cambria Math" w:hAnsi="Cambria Math"/>
+                <w:i/>
+                <w:sz w:val="24"/>
+                <w:szCs w:val="24"/>
+              </w:rPr>
+            </m:ctrlPr>
+          </m:sSubPr>
+          <m:e>
+            <m:acc>
+              <m:accPr>
+                <m:chr m:val="̅"/>
+                <m:ctrlPr>
+                  <w:rPr>
+                    <w:rFonts w:ascii="Cambria Math" w:hAnsi="Cambria Math"/>
+                    <w:i/>
+                    <w:sz w:val="24"/>
+                    <w:szCs w:val="24"/>
+                  </w:rPr>
+                </m:ctrlPr>
+              </m:accPr>
+              <m:e>
+                <m:r>
+                  <w:rPr>
+                    <w:rFonts w:ascii="Cambria Math" w:hAnsi="Cambria Math"/>
+                    <w:sz w:val="24"/>
+                    <w:szCs w:val="24"/>
+                  </w:rPr>
+                  <m:t>g</m:t>
+                </m:r>
+              </m:e>
+            </m:acc>
+          </m:e>
+          <m:sub>
+            <m:r>
+              <w:rPr>
+                <w:rFonts w:ascii="Cambria Math" w:hAnsi="Cambria Math"/>
+                <w:sz w:val="24"/>
+                <w:szCs w:val="24"/>
+              </w:rPr>
+              <m:t>Na</m:t>
+            </m:r>
+          </m:sub>
+        </m:sSub>
+      </m:oMath>
+      <w:r>
+        <w:rPr>
+          <w:rFonts w:eastAsiaTheme="minorEastAsia"/>
+          <w:sz w:val="24"/>
+          <w:szCs w:val="24"/>
+        </w:rPr>
+        <w:t xml:space="preserve"> = </w:t>
+      </w:r>
+      <w:r>
+        <w:rPr>
+          <w:rFonts w:ascii="Times New Roman" w:hAnsi="Times New Roman" w:cs="Times New Roman"/>
+          <w:color w:val="202122"/>
+          <w:sz w:val="24"/>
+          <w:szCs w:val="24"/>
+          <w:shd w:val="clear" w:color="auto" w:fill="FFFFFF"/>
+        </w:rPr>
+        <w:t>120.0</w:t>
+      </w:r>
+      <w:r>
+        <w:t xml:space="preserve"> </w:t>
+      </w:r>
+      <w:r>
+        <w:rPr>
+          <w:rFonts w:ascii="Times New Roman" w:hAnsi="Times New Roman" w:cs="Times New Roman"/>
+          <w:sz w:val="24"/>
+          <w:szCs w:val="24"/>
+        </w:rPr>
+        <w:t>mScm</w:t>
+      </w:r>
+      <w:r>
+        <w:rPr>
+          <w:rFonts w:ascii="Times New Roman" w:hAnsi="Times New Roman" w:cs="Times New Roman"/>
+          <w:sz w:val="24"/>
+          <w:szCs w:val="24"/>
+          <w:vertAlign w:val="superscript"/>
+        </w:rPr>
+        <w:t>−2</w:t>
+      </w:r>
+      <w:r>
+        <w:rPr>
+          <w:rFonts w:ascii="Times New Roman" w:hAnsi="Times New Roman" w:cs="Times New Roman"/>
+          <w:sz w:val="24"/>
+          <w:szCs w:val="24"/>
+        </w:rPr>
+        <w:t xml:space="preserve"> and V</w:t>
+      </w:r>
+      <w:r>
+        <w:rPr>
+          <w:rFonts w:ascii="Times New Roman" w:hAnsi="Times New Roman" w:cs="Times New Roman"/>
+          <w:sz w:val="24"/>
+          <w:szCs w:val="24"/>
+          <w:vertAlign w:val="subscript"/>
+        </w:rPr>
+        <w:t>Na</w:t>
+      </w:r>
+      <w:r>
+        <w:rPr>
+          <w:rFonts w:ascii="Times New Roman" w:hAnsi="Times New Roman" w:cs="Times New Roman"/>
+          <w:sz w:val="24"/>
+          <w:szCs w:val="24"/>
+        </w:rPr>
+        <w:t xml:space="preserve"> = 115 mV</w:t>
+      </w:r>
     </w:p>
     <w:p>
       <w:pPr>
-        <w:pStyle w:val="ListParagraph"/>
-        <w:numPr>
-          <w:ilvl w:val="1"/>
-          <w:numId w:val="3"/>
-        </w:numPr>
-        <w:rPr>
-          <w:rFonts w:ascii="Times New Roman" w:hAnsi="Times New Roman" w:cs="Times New Roman"/>
-          <w:b/>
-          <w:bCs/>
-          <w:sz w:val="32"/>
-          <w:szCs w:val="32"/>
-        </w:rPr>
-      </w:pPr>
-      <w:r>
-        <w:rPr>
-          <w:rFonts w:ascii="Times New Roman" w:hAnsi="Times New Roman" w:cs="Times New Roman"/>
-          <w:b/>
-          <w:bCs/>
-          <w:sz w:val="32"/>
-          <w:szCs w:val="32"/>
-        </w:rPr>
-        <w:t>Ion channels</w:t>
-      </w:r>
-    </w:p>
-    <w:p>
-      <w:pPr>
-        <w:rPr>
-          <w:rFonts w:ascii="Times New Roman" w:hAnsi="Times New Roman" w:cs="Times New Roman"/>
-          <w:b/>
-          <w:bCs/>
-          <w:sz w:val="36"/>
-          <w:szCs w:val="36"/>
-        </w:rPr>
-      </w:pPr>
-      <w:r>
-        <w:rPr>
-          <w:rFonts w:ascii="Times New Roman" w:hAnsi="Times New Roman" w:cs="Times New Roman"/>
-          <w:sz w:val="24"/>
-          <w:szCs w:val="24"/>
-        </w:rPr>
-        <w:t>The current through the sodium channel was modelled using a Markovian scheme Raman and Bean (2001). This scheme models the dynamics of both the transient and resurgent gate</w:t>
-      </w:r>
-      <w:r>
-        <w:rPr>
-          <w:rFonts w:ascii="Times New Roman" w:hAnsi="Times New Roman" w:cs="Times New Roman"/>
-          <w:sz w:val="24"/>
-          <w:szCs w:val="24"/>
-        </w:rPr>
-        <w:t>.</w:t>
-      </w:r>
-    </w:p>
-    <w:p>
-      <w:pPr>
-        <w:rPr>
-          <w:rFonts w:ascii="Times New Roman" w:hAnsi="Times New Roman" w:cs="Times New Roman"/>
-          <w:b/>
-          <w:bCs/>
-          <w:sz w:val="32"/>
-          <w:szCs w:val="32"/>
-        </w:rPr>
+        <w:keepNext/>
+        <w:jc w:val="center"/>
       </w:pPr>
       <w:r>
         <w:rPr>
@@ -1577,7 +1789,7 @@
                     <pic:cNvPicPr/>
                   </pic:nvPicPr>
                   <pic:blipFill>
-                    <a:blip r:embed="rId29"/>
+                    <a:blip r:embed="rId8"/>
                     <a:stretch>
                       <a:fillRect/>
                     </a:stretch>
@@ -1596,6 +1808,48 @@
             </a:graphic>
           </wp:inline>
         </w:drawing>
+      </w:r>
+    </w:p>
+    <w:p>
+      <w:pPr>
+        <w:pStyle w:val="Caption"/>
+        <w:rPr>
+          <w:rFonts w:ascii="Times New Roman" w:hAnsi="Times New Roman" w:cs="Times New Roman"/>
+          <w:b/>
+          <w:bCs/>
+          <w:sz w:val="32"/>
+          <w:szCs w:val="32"/>
+        </w:rPr>
+      </w:pPr>
+      <w:r>
+        <w:t xml:space="preserve">Table </w:t>
+      </w:r>
+      <w:r>
+        <w:fldChar w:fldCharType="begin"/>
+      </w:r>
+      <w:r>
+        <w:instrText xml:space="preserve"> SEQ Table \* ARABIC </w:instrText>
+      </w:r>
+      <w:r>
+        <w:fldChar w:fldCharType="separate"/>
+      </w:r>
+      <w:r>
+        <w:rPr>
+          <w:noProof/>
+        </w:rPr>
+        <w:t>1</w:t>
+      </w:r>
+      <w:r>
+        <w:rPr>
+          <w:noProof/>
+        </w:rPr>
+        <w:fldChar w:fldCharType="end"/>
+      </w:r>
+      <w:r>
+        <w:t xml:space="preserve">: </w:t>
+      </w:r>
+      <w:r>
+        <w:t>Current through the resurgent sodium channel is described using a Markovian Scheme.</w:t>
       </w:r>
     </w:p>
     <w:p>
@@ -1738,14 +1992,27 @@
       <w:r>
         <w:t xml:space="preserve">( </w:t>
       </w:r>
-      <w:fldSimple w:instr=" SEQ ( \* ARABIC ">
-        <w:r>
-          <w:rPr>
-            <w:noProof/>
-          </w:rPr>
-          <w:t>3</w:t>
-        </w:r>
-      </w:fldSimple>
+      <w:r>
+        <w:fldChar w:fldCharType="begin"/>
+      </w:r>
+      <w:r>
+        <w:instrText xml:space="preserve"> SEQ ( \* ARABIC </w:instrText>
+      </w:r>
+      <w:r>
+        <w:fldChar w:fldCharType="separate"/>
+      </w:r>
+      <w:r>
+        <w:rPr>
+          <w:noProof/>
+        </w:rPr>
+        <w:t>4</w:t>
+      </w:r>
+      <w:r>
+        <w:rPr>
+          <w:noProof/>
+        </w:rPr>
+        <w:fldChar w:fldCharType="end"/>
+      </w:r>
       <w:r>
         <w:t xml:space="preserve"> )</w:t>
       </w:r>
@@ -1872,14 +2139,27 @@
       <w:r>
         <w:t xml:space="preserve">( </w:t>
       </w:r>
-      <w:fldSimple w:instr=" SEQ ( \* ARABIC ">
-        <w:r>
-          <w:rPr>
-            <w:noProof/>
-          </w:rPr>
-          <w:t>4</w:t>
-        </w:r>
-      </w:fldSimple>
+      <w:r>
+        <w:fldChar w:fldCharType="begin"/>
+      </w:r>
+      <w:r>
+        <w:instrText xml:space="preserve"> SEQ ( \* ARABIC </w:instrText>
+      </w:r>
+      <w:r>
+        <w:fldChar w:fldCharType="separate"/>
+      </w:r>
+      <w:r>
+        <w:rPr>
+          <w:noProof/>
+        </w:rPr>
+        <w:t>5</w:t>
+      </w:r>
+      <w:r>
+        <w:rPr>
+          <w:noProof/>
+        </w:rPr>
+        <w:fldChar w:fldCharType="end"/>
+      </w:r>
       <w:r>
         <w:t xml:space="preserve"> )</w:t>
       </w:r>
@@ -1900,7 +2180,6 @@
               <w:sz w:val="24"/>
               <w:szCs w:val="24"/>
             </w:rPr>
-            <w:lastRenderedPageBreak/>
             <m:t>ξ=4*</m:t>
           </m:r>
           <m:sSup>
@@ -1997,26 +2276,739 @@
       <w:pPr>
         <w:pStyle w:val="Caption"/>
         <w:jc w:val="right"/>
+      </w:pPr>
+      <w:r>
+        <w:t xml:space="preserve">( </w:t>
+      </w:r>
+      <w:r>
+        <w:fldChar w:fldCharType="begin"/>
+      </w:r>
+      <w:r>
+        <w:instrText xml:space="preserve"> SEQ ( \* ARABIC </w:instrText>
+      </w:r>
+      <w:r>
+        <w:fldChar w:fldCharType="separate"/>
+      </w:r>
+      <w:r>
+        <w:rPr>
+          <w:noProof/>
+        </w:rPr>
+        <w:t>6</w:t>
+      </w:r>
+      <w:r>
+        <w:rPr>
+          <w:noProof/>
+        </w:rPr>
+        <w:fldChar w:fldCharType="end"/>
+      </w:r>
+      <w:r>
+        <w:t xml:space="preserve"> )</w:t>
+      </w:r>
+    </w:p>
+    <w:p>
+      <w:pPr>
+        <w:rPr>
+          <w:rFonts w:ascii="Times New Roman" w:hAnsi="Times New Roman" w:cs="Times New Roman"/>
+          <w:sz w:val="24"/>
+          <w:szCs w:val="24"/>
+        </w:rPr>
+      </w:pPr>
+      <w:r>
+        <w:rPr>
+          <w:rFonts w:ascii="Times New Roman" w:hAnsi="Times New Roman" w:cs="Times New Roman"/>
+          <w:sz w:val="24"/>
+          <w:szCs w:val="24"/>
+        </w:rPr>
+        <w:t>and γ = 150 ms</w:t>
+      </w:r>
+      <w:r>
+        <w:rPr>
+          <w:rFonts w:ascii="Times New Roman" w:hAnsi="Times New Roman" w:cs="Times New Roman"/>
+          <w:sz w:val="24"/>
+          <w:szCs w:val="24"/>
+          <w:vertAlign w:val="superscript"/>
+        </w:rPr>
+        <w:t>−1</w:t>
+      </w:r>
+      <w:r>
+        <w:rPr>
+          <w:rFonts w:ascii="Times New Roman" w:hAnsi="Times New Roman" w:cs="Times New Roman"/>
+          <w:sz w:val="24"/>
+          <w:szCs w:val="24"/>
+        </w:rPr>
+        <w:t xml:space="preserve"> , δ = 40 ms</w:t>
+      </w:r>
+      <w:r>
+        <w:rPr>
+          <w:rFonts w:ascii="Times New Roman" w:hAnsi="Times New Roman" w:cs="Times New Roman"/>
+          <w:sz w:val="24"/>
+          <w:szCs w:val="24"/>
+          <w:vertAlign w:val="superscript"/>
+        </w:rPr>
+        <w:t>−1</w:t>
+      </w:r>
+      <w:r>
+        <w:rPr>
+          <w:rFonts w:ascii="Times New Roman" w:hAnsi="Times New Roman" w:cs="Times New Roman"/>
+          <w:sz w:val="24"/>
+          <w:szCs w:val="24"/>
+        </w:rPr>
+        <w:t xml:space="preserve"> , </w:t>
+      </w:r>
+      <w:r>
+        <w:rPr>
+          <w:rFonts w:ascii="Times New Roman" w:hAnsi="Times New Roman" w:cs="Times New Roman"/>
+          <w:sz w:val="24"/>
+          <w:szCs w:val="24"/>
+          <w:lang w:val="el-GR"/>
+        </w:rPr>
+        <w:t>ε</w:t>
+      </w:r>
+      <w:r>
+        <w:rPr>
+          <w:rFonts w:ascii="Times New Roman" w:hAnsi="Times New Roman" w:cs="Times New Roman"/>
+          <w:sz w:val="24"/>
+          <w:szCs w:val="24"/>
+        </w:rPr>
+        <w:t xml:space="preserve"> = 1.75 ms</w:t>
+      </w:r>
+      <w:r>
+        <w:rPr>
+          <w:rFonts w:ascii="Times New Roman" w:hAnsi="Times New Roman" w:cs="Times New Roman"/>
+          <w:sz w:val="24"/>
+          <w:szCs w:val="24"/>
+          <w:vertAlign w:val="superscript"/>
+        </w:rPr>
+        <w:t>−1</w:t>
+      </w:r>
+      <w:r>
+        <w:rPr>
+          <w:rFonts w:ascii="Times New Roman" w:hAnsi="Times New Roman" w:cs="Times New Roman"/>
+          <w:sz w:val="24"/>
+          <w:szCs w:val="24"/>
+        </w:rPr>
+        <w:t xml:space="preserve"> , D = 0.005 ms</w:t>
+      </w:r>
+      <w:r>
+        <w:rPr>
+          <w:rFonts w:ascii="Times New Roman" w:hAnsi="Times New Roman" w:cs="Times New Roman"/>
+          <w:sz w:val="24"/>
+          <w:szCs w:val="24"/>
+          <w:vertAlign w:val="superscript"/>
+        </w:rPr>
+        <w:t>−1</w:t>
+      </w:r>
+      <w:r>
+        <w:rPr>
+          <w:rFonts w:ascii="Times New Roman" w:hAnsi="Times New Roman" w:cs="Times New Roman"/>
+          <w:sz w:val="24"/>
+          <w:szCs w:val="24"/>
+        </w:rPr>
+        <w:t xml:space="preserve"> , U = 0.5 ms</w:t>
+      </w:r>
+      <w:r>
+        <w:rPr>
+          <w:rFonts w:ascii="Times New Roman" w:hAnsi="Times New Roman" w:cs="Times New Roman"/>
+          <w:sz w:val="24"/>
+          <w:szCs w:val="24"/>
+          <w:vertAlign w:val="superscript"/>
+        </w:rPr>
+        <w:t>−1</w:t>
+      </w:r>
+      <w:r>
+        <w:rPr>
+          <w:rFonts w:ascii="Times New Roman" w:hAnsi="Times New Roman" w:cs="Times New Roman"/>
+          <w:sz w:val="24"/>
+          <w:szCs w:val="24"/>
+        </w:rPr>
+        <w:t xml:space="preserve"> , N = 0.75 ms</w:t>
+      </w:r>
+      <w:r>
+        <w:rPr>
+          <w:rFonts w:ascii="Times New Roman" w:hAnsi="Times New Roman" w:cs="Times New Roman"/>
+          <w:sz w:val="24"/>
+          <w:szCs w:val="24"/>
+          <w:vertAlign w:val="superscript"/>
+        </w:rPr>
+        <w:t>−1</w:t>
+      </w:r>
+      <w:r>
+        <w:rPr>
+          <w:rFonts w:ascii="Times New Roman" w:hAnsi="Times New Roman" w:cs="Times New Roman"/>
+          <w:sz w:val="24"/>
+          <w:szCs w:val="24"/>
+        </w:rPr>
+        <w:t xml:space="preserve"> , F = 0.005 ms</w:t>
+      </w:r>
+      <w:r>
+        <w:rPr>
+          <w:rFonts w:ascii="Times New Roman" w:hAnsi="Times New Roman" w:cs="Times New Roman"/>
+          <w:sz w:val="24"/>
+          <w:szCs w:val="24"/>
+          <w:vertAlign w:val="superscript"/>
+        </w:rPr>
+        <w:t>−1</w:t>
+      </w:r>
+      <w:r>
+        <w:rPr>
+          <w:rFonts w:ascii="Times New Roman" w:hAnsi="Times New Roman" w:cs="Times New Roman"/>
+          <w:sz w:val="24"/>
+          <w:szCs w:val="24"/>
+        </w:rPr>
+        <w:t xml:space="preserve"> with</w:t>
+      </w:r>
+    </w:p>
+    <w:p>
+      <w:pPr>
+        <w:keepNext/>
+      </w:pPr>
+      <m:oMathPara>
+        <m:oMath>
+          <m:r>
+            <m:rPr>
+              <m:sty m:val="p"/>
+            </m:rPr>
+            <w:rPr>
+              <w:rFonts w:ascii="Cambria Math" w:hAnsi="Cambria Math"/>
+              <w:sz w:val="24"/>
+              <w:szCs w:val="24"/>
+            </w:rPr>
+            <m:t>a</m:t>
+          </m:r>
+          <m:r>
+            <m:rPr>
+              <m:sty m:val="p"/>
+            </m:rPr>
+            <w:rPr>
+              <w:rFonts w:ascii="Cambria Math" w:hAnsi="Cambria Math"/>
+              <w:sz w:val="24"/>
+              <w:szCs w:val="24"/>
+            </w:rPr>
+            <m:t>=</m:t>
+          </m:r>
+          <m:sSup>
+            <m:sSupPr>
+              <m:ctrlPr>
+                <w:rPr>
+                  <w:rFonts w:ascii="Cambria Math" w:hAnsi="Cambria Math"/>
+                  <w:sz w:val="24"/>
+                  <w:szCs w:val="24"/>
+                </w:rPr>
+              </m:ctrlPr>
+            </m:sSupPr>
+            <m:e>
+              <m:r>
+                <m:rPr>
+                  <m:sty m:val="p"/>
+                </m:rPr>
+                <w:rPr>
+                  <w:rFonts w:ascii="Cambria Math" w:hAnsi="Cambria Math"/>
+                  <w:sz w:val="24"/>
+                  <w:szCs w:val="24"/>
+                </w:rPr>
+                <m:t>((U/D)/(F/N))</m:t>
+              </m:r>
+            </m:e>
+            <m:sup>
+              <m:r>
+                <w:rPr>
+                  <w:rFonts w:ascii="Cambria Math" w:hAnsi="Cambria Math"/>
+                  <w:sz w:val="24"/>
+                  <w:szCs w:val="24"/>
+                </w:rPr>
+                <m:t>1/8</m:t>
+              </m:r>
+            </m:sup>
+          </m:sSup>
+          <m:r>
+            <w:rPr>
+              <w:rFonts w:ascii="Cambria Math" w:hAnsi="Cambria Math"/>
+              <w:sz w:val="24"/>
+              <w:szCs w:val="24"/>
+            </w:rPr>
+            <m:t>=3.3267</m:t>
+          </m:r>
+        </m:oMath>
+      </m:oMathPara>
+    </w:p>
+    <w:p>
+      <w:pPr>
+        <w:pStyle w:val="Caption"/>
+        <w:jc w:val="right"/>
+        <w:rPr>
+          <w:rFonts w:eastAsiaTheme="minorEastAsia"/>
+          <w:i w:val="0"/>
+          <w:sz w:val="24"/>
+          <w:szCs w:val="24"/>
+        </w:rPr>
+      </w:pPr>
+      <w:r>
+        <w:t xml:space="preserve">( </w:t>
+      </w:r>
+      <w:r>
+        <w:fldChar w:fldCharType="begin"/>
+      </w:r>
+      <w:r>
+        <w:instrText xml:space="preserve"> SEQ ( \* ARABIC </w:instrText>
+      </w:r>
+      <w:r>
+        <w:fldChar w:fldCharType="separate"/>
+      </w:r>
+      <w:r>
+        <w:rPr>
+          <w:noProof/>
+        </w:rPr>
+        <w:t>7</w:t>
+      </w:r>
+      <w:r>
+        <w:fldChar w:fldCharType="end"/>
+      </w:r>
+      <w:r>
+        <w:t xml:space="preserve"> )</w:t>
+      </w:r>
+    </w:p>
+    <w:p>
+      <w:pPr>
+        <w:keepNext/>
         <w:rPr>
           <w:rFonts w:ascii="Times New Roman" w:eastAsiaTheme="minorEastAsia" w:hAnsi="Times New Roman" w:cs="Times New Roman"/>
-          <w:i w:val="0"/>
-          <w:sz w:val="28"/>
-          <w:szCs w:val="28"/>
-        </w:rPr>
+          <w:sz w:val="24"/>
+          <w:szCs w:val="24"/>
+        </w:rPr>
+      </w:pPr>
+      <w:r>
+        <w:rPr>
+          <w:rFonts w:ascii="Times New Roman" w:hAnsi="Times New Roman" w:cs="Times New Roman"/>
+          <w:sz w:val="24"/>
+          <w:szCs w:val="24"/>
+        </w:rPr>
+        <w:t>The potassium current is:</w:t>
+      </w:r>
+      <w:r>
+        <w:rPr>
+          <w:rFonts w:ascii="Times New Roman" w:hAnsi="Times New Roman" w:cs="Times New Roman"/>
+          <w:sz w:val="24"/>
+          <w:szCs w:val="24"/>
+        </w:rPr>
+        <w:t xml:space="preserve"> </w:t>
+      </w:r>
+    </w:p>
+    <w:p>
+      <w:pPr>
+        <w:keepNext/>
+        <w:jc w:val="center"/>
+      </w:pPr>
+      <w:r>
+        <w:rPr>
+          <w:rFonts w:ascii="Cambria Math" w:hAnsi="Cambria Math"/>
+          <w:i/>
+        </w:rPr>
+        <w:t xml:space="preserve"> </w:t>
+      </w:r>
+      <m:oMath>
+        <m:sSub>
+          <m:sSubPr>
+            <m:ctrlPr>
+              <w:rPr>
+                <w:rFonts w:ascii="Cambria Math" w:hAnsi="Cambria Math"/>
+                <w:i/>
+              </w:rPr>
+            </m:ctrlPr>
+          </m:sSubPr>
+          <m:e>
+            <m:r>
+              <w:rPr>
+                <w:rFonts w:ascii="Cambria Math" w:hAnsi="Cambria Math"/>
+              </w:rPr>
+              <m:t>I</m:t>
+            </m:r>
+          </m:e>
+          <m:sub>
+            <m:r>
+              <w:rPr>
+                <w:rFonts w:ascii="Cambria Math" w:hAnsi="Cambria Math"/>
+              </w:rPr>
+              <m:t>K</m:t>
+            </m:r>
+          </m:sub>
+        </m:sSub>
+        <m:r>
+          <w:rPr>
+            <w:rFonts w:ascii="Cambria Math" w:eastAsiaTheme="minorEastAsia" w:hAnsi="Cambria Math"/>
+          </w:rPr>
+          <m:t xml:space="preserve"> </m:t>
+        </m:r>
+        <m:r>
+          <w:rPr>
+            <w:rFonts w:ascii="Cambria Math" w:hAnsi="Cambria Math"/>
+          </w:rPr>
+          <m:t xml:space="preserve">= </m:t>
+        </m:r>
+        <m:sSub>
+          <m:sSubPr>
+            <m:ctrlPr>
+              <w:rPr>
+                <w:rFonts w:ascii="Cambria Math" w:hAnsi="Cambria Math"/>
+                <w:i/>
+              </w:rPr>
+            </m:ctrlPr>
+          </m:sSubPr>
+          <m:e>
+            <m:acc>
+              <m:accPr>
+                <m:chr m:val="̅"/>
+                <m:ctrlPr>
+                  <w:rPr>
+                    <w:rFonts w:ascii="Cambria Math" w:hAnsi="Cambria Math"/>
+                    <w:i/>
+                  </w:rPr>
+                </m:ctrlPr>
+              </m:accPr>
+              <m:e>
+                <m:r>
+                  <w:rPr>
+                    <w:rFonts w:ascii="Cambria Math" w:hAnsi="Cambria Math"/>
+                  </w:rPr>
+                  <m:t>g</m:t>
+                </m:r>
+              </m:e>
+            </m:acc>
+          </m:e>
+          <m:sub>
+            <m:r>
+              <w:rPr>
+                <w:rFonts w:ascii="Cambria Math" w:hAnsi="Cambria Math"/>
+              </w:rPr>
+              <m:t>K</m:t>
+            </m:r>
+          </m:sub>
+        </m:sSub>
+        <m:sSup>
+          <m:sSupPr>
+            <m:ctrlPr>
+              <w:rPr>
+                <w:rFonts w:ascii="Cambria Math" w:hAnsi="Cambria Math"/>
+                <w:i/>
+              </w:rPr>
+            </m:ctrlPr>
+          </m:sSupPr>
+          <m:e>
+            <m:r>
+              <w:rPr>
+                <w:rFonts w:ascii="Cambria Math" w:hAnsi="Cambria Math"/>
+              </w:rPr>
+              <m:t>n</m:t>
+            </m:r>
+          </m:e>
+          <m:sup>
+            <m:r>
+              <w:rPr>
+                <w:rFonts w:ascii="Cambria Math" w:hAnsi="Cambria Math"/>
+              </w:rPr>
+              <m:t>4</m:t>
+            </m:r>
+          </m:sup>
+        </m:sSup>
+        <m:r>
+          <w:rPr>
+            <w:rFonts w:ascii="Cambria Math" w:hAnsi="Cambria Math"/>
+          </w:rPr>
+          <m:t>(</m:t>
+        </m:r>
+        <m:sSub>
+          <m:sSubPr>
+            <m:ctrlPr>
+              <w:rPr>
+                <w:rFonts w:ascii="Cambria Math" w:hAnsi="Cambria Math"/>
+              </w:rPr>
+            </m:ctrlPr>
+          </m:sSubPr>
+          <m:e>
+            <m:r>
+              <w:rPr>
+                <w:rFonts w:ascii="Cambria Math" w:hAnsi="Cambria Math"/>
+              </w:rPr>
+              <m:t>V</m:t>
+            </m:r>
+          </m:e>
+          <m:sub>
+            <m:r>
+              <w:rPr>
+                <w:rFonts w:ascii="Cambria Math" w:hAnsi="Cambria Math"/>
+              </w:rPr>
+              <m:t>m</m:t>
+            </m:r>
+          </m:sub>
+        </m:sSub>
+        <m:r>
+          <w:rPr>
+            <w:rFonts w:ascii="Cambria Math" w:hAnsi="Cambria Math"/>
+          </w:rPr>
+          <m:t>-</m:t>
+        </m:r>
+        <m:sSub>
+          <m:sSubPr>
+            <m:ctrlPr>
+              <w:rPr>
+                <w:rFonts w:ascii="Cambria Math" w:hAnsi="Cambria Math"/>
+              </w:rPr>
+            </m:ctrlPr>
+          </m:sSubPr>
+          <m:e>
+            <m:r>
+              <w:rPr>
+                <w:rFonts w:ascii="Cambria Math" w:hAnsi="Cambria Math"/>
+              </w:rPr>
+              <m:t>V</m:t>
+            </m:r>
+          </m:e>
+          <m:sub>
+            <m:r>
+              <w:rPr>
+                <w:rFonts w:ascii="Cambria Math" w:hAnsi="Cambria Math"/>
+              </w:rPr>
+              <m:t>k</m:t>
+            </m:r>
+          </m:sub>
+        </m:sSub>
+        <m:r>
+          <w:rPr>
+            <w:rFonts w:ascii="Cambria Math" w:hAnsi="Cambria Math"/>
+          </w:rPr>
+          <m:t>)</m:t>
+        </m:r>
+      </m:oMath>
+    </w:p>
+    <w:p>
+      <w:pPr>
+        <w:pStyle w:val="Caption"/>
+        <w:jc w:val="right"/>
       </w:pPr>
       <w:r>
         <w:t xml:space="preserve">( </w:t>
       </w:r>
-      <w:fldSimple w:instr=" SEQ ( \* ARABIC ">
-        <w:r>
-          <w:rPr>
-            <w:noProof/>
-          </w:rPr>
-          <w:t>5</w:t>
-        </w:r>
-      </w:fldSimple>
+      <w:r>
+        <w:fldChar w:fldCharType="begin"/>
+      </w:r>
+      <w:r>
+        <w:instrText xml:space="preserve"> SEQ ( \* ARABIC </w:instrText>
+      </w:r>
+      <w:r>
+        <w:fldChar w:fldCharType="separate"/>
+      </w:r>
+      <w:r>
+        <w:rPr>
+          <w:noProof/>
+        </w:rPr>
+        <w:t>8</w:t>
+      </w:r>
+      <w:r>
+        <w:fldChar w:fldCharType="end"/>
+      </w:r>
       <w:r>
         <w:t xml:space="preserve"> )</w:t>
+      </w:r>
+    </w:p>
+    <w:p>
+      <w:r>
+        <w:lastRenderedPageBreak/>
+        <w:t xml:space="preserve">Where </w:t>
+      </w:r>
+      <w:r>
+        <w:rPr>
+          <w:rFonts w:ascii="Times New Roman" w:hAnsi="Times New Roman" w:cs="Times New Roman"/>
+          <w:sz w:val="24"/>
+          <w:szCs w:val="24"/>
+        </w:rPr>
+        <w:t xml:space="preserve">, </w:t>
+      </w:r>
+      <m:oMath>
+        <m:sSub>
+          <m:sSubPr>
+            <m:ctrlPr>
+              <w:rPr>
+                <w:rFonts w:ascii="Cambria Math" w:hAnsi="Cambria Math"/>
+                <w:i/>
+                <w:sz w:val="24"/>
+                <w:szCs w:val="24"/>
+              </w:rPr>
+            </m:ctrlPr>
+          </m:sSubPr>
+          <m:e>
+            <m:acc>
+              <m:accPr>
+                <m:chr m:val="̅"/>
+                <m:ctrlPr>
+                  <w:rPr>
+                    <w:rFonts w:ascii="Cambria Math" w:hAnsi="Cambria Math"/>
+                    <w:i/>
+                    <w:sz w:val="24"/>
+                    <w:szCs w:val="24"/>
+                  </w:rPr>
+                </m:ctrlPr>
+              </m:accPr>
+              <m:e>
+                <m:r>
+                  <w:rPr>
+                    <w:rFonts w:ascii="Cambria Math" w:hAnsi="Cambria Math"/>
+                    <w:sz w:val="24"/>
+                    <w:szCs w:val="24"/>
+                  </w:rPr>
+                  <m:t>g</m:t>
+                </m:r>
+              </m:e>
+            </m:acc>
+          </m:e>
+          <m:sub>
+            <m:r>
+              <w:rPr>
+                <w:rFonts w:ascii="Cambria Math" w:hAnsi="Cambria Math"/>
+                <w:sz w:val="24"/>
+                <w:szCs w:val="24"/>
+              </w:rPr>
+              <m:t>K</m:t>
+            </m:r>
+          </m:sub>
+        </m:sSub>
+      </m:oMath>
+      <w:r>
+        <w:rPr>
+          <w:rFonts w:eastAsiaTheme="minorEastAsia"/>
+          <w:sz w:val="24"/>
+          <w:szCs w:val="24"/>
+        </w:rPr>
+        <w:t xml:space="preserve"> = </w:t>
+      </w:r>
+      <w:r>
+        <w:rPr>
+          <w:rFonts w:ascii="Times New Roman" w:hAnsi="Times New Roman" w:cs="Times New Roman"/>
+          <w:color w:val="202122"/>
+          <w:sz w:val="24"/>
+          <w:szCs w:val="24"/>
+          <w:shd w:val="clear" w:color="auto" w:fill="FFFFFF"/>
+        </w:rPr>
+        <w:t>36</w:t>
+      </w:r>
+      <w:r>
+        <w:rPr>
+          <w:rFonts w:ascii="Times New Roman" w:hAnsi="Times New Roman" w:cs="Times New Roman"/>
+          <w:color w:val="202122"/>
+          <w:sz w:val="24"/>
+          <w:szCs w:val="24"/>
+          <w:shd w:val="clear" w:color="auto" w:fill="FFFFFF"/>
+        </w:rPr>
+        <w:t>.0</w:t>
+      </w:r>
+      <w:r>
+        <w:t xml:space="preserve"> </w:t>
+      </w:r>
+      <w:r>
+        <w:rPr>
+          <w:rFonts w:ascii="Times New Roman" w:hAnsi="Times New Roman" w:cs="Times New Roman"/>
+          <w:sz w:val="24"/>
+          <w:szCs w:val="24"/>
+        </w:rPr>
+        <w:t>mScm</w:t>
+      </w:r>
+      <w:r>
+        <w:rPr>
+          <w:rFonts w:ascii="Times New Roman" w:hAnsi="Times New Roman" w:cs="Times New Roman"/>
+          <w:sz w:val="24"/>
+          <w:szCs w:val="24"/>
+          <w:vertAlign w:val="superscript"/>
+        </w:rPr>
+        <w:t>−2</w:t>
+      </w:r>
+      <w:r>
+        <w:rPr>
+          <w:rFonts w:ascii="Times New Roman" w:hAnsi="Times New Roman" w:cs="Times New Roman"/>
+          <w:sz w:val="24"/>
+          <w:szCs w:val="24"/>
+        </w:rPr>
+        <w:t xml:space="preserve"> and V</w:t>
+      </w:r>
+      <w:r>
+        <w:rPr>
+          <w:rFonts w:ascii="Times New Roman" w:hAnsi="Times New Roman" w:cs="Times New Roman"/>
+          <w:sz w:val="24"/>
+          <w:szCs w:val="24"/>
+          <w:vertAlign w:val="subscript"/>
+        </w:rPr>
+        <w:t>K</w:t>
+      </w:r>
+      <w:r>
+        <w:rPr>
+          <w:rFonts w:ascii="Times New Roman" w:hAnsi="Times New Roman" w:cs="Times New Roman"/>
+          <w:sz w:val="24"/>
+          <w:szCs w:val="24"/>
+        </w:rPr>
+        <w:t xml:space="preserve"> = </w:t>
+      </w:r>
+      <w:r>
+        <w:rPr>
+          <w:rFonts w:ascii="Times New Roman" w:hAnsi="Times New Roman" w:cs="Times New Roman"/>
+          <w:sz w:val="24"/>
+          <w:szCs w:val="24"/>
+        </w:rPr>
+        <w:t>-12 mV</w:t>
+      </w:r>
+      <w:r>
+        <w:rPr>
+          <w:rFonts w:ascii="Times New Roman" w:hAnsi="Times New Roman" w:cs="Times New Roman"/>
+          <w:sz w:val="24"/>
+          <w:szCs w:val="24"/>
+        </w:rPr>
+        <w:t xml:space="preserve">. </w:t>
+      </w:r>
+      <w:r>
+        <w:rPr>
+          <w:rFonts w:ascii="Times New Roman" w:hAnsi="Times New Roman" w:cs="Times New Roman"/>
+          <w:i/>
+          <w:iCs/>
+          <w:sz w:val="24"/>
+          <w:szCs w:val="24"/>
+        </w:rPr>
+        <w:t>n</w:t>
+      </w:r>
+      <w:r>
+        <w:rPr>
+          <w:rFonts w:ascii="Times New Roman" w:hAnsi="Times New Roman" w:cs="Times New Roman"/>
+          <w:sz w:val="24"/>
+          <w:szCs w:val="24"/>
+        </w:rPr>
+        <w:t xml:space="preserve"> is described with the usual Hodgkin-Huxley channel equations(</w:t>
+      </w:r>
+      <w:r>
+        <w:rPr>
+          <w:rFonts w:ascii="Times New Roman" w:hAnsi="Times New Roman" w:cs="Times New Roman"/>
+          <w:sz w:val="24"/>
+          <w:szCs w:val="24"/>
+        </w:rPr>
+        <w:t>Eq 17</w:t>
+      </w:r>
+      <w:r>
+        <w:rPr>
+          <w:rFonts w:ascii="Times New Roman" w:hAnsi="Times New Roman" w:cs="Times New Roman"/>
+          <w:sz w:val="24"/>
+          <w:szCs w:val="24"/>
+        </w:rPr>
+        <w:t>,</w:t>
+      </w:r>
+      <w:r>
+        <w:rPr>
+          <w:rFonts w:ascii="Times New Roman" w:hAnsi="Times New Roman" w:cs="Times New Roman"/>
+          <w:sz w:val="24"/>
+          <w:szCs w:val="24"/>
+        </w:rPr>
+        <w:t xml:space="preserve"> Eq 18</w:t>
+      </w:r>
+      <w:r>
+        <w:rPr>
+          <w:rFonts w:ascii="Times New Roman" w:hAnsi="Times New Roman" w:cs="Times New Roman"/>
+          <w:sz w:val="24"/>
+          <w:szCs w:val="24"/>
+        </w:rPr>
+        <w:t>) described in 2.2.</w:t>
       </w:r>
     </w:p>
     <w:p>
@@ -2113,7 +3105,7 @@
         <w:rPr>
           <w:color w:val="202122"/>
         </w:rPr>
-        <w:t>, is a mathematical model that describes how action potentials in neurons are initiated and propagated. It is a set of nonlinear differential equations that approximates the electrical characteristics of excitable cells such as neurons and cardiac myocytes. It is a continuous-time dynamical system.</w:t>
+        <w:t>, is a mathematical model that describes how action potentials in neurons are initiated and propagated. It is a set of nonlinear differential equations that approximates the electrical characteristics of excitable cells such as neurons. It is a continuous-time dynamical system.</w:t>
       </w:r>
     </w:p>
     <w:p>
@@ -2214,6 +3206,222 @@
         </w:rPr>
         <w:t> (</w:t>
       </w:r>
+      <m:oMath>
+        <m:sSub>
+          <m:sSubPr>
+            <m:ctrlPr>
+              <w:rPr>
+                <w:rFonts w:ascii="Cambria Math" w:hAnsi="Cambria Math"/>
+                <w:i/>
+              </w:rPr>
+            </m:ctrlPr>
+          </m:sSubPr>
+          <m:e>
+            <m:r>
+              <w:rPr>
+                <w:rFonts w:ascii="Cambria Math" w:hAnsi="Cambria Math"/>
+              </w:rPr>
+              <m:t>G</m:t>
+            </m:r>
+          </m:e>
+          <m:sub>
+            <m:r>
+              <w:rPr>
+                <w:rFonts w:ascii="Cambria Math" w:hAnsi="Cambria Math"/>
+              </w:rPr>
+              <m:t>K</m:t>
+            </m:r>
+          </m:sub>
+        </m:sSub>
+      </m:oMath>
+      <w:r>
+        <w:rPr>
+          <w:color w:val="202122"/>
+          <w:shd w:val="clear" w:color="auto" w:fill="FFFFFF"/>
+        </w:rPr>
+        <w:t xml:space="preserve">, </w:t>
+      </w:r>
+      <w:r>
+        <w:rPr>
+          <w:color w:val="202122"/>
+          <w:shd w:val="clear" w:color="auto" w:fill="FFFFFF"/>
+        </w:rPr>
+        <w:t>for the</w:t>
+      </w:r>
+      <w:r>
+        <w:rPr>
+          <w:color w:val="202122"/>
+          <w:shd w:val="clear" w:color="auto" w:fill="FFFFFF"/>
+        </w:rPr>
+        <w:t xml:space="preserve"> potassium</w:t>
+      </w:r>
+      <w:r>
+        <w:rPr>
+          <w:color w:val="202122"/>
+          <w:shd w:val="clear" w:color="auto" w:fill="FFFFFF"/>
+        </w:rPr>
+        <w:t xml:space="preserve"> channel</w:t>
+      </w:r>
+      <w:r>
+        <w:rPr>
+          <w:color w:val="202122"/>
+          <w:shd w:val="clear" w:color="auto" w:fill="FFFFFF"/>
+        </w:rPr>
+        <w:t xml:space="preserve"> and </w:t>
+      </w:r>
+      <m:oMath>
+        <m:sSub>
+          <m:sSubPr>
+            <m:ctrlPr>
+              <w:rPr>
+                <w:rFonts w:ascii="Cambria Math" w:hAnsi="Cambria Math"/>
+                <w:i/>
+              </w:rPr>
+            </m:ctrlPr>
+          </m:sSubPr>
+          <m:e>
+            <m:r>
+              <w:rPr>
+                <w:rFonts w:ascii="Cambria Math" w:hAnsi="Cambria Math"/>
+              </w:rPr>
+              <m:t>G</m:t>
+            </m:r>
+          </m:e>
+          <m:sub>
+            <m:r>
+              <w:rPr>
+                <w:rFonts w:ascii="Cambria Math" w:hAnsi="Cambria Math"/>
+              </w:rPr>
+              <m:t>Na</m:t>
+            </m:r>
+          </m:sub>
+        </m:sSub>
+        <m:r>
+          <w:rPr>
+            <w:rFonts w:ascii="Cambria Math" w:hAnsi="Cambria Math"/>
+          </w:rPr>
+          <m:t xml:space="preserve"> </m:t>
+        </m:r>
+      </m:oMath>
+      <w:r>
+        <w:t>for the</w:t>
+      </w:r>
+      <w:r>
+        <w:t xml:space="preserve"> sodium</w:t>
+      </w:r>
+      <w:r>
+        <w:t xml:space="preserve"> channel</w:t>
+      </w:r>
+      <w:r>
+        <w:rPr>
+          <w:color w:val="202122"/>
+          <w:shd w:val="clear" w:color="auto" w:fill="FFFFFF"/>
+        </w:rPr>
+        <w:t xml:space="preserve">) that depend </w:t>
+      </w:r>
+      <w:r>
+        <w:rPr>
+          <w:color w:val="202122"/>
+          <w:shd w:val="clear" w:color="auto" w:fill="FFFFFF"/>
+        </w:rPr>
+        <w:t xml:space="preserve">explicitly on </w:t>
+      </w:r>
+      <w:r>
+        <w:rPr>
+          <w:color w:val="202122"/>
+          <w:shd w:val="clear" w:color="auto" w:fill="FFFFFF"/>
+        </w:rPr>
+        <w:t>voltage. </w:t>
+      </w:r>
+      <w:r>
+        <w:rPr>
+          <w:shd w:val="clear" w:color="auto" w:fill="FFFFFF"/>
+        </w:rPr>
+        <w:t>Leak channels</w:t>
+      </w:r>
+      <w:r>
+        <w:rPr>
+          <w:color w:val="202122"/>
+          <w:shd w:val="clear" w:color="auto" w:fill="FFFFFF"/>
+        </w:rPr>
+        <w:t> are represented by linear conductances (</w:t>
+      </w:r>
+      <m:oMath>
+        <m:sSub>
+          <m:sSubPr>
+            <m:ctrlPr>
+              <w:rPr>
+                <w:rFonts w:ascii="Cambria Math" w:hAnsi="Cambria Math"/>
+                <w:i/>
+              </w:rPr>
+            </m:ctrlPr>
+          </m:sSubPr>
+          <m:e>
+            <m:r>
+              <w:rPr>
+                <w:rFonts w:ascii="Cambria Math" w:hAnsi="Cambria Math"/>
+              </w:rPr>
+              <m:t>G</m:t>
+            </m:r>
+          </m:e>
+          <m:sub>
+            <m:r>
+              <w:rPr>
+                <w:rFonts w:ascii="Cambria Math" w:hAnsi="Cambria Math"/>
+              </w:rPr>
+              <m:t>l</m:t>
+            </m:r>
+          </m:sub>
+        </m:sSub>
+      </m:oMath>
+      <w:r>
+        <w:rPr>
+          <w:color w:val="202122"/>
+          <w:shd w:val="clear" w:color="auto" w:fill="FFFFFF"/>
+        </w:rPr>
+        <w:t>). Finall</w:t>
+      </w:r>
+      <w:r>
+        <w:rPr>
+          <w:color w:val="202122"/>
+          <w:shd w:val="clear" w:color="auto" w:fill="FFFFFF"/>
+        </w:rPr>
+        <w:t>y,</w:t>
+      </w:r>
+      <w:r>
+        <w:rPr>
+          <w:color w:val="202122"/>
+          <w:shd w:val="clear" w:color="auto" w:fill="FFFFFF"/>
+        </w:rPr>
+        <w:t xml:space="preserve"> </w:t>
+      </w:r>
+      <w:r>
+        <w:rPr>
+          <w:color w:val="202122"/>
+          <w:shd w:val="clear" w:color="auto" w:fill="FFFFFF"/>
+        </w:rPr>
+        <w:t>t</w:t>
+      </w:r>
+      <w:r>
+        <w:rPr>
+          <w:color w:val="202122"/>
+          <w:shd w:val="clear" w:color="auto" w:fill="FFFFFF"/>
+        </w:rPr>
+        <w:t>he </w:t>
+      </w:r>
+      <w:r>
+        <w:rPr>
+          <w:shd w:val="clear" w:color="auto" w:fill="FFFFFF"/>
+        </w:rPr>
+        <w:t>membrane potential</w:t>
+      </w:r>
+      <w:r>
+        <w:rPr>
+          <w:color w:val="202122"/>
+          <w:shd w:val="clear" w:color="auto" w:fill="FFFFFF"/>
+        </w:rPr>
+        <w:t> is denoted by </w:t>
+      </w:r>
       <w:r>
         <w:rPr>
           <w:i/>
@@ -2221,7 +3429,7 @@
           <w:color w:val="202122"/>
           <w:shd w:val="clear" w:color="auto" w:fill="FFFFFF"/>
         </w:rPr>
-        <w:t>g</w:t>
+        <w:t>V</w:t>
       </w:r>
       <w:r>
         <w:rPr>
@@ -2231,14 +3439,7 @@
           <w:shd w:val="clear" w:color="auto" w:fill="FFFFFF"/>
           <w:vertAlign w:val="subscript"/>
         </w:rPr>
-        <w:t>n</w:t>
-      </w:r>
-      <w:r>
-        <w:rPr>
-          <w:color w:val="202122"/>
-          <w:shd w:val="clear" w:color="auto" w:fill="FFFFFF"/>
-        </w:rPr>
-        <w:t>, where </w:t>
+        <w:t>m,</w:t>
       </w:r>
       <w:r>
         <w:rPr>
@@ -2247,113 +3448,14 @@
           <w:color w:val="202122"/>
           <w:shd w:val="clear" w:color="auto" w:fill="FFFFFF"/>
         </w:rPr>
-        <w:t>n</w:t>
+        <w:t xml:space="preserve"> </w:t>
       </w:r>
       <w:r>
         <w:rPr>
           <w:color w:val="202122"/>
           <w:shd w:val="clear" w:color="auto" w:fill="FFFFFF"/>
         </w:rPr>
-        <w:t> is the specific ion channel) that depend on both voltage and time. </w:t>
-      </w:r>
-      <w:r>
-        <w:rPr>
-          <w:shd w:val="clear" w:color="auto" w:fill="FFFFFF"/>
-        </w:rPr>
-        <w:t>Leak channels</w:t>
-      </w:r>
-      <w:r>
-        <w:rPr>
-          <w:color w:val="202122"/>
-          <w:shd w:val="clear" w:color="auto" w:fill="FFFFFF"/>
-        </w:rPr>
-        <w:t> are represented by linear conductances (</w:t>
-      </w:r>
-      <w:r>
-        <w:rPr>
-          <w:i/>
-          <w:iCs/>
-          <w:color w:val="202122"/>
-          <w:shd w:val="clear" w:color="auto" w:fill="FFFFFF"/>
-        </w:rPr>
-        <w:t>g</w:t>
-      </w:r>
-      <w:r>
-        <w:rPr>
-          <w:i/>
-          <w:iCs/>
-          <w:color w:val="202122"/>
-          <w:shd w:val="clear" w:color="auto" w:fill="FFFFFF"/>
-          <w:vertAlign w:val="subscript"/>
-        </w:rPr>
-        <w:t>L</w:t>
-      </w:r>
-      <w:r>
-        <w:rPr>
-          <w:color w:val="202122"/>
-          <w:shd w:val="clear" w:color="auto" w:fill="FFFFFF"/>
-        </w:rPr>
-        <w:t>). Finall</w:t>
-      </w:r>
-      <w:r>
-        <w:rPr>
-          <w:color w:val="202122"/>
-          <w:shd w:val="clear" w:color="auto" w:fill="FFFFFF"/>
-        </w:rPr>
-        <w:t>y,</w:t>
-      </w:r>
-      <w:r>
-        <w:rPr>
-          <w:color w:val="202122"/>
-          <w:shd w:val="clear" w:color="auto" w:fill="FFFFFF"/>
-        </w:rPr>
-        <w:t xml:space="preserve"> </w:t>
-      </w:r>
-      <w:r>
-        <w:rPr>
-          <w:color w:val="202122"/>
-          <w:shd w:val="clear" w:color="auto" w:fill="FFFFFF"/>
-        </w:rPr>
-        <w:t>t</w:t>
-      </w:r>
-      <w:r>
-        <w:rPr>
-          <w:color w:val="202122"/>
-          <w:shd w:val="clear" w:color="auto" w:fill="FFFFFF"/>
-        </w:rPr>
-        <w:t>he </w:t>
-      </w:r>
-      <w:r>
-        <w:rPr>
-          <w:shd w:val="clear" w:color="auto" w:fill="FFFFFF"/>
-        </w:rPr>
-        <w:t>membrane potential</w:t>
-      </w:r>
-      <w:r>
-        <w:rPr>
-          <w:color w:val="202122"/>
-          <w:shd w:val="clear" w:color="auto" w:fill="FFFFFF"/>
-        </w:rPr>
-        <w:t> is denoted by </w:t>
-      </w:r>
-      <w:r>
-        <w:rPr>
-          <w:i/>
-          <w:iCs/>
-          <w:color w:val="202122"/>
-          <w:shd w:val="clear" w:color="auto" w:fill="FFFFFF"/>
-        </w:rPr>
-        <w:t>V</w:t>
-      </w:r>
-      <w:r>
-        <w:rPr>
-          <w:i/>
-          <w:iCs/>
-          <w:color w:val="202122"/>
-          <w:shd w:val="clear" w:color="auto" w:fill="FFFFFF"/>
-          <w:vertAlign w:val="subscript"/>
-        </w:rPr>
-        <w:t>m</w:t>
+        <w:t>and it is time dependent</w:t>
       </w:r>
       <w:r>
         <w:rPr>
@@ -2370,9 +3472,18 @@
         <w:spacing w:before="120" w:beforeAutospacing="0" w:after="120" w:afterAutospacing="0"/>
         <w:rPr>
           <w:color w:val="202122"/>
-          <w:shd w:val="clear" w:color="auto" w:fill="FFFFFF"/>
-        </w:rPr>
-      </w:pPr>
+          <w:sz w:val="32"/>
+          <w:szCs w:val="32"/>
+          <w:shd w:val="clear" w:color="auto" w:fill="FFFFFF"/>
+        </w:rPr>
+      </w:pPr>
+      <w:r>
+        <w:rPr>
+          <w:color w:val="202122"/>
+          <w:shd w:val="clear" w:color="auto" w:fill="FFFFFF"/>
+        </w:rPr>
+        <w:t>Thus, for a cell with sodium and potassium channels, the total current through the membrane is given by:</w:t>
+      </w:r>
     </w:p>
     <w:p>
       <w:pPr>
@@ -2493,7 +3604,7 @@
                 <w:rPr>
                   <w:rFonts w:ascii="Cambria Math" w:hAnsi="Cambria Math"/>
                 </w:rPr>
-                <m:t>g</m:t>
+                <m:t>G</m:t>
               </m:r>
             </m:e>
             <m:sub>
@@ -2587,7 +3698,7 @@
                 <w:rPr>
                   <w:rFonts w:ascii="Cambria Math" w:hAnsi="Cambria Math"/>
                 </w:rPr>
-                <m:t>g</m:t>
+                <m:t>G</m:t>
               </m:r>
             </m:e>
             <m:sub>
@@ -2681,7 +3792,7 @@
                 <w:rPr>
                   <w:rFonts w:ascii="Cambria Math" w:hAnsi="Cambria Math"/>
                 </w:rPr>
-                <m:t>g</m:t>
+                <m:t>G</m:t>
               </m:r>
             </m:e>
             <m:sub>
@@ -2789,7 +3900,7 @@
         <w:rPr>
           <w:noProof/>
         </w:rPr>
-        <w:t>6</w:t>
+        <w:t>9</w:t>
       </w:r>
       <w:r>
         <w:rPr>
@@ -2811,315 +3922,6 @@
           <w:shd w:val="clear" w:color="auto" w:fill="FFFFFF"/>
         </w:rPr>
       </w:pPr>
-    </w:p>
-    <w:p>
-      <w:pPr>
-        <w:pStyle w:val="NormalWeb"/>
-        <w:shd w:val="clear" w:color="auto" w:fill="FFFFFF"/>
-        <w:spacing w:before="120" w:beforeAutospacing="0" w:after="120" w:afterAutospacing="0"/>
-        <w:rPr>
-          <w:color w:val="202122"/>
-          <w:shd w:val="clear" w:color="auto" w:fill="FFFFFF"/>
-        </w:rPr>
-      </w:pPr>
-      <w:r>
-        <w:rPr>
-          <w:color w:val="202122"/>
-          <w:shd w:val="clear" w:color="auto" w:fill="FFFFFF"/>
-        </w:rPr>
-        <w:t>where </w:t>
-      </w:r>
-      <w:r>
-        <w:rPr>
-          <w:i/>
-          <w:iCs/>
-          <w:color w:val="202122"/>
-          <w:shd w:val="clear" w:color="auto" w:fill="FFFFFF"/>
-        </w:rPr>
-        <w:t>I</w:t>
-      </w:r>
-      <w:r>
-        <w:rPr>
-          <w:color w:val="202122"/>
-          <w:shd w:val="clear" w:color="auto" w:fill="FFFFFF"/>
-        </w:rPr>
-        <w:t> is the total membrane current per unit area, </w:t>
-      </w:r>
-      <w:r>
-        <w:rPr>
-          <w:i/>
-          <w:iCs/>
-          <w:color w:val="202122"/>
-          <w:shd w:val="clear" w:color="auto" w:fill="FFFFFF"/>
-        </w:rPr>
-        <w:t>C</w:t>
-      </w:r>
-      <w:r>
-        <w:rPr>
-          <w:i/>
-          <w:iCs/>
-          <w:color w:val="202122"/>
-          <w:shd w:val="clear" w:color="auto" w:fill="FFFFFF"/>
-          <w:vertAlign w:val="subscript"/>
-        </w:rPr>
-        <w:t>m</w:t>
-      </w:r>
-      <w:r>
-        <w:rPr>
-          <w:color w:val="202122"/>
-          <w:shd w:val="clear" w:color="auto" w:fill="FFFFFF"/>
-        </w:rPr>
-        <w:t> is the membrane capacitance per unit area, </w:t>
-      </w:r>
-      <w:r>
-        <w:rPr>
-          <w:i/>
-          <w:iCs/>
-          <w:color w:val="202122"/>
-          <w:shd w:val="clear" w:color="auto" w:fill="FFFFFF"/>
-        </w:rPr>
-        <w:t>g</w:t>
-      </w:r>
-      <w:r>
-        <w:rPr>
-          <w:i/>
-          <w:iCs/>
-          <w:color w:val="202122"/>
-          <w:shd w:val="clear" w:color="auto" w:fill="FFFFFF"/>
-          <w:vertAlign w:val="subscript"/>
-        </w:rPr>
-        <w:t>K</w:t>
-      </w:r>
-      <w:r>
-        <w:rPr>
-          <w:color w:val="202122"/>
-          <w:shd w:val="clear" w:color="auto" w:fill="FFFFFF"/>
-        </w:rPr>
-        <w:t> and </w:t>
-      </w:r>
-      <w:r>
-        <w:rPr>
-          <w:i/>
-          <w:iCs/>
-          <w:color w:val="202122"/>
-          <w:shd w:val="clear" w:color="auto" w:fill="FFFFFF"/>
-        </w:rPr>
-        <w:t>g</w:t>
-      </w:r>
-      <w:r>
-        <w:rPr>
-          <w:i/>
-          <w:iCs/>
-          <w:color w:val="202122"/>
-          <w:shd w:val="clear" w:color="auto" w:fill="FFFFFF"/>
-          <w:vertAlign w:val="subscript"/>
-        </w:rPr>
-        <w:t>Na</w:t>
-      </w:r>
-      <w:r>
-        <w:rPr>
-          <w:color w:val="202122"/>
-          <w:shd w:val="clear" w:color="auto" w:fill="FFFFFF"/>
-        </w:rPr>
-        <w:t> are the potassium and sodium conductances per unit area, respectively, </w:t>
-      </w:r>
-      <w:r>
-        <w:rPr>
-          <w:i/>
-          <w:iCs/>
-          <w:color w:val="202122"/>
-          <w:shd w:val="clear" w:color="auto" w:fill="FFFFFF"/>
-        </w:rPr>
-        <w:t>V</w:t>
-      </w:r>
-      <w:r>
-        <w:rPr>
-          <w:i/>
-          <w:iCs/>
-          <w:color w:val="202122"/>
-          <w:shd w:val="clear" w:color="auto" w:fill="FFFFFF"/>
-          <w:vertAlign w:val="subscript"/>
-        </w:rPr>
-        <w:t>K</w:t>
-      </w:r>
-      <w:r>
-        <w:rPr>
-          <w:color w:val="202122"/>
-          <w:shd w:val="clear" w:color="auto" w:fill="FFFFFF"/>
-          <w:vertAlign w:val="subscript"/>
-        </w:rPr>
-        <w:t> </w:t>
-      </w:r>
-      <w:r>
-        <w:rPr>
-          <w:color w:val="202122"/>
-          <w:shd w:val="clear" w:color="auto" w:fill="FFFFFF"/>
-        </w:rPr>
-        <w:t>and </w:t>
-      </w:r>
-      <w:r>
-        <w:rPr>
-          <w:i/>
-          <w:iCs/>
-          <w:color w:val="202122"/>
-          <w:shd w:val="clear" w:color="auto" w:fill="FFFFFF"/>
-        </w:rPr>
-        <w:t>V</w:t>
-      </w:r>
-      <w:r>
-        <w:rPr>
-          <w:i/>
-          <w:iCs/>
-          <w:color w:val="202122"/>
-          <w:shd w:val="clear" w:color="auto" w:fill="FFFFFF"/>
-          <w:vertAlign w:val="subscript"/>
-        </w:rPr>
-        <w:t>Na</w:t>
-      </w:r>
-      <w:r>
-        <w:rPr>
-          <w:color w:val="202122"/>
-          <w:shd w:val="clear" w:color="auto" w:fill="FFFFFF"/>
-        </w:rPr>
-        <w:t> are the potassium and sodium reversal potentials, respectively, and </w:t>
-      </w:r>
-      <w:r>
-        <w:rPr>
-          <w:i/>
-          <w:iCs/>
-          <w:color w:val="202122"/>
-          <w:shd w:val="clear" w:color="auto" w:fill="FFFFFF"/>
-        </w:rPr>
-        <w:t>g</w:t>
-      </w:r>
-      <w:r>
-        <w:rPr>
-          <w:i/>
-          <w:iCs/>
-          <w:color w:val="202122"/>
-          <w:shd w:val="clear" w:color="auto" w:fill="FFFFFF"/>
-          <w:vertAlign w:val="subscript"/>
-        </w:rPr>
-        <w:t>l</w:t>
-      </w:r>
-      <w:r>
-        <w:rPr>
-          <w:color w:val="202122"/>
-          <w:shd w:val="clear" w:color="auto" w:fill="FFFFFF"/>
-        </w:rPr>
-        <w:t> and </w:t>
-      </w:r>
-      <w:r>
-        <w:rPr>
-          <w:i/>
-          <w:iCs/>
-          <w:color w:val="202122"/>
-          <w:shd w:val="clear" w:color="auto" w:fill="FFFFFF"/>
-        </w:rPr>
-        <w:t>V</w:t>
-      </w:r>
-      <w:r>
-        <w:rPr>
-          <w:i/>
-          <w:iCs/>
-          <w:color w:val="202122"/>
-          <w:shd w:val="clear" w:color="auto" w:fill="FFFFFF"/>
-          <w:vertAlign w:val="subscript"/>
-        </w:rPr>
-        <w:t>l</w:t>
-      </w:r>
-      <w:r>
-        <w:rPr>
-          <w:color w:val="202122"/>
-          <w:shd w:val="clear" w:color="auto" w:fill="FFFFFF"/>
-        </w:rPr>
-        <w:t xml:space="preserve"> are the leak conductance per unit area and leak reversal potential, </w:t>
-      </w:r>
-      <w:r>
-        <w:rPr>
-          <w:color w:val="202122"/>
-          <w:shd w:val="clear" w:color="auto" w:fill="FFFFFF"/>
-        </w:rPr>
-        <w:t>respectively. The time dependent elements of this equation are </w:t>
-      </w:r>
-      <w:r>
-        <w:rPr>
-          <w:i/>
-          <w:iCs/>
-          <w:color w:val="202122"/>
-          <w:shd w:val="clear" w:color="auto" w:fill="FFFFFF"/>
-        </w:rPr>
-        <w:t>V</w:t>
-      </w:r>
-      <w:r>
-        <w:rPr>
-          <w:i/>
-          <w:iCs/>
-          <w:color w:val="202122"/>
-          <w:shd w:val="clear" w:color="auto" w:fill="FFFFFF"/>
-          <w:vertAlign w:val="subscript"/>
-        </w:rPr>
-        <w:t>m</w:t>
-      </w:r>
-      <w:r>
-        <w:rPr>
-          <w:color w:val="202122"/>
-          <w:shd w:val="clear" w:color="auto" w:fill="FFFFFF"/>
-        </w:rPr>
-        <w:t>, </w:t>
-      </w:r>
-      <w:r>
-        <w:rPr>
-          <w:i/>
-          <w:iCs/>
-          <w:color w:val="202122"/>
-          <w:shd w:val="clear" w:color="auto" w:fill="FFFFFF"/>
-        </w:rPr>
-        <w:t>g</w:t>
-      </w:r>
-      <w:r>
-        <w:rPr>
-          <w:i/>
-          <w:iCs/>
-          <w:color w:val="202122"/>
-          <w:shd w:val="clear" w:color="auto" w:fill="FFFFFF"/>
-          <w:vertAlign w:val="subscript"/>
-        </w:rPr>
-        <w:t>Na</w:t>
-      </w:r>
-      <w:r>
-        <w:rPr>
-          <w:color w:val="202122"/>
-          <w:shd w:val="clear" w:color="auto" w:fill="FFFFFF"/>
-        </w:rPr>
-        <w:t>, and </w:t>
-      </w:r>
-      <w:r>
-        <w:rPr>
-          <w:i/>
-          <w:iCs/>
-          <w:color w:val="202122"/>
-          <w:shd w:val="clear" w:color="auto" w:fill="FFFFFF"/>
-        </w:rPr>
-        <w:t>g</w:t>
-      </w:r>
-      <w:r>
-        <w:rPr>
-          <w:i/>
-          <w:iCs/>
-          <w:color w:val="202122"/>
-          <w:shd w:val="clear" w:color="auto" w:fill="FFFFFF"/>
-          <w:vertAlign w:val="subscript"/>
-        </w:rPr>
-        <w:t>K</w:t>
-      </w:r>
-      <w:r>
-        <w:rPr>
-          <w:color w:val="202122"/>
-          <w:shd w:val="clear" w:color="auto" w:fill="FFFFFF"/>
-        </w:rPr>
-        <w:t>, where the last two conductances depend explicitly on voltage as well.</w:t>
-      </w:r>
     </w:p>
     <w:p>
       <w:pPr>
@@ -3665,7 +4467,7 @@
         <w:rPr>
           <w:noProof/>
         </w:rPr>
-        <w:t>7</w:t>
+        <w:t>10</w:t>
       </w:r>
       <w:r>
         <w:rPr>
@@ -3894,7 +4696,7 @@
         <w:rPr>
           <w:noProof/>
         </w:rPr>
-        <w:t>8</w:t>
+        <w:t>11</w:t>
       </w:r>
       <w:r>
         <w:rPr>
@@ -4122,7 +4924,7 @@
         <w:rPr>
           <w:noProof/>
         </w:rPr>
-        <w:t>9</w:t>
+        <w:t>12</w:t>
       </w:r>
       <w:r>
         <w:rPr>
@@ -4358,7 +5160,7 @@
         <w:rPr>
           <w:noProof/>
         </w:rPr>
-        <w:t>10</w:t>
+        <w:t>13</w:t>
       </w:r>
       <w:r>
         <w:rPr>
@@ -4385,6 +5187,7 @@
           <w:color w:val="202122"/>
           <w:shd w:val="clear" w:color="auto" w:fill="FFFFFF"/>
         </w:rPr>
+        <w:lastRenderedPageBreak/>
         <w:t>where </w:t>
       </w:r>
       <w:r>
@@ -4401,7 +5204,23 @@
           <w:color w:val="202122"/>
           <w:shd w:val="clear" w:color="auto" w:fill="FFFFFF"/>
         </w:rPr>
-        <w:t> is the current per unit area, and </w:t>
+        <w:t> </w:t>
+      </w:r>
+      <w:proofErr w:type="gramStart"/>
+      <w:r>
+        <w:rPr>
+          <w:color w:val="202122"/>
+          <w:shd w:val="clear" w:color="auto" w:fill="FFFFFF"/>
+        </w:rPr>
+        <w:t>is</w:t>
+      </w:r>
+      <w:proofErr w:type="gramEnd"/>
+      <w:r>
+        <w:rPr>
+          <w:color w:val="202122"/>
+          <w:shd w:val="clear" w:color="auto" w:fill="FFFFFF"/>
+        </w:rPr>
+        <w:t xml:space="preserve"> the current per unit area, and </w:t>
       </w:r>
       <w:r>
         <w:rPr>
@@ -4450,23 +5269,21 @@
           <w:color w:val="202122"/>
           <w:shd w:val="clear" w:color="auto" w:fill="FFFFFF"/>
         </w:rPr>
-        <w:t> are rate constants for the </w:t>
-      </w:r>
-      <w:r>
-        <w:rPr>
-          <w:i/>
-          <w:iCs/>
+        <w:t> are rate constants for the</w:t>
+      </w:r>
+      <w:r>
+        <w:rPr>
           <w:color w:val="202122"/>
           <w:shd w:val="clear" w:color="auto" w:fill="FFFFFF"/>
         </w:rPr>
-        <w:t>i</w:t>
+        <w:t xml:space="preserve"> each</w:t>
       </w:r>
       <w:r>
         <w:rPr>
           <w:color w:val="202122"/>
           <w:shd w:val="clear" w:color="auto" w:fill="FFFFFF"/>
         </w:rPr>
-        <w:t>-th ion channel, which depend on voltage but not time.</w:t>
+        <w:t xml:space="preserve"> ion channel, which depend on voltage but not time.</w:t>
       </w:r>
       <w:r>
         <w:rPr>
@@ -4549,7 +5366,15 @@
         <w:t xml:space="preserve"> </w:t>
       </w:r>
       <w:r>
-        <w:t>The value of a gating variables is dimensionless and will vary between 0 and 1; 0 indicates that the channel is closed, whereas 1 indicates that the channel is open. The gating variable fraction is an indication of the conductance of a certain ion at a given time and membrane voltage</w:t>
+        <w:t xml:space="preserve">The value of a gating variables is dimensionless and will vary between 0 and 1; </w:t>
+      </w:r>
+      <w:proofErr w:type="gramStart"/>
+      <w:r>
+        <w:t>0</w:t>
+      </w:r>
+      <w:proofErr w:type="gramEnd"/>
+      <w:r>
+        <w:t xml:space="preserve"> indicates that the channel is closed, whereas 1 indicates that the channel is open. The gating variable fraction is an indication of the conductance of a certain ion at a given time and membrane voltage</w:t>
       </w:r>
     </w:p>
     <w:p>
@@ -4815,7 +5640,7 @@
         <w:rPr>
           <w:noProof/>
         </w:rPr>
-        <w:t>11</w:t>
+        <w:t>14</w:t>
       </w:r>
       <w:r>
         <w:rPr>
@@ -5094,7 +5919,7 @@
         <w:rPr>
           <w:noProof/>
         </w:rPr>
-        <w:t>12</w:t>
+        <w:t>15</w:t>
       </w:r>
       <w:r>
         <w:rPr>
@@ -5375,7 +6200,7 @@
         <w:rPr>
           <w:noProof/>
         </w:rPr>
-        <w:t>13</w:t>
+        <w:t>16</w:t>
       </w:r>
       <w:r>
         <w:rPr>
@@ -5393,49 +6218,36 @@
         <w:shd w:val="clear" w:color="auto" w:fill="FFFFFF"/>
         <w:spacing w:before="120" w:beforeAutospacing="0" w:after="120" w:afterAutospacing="0"/>
         <w:rPr>
-          <w:rFonts w:ascii="Arial" w:hAnsi="Arial" w:cs="Arial"/>
           <w:color w:val="202122"/>
-          <w:sz w:val="21"/>
-          <w:szCs w:val="21"/>
-          <w:shd w:val="clear" w:color="auto" w:fill="FFFFFF"/>
-        </w:rPr>
-      </w:pPr>
-      <w:r>
-        <w:rPr>
-          <w:rFonts w:ascii="Arial" w:hAnsi="Arial" w:cs="Arial"/>
+          <w:shd w:val="clear" w:color="auto" w:fill="FFFFFF"/>
+        </w:rPr>
+      </w:pPr>
+      <w:r>
+        <w:rPr>
           <w:color w:val="202122"/>
-          <w:sz w:val="21"/>
-          <w:szCs w:val="21"/>
-          <w:shd w:val="clear" w:color="auto" w:fill="FFFFFF"/>
-        </w:rPr>
-        <w:t>(n,m,h)</w:t>
-      </w:r>
-      <w:r>
-        <w:rPr>
-          <w:rFonts w:ascii="Arial" w:hAnsi="Arial" w:cs="Arial"/>
+          <w:shd w:val="clear" w:color="auto" w:fill="FFFFFF"/>
+        </w:rPr>
+        <w:t>(</w:t>
+      </w:r>
+      <w:proofErr w:type="spellStart"/>
+      <w:r>
+        <w:rPr>
           <w:color w:val="202122"/>
-          <w:sz w:val="21"/>
-          <w:szCs w:val="21"/>
-          <w:shd w:val="clear" w:color="auto" w:fill="FFFFFF"/>
-        </w:rPr>
-        <w:t>∞</w:t>
-      </w:r>
-      <w:r>
-        <w:rPr>
-          <w:rFonts w:ascii="Arial" w:hAnsi="Arial" w:cs="Arial"/>
+          <w:shd w:val="clear" w:color="auto" w:fill="FFFFFF"/>
+        </w:rPr>
+        <w:t>n,m,h</w:t>
+      </w:r>
+      <w:proofErr w:type="spellEnd"/>
+      <w:r>
+        <w:rPr>
           <w:color w:val="202122"/>
-          <w:sz w:val="21"/>
-          <w:szCs w:val="21"/>
-          <w:shd w:val="clear" w:color="auto" w:fill="FFFFFF"/>
-        </w:rPr>
-        <w:t xml:space="preserve"> are the steady state values for activation and are usually represented as a function of V</w:t>
-      </w:r>
-      <w:r>
-        <w:rPr>
-          <w:rFonts w:ascii="Arial" w:hAnsi="Arial" w:cs="Arial"/>
+          <w:shd w:val="clear" w:color="auto" w:fill="FFFFFF"/>
+        </w:rPr>
+        <w:t>)∞ are the steady state values for activation and are usually represented as a function of V</w:t>
+      </w:r>
+      <w:r>
+        <w:rPr>
           <w:color w:val="202122"/>
-          <w:sz w:val="21"/>
-          <w:szCs w:val="21"/>
           <w:shd w:val="clear" w:color="auto" w:fill="FFFFFF"/>
           <w:vertAlign w:val="subscript"/>
         </w:rPr>
@@ -5443,10 +6255,7 @@
       </w:r>
       <w:r>
         <w:rPr>
-          <w:rFonts w:ascii="Arial" w:hAnsi="Arial" w:cs="Arial"/>
           <w:color w:val="202122"/>
-          <w:sz w:val="21"/>
-          <w:szCs w:val="21"/>
           <w:shd w:val="clear" w:color="auto" w:fill="FFFFFF"/>
         </w:rPr>
         <w:t>.</w:t>
@@ -5465,7 +6274,6 @@
           <w:color w:val="202122"/>
           <w:shd w:val="clear" w:color="auto" w:fill="FFFFFF"/>
         </w:rPr>
-        <w:lastRenderedPageBreak/>
         <w:t xml:space="preserve"> </w:t>
       </w:r>
       <w:r>
@@ -5490,7 +6298,7 @@
                     <pic:cNvPicPr/>
                   </pic:nvPicPr>
                   <pic:blipFill>
-                    <a:blip r:embed="rId30">
+                    <a:blip r:embed="rId9">
                       <a:extLst>
                         <a:ext uri="{28A0092B-C50C-407E-A947-70E740481C1C}">
                           <a14:useLocalDpi xmlns:a14="http://schemas.microsoft.com/office/drawing/2010/main" val="0"/>
@@ -5548,18 +6356,6 @@
       <w:r>
         <w:t>: Potassium and Sodium channels as function of time</w:t>
       </w:r>
-    </w:p>
-    <w:p>
-      <w:pPr>
-        <w:pStyle w:val="NormalWeb"/>
-        <w:shd w:val="clear" w:color="auto" w:fill="FFFFFF"/>
-        <w:spacing w:before="120" w:beforeAutospacing="0" w:after="120" w:afterAutospacing="0"/>
-        <w:rPr>
-          <w:noProof/>
-          <w:color w:val="202122"/>
-          <w:shd w:val="clear" w:color="auto" w:fill="FFFFFF"/>
-        </w:rPr>
-      </w:pPr>
       <w:r>
         <w:rPr>
           <w:rStyle w:val="mwe-math-mathml-inline"/>
@@ -5585,6 +6381,7 @@
           <w:color w:val="202122"/>
           <w:shd w:val="clear" w:color="auto" w:fill="FFFFFF"/>
         </w:rPr>
+        <w:lastRenderedPageBreak/>
         <w:t>One representation of t</w:t>
       </w:r>
       <w:r>
@@ -5687,7 +6484,21 @@
           <w:color w:val="202122"/>
           <w:shd w:val="clear" w:color="auto" w:fill="FFFFFF"/>
         </w:rPr>
-        <w:t> and cannot be solved analytically. However, there are many numerical methods available to analyze the system. Certain properties and general behaviors, such as </w:t>
+        <w:t xml:space="preserve"> and cannot be solved analytically. However, </w:t>
+      </w:r>
+      <w:r>
+        <w:rPr>
+          <w:color w:val="202122"/>
+          <w:shd w:val="clear" w:color="auto" w:fill="FFFFFF"/>
+        </w:rPr>
+        <w:t>c</w:t>
+      </w:r>
+      <w:r>
+        <w:rPr>
+          <w:color w:val="202122"/>
+          <w:shd w:val="clear" w:color="auto" w:fill="FFFFFF"/>
+        </w:rPr>
+        <w:t>ertain properties and general behaviors, such as </w:t>
       </w:r>
       <w:r>
         <w:rPr>
@@ -5697,18 +6508,30 @@
       </w:r>
       <w:r>
         <w:rPr>
+          <w:shd w:val="clear" w:color="auto" w:fill="FFFFFF"/>
+        </w:rPr>
+        <w:t>(closed trajectories)</w:t>
+      </w:r>
+      <w:r>
+        <w:rPr>
           <w:color w:val="202122"/>
           <w:shd w:val="clear" w:color="auto" w:fill="FFFFFF"/>
         </w:rPr>
-        <w:t xml:space="preserve">, can be </w:t>
+        <w:t>, can be proven to exist</w:t>
       </w:r>
       <w:r>
         <w:rPr>
           <w:color w:val="202122"/>
           <w:shd w:val="clear" w:color="auto" w:fill="FFFFFF"/>
         </w:rPr>
-        <w:lastRenderedPageBreak/>
-        <w:t>proven to exist.</w:t>
+        <w:t xml:space="preserve"> using numerical methods</w:t>
+      </w:r>
+      <w:r>
+        <w:rPr>
+          <w:color w:val="202122"/>
+          <w:shd w:val="clear" w:color="auto" w:fill="FFFFFF"/>
+        </w:rPr>
+        <w:t>.</w:t>
       </w:r>
       <w:r>
         <w:rPr>
@@ -5725,9 +6548,9 @@
           <w:shd w:val="clear" w:color="auto" w:fill="FFFFFF"/>
         </w:rPr>
         <w:drawing>
-          <wp:inline distT="0" distB="0" distL="0" distR="0" wp14:anchorId="0189BB6D" wp14:editId="37C38F42">
-            <wp:extent cx="4762500" cy="3571875"/>
-            <wp:effectExtent l="0" t="0" r="0" b="9525"/>
+          <wp:inline distT="0" distB="0" distL="0" distR="0" wp14:anchorId="0189BB6D" wp14:editId="5EF4257B">
+            <wp:extent cx="4168140" cy="3126105"/>
+            <wp:effectExtent l="0" t="0" r="3810" b="0"/>
             <wp:docPr id="5" name="Picture 5" descr="A picture containing chart&#10;&#10;Description automatically generated"/>
             <wp:cNvGraphicFramePr>
               <a:graphicFrameLocks xmlns:a="http://schemas.openxmlformats.org/drawingml/2006/main" noChangeAspect="1"/>
@@ -5740,7 +6563,7 @@
                     <pic:cNvPicPr/>
                   </pic:nvPicPr>
                   <pic:blipFill>
-                    <a:blip r:embed="rId31">
+                    <a:blip r:embed="rId10">
                       <a:extLst>
                         <a:ext uri="{28A0092B-C50C-407E-A947-70E740481C1C}">
                           <a14:useLocalDpi xmlns:a14="http://schemas.microsoft.com/office/drawing/2010/main" val="0"/>
@@ -5754,7 +6577,7 @@
                   <pic:spPr>
                     <a:xfrm>
                       <a:off x="0" y="0"/>
-                      <a:ext cx="4762500" cy="3571875"/>
+                      <a:ext cx="4168140" cy="3126105"/>
                     </a:xfrm>
                     <a:prstGeom prst="rect">
                       <a:avLst/>
@@ -5813,7 +6636,19 @@
         <w:rPr>
           <w:shd w:val="clear" w:color="auto" w:fill="FFFFFF"/>
         </w:rPr>
-        <w:t>Channel kinetics are described with the usual Hodgkin-Huxley channel equation</w:t>
+        <w:t xml:space="preserve">Channel kinetics are described with the </w:t>
+      </w:r>
+      <w:r>
+        <w:rPr>
+          <w:shd w:val="clear" w:color="auto" w:fill="FFFFFF"/>
+        </w:rPr>
+        <w:t>original</w:t>
+      </w:r>
+      <w:r>
+        <w:rPr>
+          <w:shd w:val="clear" w:color="auto" w:fill="FFFFFF"/>
+        </w:rPr>
+        <w:t xml:space="preserve"> Hodgkin-Huxley channel equation</w:t>
       </w:r>
       <w:r>
         <w:rPr>
@@ -6171,7 +7006,7 @@
           <w:sz w:val="20"/>
           <w:szCs w:val="20"/>
         </w:rPr>
-        <w:t>14</w:t>
+        <w:t>17</w:t>
       </w:r>
       <w:r>
         <w:rPr>
@@ -6392,7 +7227,7 @@
           <w:noProof/>
           <w:color w:val="auto"/>
         </w:rPr>
-        <w:t>15</w:t>
+        <w:t>18</w:t>
       </w:r>
       <w:r>
         <w:rPr>
@@ -6654,7 +7489,7 @@
           <w:noProof/>
           <w:color w:val="auto"/>
         </w:rPr>
-        <w:t>16</w:t>
+        <w:t>19</w:t>
       </w:r>
       <w:r>
         <w:rPr>
@@ -6860,7 +7695,7 @@
           <w:noProof/>
           <w:color w:val="auto"/>
         </w:rPr>
-        <w:t>17</w:t>
+        <w:t>20</w:t>
       </w:r>
       <w:r>
         <w:rPr>
@@ -7066,7 +7901,7 @@
           <w:noProof/>
           <w:color w:val="auto"/>
         </w:rPr>
-        <w:t>18</w:t>
+        <w:t>21</w:t>
       </w:r>
       <w:r>
         <w:rPr>
@@ -7298,7 +8133,7 @@
           <w:noProof/>
           <w:color w:val="auto"/>
         </w:rPr>
-        <w:t>19</w:t>
+        <w:t>22</w:t>
       </w:r>
       <w:r>
         <w:rPr>
@@ -7320,7 +8155,19 @@
         <w:spacing w:before="120" w:beforeAutospacing="0" w:after="120" w:afterAutospacing="0"/>
       </w:pPr>
       <w:r>
-        <w:t>One other technical note is that certain function forms can become indeterminate at certain voltage values. Given a specific voltage, a</w:t>
+        <w:t>One other technical note is that certain function forms can become indeterminate at certain voltage values</w:t>
+      </w:r>
+      <w:r>
+        <w:t>(</w:t>
+      </w:r>
+      <w:r>
+        <w:t>Nelson05-ElectrophysModels</w:t>
+      </w:r>
+      <w:r>
+        <w:t>)</w:t>
+      </w:r>
+      <w:r>
+        <w:t>. Given a specific voltage, a</w:t>
       </w:r>
       <w:r>
         <w:rPr>
@@ -7457,7 +8304,19 @@
         <w:spacing w:before="120" w:beforeAutospacing="0" w:after="120" w:afterAutospacing="0"/>
       </w:pPr>
       <w:r>
-        <w:t xml:space="preserve">All of the constants listed in Table 1, are defined in Python. </w:t>
+        <w:t xml:space="preserve">All </w:t>
+      </w:r>
+      <w:r>
+        <w:t>the</w:t>
+      </w:r>
+      <w:r>
+        <w:t xml:space="preserve"> input</w:t>
+      </w:r>
+      <w:r>
+        <w:t xml:space="preserve"> parameters</w:t>
+      </w:r>
+      <w:r>
+        <w:t xml:space="preserve"> listed in Table 1, are defined in Python. </w:t>
       </w:r>
     </w:p>
     <w:tbl>
@@ -7504,7 +8363,7 @@
                 <w:szCs w:val="28"/>
                 <w:shd w:val="clear" w:color="auto" w:fill="FFFFFF"/>
               </w:rPr>
-              <w:t>Constant</w:t>
+              <w:t>Parameters</w:t>
             </w:r>
           </w:p>
         </w:tc>
@@ -7678,15 +8537,63 @@
                 <w:shd w:val="clear" w:color="auto" w:fill="FFFFFF"/>
               </w:rPr>
             </w:pPr>
-            <w:r>
-              <w:rPr>
-                <w:color w:val="202122"/>
-                <w:sz w:val="28"/>
-                <w:szCs w:val="28"/>
-                <w:shd w:val="clear" w:color="auto" w:fill="FFFFFF"/>
-              </w:rPr>
-              <w:t>G</w:t>
-            </w:r>
+            <m:oMath>
+              <m:sSub>
+                <m:sSubPr>
+                  <m:ctrlPr>
+                    <w:rPr>
+                      <w:rFonts w:ascii="Cambria Math" w:hAnsi="Cambria Math"/>
+                      <w:i/>
+                      <w:color w:val="202122"/>
+                      <w:sz w:val="28"/>
+                      <w:szCs w:val="28"/>
+                      <w:shd w:val="clear" w:color="auto" w:fill="FFFFFF"/>
+                    </w:rPr>
+                  </m:ctrlPr>
+                </m:sSubPr>
+                <m:e>
+                  <m:acc>
+                    <m:accPr>
+                      <m:chr m:val="̅"/>
+                      <m:ctrlPr>
+                        <w:rPr>
+                          <w:rFonts w:ascii="Cambria Math" w:hAnsi="Cambria Math"/>
+                          <w:i/>
+                          <w:color w:val="202122"/>
+                          <w:sz w:val="28"/>
+                          <w:szCs w:val="28"/>
+                          <w:shd w:val="clear" w:color="auto" w:fill="FFFFFF"/>
+                        </w:rPr>
+                      </m:ctrlPr>
+                    </m:accPr>
+                    <m:e>
+                      <m:r>
+                        <w:rPr>
+                          <w:rFonts w:ascii="Cambria Math" w:hAnsi="Cambria Math"/>
+                          <w:color w:val="202122"/>
+                          <w:sz w:val="28"/>
+                          <w:szCs w:val="28"/>
+                          <w:shd w:val="clear" w:color="auto" w:fill="FFFFFF"/>
+                        </w:rPr>
+                        <m:t>g</m:t>
+                      </m:r>
+                    </m:e>
+                  </m:acc>
+                </m:e>
+                <m:sub>
+                  <m:r>
+                    <w:rPr>
+                      <w:rFonts w:ascii="Cambria Math" w:hAnsi="Cambria Math"/>
+                      <w:color w:val="202122"/>
+                      <w:sz w:val="28"/>
+                      <w:szCs w:val="28"/>
+                      <w:shd w:val="clear" w:color="auto" w:fill="FFFFFF"/>
+                    </w:rPr>
+                    <m:t>Na</m:t>
+                  </m:r>
+                </m:sub>
+              </m:sSub>
+            </m:oMath>
             <w:r>
               <w:rPr>
                 <w:color w:val="202122"/>
@@ -7695,7 +8602,7 @@
                 <w:shd w:val="clear" w:color="auto" w:fill="FFFFFF"/>
                 <w:vertAlign w:val="subscript"/>
               </w:rPr>
-              <w:t>Na</w:t>
+              <w:t xml:space="preserve"> </w:t>
             </w:r>
             <w:r>
               <w:rPr>
@@ -7703,9 +8610,8 @@
                 <w:sz w:val="28"/>
                 <w:szCs w:val="28"/>
                 <w:shd w:val="clear" w:color="auto" w:fill="FFFFFF"/>
-                <w:vertAlign w:val="subscript"/>
-              </w:rPr>
-              <w:t xml:space="preserve"> </w:t>
+              </w:rPr>
+              <w:t>(m</w:t>
             </w:r>
             <w:r>
               <w:rPr>
@@ -7714,7 +8620,16 @@
                 <w:szCs w:val="28"/>
                 <w:shd w:val="clear" w:color="auto" w:fill="FFFFFF"/>
               </w:rPr>
-              <w:t>(mmhos/cm</w:t>
+              <w:t>S</w:t>
+            </w:r>
+            <w:r>
+              <w:rPr>
+                <w:color w:val="202122"/>
+                <w:sz w:val="28"/>
+                <w:szCs w:val="28"/>
+                <w:shd w:val="clear" w:color="auto" w:fill="FFFFFF"/>
+              </w:rPr>
+              <w:t>/cm</w:t>
             </w:r>
             <w:r>
               <w:rPr>
@@ -7802,15 +8717,63 @@
                 <w:shd w:val="clear" w:color="auto" w:fill="FFFFFF"/>
               </w:rPr>
             </w:pPr>
-            <w:r>
-              <w:rPr>
-                <w:color w:val="202122"/>
-                <w:sz w:val="28"/>
-                <w:szCs w:val="28"/>
-                <w:shd w:val="clear" w:color="auto" w:fill="FFFFFF"/>
-              </w:rPr>
-              <w:t>G</w:t>
-            </w:r>
+            <m:oMath>
+              <m:sSub>
+                <m:sSubPr>
+                  <m:ctrlPr>
+                    <w:rPr>
+                      <w:rFonts w:ascii="Cambria Math" w:hAnsi="Cambria Math"/>
+                      <w:i/>
+                      <w:color w:val="202122"/>
+                      <w:sz w:val="28"/>
+                      <w:szCs w:val="28"/>
+                      <w:shd w:val="clear" w:color="auto" w:fill="FFFFFF"/>
+                    </w:rPr>
+                  </m:ctrlPr>
+                </m:sSubPr>
+                <m:e>
+                  <m:acc>
+                    <m:accPr>
+                      <m:chr m:val="̅"/>
+                      <m:ctrlPr>
+                        <w:rPr>
+                          <w:rFonts w:ascii="Cambria Math" w:hAnsi="Cambria Math"/>
+                          <w:i/>
+                          <w:color w:val="202122"/>
+                          <w:sz w:val="28"/>
+                          <w:szCs w:val="28"/>
+                          <w:shd w:val="clear" w:color="auto" w:fill="FFFFFF"/>
+                        </w:rPr>
+                      </m:ctrlPr>
+                    </m:accPr>
+                    <m:e>
+                      <m:r>
+                        <w:rPr>
+                          <w:rFonts w:ascii="Cambria Math" w:hAnsi="Cambria Math"/>
+                          <w:color w:val="202122"/>
+                          <w:sz w:val="28"/>
+                          <w:szCs w:val="28"/>
+                          <w:shd w:val="clear" w:color="auto" w:fill="FFFFFF"/>
+                        </w:rPr>
+                        <m:t>g</m:t>
+                      </m:r>
+                    </m:e>
+                  </m:acc>
+                </m:e>
+                <m:sub>
+                  <m:r>
+                    <w:rPr>
+                      <w:rFonts w:ascii="Cambria Math" w:hAnsi="Cambria Math"/>
+                      <w:color w:val="202122"/>
+                      <w:sz w:val="28"/>
+                      <w:szCs w:val="28"/>
+                      <w:shd w:val="clear" w:color="auto" w:fill="FFFFFF"/>
+                    </w:rPr>
+                    <m:t>K</m:t>
+                  </m:r>
+                </m:sub>
+              </m:sSub>
+            </m:oMath>
             <w:r>
               <w:rPr>
                 <w:color w:val="202122"/>
@@ -7819,7 +8782,7 @@
                 <w:shd w:val="clear" w:color="auto" w:fill="FFFFFF"/>
                 <w:vertAlign w:val="subscript"/>
               </w:rPr>
-              <w:t>K</w:t>
+              <w:t xml:space="preserve"> </w:t>
             </w:r>
             <w:r>
               <w:rPr>
@@ -7827,9 +8790,8 @@
                 <w:sz w:val="28"/>
                 <w:szCs w:val="28"/>
                 <w:shd w:val="clear" w:color="auto" w:fill="FFFFFF"/>
-                <w:vertAlign w:val="subscript"/>
-              </w:rPr>
-              <w:t xml:space="preserve"> </w:t>
+              </w:rPr>
+              <w:t>(m</w:t>
             </w:r>
             <w:r>
               <w:rPr>
@@ -7838,7 +8800,16 @@
                 <w:szCs w:val="28"/>
                 <w:shd w:val="clear" w:color="auto" w:fill="FFFFFF"/>
               </w:rPr>
-              <w:t>(mmhos/cm</w:t>
+              <w:t>S</w:t>
+            </w:r>
+            <w:r>
+              <w:rPr>
+                <w:color w:val="202122"/>
+                <w:sz w:val="28"/>
+                <w:szCs w:val="28"/>
+                <w:shd w:val="clear" w:color="auto" w:fill="FFFFFF"/>
+              </w:rPr>
+              <w:t>/cm</w:t>
             </w:r>
             <w:r>
               <w:rPr>
@@ -7926,15 +8897,63 @@
                 <w:shd w:val="clear" w:color="auto" w:fill="FFFFFF"/>
               </w:rPr>
             </w:pPr>
-            <w:r>
-              <w:rPr>
-                <w:color w:val="202122"/>
-                <w:sz w:val="28"/>
-                <w:szCs w:val="28"/>
-                <w:shd w:val="clear" w:color="auto" w:fill="FFFFFF"/>
-              </w:rPr>
-              <w:t>G</w:t>
-            </w:r>
+            <m:oMath>
+              <m:sSub>
+                <m:sSubPr>
+                  <m:ctrlPr>
+                    <w:rPr>
+                      <w:rFonts w:ascii="Cambria Math" w:hAnsi="Cambria Math"/>
+                      <w:i/>
+                      <w:color w:val="202122"/>
+                      <w:sz w:val="28"/>
+                      <w:szCs w:val="28"/>
+                      <w:shd w:val="clear" w:color="auto" w:fill="FFFFFF"/>
+                    </w:rPr>
+                  </m:ctrlPr>
+                </m:sSubPr>
+                <m:e>
+                  <m:acc>
+                    <m:accPr>
+                      <m:chr m:val="̅"/>
+                      <m:ctrlPr>
+                        <w:rPr>
+                          <w:rFonts w:ascii="Cambria Math" w:hAnsi="Cambria Math"/>
+                          <w:i/>
+                          <w:color w:val="202122"/>
+                          <w:sz w:val="28"/>
+                          <w:szCs w:val="28"/>
+                          <w:shd w:val="clear" w:color="auto" w:fill="FFFFFF"/>
+                        </w:rPr>
+                      </m:ctrlPr>
+                    </m:accPr>
+                    <m:e>
+                      <m:r>
+                        <w:rPr>
+                          <w:rFonts w:ascii="Cambria Math" w:hAnsi="Cambria Math"/>
+                          <w:color w:val="202122"/>
+                          <w:sz w:val="28"/>
+                          <w:szCs w:val="28"/>
+                          <w:shd w:val="clear" w:color="auto" w:fill="FFFFFF"/>
+                        </w:rPr>
+                        <m:t>g</m:t>
+                      </m:r>
+                    </m:e>
+                  </m:acc>
+                </m:e>
+                <m:sub>
+                  <m:r>
+                    <w:rPr>
+                      <w:rFonts w:ascii="Cambria Math" w:hAnsi="Cambria Math"/>
+                      <w:color w:val="202122"/>
+                      <w:sz w:val="28"/>
+                      <w:szCs w:val="28"/>
+                      <w:shd w:val="clear" w:color="auto" w:fill="FFFFFF"/>
+                    </w:rPr>
+                    <m:t>l</m:t>
+                  </m:r>
+                </m:sub>
+              </m:sSub>
+            </m:oMath>
             <w:r>
               <w:rPr>
                 <w:color w:val="202122"/>
@@ -7943,7 +8962,7 @@
                 <w:shd w:val="clear" w:color="auto" w:fill="FFFFFF"/>
                 <w:vertAlign w:val="subscript"/>
               </w:rPr>
-              <w:t>l</w:t>
+              <w:t xml:space="preserve"> </w:t>
             </w:r>
             <w:r>
               <w:rPr>
@@ -7951,9 +8970,8 @@
                 <w:sz w:val="28"/>
                 <w:szCs w:val="28"/>
                 <w:shd w:val="clear" w:color="auto" w:fill="FFFFFF"/>
-                <w:vertAlign w:val="subscript"/>
-              </w:rPr>
-              <w:t xml:space="preserve"> </w:t>
+              </w:rPr>
+              <w:t>(m</w:t>
             </w:r>
             <w:r>
               <w:rPr>
@@ -7962,7 +8980,16 @@
                 <w:szCs w:val="28"/>
                 <w:shd w:val="clear" w:color="auto" w:fill="FFFFFF"/>
               </w:rPr>
-              <w:t>(mmhos/cm</w:t>
+              <w:t>S</w:t>
+            </w:r>
+            <w:r>
+              <w:rPr>
+                <w:color w:val="202122"/>
+                <w:sz w:val="28"/>
+                <w:szCs w:val="28"/>
+                <w:shd w:val="clear" w:color="auto" w:fill="FFFFFF"/>
+              </w:rPr>
+              <w:t>/cm</w:t>
             </w:r>
             <w:r>
               <w:rPr>
@@ -8385,7 +9412,37 @@
                 <w:shd w:val="clear" w:color="auto" w:fill="FFFFFF"/>
                 <w:vertAlign w:val="subscript"/>
               </w:rPr>
-              <w:t>Thresh</w:t>
+              <w:t>T</w:t>
+            </w:r>
+            <w:r>
+              <w:rPr>
+                <w:color w:val="202122"/>
+                <w:sz w:val="28"/>
+                <w:szCs w:val="28"/>
+                <w:shd w:val="clear" w:color="auto" w:fill="FFFFFF"/>
+                <w:vertAlign w:val="subscript"/>
+              </w:rPr>
+              <w:t>hr</w:t>
+            </w:r>
+            <w:r>
+              <w:rPr>
+                <w:color w:val="202122"/>
+                <w:sz w:val="28"/>
+                <w:szCs w:val="28"/>
+                <w:shd w:val="clear" w:color="auto" w:fill="FFFFFF"/>
+                <w:vertAlign w:val="subscript"/>
+              </w:rPr>
+              <w:t>esh</w:t>
+            </w:r>
+            <w:r>
+              <w:rPr>
+                <w:color w:val="202122"/>
+                <w:sz w:val="28"/>
+                <w:szCs w:val="28"/>
+                <w:shd w:val="clear" w:color="auto" w:fill="FFFFFF"/>
+                <w:vertAlign w:val="subscript"/>
+              </w:rPr>
+              <w:t>old</w:t>
             </w:r>
             <w:r>
               <w:rPr>
@@ -8570,93 +9627,6 @@
       </w:tr>
       <w:tr>
         <w:trPr>
-          <w:trHeight w:val="439"/>
-        </w:trPr>
-        <w:tc>
-          <w:tcPr>
-            <w:tcW w:w="4039" w:type="dxa"/>
-          </w:tcPr>
-          <w:p>
-            <w:pPr>
-              <w:pStyle w:val="NormalWeb"/>
-              <w:spacing w:before="120" w:beforeAutospacing="0" w:after="120" w:afterAutospacing="0"/>
-              <w:rPr>
-                <w:color w:val="202122"/>
-                <w:sz w:val="28"/>
-                <w:szCs w:val="28"/>
-                <w:shd w:val="clear" w:color="auto" w:fill="FFFFFF"/>
-              </w:rPr>
-            </w:pPr>
-            <w:r>
-              <w:rPr>
-                <w:color w:val="202122"/>
-                <w:sz w:val="28"/>
-                <w:szCs w:val="28"/>
-                <w:shd w:val="clear" w:color="auto" w:fill="FFFFFF"/>
-              </w:rPr>
-              <w:t>T</w:t>
-            </w:r>
-            <w:r>
-              <w:rPr>
-                <w:color w:val="202122"/>
-                <w:sz w:val="28"/>
-                <w:szCs w:val="28"/>
-                <w:shd w:val="clear" w:color="auto" w:fill="FFFFFF"/>
-                <w:vertAlign w:val="subscript"/>
-              </w:rPr>
-              <w:t>min</w:t>
-            </w:r>
-            <w:r>
-              <w:rPr>
-                <w:color w:val="202122"/>
-                <w:sz w:val="28"/>
-                <w:szCs w:val="28"/>
-                <w:shd w:val="clear" w:color="auto" w:fill="FFFFFF"/>
-                <w:vertAlign w:val="subscript"/>
-              </w:rPr>
-              <w:t xml:space="preserve"> </w:t>
-            </w:r>
-            <w:r>
-              <w:rPr>
-                <w:color w:val="202122"/>
-                <w:sz w:val="28"/>
-                <w:szCs w:val="28"/>
-                <w:shd w:val="clear" w:color="auto" w:fill="FFFFFF"/>
-              </w:rPr>
-              <w:t>(ms)</w:t>
-            </w:r>
-          </w:p>
-        </w:tc>
-        <w:tc>
-          <w:tcPr>
-            <w:tcW w:w="4039" w:type="dxa"/>
-          </w:tcPr>
-          <w:p>
-            <w:pPr>
-              <w:pStyle w:val="NormalWeb"/>
-              <w:spacing w:before="120" w:beforeAutospacing="0" w:after="120" w:afterAutospacing="0"/>
-              <w:jc w:val="center"/>
-              <w:rPr>
-                <w:color w:val="202122"/>
-                <w:sz w:val="28"/>
-                <w:szCs w:val="28"/>
-                <w:shd w:val="clear" w:color="auto" w:fill="FFFFFF"/>
-              </w:rPr>
-            </w:pPr>
-            <w:r>
-              <w:rPr>
-                <w:color w:val="202122"/>
-                <w:sz w:val="28"/>
-                <w:szCs w:val="28"/>
-                <w:shd w:val="clear" w:color="auto" w:fill="FFFFFF"/>
-              </w:rPr>
-              <w:t>0.0</w:t>
-            </w:r>
-          </w:p>
-        </w:tc>
-      </w:tr>
-      <w:tr>
-        <w:trPr>
           <w:trHeight w:val="430"/>
         </w:trPr>
         <w:tc>
@@ -8768,7 +9738,7 @@
         <w:rPr>
           <w:noProof/>
         </w:rPr>
-        <w:t>1</w:t>
+        <w:t>2</w:t>
       </w:r>
       <w:r>
         <w:rPr>
@@ -8828,7 +9798,7 @@
                     <pic:cNvPicPr/>
                   </pic:nvPicPr>
                   <pic:blipFill>
-                    <a:blip r:embed="rId32">
+                    <a:blip r:embed="rId11">
                       <a:extLst>
                         <a:ext uri="{28A0092B-C50C-407E-A947-70E740481C1C}">
                           <a14:useLocalDpi xmlns:a14="http://schemas.microsoft.com/office/drawing/2010/main" val="0"/>
@@ -9045,6 +10015,7 @@
           <w:color w:val="202122"/>
           <w:sz w:val="36"/>
           <w:szCs w:val="36"/>
+          <w:shd w:val="clear" w:color="auto" w:fill="FFFFFF"/>
         </w:rPr>
       </w:pPr>
       <w:r>
@@ -9069,6 +10040,102 @@
           <w:numId w:val="9"/>
         </w:numPr>
         <w:rPr>
+          <w:rFonts w:ascii="Times New Roman" w:hAnsi="Times New Roman" w:cs="Times New Roman"/>
+          <w:i/>
+          <w:iCs/>
+        </w:rPr>
+      </w:pPr>
+      <w:r>
+        <w:rPr>
+          <w:rFonts w:ascii="Times New Roman" w:hAnsi="Times New Roman" w:cs="Times New Roman"/>
+          <w:i/>
+          <w:iCs/>
+          <w:color w:val="222222"/>
+          <w:shd w:val="clear" w:color="auto" w:fill="FFFFFF"/>
+        </w:rPr>
+        <w:t>Paul MS, Limaiem F. Histology, Purkinje Cells. [Updated 2021 Nov 19]. In: StatPearls [Internet]. Treasure Island (FL): StatPearls Publishing; 2022 Jan-. </w:t>
+      </w:r>
+      <w:r>
+        <w:rPr>
+          <w:rStyle w:val="bkciteavail"/>
+          <w:rFonts w:ascii="Times New Roman" w:hAnsi="Times New Roman" w:cs="Times New Roman"/>
+          <w:i/>
+          <w:iCs/>
+          <w:color w:val="222222"/>
+          <w:shd w:val="clear" w:color="auto" w:fill="FFFFFF"/>
+        </w:rPr>
+        <w:t xml:space="preserve">Available from: </w:t>
+      </w:r>
+      <w:hyperlink r:id="rId12" w:history="1">
+        <w:r>
+          <w:rPr>
+            <w:rStyle w:val="Hyperlink"/>
+            <w:rFonts w:ascii="Times New Roman" w:hAnsi="Times New Roman" w:cs="Times New Roman"/>
+            <w:i/>
+            <w:iCs/>
+            <w:shd w:val="clear" w:color="auto" w:fill="FFFFFF"/>
+          </w:rPr>
+          <w:t>https://www.ncbi.nlm.nih.gov/books/NBK545154/</w:t>
+        </w:r>
+      </w:hyperlink>
+      <w:r>
+        <w:rPr>
+          <w:rFonts w:ascii="Times New Roman" w:hAnsi="Times New Roman" w:cs="Times New Roman"/>
+          <w:i/>
+          <w:iCs/>
+        </w:rPr>
+        <w:t>.</w:t>
+      </w:r>
+    </w:p>
+    <w:p>
+      <w:pPr>
+        <w:pStyle w:val="ListParagraph"/>
+        <w:numPr>
+          <w:ilvl w:val="0"/>
+          <w:numId w:val="9"/>
+        </w:numPr>
+        <w:rPr>
+          <w:rFonts w:ascii="Times New Roman" w:hAnsi="Times New Roman" w:cs="Times New Roman"/>
+          <w:i/>
+          <w:iCs/>
+        </w:rPr>
+      </w:pPr>
+      <w:r>
+        <w:rPr>
+          <w:rFonts w:ascii="Times New Roman" w:hAnsi="Times New Roman" w:cs="Times New Roman"/>
+          <w:i/>
+          <w:iCs/>
+        </w:rPr>
+        <w:lastRenderedPageBreak/>
+        <w:t xml:space="preserve">Nelson, M.E. (2004) Electrophysiological Models In: Databasing the Brain: From Data to Knowledge. (S. </w:t>
+      </w:r>
+      <w:proofErr w:type="spellStart"/>
+      <w:r>
+        <w:rPr>
+          <w:rFonts w:ascii="Times New Roman" w:hAnsi="Times New Roman" w:cs="Times New Roman"/>
+          <w:i/>
+          <w:iCs/>
+        </w:rPr>
+        <w:t>Koslow</w:t>
+      </w:r>
+      <w:proofErr w:type="spellEnd"/>
+      <w:r>
+        <w:rPr>
+          <w:rFonts w:ascii="Times New Roman" w:hAnsi="Times New Roman" w:cs="Times New Roman"/>
+          <w:i/>
+          <w:iCs/>
+        </w:rPr>
+        <w:t xml:space="preserve"> and S. Subramaniam, eds.) Wiley, New York.</w:t>
+      </w:r>
+    </w:p>
+    <w:p>
+      <w:pPr>
+        <w:pStyle w:val="ListParagraph"/>
+        <w:numPr>
+          <w:ilvl w:val="0"/>
+          <w:numId w:val="9"/>
+        </w:numPr>
+        <w:rPr>
           <w:rStyle w:val="HTMLCite"/>
           <w:rFonts w:ascii="Times New Roman" w:hAnsi="Times New Roman" w:cs="Times New Roman"/>
         </w:rPr>
@@ -9081,7 +10148,7 @@
         </w:rPr>
         <w:t>Hodgkin AL, Huxley AF (August 1952). </w:t>
       </w:r>
-      <w:hyperlink r:id="rId33" w:history="1">
+      <w:hyperlink r:id="rId13" w:history="1">
         <w:r>
           <w:rPr>
             <w:rStyle w:val="Hyperlink"/>
@@ -9090,7 +10157,27 @@
             <w:iCs/>
             <w:color w:val="3366BB"/>
           </w:rPr>
-          <w:t>"A quantitative description of membrane current and its application to conduction and excitation in nerve"</w:t>
+          <w:t>"A quantitat</w:t>
+        </w:r>
+        <w:r>
+          <w:rPr>
+            <w:rStyle w:val="Hyperlink"/>
+            <w:rFonts w:ascii="Times New Roman" w:hAnsi="Times New Roman" w:cs="Times New Roman"/>
+            <w:i/>
+            <w:iCs/>
+            <w:color w:val="3366BB"/>
+          </w:rPr>
+          <w:t>i</w:t>
+        </w:r>
+        <w:r>
+          <w:rPr>
+            <w:rStyle w:val="Hyperlink"/>
+            <w:rFonts w:ascii="Times New Roman" w:hAnsi="Times New Roman" w:cs="Times New Roman"/>
+            <w:i/>
+            <w:iCs/>
+            <w:color w:val="3366BB"/>
+          </w:rPr>
+          <w:t>ve description of membrane current and its application to conduction and excitation in nerve"</w:t>
         </w:r>
       </w:hyperlink>
       <w:r>
@@ -9119,7 +10206,7 @@
         </w:rPr>
         <w:t> (4): 500–44. </w:t>
       </w:r>
-      <w:hyperlink r:id="rId34" w:tooltip="Doi (identifier)" w:history="1">
+      <w:hyperlink r:id="rId14" w:tooltip="Doi (identifier)" w:history="1">
         <w:r>
           <w:rPr>
             <w:rStyle w:val="Hyperlink"/>
@@ -9139,7 +10226,7 @@
         </w:rPr>
         <w:t>:</w:t>
       </w:r>
-      <w:hyperlink r:id="rId35" w:history="1">
+      <w:hyperlink r:id="rId15" w:history="1">
         <w:r>
           <w:rPr>
             <w:rStyle w:val="Hyperlink"/>
@@ -9159,18 +10246,14 @@
         </w:rPr>
         <w:t>. </w:t>
       </w:r>
-      <w:hyperlink r:id="rId36" w:tooltip="PMC (identifier)" w:history="1">
-        <w:r>
-          <w:rPr>
-            <w:rStyle w:val="Hyperlink"/>
-            <w:rFonts w:ascii="Times New Roman" w:hAnsi="Times New Roman" w:cs="Times New Roman"/>
-            <w:i/>
-            <w:iCs/>
-            <w:color w:val="0645AD"/>
-          </w:rPr>
-          <w:t>PMC</w:t>
-        </w:r>
-      </w:hyperlink>
+      <w:r>
+        <w:rPr>
+          <w:rFonts w:ascii="Times New Roman" w:hAnsi="Times New Roman" w:cs="Times New Roman"/>
+          <w:i/>
+          <w:iCs/>
+        </w:rPr>
+        <w:t>PMC</w:t>
+      </w:r>
       <w:r>
         <w:rPr>
           <w:rStyle w:val="HTMLCite"/>
@@ -9179,18 +10262,14 @@
         </w:rPr>
         <w:t> </w:t>
       </w:r>
-      <w:hyperlink r:id="rId37" w:history="1">
-        <w:r>
-          <w:rPr>
-            <w:rStyle w:val="Hyperlink"/>
-            <w:rFonts w:ascii="Times New Roman" w:hAnsi="Times New Roman" w:cs="Times New Roman"/>
-            <w:i/>
-            <w:iCs/>
-            <w:color w:val="3366BB"/>
-          </w:rPr>
-          <w:t>1392413</w:t>
-        </w:r>
-      </w:hyperlink>
+      <w:r>
+        <w:rPr>
+          <w:rFonts w:ascii="Times New Roman" w:hAnsi="Times New Roman" w:cs="Times New Roman"/>
+          <w:i/>
+          <w:iCs/>
+        </w:rPr>
+        <w:t>1392413</w:t>
+      </w:r>
       <w:r>
         <w:rPr>
           <w:rStyle w:val="HTMLCite"/>
@@ -9199,18 +10278,14 @@
         </w:rPr>
         <w:t>. </w:t>
       </w:r>
-      <w:hyperlink r:id="rId38" w:tooltip="PMID (identifier)" w:history="1">
-        <w:r>
-          <w:rPr>
-            <w:rStyle w:val="Hyperlink"/>
-            <w:rFonts w:ascii="Times New Roman" w:hAnsi="Times New Roman" w:cs="Times New Roman"/>
-            <w:i/>
-            <w:iCs/>
-            <w:color w:val="0645AD"/>
-          </w:rPr>
-          <w:t>PMID</w:t>
-        </w:r>
-      </w:hyperlink>
+      <w:r>
+        <w:rPr>
+          <w:rFonts w:ascii="Times New Roman" w:hAnsi="Times New Roman" w:cs="Times New Roman"/>
+          <w:i/>
+          <w:iCs/>
+        </w:rPr>
+        <w:t>PMID</w:t>
+      </w:r>
       <w:r>
         <w:rPr>
           <w:rStyle w:val="HTMLCite"/>
@@ -9219,18 +10294,14 @@
         </w:rPr>
         <w:t> </w:t>
       </w:r>
-      <w:hyperlink r:id="rId39" w:history="1">
-        <w:r>
-          <w:rPr>
-            <w:rStyle w:val="Hyperlink"/>
-            <w:rFonts w:ascii="Times New Roman" w:hAnsi="Times New Roman" w:cs="Times New Roman"/>
-            <w:i/>
-            <w:iCs/>
-            <w:color w:val="3366BB"/>
-          </w:rPr>
-          <w:t>12991237</w:t>
-        </w:r>
-      </w:hyperlink>
+      <w:r>
+        <w:rPr>
+          <w:rFonts w:ascii="Times New Roman" w:hAnsi="Times New Roman" w:cs="Times New Roman"/>
+          <w:i/>
+          <w:iCs/>
+        </w:rPr>
+        <w:t>12991237</w:t>
+      </w:r>
       <w:r>
         <w:rPr>
           <w:rStyle w:val="HTMLCite"/>
@@ -9261,10 +10332,9 @@
           <w:color w:val="202122"/>
           <w:shd w:val="clear" w:color="auto" w:fill="FFFFFF"/>
         </w:rPr>
-        <w:lastRenderedPageBreak/>
         <w:t>L'Hospital. </w:t>
       </w:r>
-      <w:hyperlink r:id="rId40" w:history="1">
+      <w:hyperlink r:id="rId16" w:history="1">
         <w:r>
           <w:rPr>
             <w:rStyle w:val="Hyperlink"/>
@@ -9310,9 +10380,49 @@
         <w:t>Raman and B. P. Bean. Inactivation and recovery of sodium currents in cerebellar Purkinje neurons: evidence for two mechanisms. Biophysical Journal, 80:729–737, 2001.</w:t>
       </w:r>
     </w:p>
+    <w:p>
+      <w:pPr>
+        <w:pStyle w:val="ListParagraph"/>
+        <w:numPr>
+          <w:ilvl w:val="0"/>
+          <w:numId w:val="9"/>
+        </w:numPr>
+        <w:rPr>
+          <w:rFonts w:ascii="Times New Roman" w:hAnsi="Times New Roman" w:cs="Times New Roman"/>
+          <w:i/>
+          <w:iCs/>
+        </w:rPr>
+      </w:pPr>
+      <w:r>
+        <w:rPr>
+          <w:i/>
+          <w:iCs/>
+        </w:rPr>
+        <w:t xml:space="preserve">Nelson05 </w:t>
+      </w:r>
+      <w:proofErr w:type="spellStart"/>
+      <w:r>
+        <w:rPr>
+          <w:i/>
+          <w:iCs/>
+        </w:rPr>
+        <w:t>ElectrophysModels</w:t>
+      </w:r>
+      <w:proofErr w:type="spellEnd"/>
+      <w:r>
+        <w:rPr>
+          <w:i/>
+          <w:iCs/>
+        </w:rPr>
+        <w:t xml:space="preserve"> | Action Potential | Membrane ...</w:t>
+      </w:r>
+      <w:r>
+        <w:t>, https://www.scribd.com/document/259508572/Nelson05-ElectrophysModels.</w:t>
+      </w:r>
+    </w:p>
     <w:sectPr>
-      <w:headerReference w:type="default" r:id="rId41"/>
-      <w:footerReference w:type="default" r:id="rId42"/>
+      <w:headerReference w:type="default" r:id="rId17"/>
+      <w:footerReference w:type="default" r:id="rId18"/>
       <w:pgSz w:w="12240" w:h="15840" w:code="1"/>
       <w:pgMar w:top="1440" w:right="1800" w:bottom="1440" w:left="1800" w:header="432" w:footer="0" w:gutter="0"/>
       <w:cols w:space="720"/>
@@ -9403,14 +10513,27 @@
     <w:pPr>
       <w:pStyle w:val="Footer"/>
     </w:pPr>
-    <w:fldSimple w:instr=" AUTHOR  \* FirstCap  \* MERGEFORMAT ">
-      <w:r>
-        <w:rPr>
-          <w:noProof/>
-        </w:rPr>
-        <w:t>Stefanos Charakidis</w:t>
-      </w:r>
-    </w:fldSimple>
+    <w:r>
+      <w:fldChar w:fldCharType="begin"/>
+    </w:r>
+    <w:r>
+      <w:instrText xml:space="preserve"> AUTHOR  \* FirstCap  \* MERGEFORMAT </w:instrText>
+    </w:r>
+    <w:r>
+      <w:fldChar w:fldCharType="separate"/>
+    </w:r>
+    <w:r>
+      <w:rPr>
+        <w:noProof/>
+      </w:rPr>
+      <w:t>Stefanos Charakidis</w:t>
+    </w:r>
+    <w:r>
+      <w:rPr>
+        <w:noProof/>
+      </w:rPr>
+      <w:fldChar w:fldCharType="end"/>
+    </w:r>
   </w:p>
   <w:p/>
 </w:ftr>
@@ -10965,7 +12088,6 @@
     <w:name w:val="Hyperlink"/>
     <w:basedOn w:val="DefaultParagraphFont"/>
     <w:uiPriority w:val="99"/>
-    <w:semiHidden/>
     <w:unhideWhenUsed/>
     <w:rsid w:val="00062DF7"/>
     <w:rPr>
@@ -11111,6 +12233,23 @@
     <w:basedOn w:val="DefaultParagraphFont"/>
     <w:rsid w:val="0046126B"/>
   </w:style>
+  <w:style w:type="character" w:customStyle="1" w:styleId="bkciteavail">
+    <w:name w:val="bk_cite_avail"/>
+    <w:basedOn w:val="DefaultParagraphFont"/>
+    <w:rsid w:val="008655C6"/>
+  </w:style>
+  <w:style w:type="character" w:styleId="UnresolvedMention">
+    <w:name w:val="Unresolved Mention"/>
+    <w:basedOn w:val="DefaultParagraphFont"/>
+    <w:uiPriority w:val="99"/>
+    <w:semiHidden/>
+    <w:unhideWhenUsed/>
+    <w:rsid w:val="00FA7CE4"/>
+    <w:rPr>
+      <w:color w:val="605E5C"/>
+      <w:shd w:val="clear" w:color="auto" w:fill="E1DFDD"/>
+    </w:rPr>
+  </w:style>
 </w:styles>
 </file>
 
@@ -11227,17 +12366,23 @@
   </w:compat>
   <w:rsids>
     <w:rsidRoot w:val="006A5386"/>
+    <w:rsid w:val="000D7B40"/>
     <w:rsid w:val="000E07B5"/>
     <w:rsid w:val="00110F64"/>
     <w:rsid w:val="00307EC1"/>
+    <w:rsid w:val="004B39D1"/>
+    <w:rsid w:val="00552243"/>
     <w:rsid w:val="006A5386"/>
     <w:rsid w:val="008F7814"/>
     <w:rsid w:val="00A64FCC"/>
+    <w:rsid w:val="00BB2626"/>
     <w:rsid w:val="00C031EA"/>
     <w:rsid w:val="00C175DD"/>
     <w:rsid w:val="00C46311"/>
     <w:rsid w:val="00E051A9"/>
+    <w:rsid w:val="00F155B8"/>
     <w:rsid w:val="00FC7F78"/>
+    <w:rsid w:val="00FD58B8"/>
   </w:rsids>
   <m:mathPr>
     <m:mathFont m:val="Cambria Math"/>

</xml_diff>

<commit_message>
sign conventions and better format
</commit_message>
<xml_diff>
--- a/Dissertation.docx
+++ b/Dissertation.docx
@@ -564,17 +564,17 @@
         <w:tblLook w:val="04A0" w:firstRow="1" w:lastRow="0" w:firstColumn="1" w:lastColumn="0" w:noHBand="0" w:noVBand="1"/>
       </w:tblPr>
       <w:tblGrid>
-        <w:gridCol w:w="2150"/>
-        <w:gridCol w:w="528"/>
-        <w:gridCol w:w="528"/>
-        <w:gridCol w:w="1416"/>
-        <w:gridCol w:w="527"/>
-        <w:gridCol w:w="528"/>
-        <w:gridCol w:w="528"/>
-        <w:gridCol w:w="528"/>
-        <w:gridCol w:w="528"/>
-        <w:gridCol w:w="528"/>
-        <w:gridCol w:w="851"/>
+        <w:gridCol w:w="2151"/>
+        <w:gridCol w:w="491"/>
+        <w:gridCol w:w="491"/>
+        <w:gridCol w:w="1723"/>
+        <w:gridCol w:w="489"/>
+        <w:gridCol w:w="489"/>
+        <w:gridCol w:w="489"/>
+        <w:gridCol w:w="489"/>
+        <w:gridCol w:w="489"/>
+        <w:gridCol w:w="489"/>
+        <w:gridCol w:w="850"/>
       </w:tblGrid>
       <w:tr>
         <w:trPr>
@@ -1704,6 +1704,9 @@
               <w:jc w:val="both"/>
               <w:rPr>
                 <w:rFonts w:ascii="Times New Roman" w:eastAsia="Times New Roman" w:hAnsi="Times New Roman" w:cs="Times New Roman"/>
+                <w:b w:val="0"/>
+                <w:bCs w:val="0"/>
+                <w:caps w:val="0"/>
                 <w:sz w:val="24"/>
                 <w:lang w:val="en-GB" w:eastAsia="en-GB"/>
               </w:rPr>
@@ -1942,7 +1945,7 @@
                 <w:sz w:val="24"/>
                 <w:lang w:val="en-GB" w:eastAsia="en-GB"/>
               </w:rPr>
-              <w:t>CHAPTER 3</w:t>
+              <w:t>Chapter 3</w:t>
             </w:r>
           </w:p>
         </w:tc>
@@ -2008,7 +2011,7 @@
                 <w:sz w:val="24"/>
                 <w:lang w:val="en-GB" w:eastAsia="en-GB"/>
               </w:rPr>
-              <w:t>Results</w:t>
+              <w:t>Implementation and fitting</w:t>
             </w:r>
           </w:p>
         </w:tc>
@@ -2173,7 +2176,15 @@
                 <w:sz w:val="24"/>
                 <w:lang w:val="en-GB" w:eastAsia="en-GB"/>
               </w:rPr>
-              <w:t>CHAPTER 4</w:t>
+              <w:t xml:space="preserve">CHAPTER </w:t>
+            </w:r>
+            <w:r>
+              <w:rPr>
+                <w:rFonts w:ascii="Times New Roman" w:eastAsia="Times New Roman" w:hAnsi="Times New Roman" w:cs="Times New Roman"/>
+                <w:sz w:val="24"/>
+                <w:lang w:val="en-GB" w:eastAsia="en-GB"/>
+              </w:rPr>
+              <w:t>4</w:t>
             </w:r>
           </w:p>
         </w:tc>
@@ -2239,7 +2250,7 @@
                 <w:sz w:val="24"/>
                 <w:lang w:val="en-GB" w:eastAsia="en-GB"/>
               </w:rPr>
-              <w:t>Discussion</w:t>
+              <w:t>Results</w:t>
             </w:r>
           </w:p>
         </w:tc>
@@ -2401,6 +2412,245 @@
                 <w:sz w:val="24"/>
                 <w:lang w:val="en-GB" w:eastAsia="en-GB"/>
               </w:rPr>
+              <w:t xml:space="preserve">CHAPTER </w:t>
+            </w:r>
+            <w:r>
+              <w:rPr>
+                <w:rFonts w:ascii="Times New Roman" w:eastAsia="Times New Roman" w:hAnsi="Times New Roman" w:cs="Times New Roman"/>
+                <w:sz w:val="24"/>
+                <w:lang w:val="en-GB" w:eastAsia="en-GB"/>
+              </w:rPr>
+              <w:t>5</w:t>
+            </w:r>
+          </w:p>
+        </w:tc>
+        <w:tc>
+          <w:tcPr>
+            <w:tcW w:w="558" w:type="dxa"/>
+          </w:tcPr>
+          <w:p>
+            <w:pPr>
+              <w:widowControl w:val="0"/>
+              <w:spacing w:line="24" w:lineRule="atLeast"/>
+              <w:jc w:val="both"/>
+              <w:cnfStyle w:val="000000000000" w:firstRow="0" w:lastRow="0" w:firstColumn="0" w:lastColumn="0" w:oddVBand="0" w:evenVBand="0" w:oddHBand="0" w:evenHBand="0" w:firstRowFirstColumn="0" w:firstRowLastColumn="0" w:lastRowFirstColumn="0" w:lastRowLastColumn="0"/>
+              <w:rPr>
+                <w:rFonts w:ascii="Arial" w:eastAsia="Times New Roman" w:hAnsi="Arial" w:cs="Arial"/>
+                <w:szCs w:val="20"/>
+                <w:lang w:val="en-GB" w:eastAsia="en-GB"/>
+              </w:rPr>
+            </w:pPr>
+          </w:p>
+        </w:tc>
+        <w:tc>
+          <w:tcPr>
+            <w:tcW w:w="558" w:type="dxa"/>
+          </w:tcPr>
+          <w:p>
+            <w:pPr>
+              <w:widowControl w:val="0"/>
+              <w:spacing w:line="24" w:lineRule="atLeast"/>
+              <w:jc w:val="both"/>
+              <w:cnfStyle w:val="000000000000" w:firstRow="0" w:lastRow="0" w:firstColumn="0" w:lastColumn="0" w:oddVBand="0" w:evenVBand="0" w:oddHBand="0" w:evenHBand="0" w:firstRowFirstColumn="0" w:firstRowLastColumn="0" w:lastRowFirstColumn="0" w:lastRowLastColumn="0"/>
+              <w:rPr>
+                <w:rFonts w:ascii="Arial" w:eastAsia="Times New Roman" w:hAnsi="Arial" w:cs="Arial"/>
+                <w:szCs w:val="20"/>
+                <w:lang w:val="en-GB" w:eastAsia="en-GB"/>
+              </w:rPr>
+            </w:pPr>
+          </w:p>
+        </w:tc>
+        <w:tc>
+          <w:tcPr>
+            <w:tcW w:w="1366" w:type="dxa"/>
+          </w:tcPr>
+          <w:p>
+            <w:pPr>
+              <w:widowControl w:val="0"/>
+              <w:spacing w:line="24" w:lineRule="atLeast"/>
+              <w:jc w:val="both"/>
+              <w:cnfStyle w:val="000000000000" w:firstRow="0" w:lastRow="0" w:firstColumn="0" w:lastColumn="0" w:oddVBand="0" w:evenVBand="0" w:oddHBand="0" w:evenHBand="0" w:firstRowFirstColumn="0" w:firstRowLastColumn="0" w:lastRowFirstColumn="0" w:lastRowLastColumn="0"/>
+              <w:rPr>
+                <w:rFonts w:ascii="Times New Roman" w:eastAsia="Times New Roman" w:hAnsi="Times New Roman" w:cs="Times New Roman"/>
+                <w:i/>
+                <w:iCs/>
+                <w:sz w:val="24"/>
+                <w:lang w:val="en-GB" w:eastAsia="en-GB"/>
+              </w:rPr>
+            </w:pPr>
+            <w:r>
+              <w:rPr>
+                <w:rFonts w:ascii="Times New Roman" w:eastAsia="Times New Roman" w:hAnsi="Times New Roman" w:cs="Times New Roman"/>
+                <w:i/>
+                <w:iCs/>
+                <w:sz w:val="24"/>
+                <w:lang w:val="en-GB" w:eastAsia="en-GB"/>
+              </w:rPr>
+              <w:t>Discussion</w:t>
+            </w:r>
+          </w:p>
+        </w:tc>
+        <w:tc>
+          <w:tcPr>
+            <w:tcW w:w="557" w:type="dxa"/>
+          </w:tcPr>
+          <w:p>
+            <w:pPr>
+              <w:widowControl w:val="0"/>
+              <w:spacing w:line="24" w:lineRule="atLeast"/>
+              <w:jc w:val="both"/>
+              <w:cnfStyle w:val="000000000000" w:firstRow="0" w:lastRow="0" w:firstColumn="0" w:lastColumn="0" w:oddVBand="0" w:evenVBand="0" w:oddHBand="0" w:evenHBand="0" w:firstRowFirstColumn="0" w:firstRowLastColumn="0" w:lastRowFirstColumn="0" w:lastRowLastColumn="0"/>
+              <w:rPr>
+                <w:rFonts w:ascii="Arial" w:eastAsia="Times New Roman" w:hAnsi="Arial" w:cs="Arial"/>
+                <w:szCs w:val="20"/>
+                <w:lang w:val="en-GB" w:eastAsia="en-GB"/>
+              </w:rPr>
+            </w:pPr>
+          </w:p>
+        </w:tc>
+        <w:tc>
+          <w:tcPr>
+            <w:tcW w:w="557" w:type="dxa"/>
+          </w:tcPr>
+          <w:p>
+            <w:pPr>
+              <w:widowControl w:val="0"/>
+              <w:spacing w:line="24" w:lineRule="atLeast"/>
+              <w:jc w:val="both"/>
+              <w:cnfStyle w:val="000000000000" w:firstRow="0" w:lastRow="0" w:firstColumn="0" w:lastColumn="0" w:oddVBand="0" w:evenVBand="0" w:oddHBand="0" w:evenHBand="0" w:firstRowFirstColumn="0" w:firstRowLastColumn="0" w:lastRowFirstColumn="0" w:lastRowLastColumn="0"/>
+              <w:rPr>
+                <w:rFonts w:ascii="Arial" w:eastAsia="Times New Roman" w:hAnsi="Arial" w:cs="Arial"/>
+                <w:szCs w:val="20"/>
+                <w:lang w:val="en-GB" w:eastAsia="en-GB"/>
+              </w:rPr>
+            </w:pPr>
+          </w:p>
+        </w:tc>
+        <w:tc>
+          <w:tcPr>
+            <w:tcW w:w="557" w:type="dxa"/>
+          </w:tcPr>
+          <w:p>
+            <w:pPr>
+              <w:widowControl w:val="0"/>
+              <w:spacing w:line="24" w:lineRule="atLeast"/>
+              <w:jc w:val="both"/>
+              <w:cnfStyle w:val="000000000000" w:firstRow="0" w:lastRow="0" w:firstColumn="0" w:lastColumn="0" w:oddVBand="0" w:evenVBand="0" w:oddHBand="0" w:evenHBand="0" w:firstRowFirstColumn="0" w:firstRowLastColumn="0" w:lastRowFirstColumn="0" w:lastRowLastColumn="0"/>
+              <w:rPr>
+                <w:rFonts w:ascii="Arial" w:eastAsia="Times New Roman" w:hAnsi="Arial" w:cs="Arial"/>
+                <w:szCs w:val="20"/>
+                <w:lang w:val="en-GB" w:eastAsia="en-GB"/>
+              </w:rPr>
+            </w:pPr>
+          </w:p>
+        </w:tc>
+        <w:tc>
+          <w:tcPr>
+            <w:tcW w:w="557" w:type="dxa"/>
+          </w:tcPr>
+          <w:p>
+            <w:pPr>
+              <w:widowControl w:val="0"/>
+              <w:spacing w:line="24" w:lineRule="atLeast"/>
+              <w:jc w:val="both"/>
+              <w:cnfStyle w:val="000000000000" w:firstRow="0" w:lastRow="0" w:firstColumn="0" w:lastColumn="0" w:oddVBand="0" w:evenVBand="0" w:oddHBand="0" w:evenHBand="0" w:firstRowFirstColumn="0" w:firstRowLastColumn="0" w:lastRowFirstColumn="0" w:lastRowLastColumn="0"/>
+              <w:rPr>
+                <w:rFonts w:ascii="Arial" w:eastAsia="Times New Roman" w:hAnsi="Arial" w:cs="Arial"/>
+                <w:szCs w:val="20"/>
+                <w:lang w:val="en-GB" w:eastAsia="en-GB"/>
+              </w:rPr>
+            </w:pPr>
+          </w:p>
+        </w:tc>
+        <w:tc>
+          <w:tcPr>
+            <w:tcW w:w="557" w:type="dxa"/>
+          </w:tcPr>
+          <w:p>
+            <w:pPr>
+              <w:widowControl w:val="0"/>
+              <w:spacing w:line="24" w:lineRule="atLeast"/>
+              <w:jc w:val="both"/>
+              <w:cnfStyle w:val="000000000000" w:firstRow="0" w:lastRow="0" w:firstColumn="0" w:lastColumn="0" w:oddVBand="0" w:evenVBand="0" w:oddHBand="0" w:evenHBand="0" w:firstRowFirstColumn="0" w:firstRowLastColumn="0" w:lastRowFirstColumn="0" w:lastRowLastColumn="0"/>
+              <w:rPr>
+                <w:rFonts w:ascii="Arial" w:eastAsia="Times New Roman" w:hAnsi="Arial" w:cs="Arial"/>
+                <w:szCs w:val="20"/>
+                <w:lang w:val="en-GB" w:eastAsia="en-GB"/>
+              </w:rPr>
+            </w:pPr>
+          </w:p>
+        </w:tc>
+        <w:tc>
+          <w:tcPr>
+            <w:tcW w:w="557" w:type="dxa"/>
+          </w:tcPr>
+          <w:p>
+            <w:pPr>
+              <w:widowControl w:val="0"/>
+              <w:spacing w:line="24" w:lineRule="atLeast"/>
+              <w:jc w:val="both"/>
+              <w:cnfStyle w:val="000000000000" w:firstRow="0" w:lastRow="0" w:firstColumn="0" w:lastColumn="0" w:oddVBand="0" w:evenVBand="0" w:oddHBand="0" w:evenHBand="0" w:firstRowFirstColumn="0" w:firstRowLastColumn="0" w:lastRowFirstColumn="0" w:lastRowLastColumn="0"/>
+              <w:rPr>
+                <w:rFonts w:ascii="Arial" w:eastAsia="Times New Roman" w:hAnsi="Arial" w:cs="Arial"/>
+                <w:szCs w:val="20"/>
+                <w:lang w:val="en-GB" w:eastAsia="en-GB"/>
+              </w:rPr>
+            </w:pPr>
+          </w:p>
+        </w:tc>
+        <w:tc>
+          <w:tcPr>
+            <w:tcW w:w="852" w:type="dxa"/>
+          </w:tcPr>
+          <w:p>
+            <w:pPr>
+              <w:widowControl w:val="0"/>
+              <w:spacing w:line="24" w:lineRule="atLeast"/>
+              <w:jc w:val="both"/>
+              <w:cnfStyle w:val="000000000000" w:firstRow="0" w:lastRow="0" w:firstColumn="0" w:lastColumn="0" w:oddVBand="0" w:evenVBand="0" w:oddHBand="0" w:evenHBand="0" w:firstRowFirstColumn="0" w:firstRowLastColumn="0" w:lastRowFirstColumn="0" w:lastRowLastColumn="0"/>
+              <w:rPr>
+                <w:rFonts w:ascii="Times New Roman" w:eastAsia="Times New Roman" w:hAnsi="Times New Roman" w:cs="Times New Roman"/>
+                <w:sz w:val="24"/>
+                <w:lang w:val="en-GB" w:eastAsia="en-GB"/>
+              </w:rPr>
+            </w:pPr>
+            <w:r>
+              <w:rPr>
+                <w:rFonts w:ascii="Times New Roman" w:eastAsia="Times New Roman" w:hAnsi="Times New Roman" w:cs="Times New Roman"/>
+                <w:sz w:val="24"/>
+                <w:lang w:val="en-GB" w:eastAsia="en-GB"/>
+              </w:rPr>
+              <w:t>N/A</w:t>
+            </w:r>
+          </w:p>
+        </w:tc>
+      </w:tr>
+      <w:tr>
+        <w:trPr>
+          <w:cnfStyle w:val="000000100000" w:firstRow="0" w:lastRow="0" w:firstColumn="0" w:lastColumn="0" w:oddVBand="0" w:evenVBand="0" w:oddHBand="1" w:evenHBand="0" w:firstRowFirstColumn="0" w:firstRowLastColumn="0" w:lastRowFirstColumn="0" w:lastRowLastColumn="0"/>
+        </w:trPr>
+        <w:tc>
+          <w:tcPr>
+            <w:cnfStyle w:val="001000000000" w:firstRow="0" w:lastRow="0" w:firstColumn="1" w:lastColumn="0" w:oddVBand="0" w:evenVBand="0" w:oddHBand="0" w:evenHBand="0" w:firstRowFirstColumn="0" w:firstRowLastColumn="0" w:lastRowFirstColumn="0" w:lastRowLastColumn="0"/>
+            <w:tcW w:w="1964" w:type="dxa"/>
+          </w:tcPr>
+          <w:p>
+            <w:pPr>
+              <w:widowControl w:val="0"/>
+              <w:spacing w:line="24" w:lineRule="atLeast"/>
+              <w:jc w:val="both"/>
+              <w:rPr>
+                <w:rFonts w:ascii="Times New Roman" w:eastAsia="Times New Roman" w:hAnsi="Times New Roman" w:cs="Times New Roman"/>
+                <w:sz w:val="24"/>
+                <w:lang w:val="en-GB" w:eastAsia="en-GB"/>
+              </w:rPr>
+            </w:pPr>
+            <w:r>
+              <w:rPr>
+                <w:rFonts w:ascii="Times New Roman" w:eastAsia="Times New Roman" w:hAnsi="Times New Roman" w:cs="Times New Roman"/>
+                <w:sz w:val="24"/>
+                <w:lang w:val="en-GB" w:eastAsia="en-GB"/>
+              </w:rPr>
               <w:t>References</w:t>
             </w:r>
           </w:p>
@@ -2414,7 +2664,7 @@
               <w:widowControl w:val="0"/>
               <w:spacing w:line="24" w:lineRule="atLeast"/>
               <w:jc w:val="both"/>
-              <w:cnfStyle w:val="000000000000" w:firstRow="0" w:lastRow="0" w:firstColumn="0" w:lastColumn="0" w:oddVBand="0" w:evenVBand="0" w:oddHBand="0" w:evenHBand="0" w:firstRowFirstColumn="0" w:firstRowLastColumn="0" w:lastRowFirstColumn="0" w:lastRowLastColumn="0"/>
+              <w:cnfStyle w:val="000000100000" w:firstRow="0" w:lastRow="0" w:firstColumn="0" w:lastColumn="0" w:oddVBand="0" w:evenVBand="0" w:oddHBand="1" w:evenHBand="0" w:firstRowFirstColumn="0" w:firstRowLastColumn="0" w:lastRowFirstColumn="0" w:lastRowLastColumn="0"/>
               <w:rPr>
                 <w:rFonts w:ascii="Arial" w:eastAsia="Times New Roman" w:hAnsi="Arial" w:cs="Arial"/>
                 <w:szCs w:val="20"/>
@@ -2432,7 +2682,7 @@
               <w:widowControl w:val="0"/>
               <w:spacing w:line="24" w:lineRule="atLeast"/>
               <w:jc w:val="both"/>
-              <w:cnfStyle w:val="000000000000" w:firstRow="0" w:lastRow="0" w:firstColumn="0" w:lastColumn="0" w:oddVBand="0" w:evenVBand="0" w:oddHBand="0" w:evenHBand="0" w:firstRowFirstColumn="0" w:firstRowLastColumn="0" w:lastRowFirstColumn="0" w:lastRowLastColumn="0"/>
+              <w:cnfStyle w:val="000000100000" w:firstRow="0" w:lastRow="0" w:firstColumn="0" w:lastColumn="0" w:oddVBand="0" w:evenVBand="0" w:oddHBand="1" w:evenHBand="0" w:firstRowFirstColumn="0" w:firstRowLastColumn="0" w:lastRowFirstColumn="0" w:lastRowLastColumn="0"/>
               <w:rPr>
                 <w:rFonts w:ascii="Arial" w:eastAsia="Times New Roman" w:hAnsi="Arial" w:cs="Arial"/>
                 <w:szCs w:val="20"/>
@@ -2450,7 +2700,7 @@
               <w:widowControl w:val="0"/>
               <w:spacing w:line="24" w:lineRule="atLeast"/>
               <w:jc w:val="both"/>
-              <w:cnfStyle w:val="000000000000" w:firstRow="0" w:lastRow="0" w:firstColumn="0" w:lastColumn="0" w:oddVBand="0" w:evenVBand="0" w:oddHBand="0" w:evenHBand="0" w:firstRowFirstColumn="0" w:firstRowLastColumn="0" w:lastRowFirstColumn="0" w:lastRowLastColumn="0"/>
+              <w:cnfStyle w:val="000000100000" w:firstRow="0" w:lastRow="0" w:firstColumn="0" w:lastColumn="0" w:oddVBand="0" w:evenVBand="0" w:oddHBand="1" w:evenHBand="0" w:firstRowFirstColumn="0" w:firstRowLastColumn="0" w:lastRowFirstColumn="0" w:lastRowLastColumn="0"/>
               <w:rPr>
                 <w:rFonts w:ascii="Times New Roman" w:eastAsia="Times New Roman" w:hAnsi="Times New Roman" w:cs="Times New Roman"/>
                 <w:sz w:val="24"/>
@@ -2468,7 +2718,7 @@
               <w:widowControl w:val="0"/>
               <w:spacing w:line="24" w:lineRule="atLeast"/>
               <w:jc w:val="both"/>
-              <w:cnfStyle w:val="000000000000" w:firstRow="0" w:lastRow="0" w:firstColumn="0" w:lastColumn="0" w:oddVBand="0" w:evenVBand="0" w:oddHBand="0" w:evenHBand="0" w:firstRowFirstColumn="0" w:firstRowLastColumn="0" w:lastRowFirstColumn="0" w:lastRowLastColumn="0"/>
+              <w:cnfStyle w:val="000000100000" w:firstRow="0" w:lastRow="0" w:firstColumn="0" w:lastColumn="0" w:oddVBand="0" w:evenVBand="0" w:oddHBand="1" w:evenHBand="0" w:firstRowFirstColumn="0" w:firstRowLastColumn="0" w:lastRowFirstColumn="0" w:lastRowLastColumn="0"/>
               <w:rPr>
                 <w:rFonts w:ascii="Arial" w:eastAsia="Times New Roman" w:hAnsi="Arial" w:cs="Arial"/>
                 <w:szCs w:val="20"/>
@@ -2486,7 +2736,7 @@
               <w:widowControl w:val="0"/>
               <w:spacing w:line="24" w:lineRule="atLeast"/>
               <w:jc w:val="both"/>
-              <w:cnfStyle w:val="000000000000" w:firstRow="0" w:lastRow="0" w:firstColumn="0" w:lastColumn="0" w:oddVBand="0" w:evenVBand="0" w:oddHBand="0" w:evenHBand="0" w:firstRowFirstColumn="0" w:firstRowLastColumn="0" w:lastRowFirstColumn="0" w:lastRowLastColumn="0"/>
+              <w:cnfStyle w:val="000000100000" w:firstRow="0" w:lastRow="0" w:firstColumn="0" w:lastColumn="0" w:oddVBand="0" w:evenVBand="0" w:oddHBand="1" w:evenHBand="0" w:firstRowFirstColumn="0" w:firstRowLastColumn="0" w:lastRowFirstColumn="0" w:lastRowLastColumn="0"/>
               <w:rPr>
                 <w:rFonts w:ascii="Arial" w:eastAsia="Times New Roman" w:hAnsi="Arial" w:cs="Arial"/>
                 <w:szCs w:val="20"/>
@@ -2504,7 +2754,7 @@
               <w:widowControl w:val="0"/>
               <w:spacing w:line="24" w:lineRule="atLeast"/>
               <w:jc w:val="both"/>
-              <w:cnfStyle w:val="000000000000" w:firstRow="0" w:lastRow="0" w:firstColumn="0" w:lastColumn="0" w:oddVBand="0" w:evenVBand="0" w:oddHBand="0" w:evenHBand="0" w:firstRowFirstColumn="0" w:firstRowLastColumn="0" w:lastRowFirstColumn="0" w:lastRowLastColumn="0"/>
+              <w:cnfStyle w:val="000000100000" w:firstRow="0" w:lastRow="0" w:firstColumn="0" w:lastColumn="0" w:oddVBand="0" w:evenVBand="0" w:oddHBand="1" w:evenHBand="0" w:firstRowFirstColumn="0" w:firstRowLastColumn="0" w:lastRowFirstColumn="0" w:lastRowLastColumn="0"/>
               <w:rPr>
                 <w:rFonts w:ascii="Arial" w:eastAsia="Times New Roman" w:hAnsi="Arial" w:cs="Arial"/>
                 <w:szCs w:val="20"/>
@@ -2522,7 +2772,7 @@
               <w:widowControl w:val="0"/>
               <w:spacing w:line="24" w:lineRule="atLeast"/>
               <w:jc w:val="both"/>
-              <w:cnfStyle w:val="000000000000" w:firstRow="0" w:lastRow="0" w:firstColumn="0" w:lastColumn="0" w:oddVBand="0" w:evenVBand="0" w:oddHBand="0" w:evenHBand="0" w:firstRowFirstColumn="0" w:firstRowLastColumn="0" w:lastRowFirstColumn="0" w:lastRowLastColumn="0"/>
+              <w:cnfStyle w:val="000000100000" w:firstRow="0" w:lastRow="0" w:firstColumn="0" w:lastColumn="0" w:oddVBand="0" w:evenVBand="0" w:oddHBand="1" w:evenHBand="0" w:firstRowFirstColumn="0" w:firstRowLastColumn="0" w:lastRowFirstColumn="0" w:lastRowLastColumn="0"/>
               <w:rPr>
                 <w:rFonts w:ascii="Arial" w:eastAsia="Times New Roman" w:hAnsi="Arial" w:cs="Arial"/>
                 <w:szCs w:val="20"/>
@@ -2540,7 +2790,7 @@
               <w:widowControl w:val="0"/>
               <w:spacing w:line="24" w:lineRule="atLeast"/>
               <w:jc w:val="both"/>
-              <w:cnfStyle w:val="000000000000" w:firstRow="0" w:lastRow="0" w:firstColumn="0" w:lastColumn="0" w:oddVBand="0" w:evenVBand="0" w:oddHBand="0" w:evenHBand="0" w:firstRowFirstColumn="0" w:firstRowLastColumn="0" w:lastRowFirstColumn="0" w:lastRowLastColumn="0"/>
+              <w:cnfStyle w:val="000000100000" w:firstRow="0" w:lastRow="0" w:firstColumn="0" w:lastColumn="0" w:oddVBand="0" w:evenVBand="0" w:oddHBand="1" w:evenHBand="0" w:firstRowFirstColumn="0" w:firstRowLastColumn="0" w:lastRowFirstColumn="0" w:lastRowLastColumn="0"/>
               <w:rPr>
                 <w:rFonts w:ascii="Arial" w:eastAsia="Times New Roman" w:hAnsi="Arial" w:cs="Arial"/>
                 <w:szCs w:val="20"/>
@@ -2558,7 +2808,7 @@
               <w:widowControl w:val="0"/>
               <w:spacing w:line="24" w:lineRule="atLeast"/>
               <w:jc w:val="both"/>
-              <w:cnfStyle w:val="000000000000" w:firstRow="0" w:lastRow="0" w:firstColumn="0" w:lastColumn="0" w:oddVBand="0" w:evenVBand="0" w:oddHBand="0" w:evenHBand="0" w:firstRowFirstColumn="0" w:firstRowLastColumn="0" w:lastRowFirstColumn="0" w:lastRowLastColumn="0"/>
+              <w:cnfStyle w:val="000000100000" w:firstRow="0" w:lastRow="0" w:firstColumn="0" w:lastColumn="0" w:oddVBand="0" w:evenVBand="0" w:oddHBand="1" w:evenHBand="0" w:firstRowFirstColumn="0" w:firstRowLastColumn="0" w:lastRowFirstColumn="0" w:lastRowLastColumn="0"/>
               <w:rPr>
                 <w:rFonts w:ascii="Arial" w:eastAsia="Times New Roman" w:hAnsi="Arial" w:cs="Arial"/>
                 <w:szCs w:val="20"/>
@@ -2576,7 +2826,7 @@
               <w:widowControl w:val="0"/>
               <w:spacing w:line="24" w:lineRule="atLeast"/>
               <w:jc w:val="both"/>
-              <w:cnfStyle w:val="000000000000" w:firstRow="0" w:lastRow="0" w:firstColumn="0" w:lastColumn="0" w:oddVBand="0" w:evenVBand="0" w:oddHBand="0" w:evenHBand="0" w:firstRowFirstColumn="0" w:firstRowLastColumn="0" w:lastRowFirstColumn="0" w:lastRowLastColumn="0"/>
+              <w:cnfStyle w:val="000000100000" w:firstRow="0" w:lastRow="0" w:firstColumn="0" w:lastColumn="0" w:oddVBand="0" w:evenVBand="0" w:oddHBand="1" w:evenHBand="0" w:firstRowFirstColumn="0" w:firstRowLastColumn="0" w:lastRowFirstColumn="0" w:lastRowLastColumn="0"/>
               <w:rPr>
                 <w:rFonts w:ascii="Times New Roman" w:eastAsia="Times New Roman" w:hAnsi="Times New Roman" w:cs="Times New Roman"/>
                 <w:sz w:val="24"/>
@@ -2675,6 +2925,7 @@
           <w:id w:val="-515543183"/>
           <w:citation/>
         </w:sdtPr>
+        <w:sdtEndPr/>
         <w:sdtContent>
           <w:r>
             <w:rPr>
@@ -2796,97 +3047,58 @@
         </w:rPr>
         <w:t xml:space="preserve">Purkinje cells have a crucial role in the motor coordination and other areas of function such as cognition and emotion. </w:t>
       </w:r>
-    </w:p>
-    <w:p>
-      <w:pPr>
-        <w:pStyle w:val="NormalWeb"/>
-        <w:shd w:val="clear" w:color="auto" w:fill="FFFFFF"/>
-        <w:spacing w:before="120" w:beforeAutospacing="0" w:after="120" w:afterAutospacing="0" w:line="24" w:lineRule="atLeast"/>
-        <w:jc w:val="both"/>
-        <w:rPr>
-          <w:color w:val="202122"/>
-        </w:rPr>
-      </w:pPr>
       <w:r>
         <w:rPr>
           <w:color w:val="202122"/>
           <w:shd w:val="clear" w:color="auto" w:fill="FFFFFF"/>
         </w:rPr>
-        <w:t>Purkinje cells are inhibitory </w:t>
-      </w:r>
-      <w:r>
-        <w:rPr>
-          <w:shd w:val="clear" w:color="auto" w:fill="FFFFFF"/>
-        </w:rPr>
-        <w:t>neurons</w:t>
+        <w:t>The purpose of this paper is to</w:t>
       </w:r>
       <w:r>
         <w:rPr>
           <w:color w:val="202122"/>
           <w:shd w:val="clear" w:color="auto" w:fill="FFFFFF"/>
         </w:rPr>
-        <w:t> located in the </w:t>
-      </w:r>
-      <w:r>
-        <w:rPr>
-          <w:shd w:val="clear" w:color="auto" w:fill="FFFFFF"/>
-        </w:rPr>
-        <w:t>cerebellum</w:t>
+        <w:t xml:space="preserve"> describe</w:t>
       </w:r>
       <w:r>
         <w:rPr>
           <w:color w:val="202122"/>
           <w:shd w:val="clear" w:color="auto" w:fill="FFFFFF"/>
         </w:rPr>
+        <w:t xml:space="preserve"> a simple</w:t>
+      </w:r>
+      <w:r>
+        <w:rPr>
+          <w:color w:val="202122"/>
+          <w:shd w:val="clear" w:color="auto" w:fill="FFFFFF"/>
+        </w:rPr>
+        <w:t xml:space="preserve"> mathematical</w:t>
+      </w:r>
+      <w:r>
+        <w:rPr>
+          <w:color w:val="202122"/>
+          <w:shd w:val="clear" w:color="auto" w:fill="FFFFFF"/>
+        </w:rPr>
+        <w:t xml:space="preserve"> model that can simulate these complex spikes</w:t>
+      </w:r>
+      <w:r>
+        <w:rPr>
+          <w:color w:val="202122"/>
+          <w:shd w:val="clear" w:color="auto" w:fill="FFFFFF"/>
+        </w:rPr>
         <w:t>.</w:t>
       </w:r>
       <w:r>
         <w:rPr>
           <w:color w:val="202122"/>
+          <w:shd w:val="clear" w:color="auto" w:fill="FFFFFF"/>
         </w:rPr>
         <w:t xml:space="preserve"> </w:t>
       </w:r>
       <w:r>
         <w:rPr>
-          <w:color w:val="000000"/>
-          <w:shd w:val="clear" w:color="auto" w:fill="FFFFFF"/>
-        </w:rPr>
-        <w:t>They are remarkable (and instantly recognizable) for their massive, intricately branched, flat dendritic trees, giving them the ability to integrate large amounts of information and learn by remodeling their dendrites. As an important part of the cerebellar circuits, Purkinje cells are necessary for well-coordinated movement and other areas of function such as cognition and emotion</w:t>
-      </w:r>
-      <w:r>
-        <w:rPr>
-          <w:color w:val="000000"/>
-          <w:shd w:val="clear" w:color="auto" w:fill="FFFFFF"/>
-        </w:rPr>
-        <w:t xml:space="preserve"> (</w:t>
-      </w:r>
-      <w:r>
-        <w:rPr>
-          <w:rFonts w:ascii="Arial" w:hAnsi="Arial" w:cs="Arial"/>
-          <w:color w:val="000000"/>
-          <w:sz w:val="19"/>
-          <w:szCs w:val="19"/>
-          <w:shd w:val="clear" w:color="auto" w:fill="FFFFFF"/>
-        </w:rPr>
-        <w:t>Manika S. Paul; Faten Limaiem 2021</w:t>
-      </w:r>
-      <w:r>
-        <w:rPr>
-          <w:color w:val="000000"/>
-          <w:shd w:val="clear" w:color="auto" w:fill="FFFFFF"/>
-        </w:rPr>
-        <w:t>)</w:t>
-      </w:r>
-      <w:r>
-        <w:rPr>
-          <w:color w:val="000000"/>
-          <w:shd w:val="clear" w:color="auto" w:fill="FFFFFF"/>
-        </w:rPr>
-        <w:t xml:space="preserve">. </w:t>
-      </w:r>
-      <w:r>
-        <w:rPr>
-          <w:color w:val="000000"/>
+          <w:color w:val="202122"/>
           <w:shd w:val="clear" w:color="auto" w:fill="FFFFFF"/>
         </w:rPr>
         <w:t>++</w:t>
@@ -3563,7 +3775,6 @@
         </w:rPr>
       </w:pPr>
       <w:r>
-        <w:lastRenderedPageBreak/>
         <w:t xml:space="preserve">with </w:t>
       </w:r>
       <m:oMath>
@@ -3786,7 +3997,16 @@
           <w:sz w:val="24"/>
           <w:szCs w:val="24"/>
         </w:rPr>
-        <w:t>The most commonly used sign convention in neural modeling is that ionic current flowing out of the cell is positive and ionic current flowing into the cell is negative</w:t>
+        <w:t xml:space="preserve">The most commonly used sign convention in neural modeling is that </w:t>
+      </w:r>
+      <w:r>
+        <w:rPr>
+          <w:rFonts w:ascii="Times New Roman" w:hAnsi="Times New Roman" w:cs="Times New Roman"/>
+          <w:sz w:val="24"/>
+          <w:szCs w:val="24"/>
+        </w:rPr>
+        <w:lastRenderedPageBreak/>
+        <w:t>ionic current flowing out of the cell is positive and ionic current flowing into the cell is negative</w:t>
       </w:r>
       <w:sdt>
         <w:sdtPr>
@@ -3798,6 +4018,7 @@
           <w:id w:val="-997568533"/>
           <w:citation/>
         </w:sdtPr>
+        <w:sdtEndPr/>
         <w:sdtContent>
           <w:r>
             <w:rPr>
@@ -3945,6 +4166,7 @@
           <w:id w:val="-1941824377"/>
           <w:citation/>
         </w:sdtPr>
+        <w:sdtEndPr/>
         <w:sdtContent>
           <w:r>
             <w:rPr>
@@ -5302,7 +5524,6 @@
           <w:sz w:val="24"/>
           <w:szCs w:val="24"/>
         </w:rPr>
-        <w:lastRenderedPageBreak/>
         <w:t>The potassium current is:</w:t>
       </w:r>
       <w:r>
@@ -5541,6 +5762,7 @@
         <w:jc w:val="both"/>
       </w:pPr>
       <w:r>
+        <w:lastRenderedPageBreak/>
         <w:t xml:space="preserve">Where </w:t>
       </w:r>
       <w:r>
@@ -7921,6 +8143,7 @@
           <w:color w:val="202122"/>
           <w:shd w:val="clear" w:color="auto" w:fill="FFFFFF"/>
         </w:rPr>
+        <w:lastRenderedPageBreak/>
         <w:t>where </w:t>
       </w:r>
       <w:r>
@@ -8971,7 +9194,6 @@
           <w:color w:val="202122"/>
           <w:shd w:val="clear" w:color="auto" w:fill="FFFFFF"/>
         </w:rPr>
-        <w:lastRenderedPageBreak/>
         <w:t xml:space="preserve"> </w:t>
       </w:r>
       <w:r>
@@ -9081,6 +9303,7 @@
           <w:color w:val="202122"/>
           <w:shd w:val="clear" w:color="auto" w:fill="FFFFFF"/>
         </w:rPr>
+        <w:lastRenderedPageBreak/>
         <w:t>One representation of t</w:t>
       </w:r>
       <w:r>
@@ -10858,15 +11081,6 @@
         <w:t xml:space="preserve"> )</w:t>
       </w:r>
     </w:p>
-    <w:p/>
-    <w:p>
-      <w:r>
-        <w:t>If Eqs. 23 and 24 above are compared with Eqs. 12 and 13 from the original paper (Hodgkin and Huxley, 1952), you will note that the sign of the membrane voltage has been changed to correspond to the modern convention (see subsection on Voltage Conventions above). Hodgkin and Huxley used similar functional forms to describe the voltage dependence of the m and h gates of the sodium channel:</w:t>
-      </w:r>
-      <w:r>
-        <w:t>++--</w:t>
-      </w:r>
-    </w:p>
     <w:p>
       <w:pPr>
         <w:pStyle w:val="NormalWeb"/>
@@ -10933,6 +11147,7 @@
           <w:id w:val="1138849054"/>
           <w:citation/>
         </w:sdtPr>
+        <w:sdtEndPr/>
         <w:sdtContent>
           <w:r>
             <w:fldChar w:fldCharType="begin"/>
@@ -10997,7 +11212,10 @@
         <w:t xml:space="preserve"> </w:t>
       </w:r>
       <w:r>
-        <w:t>Hence, the</w:t>
+        <w:t>Also</w:t>
+      </w:r>
+      <w:r>
+        <w:t>, the</w:t>
       </w:r>
       <w:r>
         <w:t xml:space="preserve"> </w:t>
@@ -11066,17 +11284,17 @@
         <w:tblLook w:val="04A0" w:firstRow="1" w:lastRow="0" w:firstColumn="1" w:lastColumn="0" w:noHBand="0" w:noVBand="1"/>
       </w:tblPr>
       <w:tblGrid>
-        <w:gridCol w:w="3060"/>
-        <w:gridCol w:w="2920"/>
-        <w:gridCol w:w="2650"/>
+        <w:gridCol w:w="2707"/>
+        <w:gridCol w:w="2583"/>
+        <w:gridCol w:w="2344"/>
       </w:tblGrid>
       <w:tr>
         <w:trPr>
-          <w:trHeight w:val="439"/>
+          <w:trHeight w:val="388"/>
         </w:trPr>
         <w:tc>
           <w:tcPr>
-            <w:tcW w:w="3060" w:type="dxa"/>
+            <w:tcW w:w="2707" w:type="dxa"/>
           </w:tcPr>
           <w:p>
             <w:pPr>
@@ -11100,14 +11318,13 @@
                 <w:color w:val="202122"/>
                 <w:shd w:val="clear" w:color="auto" w:fill="FFFFFF"/>
               </w:rPr>
-              <w:lastRenderedPageBreak/>
               <w:t>Parameters</w:t>
             </w:r>
           </w:p>
         </w:tc>
         <w:tc>
           <w:tcPr>
-            <w:tcW w:w="2920" w:type="dxa"/>
+            <w:tcW w:w="2583" w:type="dxa"/>
           </w:tcPr>
           <w:p>
             <w:pPr>
@@ -11137,7 +11354,7 @@
         </w:tc>
         <w:tc>
           <w:tcPr>
-            <w:tcW w:w="2650" w:type="dxa"/>
+            <w:tcW w:w="2344" w:type="dxa"/>
           </w:tcPr>
           <w:p>
             <w:pPr>
@@ -11168,11 +11385,11 @@
       </w:tr>
       <w:tr>
         <w:trPr>
-          <w:trHeight w:val="430"/>
+          <w:trHeight w:val="380"/>
         </w:trPr>
         <w:tc>
           <w:tcPr>
-            <w:tcW w:w="3060" w:type="dxa"/>
+            <w:tcW w:w="2707" w:type="dxa"/>
           </w:tcPr>
           <w:p>
             <w:pPr>
@@ -11239,7 +11456,7 @@
         </w:tc>
         <w:tc>
           <w:tcPr>
-            <w:tcW w:w="2920" w:type="dxa"/>
+            <w:tcW w:w="2583" w:type="dxa"/>
           </w:tcPr>
           <w:p>
             <w:pPr>
@@ -11263,7 +11480,7 @@
         </w:tc>
         <w:tc>
           <w:tcPr>
-            <w:tcW w:w="2650" w:type="dxa"/>
+            <w:tcW w:w="2344" w:type="dxa"/>
           </w:tcPr>
           <w:p>
             <w:pPr>
@@ -11285,6 +11502,7 @@
                 <w:id w:val="1491982266"/>
                 <w:citation/>
               </w:sdtPr>
+              <w:sdtEndPr/>
               <w:sdtContent>
                 <w:r>
                   <w:rPr>
@@ -11298,7 +11516,7 @@
                     <w:color w:val="202122"/>
                     <w:shd w:val="clear" w:color="auto" w:fill="FFFFFF"/>
                   </w:rPr>
-                  <w:instrText xml:space="preserve"> CITATION Hod52 \l 1033 </w:instrText>
+                  <w:instrText xml:space="preserve">CITATION Hod52 \l 1033 </w:instrText>
                 </w:r>
                 <w:r>
                   <w:rPr>
@@ -11329,11 +11547,11 @@
       </w:tr>
       <w:tr>
         <w:trPr>
-          <w:trHeight w:val="439"/>
+          <w:trHeight w:val="388"/>
         </w:trPr>
         <w:tc>
           <w:tcPr>
-            <w:tcW w:w="3060" w:type="dxa"/>
+            <w:tcW w:w="2707" w:type="dxa"/>
           </w:tcPr>
           <w:p>
             <w:pPr>
@@ -11441,7 +11659,7 @@
         </w:tc>
         <w:tc>
           <w:tcPr>
-            <w:tcW w:w="2920" w:type="dxa"/>
+            <w:tcW w:w="2583" w:type="dxa"/>
           </w:tcPr>
           <w:p>
             <w:pPr>
@@ -11464,7 +11682,7 @@
         </w:tc>
         <w:tc>
           <w:tcPr>
-            <w:tcW w:w="2650" w:type="dxa"/>
+            <w:tcW w:w="2344" w:type="dxa"/>
           </w:tcPr>
           <w:p>
             <w:pPr>
@@ -11485,6 +11703,7 @@
                 <w:id w:val="-221827003"/>
                 <w:citation/>
               </w:sdtPr>
+              <w:sdtEndPr/>
               <w:sdtContent>
                 <w:r>
                   <w:rPr>
@@ -11498,7 +11717,7 @@
                     <w:color w:val="202122"/>
                     <w:shd w:val="clear" w:color="auto" w:fill="FFFFFF"/>
                   </w:rPr>
-                  <w:instrText xml:space="preserve"> CITATION Hod52 \l 1033 </w:instrText>
+                  <w:instrText xml:space="preserve">CITATION Hod52 \l 1033 </w:instrText>
                 </w:r>
                 <w:r>
                   <w:rPr>
@@ -11529,11 +11748,11 @@
       </w:tr>
       <w:tr>
         <w:trPr>
-          <w:trHeight w:val="439"/>
+          <w:trHeight w:val="388"/>
         </w:trPr>
         <w:tc>
           <w:tcPr>
-            <w:tcW w:w="3060" w:type="dxa"/>
+            <w:tcW w:w="2707" w:type="dxa"/>
           </w:tcPr>
           <w:p>
             <w:pPr>
@@ -11641,7 +11860,7 @@
         </w:tc>
         <w:tc>
           <w:tcPr>
-            <w:tcW w:w="2920" w:type="dxa"/>
+            <w:tcW w:w="2583" w:type="dxa"/>
           </w:tcPr>
           <w:p>
             <w:pPr>
@@ -11664,7 +11883,7 @@
         </w:tc>
         <w:tc>
           <w:tcPr>
-            <w:tcW w:w="2650" w:type="dxa"/>
+            <w:tcW w:w="2344" w:type="dxa"/>
           </w:tcPr>
           <w:p>
             <w:pPr>
@@ -11685,6 +11904,7 @@
                 <w:id w:val="159280187"/>
                 <w:citation/>
               </w:sdtPr>
+              <w:sdtEndPr/>
               <w:sdtContent>
                 <w:r>
                   <w:rPr>
@@ -11698,7 +11918,7 @@
                     <w:color w:val="202122"/>
                     <w:shd w:val="clear" w:color="auto" w:fill="FFFFFF"/>
                   </w:rPr>
-                  <w:instrText xml:space="preserve"> CITATION Hod52 \l 1033 </w:instrText>
+                  <w:instrText xml:space="preserve">CITATION Hod52 \l 1033 </w:instrText>
                 </w:r>
                 <w:r>
                   <w:rPr>
@@ -11729,11 +11949,11 @@
       </w:tr>
       <w:tr>
         <w:trPr>
-          <w:trHeight w:val="430"/>
+          <w:trHeight w:val="380"/>
         </w:trPr>
         <w:tc>
           <w:tcPr>
-            <w:tcW w:w="3060" w:type="dxa"/>
+            <w:tcW w:w="2707" w:type="dxa"/>
           </w:tcPr>
           <w:p>
             <w:pPr>
@@ -11841,7 +12061,7 @@
         </w:tc>
         <w:tc>
           <w:tcPr>
-            <w:tcW w:w="2920" w:type="dxa"/>
+            <w:tcW w:w="2583" w:type="dxa"/>
           </w:tcPr>
           <w:p>
             <w:pPr>
@@ -11864,7 +12084,7 @@
         </w:tc>
         <w:tc>
           <w:tcPr>
-            <w:tcW w:w="2650" w:type="dxa"/>
+            <w:tcW w:w="2344" w:type="dxa"/>
           </w:tcPr>
           <w:p>
             <w:pPr>
@@ -11885,6 +12105,7 @@
                 <w:id w:val="-732777019"/>
                 <w:citation/>
               </w:sdtPr>
+              <w:sdtEndPr/>
               <w:sdtContent>
                 <w:r>
                   <w:rPr>
@@ -11898,7 +12119,7 @@
                     <w:color w:val="202122"/>
                     <w:shd w:val="clear" w:color="auto" w:fill="FFFFFF"/>
                   </w:rPr>
-                  <w:instrText xml:space="preserve"> CITATION Hod52 \l 1033 </w:instrText>
+                  <w:instrText xml:space="preserve">CITATION Hod52 \l 1033 </w:instrText>
                 </w:r>
                 <w:r>
                   <w:rPr>
@@ -11929,11 +12150,11 @@
       </w:tr>
       <w:tr>
         <w:trPr>
-          <w:trHeight w:val="439"/>
+          <w:trHeight w:val="388"/>
         </w:trPr>
         <w:tc>
           <w:tcPr>
-            <w:tcW w:w="3060" w:type="dxa"/>
+            <w:tcW w:w="2707" w:type="dxa"/>
           </w:tcPr>
           <w:p>
             <w:pPr>
@@ -11970,7 +12191,7 @@
         </w:tc>
         <w:tc>
           <w:tcPr>
-            <w:tcW w:w="2920" w:type="dxa"/>
+            <w:tcW w:w="2583" w:type="dxa"/>
           </w:tcPr>
           <w:p>
             <w:pPr>
@@ -11993,7 +12214,7 @@
         </w:tc>
         <w:tc>
           <w:tcPr>
-            <w:tcW w:w="2650" w:type="dxa"/>
+            <w:tcW w:w="2344" w:type="dxa"/>
           </w:tcPr>
           <w:p>
             <w:pPr>
@@ -12014,6 +12235,7 @@
                 <w:id w:val="2043481562"/>
                 <w:citation/>
               </w:sdtPr>
+              <w:sdtEndPr/>
               <w:sdtContent>
                 <w:r>
                   <w:rPr>
@@ -12027,7 +12249,7 @@
                     <w:color w:val="202122"/>
                     <w:shd w:val="clear" w:color="auto" w:fill="FFFFFF"/>
                   </w:rPr>
-                  <w:instrText xml:space="preserve"> CITATION Hod52 \l 1033 </w:instrText>
+                  <w:instrText xml:space="preserve">CITATION Hod52 \l 1033 </w:instrText>
                 </w:r>
                 <w:r>
                   <w:rPr>
@@ -12058,11 +12280,11 @@
       </w:tr>
       <w:tr>
         <w:trPr>
-          <w:trHeight w:val="439"/>
+          <w:trHeight w:val="388"/>
         </w:trPr>
         <w:tc>
           <w:tcPr>
-            <w:tcW w:w="3060" w:type="dxa"/>
+            <w:tcW w:w="2707" w:type="dxa"/>
           </w:tcPr>
           <w:p>
             <w:pPr>
@@ -12099,7 +12321,7 @@
         </w:tc>
         <w:tc>
           <w:tcPr>
-            <w:tcW w:w="2920" w:type="dxa"/>
+            <w:tcW w:w="2583" w:type="dxa"/>
           </w:tcPr>
           <w:p>
             <w:pPr>
@@ -12122,7 +12344,7 @@
         </w:tc>
         <w:tc>
           <w:tcPr>
-            <w:tcW w:w="2650" w:type="dxa"/>
+            <w:tcW w:w="2344" w:type="dxa"/>
           </w:tcPr>
           <w:p>
             <w:pPr>
@@ -12134,16 +12356,79 @@
                 <w:shd w:val="clear" w:color="auto" w:fill="FFFFFF"/>
               </w:rPr>
             </w:pPr>
+            <w:r>
+              <w:rPr>
+                <w:color w:val="202122"/>
+                <w:shd w:val="clear" w:color="auto" w:fill="FFFFFF"/>
+              </w:rPr>
+              <w:t>*</w:t>
+            </w:r>
+            <w:sdt>
+              <w:sdtPr>
+                <w:rPr>
+                  <w:color w:val="202122"/>
+                  <w:shd w:val="clear" w:color="auto" w:fill="FFFFFF"/>
+                </w:rPr>
+                <w:id w:val="-212578476"/>
+                <w:citation/>
+              </w:sdtPr>
+              <w:sdtContent>
+                <w:r>
+                  <w:rPr>
+                    <w:color w:val="202122"/>
+                    <w:shd w:val="clear" w:color="auto" w:fill="FFFFFF"/>
+                  </w:rPr>
+                  <w:fldChar w:fldCharType="begin"/>
+                </w:r>
+                <w:r>
+                  <w:rPr>
+                    <w:color w:val="202122"/>
+                    <w:shd w:val="clear" w:color="auto" w:fill="FFFFFF"/>
+                  </w:rPr>
+                  <w:instrText xml:space="preserve">CITATION Hod52 \l 1033 </w:instrText>
+                </w:r>
+                <w:r>
+                  <w:rPr>
+                    <w:color w:val="202122"/>
+                    <w:shd w:val="clear" w:color="auto" w:fill="FFFFFF"/>
+                  </w:rPr>
+                  <w:fldChar w:fldCharType="separate"/>
+                </w:r>
+                <w:r>
+                  <w:rPr>
+                    <w:noProof/>
+                    <w:color w:val="202122"/>
+                    <w:shd w:val="clear" w:color="auto" w:fill="FFFFFF"/>
+                  </w:rPr>
+                  <w:t xml:space="preserve"> </w:t>
+                </w:r>
+                <w:r>
+                  <w:rPr>
+                    <w:noProof/>
+                    <w:color w:val="202122"/>
+                    <w:shd w:val="clear" w:color="auto" w:fill="FFFFFF"/>
+                  </w:rPr>
+                  <w:t>[5]</w:t>
+                </w:r>
+                <w:r>
+                  <w:rPr>
+                    <w:color w:val="202122"/>
+                    <w:shd w:val="clear" w:color="auto" w:fill="FFFFFF"/>
+                  </w:rPr>
+                  <w:fldChar w:fldCharType="end"/>
+                </w:r>
+              </w:sdtContent>
+            </w:sdt>
           </w:p>
         </w:tc>
       </w:tr>
       <w:tr>
         <w:trPr>
-          <w:trHeight w:val="430"/>
+          <w:trHeight w:val="380"/>
         </w:trPr>
         <w:tc>
           <w:tcPr>
-            <w:tcW w:w="3060" w:type="dxa"/>
+            <w:tcW w:w="2707" w:type="dxa"/>
           </w:tcPr>
           <w:p>
             <w:pPr>
@@ -12180,7 +12465,7 @@
         </w:tc>
         <w:tc>
           <w:tcPr>
-            <w:tcW w:w="2920" w:type="dxa"/>
+            <w:tcW w:w="2583" w:type="dxa"/>
           </w:tcPr>
           <w:p>
             <w:pPr>
@@ -12203,7 +12488,7 @@
         </w:tc>
         <w:tc>
           <w:tcPr>
-            <w:tcW w:w="2650" w:type="dxa"/>
+            <w:tcW w:w="2344" w:type="dxa"/>
           </w:tcPr>
           <w:p>
             <w:pPr>
@@ -12215,16 +12500,79 @@
                 <w:shd w:val="clear" w:color="auto" w:fill="FFFFFF"/>
               </w:rPr>
             </w:pPr>
+            <w:r>
+              <w:rPr>
+                <w:color w:val="202122"/>
+                <w:shd w:val="clear" w:color="auto" w:fill="FFFFFF"/>
+              </w:rPr>
+              <w:t>*</w:t>
+            </w:r>
+            <w:sdt>
+              <w:sdtPr>
+                <w:rPr>
+                  <w:color w:val="202122"/>
+                  <w:shd w:val="clear" w:color="auto" w:fill="FFFFFF"/>
+                </w:rPr>
+                <w:id w:val="2084873857"/>
+                <w:citation/>
+              </w:sdtPr>
+              <w:sdtContent>
+                <w:r>
+                  <w:rPr>
+                    <w:color w:val="202122"/>
+                    <w:shd w:val="clear" w:color="auto" w:fill="FFFFFF"/>
+                  </w:rPr>
+                  <w:fldChar w:fldCharType="begin"/>
+                </w:r>
+                <w:r>
+                  <w:rPr>
+                    <w:color w:val="202122"/>
+                    <w:shd w:val="clear" w:color="auto" w:fill="FFFFFF"/>
+                  </w:rPr>
+                  <w:instrText xml:space="preserve">CITATION Hod52 \l 1033 </w:instrText>
+                </w:r>
+                <w:r>
+                  <w:rPr>
+                    <w:color w:val="202122"/>
+                    <w:shd w:val="clear" w:color="auto" w:fill="FFFFFF"/>
+                  </w:rPr>
+                  <w:fldChar w:fldCharType="separate"/>
+                </w:r>
+                <w:r>
+                  <w:rPr>
+                    <w:noProof/>
+                    <w:color w:val="202122"/>
+                    <w:shd w:val="clear" w:color="auto" w:fill="FFFFFF"/>
+                  </w:rPr>
+                  <w:t xml:space="preserve"> </w:t>
+                </w:r>
+                <w:r>
+                  <w:rPr>
+                    <w:noProof/>
+                    <w:color w:val="202122"/>
+                    <w:shd w:val="clear" w:color="auto" w:fill="FFFFFF"/>
+                  </w:rPr>
+                  <w:t>[5]</w:t>
+                </w:r>
+                <w:r>
+                  <w:rPr>
+                    <w:color w:val="202122"/>
+                    <w:shd w:val="clear" w:color="auto" w:fill="FFFFFF"/>
+                  </w:rPr>
+                  <w:fldChar w:fldCharType="end"/>
+                </w:r>
+              </w:sdtContent>
+            </w:sdt>
           </w:p>
         </w:tc>
       </w:tr>
       <w:tr>
         <w:trPr>
-          <w:trHeight w:val="439"/>
+          <w:trHeight w:val="388"/>
         </w:trPr>
         <w:tc>
           <w:tcPr>
-            <w:tcW w:w="3060" w:type="dxa"/>
+            <w:tcW w:w="2707" w:type="dxa"/>
           </w:tcPr>
           <w:p>
             <w:pPr>
@@ -12261,7 +12609,7 @@
         </w:tc>
         <w:tc>
           <w:tcPr>
-            <w:tcW w:w="2920" w:type="dxa"/>
+            <w:tcW w:w="2583" w:type="dxa"/>
           </w:tcPr>
           <w:p>
             <w:pPr>
@@ -12284,7 +12632,7 @@
         </w:tc>
         <w:tc>
           <w:tcPr>
-            <w:tcW w:w="2650" w:type="dxa"/>
+            <w:tcW w:w="2344" w:type="dxa"/>
           </w:tcPr>
           <w:p>
             <w:pPr>
@@ -12296,16 +12644,79 @@
                 <w:shd w:val="clear" w:color="auto" w:fill="FFFFFF"/>
               </w:rPr>
             </w:pPr>
+            <w:r>
+              <w:rPr>
+                <w:color w:val="202122"/>
+                <w:shd w:val="clear" w:color="auto" w:fill="FFFFFF"/>
+              </w:rPr>
+              <w:t>*</w:t>
+            </w:r>
+            <w:sdt>
+              <w:sdtPr>
+                <w:rPr>
+                  <w:color w:val="202122"/>
+                  <w:shd w:val="clear" w:color="auto" w:fill="FFFFFF"/>
+                </w:rPr>
+                <w:id w:val="-1860046343"/>
+                <w:citation/>
+              </w:sdtPr>
+              <w:sdtContent>
+                <w:r>
+                  <w:rPr>
+                    <w:color w:val="202122"/>
+                    <w:shd w:val="clear" w:color="auto" w:fill="FFFFFF"/>
+                  </w:rPr>
+                  <w:fldChar w:fldCharType="begin"/>
+                </w:r>
+                <w:r>
+                  <w:rPr>
+                    <w:color w:val="202122"/>
+                    <w:shd w:val="clear" w:color="auto" w:fill="FFFFFF"/>
+                  </w:rPr>
+                  <w:instrText xml:space="preserve">CITATION Hod52 \l 1033 </w:instrText>
+                </w:r>
+                <w:r>
+                  <w:rPr>
+                    <w:color w:val="202122"/>
+                    <w:shd w:val="clear" w:color="auto" w:fill="FFFFFF"/>
+                  </w:rPr>
+                  <w:fldChar w:fldCharType="separate"/>
+                </w:r>
+                <w:r>
+                  <w:rPr>
+                    <w:noProof/>
+                    <w:color w:val="202122"/>
+                    <w:shd w:val="clear" w:color="auto" w:fill="FFFFFF"/>
+                  </w:rPr>
+                  <w:t xml:space="preserve"> </w:t>
+                </w:r>
+                <w:r>
+                  <w:rPr>
+                    <w:noProof/>
+                    <w:color w:val="202122"/>
+                    <w:shd w:val="clear" w:color="auto" w:fill="FFFFFF"/>
+                  </w:rPr>
+                  <w:t>[5]</w:t>
+                </w:r>
+                <w:r>
+                  <w:rPr>
+                    <w:color w:val="202122"/>
+                    <w:shd w:val="clear" w:color="auto" w:fill="FFFFFF"/>
+                  </w:rPr>
+                  <w:fldChar w:fldCharType="end"/>
+                </w:r>
+              </w:sdtContent>
+            </w:sdt>
           </w:p>
         </w:tc>
       </w:tr>
       <w:tr>
         <w:trPr>
-          <w:trHeight w:val="439"/>
+          <w:trHeight w:val="388"/>
         </w:trPr>
         <w:tc>
           <w:tcPr>
-            <w:tcW w:w="3060" w:type="dxa"/>
+            <w:tcW w:w="2707" w:type="dxa"/>
           </w:tcPr>
           <w:p>
             <w:pPr>
@@ -12342,7 +12753,7 @@
         </w:tc>
         <w:tc>
           <w:tcPr>
-            <w:tcW w:w="2920" w:type="dxa"/>
+            <w:tcW w:w="2583" w:type="dxa"/>
           </w:tcPr>
           <w:p>
             <w:pPr>
@@ -12365,7 +12776,7 @@
         </w:tc>
         <w:tc>
           <w:tcPr>
-            <w:tcW w:w="2650" w:type="dxa"/>
+            <w:tcW w:w="2344" w:type="dxa"/>
           </w:tcPr>
           <w:p>
             <w:pPr>
@@ -12377,16 +12788,79 @@
                 <w:shd w:val="clear" w:color="auto" w:fill="FFFFFF"/>
               </w:rPr>
             </w:pPr>
+            <w:r>
+              <w:rPr>
+                <w:color w:val="202122"/>
+                <w:shd w:val="clear" w:color="auto" w:fill="FFFFFF"/>
+              </w:rPr>
+              <w:t>*</w:t>
+            </w:r>
+            <w:sdt>
+              <w:sdtPr>
+                <w:rPr>
+                  <w:color w:val="202122"/>
+                  <w:shd w:val="clear" w:color="auto" w:fill="FFFFFF"/>
+                </w:rPr>
+                <w:id w:val="865101341"/>
+                <w:citation/>
+              </w:sdtPr>
+              <w:sdtContent>
+                <w:r>
+                  <w:rPr>
+                    <w:color w:val="202122"/>
+                    <w:shd w:val="clear" w:color="auto" w:fill="FFFFFF"/>
+                  </w:rPr>
+                  <w:fldChar w:fldCharType="begin"/>
+                </w:r>
+                <w:r>
+                  <w:rPr>
+                    <w:color w:val="202122"/>
+                    <w:shd w:val="clear" w:color="auto" w:fill="FFFFFF"/>
+                  </w:rPr>
+                  <w:instrText xml:space="preserve">CITATION Hod52 \l 1033 </w:instrText>
+                </w:r>
+                <w:r>
+                  <w:rPr>
+                    <w:color w:val="202122"/>
+                    <w:shd w:val="clear" w:color="auto" w:fill="FFFFFF"/>
+                  </w:rPr>
+                  <w:fldChar w:fldCharType="separate"/>
+                </w:r>
+                <w:r>
+                  <w:rPr>
+                    <w:noProof/>
+                    <w:color w:val="202122"/>
+                    <w:shd w:val="clear" w:color="auto" w:fill="FFFFFF"/>
+                  </w:rPr>
+                  <w:t xml:space="preserve"> </w:t>
+                </w:r>
+                <w:r>
+                  <w:rPr>
+                    <w:noProof/>
+                    <w:color w:val="202122"/>
+                    <w:shd w:val="clear" w:color="auto" w:fill="FFFFFF"/>
+                  </w:rPr>
+                  <w:t>[5]</w:t>
+                </w:r>
+                <w:r>
+                  <w:rPr>
+                    <w:color w:val="202122"/>
+                    <w:shd w:val="clear" w:color="auto" w:fill="FFFFFF"/>
+                  </w:rPr>
+                  <w:fldChar w:fldCharType="end"/>
+                </w:r>
+              </w:sdtContent>
+            </w:sdt>
           </w:p>
         </w:tc>
       </w:tr>
       <w:tr>
         <w:trPr>
-          <w:trHeight w:val="430"/>
+          <w:trHeight w:val="380"/>
         </w:trPr>
         <w:tc>
           <w:tcPr>
-            <w:tcW w:w="3060" w:type="dxa"/>
+            <w:tcW w:w="2707" w:type="dxa"/>
           </w:tcPr>
           <w:p>
             <w:pPr>
@@ -12453,7 +12927,7 @@
         </w:tc>
         <w:tc>
           <w:tcPr>
-            <w:tcW w:w="2920" w:type="dxa"/>
+            <w:tcW w:w="2583" w:type="dxa"/>
           </w:tcPr>
           <w:p>
             <w:pPr>
@@ -12476,7 +12950,7 @@
         </w:tc>
         <w:tc>
           <w:tcPr>
-            <w:tcW w:w="2650" w:type="dxa"/>
+            <w:tcW w:w="2344" w:type="dxa"/>
           </w:tcPr>
           <w:p>
             <w:pPr>
@@ -12493,11 +12967,11 @@
       </w:tr>
       <w:tr>
         <w:trPr>
-          <w:trHeight w:val="430"/>
+          <w:trHeight w:val="380"/>
         </w:trPr>
         <w:tc>
           <w:tcPr>
-            <w:tcW w:w="3060" w:type="dxa"/>
+            <w:tcW w:w="2707" w:type="dxa"/>
           </w:tcPr>
           <w:p>
             <w:pPr>
@@ -12534,7 +13008,7 @@
         </w:tc>
         <w:tc>
           <w:tcPr>
-            <w:tcW w:w="2920" w:type="dxa"/>
+            <w:tcW w:w="2583" w:type="dxa"/>
           </w:tcPr>
           <w:p>
             <w:pPr>
@@ -12558,7 +13032,7 @@
         </w:tc>
         <w:tc>
           <w:tcPr>
-            <w:tcW w:w="2650" w:type="dxa"/>
+            <w:tcW w:w="2344" w:type="dxa"/>
           </w:tcPr>
           <w:p>
             <w:pPr>
@@ -12581,117 +13055,203 @@
         <w:spacing w:line="24" w:lineRule="atLeast"/>
         <w:rPr>
           <w:rFonts w:ascii="Times New Roman" w:hAnsi="Times New Roman" w:cs="Times New Roman"/>
-          <w:color w:val="202122"/>
-          <w:sz w:val="20"/>
-          <w:szCs w:val="20"/>
+          <w:color w:val="auto"/>
+          <w:sz w:val="22"/>
+          <w:szCs w:val="22"/>
+        </w:rPr>
+      </w:pPr>
+    </w:p>
+    <w:p>
+      <w:pPr>
+        <w:pStyle w:val="Caption"/>
+        <w:spacing w:line="24" w:lineRule="atLeast"/>
+        <w:rPr>
+          <w:rFonts w:ascii="Times New Roman" w:hAnsi="Times New Roman" w:cs="Times New Roman"/>
+          <w:i w:val="0"/>
+          <w:iCs w:val="0"/>
+          <w:color w:val="auto"/>
+          <w:sz w:val="24"/>
+          <w:szCs w:val="24"/>
           <w:shd w:val="clear" w:color="auto" w:fill="FFFFFF"/>
         </w:rPr>
       </w:pPr>
       <w:r>
         <w:rPr>
           <w:rFonts w:ascii="Times New Roman" w:hAnsi="Times New Roman" w:cs="Times New Roman"/>
-          <w:sz w:val="20"/>
-          <w:szCs w:val="20"/>
+          <w:i w:val="0"/>
+          <w:iCs w:val="0"/>
+          <w:color w:val="auto"/>
+          <w:sz w:val="24"/>
+          <w:szCs w:val="24"/>
         </w:rPr>
         <w:t xml:space="preserve">Table </w:t>
       </w:r>
       <w:r>
         <w:rPr>
           <w:rFonts w:ascii="Times New Roman" w:hAnsi="Times New Roman" w:cs="Times New Roman"/>
-          <w:sz w:val="20"/>
-          <w:szCs w:val="20"/>
+          <w:i w:val="0"/>
+          <w:iCs w:val="0"/>
+          <w:color w:val="auto"/>
+          <w:sz w:val="24"/>
+          <w:szCs w:val="24"/>
         </w:rPr>
         <w:fldChar w:fldCharType="begin"/>
       </w:r>
       <w:r>
         <w:rPr>
           <w:rFonts w:ascii="Times New Roman" w:hAnsi="Times New Roman" w:cs="Times New Roman"/>
-          <w:sz w:val="20"/>
-          <w:szCs w:val="20"/>
+          <w:i w:val="0"/>
+          <w:iCs w:val="0"/>
+          <w:color w:val="auto"/>
+          <w:sz w:val="24"/>
+          <w:szCs w:val="24"/>
         </w:rPr>
         <w:instrText xml:space="preserve"> SEQ Table \* ARABIC </w:instrText>
       </w:r>
       <w:r>
         <w:rPr>
           <w:rFonts w:ascii="Times New Roman" w:hAnsi="Times New Roman" w:cs="Times New Roman"/>
-          <w:sz w:val="20"/>
-          <w:szCs w:val="20"/>
+          <w:i w:val="0"/>
+          <w:iCs w:val="0"/>
+          <w:color w:val="auto"/>
+          <w:sz w:val="24"/>
+          <w:szCs w:val="24"/>
         </w:rPr>
         <w:fldChar w:fldCharType="separate"/>
       </w:r>
       <w:r>
         <w:rPr>
           <w:rFonts w:ascii="Times New Roman" w:hAnsi="Times New Roman" w:cs="Times New Roman"/>
+          <w:i w:val="0"/>
+          <w:iCs w:val="0"/>
           <w:noProof/>
-          <w:sz w:val="20"/>
-          <w:szCs w:val="20"/>
+          <w:color w:val="auto"/>
+          <w:sz w:val="24"/>
+          <w:szCs w:val="24"/>
         </w:rPr>
         <w:t>2</w:t>
       </w:r>
       <w:r>
         <w:rPr>
           <w:rFonts w:ascii="Times New Roman" w:hAnsi="Times New Roman" w:cs="Times New Roman"/>
+          <w:i w:val="0"/>
+          <w:iCs w:val="0"/>
           <w:noProof/>
-          <w:sz w:val="20"/>
-          <w:szCs w:val="20"/>
+          <w:color w:val="auto"/>
+          <w:sz w:val="24"/>
+          <w:szCs w:val="24"/>
         </w:rPr>
         <w:fldChar w:fldCharType="end"/>
       </w:r>
       <w:r>
         <w:rPr>
           <w:rFonts w:ascii="Times New Roman" w:hAnsi="Times New Roman" w:cs="Times New Roman"/>
-          <w:sz w:val="20"/>
-          <w:szCs w:val="20"/>
+          <w:i w:val="0"/>
+          <w:iCs w:val="0"/>
+          <w:color w:val="auto"/>
+          <w:sz w:val="24"/>
+          <w:szCs w:val="24"/>
         </w:rPr>
         <w:t xml:space="preserve">: </w:t>
       </w:r>
       <w:r>
         <w:rPr>
           <w:rFonts w:ascii="Times New Roman" w:hAnsi="Times New Roman" w:cs="Times New Roman"/>
-          <w:sz w:val="20"/>
-          <w:szCs w:val="20"/>
+          <w:i w:val="0"/>
+          <w:iCs w:val="0"/>
+          <w:color w:val="auto"/>
+          <w:sz w:val="24"/>
+          <w:szCs w:val="24"/>
         </w:rPr>
         <w:t xml:space="preserve">Experimental </w:t>
       </w:r>
       <w:r>
         <w:rPr>
           <w:rFonts w:ascii="Times New Roman" w:hAnsi="Times New Roman" w:cs="Times New Roman"/>
-          <w:sz w:val="20"/>
-          <w:szCs w:val="20"/>
+          <w:i w:val="0"/>
+          <w:iCs w:val="0"/>
+          <w:color w:val="auto"/>
+          <w:sz w:val="24"/>
+          <w:szCs w:val="24"/>
         </w:rPr>
         <w:t>Constants</w:t>
       </w:r>
       <w:r>
         <w:rPr>
           <w:rFonts w:ascii="Times New Roman" w:hAnsi="Times New Roman" w:cs="Times New Roman"/>
-          <w:sz w:val="20"/>
-          <w:szCs w:val="20"/>
+          <w:i w:val="0"/>
+          <w:iCs w:val="0"/>
+          <w:color w:val="auto"/>
+          <w:sz w:val="24"/>
+          <w:szCs w:val="24"/>
         </w:rPr>
         <w:t xml:space="preserve"> for the Hod</w:t>
       </w:r>
       <w:r>
         <w:rPr>
           <w:rFonts w:ascii="Times New Roman" w:hAnsi="Times New Roman" w:cs="Times New Roman"/>
-          <w:sz w:val="20"/>
-          <w:szCs w:val="20"/>
+          <w:i w:val="0"/>
+          <w:iCs w:val="0"/>
+          <w:color w:val="auto"/>
+          <w:sz w:val="24"/>
+          <w:szCs w:val="24"/>
         </w:rPr>
         <w:t>g</w:t>
       </w:r>
       <w:r>
         <w:rPr>
           <w:rFonts w:ascii="Times New Roman" w:hAnsi="Times New Roman" w:cs="Times New Roman"/>
-          <w:sz w:val="20"/>
-          <w:szCs w:val="20"/>
+          <w:i w:val="0"/>
+          <w:iCs w:val="0"/>
+          <w:color w:val="auto"/>
+          <w:sz w:val="24"/>
+          <w:szCs w:val="24"/>
         </w:rPr>
         <w:t>kin and Huxley model</w:t>
       </w:r>
       <w:r>
         <w:rPr>
           <w:rFonts w:ascii="Times New Roman" w:hAnsi="Times New Roman" w:cs="Times New Roman"/>
-          <w:sz w:val="20"/>
-          <w:szCs w:val="20"/>
-        </w:rPr>
-        <w:t xml:space="preserve"> </w:t>
+          <w:i w:val="0"/>
+          <w:iCs w:val="0"/>
+          <w:color w:val="auto"/>
+          <w:sz w:val="24"/>
+          <w:szCs w:val="24"/>
+        </w:rPr>
+        <w:t>. The parameters with a star (*) have</w:t>
+      </w:r>
+      <w:r>
+        <w:rPr>
+          <w:rFonts w:ascii="Times New Roman" w:hAnsi="Times New Roman" w:cs="Times New Roman"/>
+          <w:i w:val="0"/>
+          <w:iCs w:val="0"/>
+          <w:color w:val="auto"/>
+          <w:sz w:val="24"/>
+          <w:szCs w:val="24"/>
+        </w:rPr>
+        <w:t xml:space="preserve"> been hand-tuned to have</w:t>
+      </w:r>
+      <w:r>
+        <w:rPr>
+          <w:rFonts w:ascii="Times New Roman" w:hAnsi="Times New Roman" w:cs="Times New Roman"/>
+          <w:i w:val="0"/>
+          <w:iCs w:val="0"/>
+          <w:color w:val="auto"/>
+          <w:sz w:val="24"/>
+          <w:szCs w:val="24"/>
+        </w:rPr>
+        <w:t xml:space="preserve"> their signs follow the sign convention see Section 3.1</w:t>
+      </w:r>
+      <w:r>
+        <w:rPr>
+          <w:rFonts w:ascii="Times New Roman" w:hAnsi="Times New Roman" w:cs="Times New Roman"/>
+          <w:i w:val="0"/>
+          <w:iCs w:val="0"/>
+          <w:color w:val="auto"/>
+          <w:sz w:val="24"/>
+          <w:szCs w:val="24"/>
+        </w:rPr>
+        <w:t>.</w:t>
       </w:r>
     </w:p>
     <w:p>
@@ -12843,52 +13403,6 @@
         <w:pStyle w:val="NormalWeb"/>
         <w:shd w:val="clear" w:color="auto" w:fill="FFFFFF"/>
         <w:spacing w:before="120" w:beforeAutospacing="0" w:after="120" w:afterAutospacing="0" w:line="24" w:lineRule="atLeast"/>
-        <w:jc w:val="both"/>
-      </w:pPr>
-      <w:r>
-        <w:t>Simulations were run in Python 3.9</w:t>
-      </w:r>
-      <w:r>
-        <w:t>.10</w:t>
-      </w:r>
-      <w:r>
-        <w:t>, OS on a CPU. Models were simulated as ordinary differential equations and integration was performed explicitly using the scipy.integrate.odeint package suitable for stiff problems or non-stiff problems of first order ode-s.</w:t>
-      </w:r>
-      <w:r>
-        <w:t xml:space="preserve"> O</w:t>
-      </w:r>
-      <w:r>
-        <w:t xml:space="preserve">ne second of Purkinje cell activity can be simulated in </w:t>
-      </w:r>
-      <w:r>
-        <w:t>N/A</w:t>
-      </w:r>
-      <w:r>
-        <w:t xml:space="preserve"> minute </w:t>
-      </w:r>
-      <w:r>
-        <w:t>N/A</w:t>
-      </w:r>
-      <w:r>
-        <w:t xml:space="preserve"> seconds.</w:t>
-      </w:r>
-    </w:p>
-    <w:p>
-      <w:pPr>
-        <w:pStyle w:val="NormalWeb"/>
-        <w:shd w:val="clear" w:color="auto" w:fill="FFFFFF"/>
-        <w:spacing w:before="120" w:beforeAutospacing="0" w:after="120" w:afterAutospacing="0" w:line="24" w:lineRule="atLeast"/>
-        <w:jc w:val="both"/>
-      </w:pPr>
-      <w:r>
-        <w:t>Optimization was performed using a mixture of error minimization and hand-tuning techniques.</w:t>
-      </w:r>
-    </w:p>
-    <w:p>
-      <w:pPr>
-        <w:pStyle w:val="NormalWeb"/>
-        <w:shd w:val="clear" w:color="auto" w:fill="FFFFFF"/>
-        <w:spacing w:before="120" w:beforeAutospacing="0" w:after="120" w:afterAutospacing="0" w:line="24" w:lineRule="atLeast"/>
       </w:pPr>
     </w:p>
     <w:p>
@@ -12915,7 +13429,7 @@
           <w:i/>
           <w:iCs/>
         </w:rPr>
-        <w:t>Results</w:t>
+        <w:t>Implementation and fitting</w:t>
       </w:r>
     </w:p>
     <w:p>
@@ -12923,12 +13437,237 @@
         <w:pStyle w:val="NormalWeb"/>
         <w:shd w:val="clear" w:color="auto" w:fill="FFFFFF"/>
         <w:spacing w:before="120" w:beforeAutospacing="0" w:after="120" w:afterAutospacing="0" w:line="24" w:lineRule="atLeast"/>
-        <w:jc w:val="center"/>
+        <w:ind w:left="360"/>
         <w:rPr>
           <w:b/>
           <w:bCs/>
-          <w:sz w:val="32"/>
-          <w:szCs w:val="32"/>
+          <w:i/>
+          <w:iCs/>
+        </w:rPr>
+      </w:pPr>
+    </w:p>
+    <w:p>
+      <w:pPr>
+        <w:pStyle w:val="NormalWeb"/>
+        <w:shd w:val="clear" w:color="auto" w:fill="FFFFFF"/>
+        <w:spacing w:before="120" w:beforeAutospacing="0" w:after="120" w:afterAutospacing="0" w:line="24" w:lineRule="atLeast"/>
+        <w:ind w:left="360"/>
+        <w:jc w:val="both"/>
+      </w:pPr>
+      <w:r>
+        <w:t>Simulations were run in Python 3.9.10, OS on a CPU. Models were simulated as ordinary differential equations and integration was performed explicitly using the scipy.integrate.odeint package suitable for stiff problems or non-stiff problems of first order ode-s. One second of Purkinje cell activity can be simulated in N/A minute N/A seconds.</w:t>
+      </w:r>
+    </w:p>
+    <w:p>
+      <w:pPr>
+        <w:pStyle w:val="NormalWeb"/>
+        <w:numPr>
+          <w:ilvl w:val="1"/>
+          <w:numId w:val="3"/>
+        </w:numPr>
+        <w:shd w:val="clear" w:color="auto" w:fill="FFFFFF"/>
+        <w:spacing w:before="120" w:beforeAutospacing="0" w:after="120" w:afterAutospacing="0" w:line="24" w:lineRule="atLeast"/>
+        <w:rPr>
+          <w:b/>
+          <w:bCs/>
+        </w:rPr>
+      </w:pPr>
+      <w:r>
+        <w:rPr>
+          <w:b/>
+          <w:bCs/>
+        </w:rPr>
+        <w:t xml:space="preserve"> Sign Convention</w:t>
+      </w:r>
+    </w:p>
+    <w:p>
+      <w:pPr>
+        <w:pStyle w:val="NormalWeb"/>
+        <w:shd w:val="clear" w:color="auto" w:fill="FFFFFF"/>
+        <w:spacing w:before="120" w:beforeAutospacing="0" w:after="120" w:afterAutospacing="0" w:line="24" w:lineRule="atLeast"/>
+        <w:ind w:left="792"/>
+      </w:pPr>
+      <w:r>
+        <w:t xml:space="preserve">One issue while implementing the Hodgkin-Huxley model was the voltage sign convention. </w:t>
+      </w:r>
+      <w:r>
+        <w:t xml:space="preserve"> The modern convention is that depolarization makes the membrane potential Vm more positive</w:t>
+      </w:r>
+      <w:sdt>
+        <w:sdtPr>
+          <w:id w:val="-420029656"/>
+          <w:citation/>
+        </w:sdtPr>
+        <w:sdtContent>
+          <w:r>
+            <w:fldChar w:fldCharType="begin"/>
+          </w:r>
+          <w:r>
+            <w:instrText xml:space="preserve">CITATION Con \l 1033 </w:instrText>
+          </w:r>
+          <w:r>
+            <w:fldChar w:fldCharType="separate"/>
+          </w:r>
+          <w:r>
+            <w:rPr>
+              <w:noProof/>
+            </w:rPr>
+            <w:t xml:space="preserve"> [6]</w:t>
+          </w:r>
+          <w:r>
+            <w:fldChar w:fldCharType="end"/>
+          </w:r>
+        </w:sdtContent>
+      </w:sdt>
+      <w:r>
+        <w:t>. However, Hodgkin and Huxley</w:t>
+      </w:r>
+      <w:sdt>
+        <w:sdtPr>
+          <w:id w:val="563767722"/>
+          <w:citation/>
+        </w:sdtPr>
+        <w:sdtContent>
+          <w:r>
+            <w:fldChar w:fldCharType="begin"/>
+          </w:r>
+          <w:r>
+            <w:instrText xml:space="preserve">CITATION Hod52 \l 1033 </w:instrText>
+          </w:r>
+          <w:r>
+            <w:fldChar w:fldCharType="separate"/>
+          </w:r>
+          <w:r>
+            <w:rPr>
+              <w:noProof/>
+            </w:rPr>
+            <w:t xml:space="preserve"> [5]</w:t>
+          </w:r>
+          <w:r>
+            <w:fldChar w:fldCharType="end"/>
+          </w:r>
+        </w:sdtContent>
+      </w:sdt>
+      <w:r>
+        <w:t xml:space="preserve"> used the opposite sign convention (depolarization negative) in their paper.</w:t>
+      </w:r>
+      <w:r>
+        <w:t xml:space="preserve"> Figures</w:t>
+      </w:r>
+      <w:r>
+        <w:t xml:space="preserve"> </w:t>
+      </w:r>
+      <w:r>
+        <w:t>i</w:t>
+      </w:r>
+      <w:r>
+        <w:t>n th</w:t>
+      </w:r>
+      <w:r>
+        <w:t xml:space="preserve">is paper </w:t>
+      </w:r>
+      <w:r>
+        <w:t>use the modern convention that depolarization is positive.</w:t>
+      </w:r>
+      <w:r>
+        <w:t xml:space="preserve"> The modern convention is chosen in order to display a more modern example of the Hodgkin-Huxley model. To achieve this, the rate constants and the voltage values have been adjusted</w:t>
+      </w:r>
+      <w:r>
+        <w:t>, by multiplying with -1.</w:t>
+      </w:r>
+    </w:p>
+    <w:p>
+      <w:pPr>
+        <w:pStyle w:val="NormalWeb"/>
+        <w:shd w:val="clear" w:color="auto" w:fill="FFFFFF"/>
+        <w:spacing w:before="120" w:beforeAutospacing="0" w:after="120" w:afterAutospacing="0" w:line="24" w:lineRule="atLeast"/>
+        <w:ind w:left="792"/>
+      </w:pPr>
+      <w:r>
+        <w:t xml:space="preserve"> </w:t>
+      </w:r>
+      <w:r>
+        <w:t xml:space="preserve">At a conceptual level, the choice of conventions for currents and voltages is inconsequential, however at the implementation level it matters a great deal, </w:t>
+      </w:r>
+      <w:r>
+        <w:lastRenderedPageBreak/>
+        <w:t>since inconsistencies will cause the model to behave incorrectly. The most important thing in choosing conventions is to ensure that the choices are internally consistent. One must pay careful attention Fig. 2 Simulated voltage-clamp data illustrating voltage-dependent properties of the K+ conductance in squid giant axon. The command voltage Vc(mV) is shown in the lower panel and the K+ current in the upper panel. Simulation parameters are from the Hodgkin and Huxley model (1952). Nelson, M.E. (2004) Electrophysiological Models In: Databasing the Brain: From Data to Knowledge. (S. Koslow and S. Subramaniam, eds.) Wiley, New York. to these issues when implementing a simulation using equations from a published model, since it may be necessary to convert the empirical results reported using one set of conventions into a form that is consistent with one’s own model conventions.</w:t>
+      </w:r>
+      <w:r>
+        <w:t>--</w:t>
+      </w:r>
+    </w:p>
+    <w:p>
+      <w:pPr>
+        <w:pStyle w:val="NormalWeb"/>
+        <w:numPr>
+          <w:ilvl w:val="1"/>
+          <w:numId w:val="3"/>
+        </w:numPr>
+        <w:shd w:val="clear" w:color="auto" w:fill="FFFFFF"/>
+        <w:spacing w:before="120" w:beforeAutospacing="0" w:after="120" w:afterAutospacing="0" w:line="24" w:lineRule="atLeast"/>
+        <w:rPr>
+          <w:b/>
+          <w:bCs/>
+        </w:rPr>
+      </w:pPr>
+      <w:r>
+        <w:rPr>
+          <w:b/>
+          <w:bCs/>
+        </w:rPr>
+        <w:t xml:space="preserve"> Error minimization</w:t>
+      </w:r>
+    </w:p>
+    <w:p>
+      <w:pPr>
+        <w:pStyle w:val="NormalWeb"/>
+        <w:shd w:val="clear" w:color="auto" w:fill="FFFFFF"/>
+        <w:spacing w:before="120" w:beforeAutospacing="0" w:after="120" w:afterAutospacing="0" w:line="24" w:lineRule="atLeast"/>
+        <w:ind w:left="792"/>
+      </w:pPr>
+      <w:r>
+        <w:t xml:space="preserve">Error function Markov and HH model  </w:t>
+      </w:r>
+    </w:p>
+    <w:p>
+      <w:pPr>
+        <w:pStyle w:val="NormalWeb"/>
+        <w:shd w:val="clear" w:color="auto" w:fill="FFFFFF"/>
+        <w:spacing w:before="120" w:beforeAutospacing="0" w:after="120" w:afterAutospacing="0" w:line="24" w:lineRule="atLeast"/>
+        <w:ind w:left="720"/>
+        <w:jc w:val="both"/>
+      </w:pPr>
+      <w:r>
+        <w:t>Optimization was performed using a mixture of error minimization and hand-tuning techniques</w:t>
+      </w:r>
+      <w:r>
+        <w:t>.</w:t>
+      </w:r>
+      <w:r>
+        <w:t>++</w:t>
+      </w:r>
+    </w:p>
+    <w:p>
+      <w:pPr>
+        <w:pStyle w:val="NormalWeb"/>
+        <w:shd w:val="clear" w:color="auto" w:fill="FFFFFF"/>
+        <w:spacing w:before="120" w:beforeAutospacing="0" w:after="120" w:afterAutospacing="0" w:line="24" w:lineRule="atLeast"/>
+        <w:ind w:left="792"/>
+      </w:pPr>
+    </w:p>
+    <w:p>
+      <w:pPr>
+        <w:pStyle w:val="NormalWeb"/>
+        <w:numPr>
+          <w:ilvl w:val="1"/>
+          <w:numId w:val="3"/>
+        </w:numPr>
+        <w:shd w:val="clear" w:color="auto" w:fill="FFFFFF"/>
+        <w:spacing w:before="120" w:beforeAutospacing="0" w:after="120" w:afterAutospacing="0" w:line="24" w:lineRule="atLeast"/>
+        <w:rPr>
+          <w:b/>
+          <w:bCs/>
         </w:rPr>
       </w:pPr>
     </w:p>
@@ -12956,6 +13695,47 @@
           <w:i/>
           <w:iCs/>
         </w:rPr>
+        <w:t>Results</w:t>
+      </w:r>
+    </w:p>
+    <w:p>
+      <w:pPr>
+        <w:pStyle w:val="NormalWeb"/>
+        <w:shd w:val="clear" w:color="auto" w:fill="FFFFFF"/>
+        <w:spacing w:before="120" w:beforeAutospacing="0" w:after="120" w:afterAutospacing="0" w:line="24" w:lineRule="atLeast"/>
+        <w:jc w:val="center"/>
+        <w:rPr>
+          <w:b/>
+          <w:bCs/>
+          <w:sz w:val="32"/>
+          <w:szCs w:val="32"/>
+        </w:rPr>
+      </w:pPr>
+    </w:p>
+    <w:p>
+      <w:pPr>
+        <w:pStyle w:val="NormalWeb"/>
+        <w:numPr>
+          <w:ilvl w:val="0"/>
+          <w:numId w:val="3"/>
+        </w:numPr>
+        <w:shd w:val="clear" w:color="auto" w:fill="FFFFFF"/>
+        <w:spacing w:before="120" w:beforeAutospacing="0" w:after="120" w:afterAutospacing="0" w:line="24" w:lineRule="atLeast"/>
+        <w:jc w:val="center"/>
+        <w:rPr>
+          <w:b/>
+          <w:bCs/>
+          <w:i/>
+          <w:iCs/>
+        </w:rPr>
+      </w:pPr>
+      <w:r>
+        <w:rPr>
+          <w:b/>
+          <w:bCs/>
+          <w:i/>
+          <w:iCs/>
+        </w:rPr>
         <w:t>Discussion</w:t>
       </w:r>
     </w:p>
@@ -13022,7 +13802,7 @@
     <w:sdt>
       <w:sdtPr>
         <w:rPr>
-          <w:rFonts w:ascii="Times New Roman" w:hAnsi="Times New Roman" w:cs="Times New Roman"/>
+          <w:rFonts w:ascii="Times New Roman" w:eastAsiaTheme="minorHAnsi" w:hAnsi="Times New Roman" w:cs="Times New Roman"/>
           <w:b/>
           <w:bCs/>
           <w:color w:val="auto"/>
@@ -13037,7 +13817,7 @@
       </w:sdtPr>
       <w:sdtEndPr>
         <w:rPr>
-          <w:rFonts w:asciiTheme="minorHAnsi" w:eastAsiaTheme="minorHAnsi" w:hAnsiTheme="minorHAnsi" w:cstheme="minorBidi"/>
+          <w:rFonts w:asciiTheme="minorHAnsi" w:hAnsiTheme="minorHAnsi" w:cstheme="minorBidi"/>
           <w:b w:val="0"/>
           <w:bCs w:val="0"/>
           <w:sz w:val="22"/>
@@ -13074,6 +13854,7 @@
             <w:id w:val="-573587230"/>
             <w:bibliography/>
           </w:sdtPr>
+          <w:sdtEndPr/>
           <w:sdtContent>
             <w:p>
               <w:pPr>
@@ -13109,12 +13890,13 @@
               </w:tblGrid>
               <w:tr>
                 <w:trPr>
-                  <w:divId w:val="383800088"/>
+                  <w:divId w:val="252203597"/>
                   <w:tblCellSpacing w:w="15" w:type="dxa"/>
                 </w:trPr>
                 <w:tc>
                   <w:tcPr>
                     <w:tcW w:w="50" w:type="pct"/>
+                    <w:shd w:val="clear" w:color="auto" w:fill="auto"/>
                     <w:hideMark/>
                   </w:tcPr>
                   <w:p>
@@ -13137,6 +13919,7 @@
                 <w:tc>
                   <w:tcPr>
                     <w:tcW w:w="0" w:type="auto"/>
+                    <w:shd w:val="clear" w:color="auto" w:fill="auto"/>
                     <w:hideMark/>
                   </w:tcPr>
                   <w:p>
@@ -13157,12 +13940,13 @@
               </w:tr>
               <w:tr>
                 <w:trPr>
-                  <w:divId w:val="383800088"/>
+                  <w:divId w:val="252203597"/>
                   <w:tblCellSpacing w:w="15" w:type="dxa"/>
                 </w:trPr>
                 <w:tc>
                   <w:tcPr>
                     <w:tcW w:w="50" w:type="pct"/>
+                    <w:shd w:val="clear" w:color="auto" w:fill="auto"/>
                     <w:hideMark/>
                   </w:tcPr>
                   <w:p>
@@ -13183,6 +13967,7 @@
                 <w:tc>
                   <w:tcPr>
                     <w:tcW w:w="0" w:type="auto"/>
+                    <w:shd w:val="clear" w:color="auto" w:fill="auto"/>
                     <w:hideMark/>
                   </w:tcPr>
                   <w:p>
@@ -13203,12 +13988,13 @@
               </w:tr>
               <w:tr>
                 <w:trPr>
-                  <w:divId w:val="383800088"/>
+                  <w:divId w:val="252203597"/>
                   <w:tblCellSpacing w:w="15" w:type="dxa"/>
                 </w:trPr>
                 <w:tc>
                   <w:tcPr>
                     <w:tcW w:w="50" w:type="pct"/>
+                    <w:shd w:val="clear" w:color="auto" w:fill="auto"/>
                     <w:hideMark/>
                   </w:tcPr>
                   <w:p>
@@ -13229,6 +14015,7 @@
                 <w:tc>
                   <w:tcPr>
                     <w:tcW w:w="0" w:type="auto"/>
+                    <w:shd w:val="clear" w:color="auto" w:fill="auto"/>
                     <w:hideMark/>
                   </w:tcPr>
                   <w:p>
@@ -13263,12 +14050,13 @@
               </w:tr>
               <w:tr>
                 <w:trPr>
-                  <w:divId w:val="383800088"/>
+                  <w:divId w:val="252203597"/>
                   <w:tblCellSpacing w:w="15" w:type="dxa"/>
                 </w:trPr>
                 <w:tc>
                   <w:tcPr>
                     <w:tcW w:w="50" w:type="pct"/>
+                    <w:shd w:val="clear" w:color="auto" w:fill="auto"/>
                     <w:hideMark/>
                   </w:tcPr>
                   <w:p>
@@ -13289,6 +14077,7 @@
                 <w:tc>
                   <w:tcPr>
                     <w:tcW w:w="0" w:type="auto"/>
+                    <w:shd w:val="clear" w:color="auto" w:fill="auto"/>
                     <w:hideMark/>
                   </w:tcPr>
                   <w:p>
@@ -13307,10 +14096,135 @@
                   </w:p>
                 </w:tc>
               </w:tr>
+              <w:tr>
+                <w:trPr>
+                  <w:divId w:val="252203597"/>
+                  <w:tblCellSpacing w:w="15" w:type="dxa"/>
+                </w:trPr>
+                <w:tc>
+                  <w:tcPr>
+                    <w:tcW w:w="50" w:type="pct"/>
+                    <w:shd w:val="clear" w:color="auto" w:fill="auto"/>
+                    <w:hideMark/>
+                  </w:tcPr>
+                  <w:p>
+                    <w:pPr>
+                      <w:pStyle w:val="Bibliography"/>
+                      <w:rPr>
+                        <w:noProof/>
+                      </w:rPr>
+                    </w:pPr>
+                    <w:r>
+                      <w:rPr>
+                        <w:noProof/>
+                      </w:rPr>
+                      <w:lastRenderedPageBreak/>
+                      <w:t xml:space="preserve">[5] </w:t>
+                    </w:r>
+                  </w:p>
+                </w:tc>
+                <w:tc>
+                  <w:tcPr>
+                    <w:tcW w:w="0" w:type="auto"/>
+                    <w:shd w:val="clear" w:color="auto" w:fill="auto"/>
+                    <w:hideMark/>
+                  </w:tcPr>
+                  <w:p>
+                    <w:pPr>
+                      <w:pStyle w:val="Bibliography"/>
+                      <w:rPr>
+                        <w:noProof/>
+                      </w:rPr>
+                    </w:pPr>
+                    <w:r>
+                      <w:rPr>
+                        <w:noProof/>
+                      </w:rPr>
+                      <w:t xml:space="preserve">H. A. Hodgkin AL, ""A quantitative description of membrane current and its application to conduction and excitation in nerve".," </w:t>
+                    </w:r>
+                    <w:r>
+                      <w:rPr>
+                        <w:i/>
+                        <w:iCs/>
+                        <w:noProof/>
+                      </w:rPr>
+                      <w:t xml:space="preserve">The Journal of Physiology, </w:t>
+                    </w:r>
+                    <w:r>
+                      <w:rPr>
+                        <w:noProof/>
+                      </w:rPr>
+                      <w:t xml:space="preserve">pp. 500-544, 1952. </w:t>
+                    </w:r>
+                  </w:p>
+                </w:tc>
+              </w:tr>
+              <w:tr>
+                <w:trPr>
+                  <w:divId w:val="252203597"/>
+                  <w:tblCellSpacing w:w="15" w:type="dxa"/>
+                </w:trPr>
+                <w:tc>
+                  <w:tcPr>
+                    <w:tcW w:w="50" w:type="pct"/>
+                    <w:shd w:val="clear" w:color="auto" w:fill="auto"/>
+                    <w:hideMark/>
+                  </w:tcPr>
+                  <w:p>
+                    <w:pPr>
+                      <w:pStyle w:val="Bibliography"/>
+                      <w:rPr>
+                        <w:noProof/>
+                      </w:rPr>
+                    </w:pPr>
+                    <w:r>
+                      <w:rPr>
+                        <w:noProof/>
+                      </w:rPr>
+                      <w:t xml:space="preserve">[6] </w:t>
+                    </w:r>
+                  </w:p>
+                </w:tc>
+                <w:tc>
+                  <w:tcPr>
+                    <w:tcW w:w="0" w:type="auto"/>
+                    <w:shd w:val="clear" w:color="auto" w:fill="auto"/>
+                    <w:hideMark/>
+                  </w:tcPr>
+                  <w:p>
+                    <w:pPr>
+                      <w:pStyle w:val="Bibliography"/>
+                      <w:rPr>
+                        <w:noProof/>
+                      </w:rPr>
+                    </w:pPr>
+                    <w:r>
+                      <w:rPr>
+                        <w:noProof/>
+                      </w:rPr>
+                      <w:t xml:space="preserve">C. C.D., "Unified theory on the basic mechanism of normal mitotic control and oncogenesis.," </w:t>
+                    </w:r>
+                    <w:r>
+                      <w:rPr>
+                        <w:i/>
+                        <w:iCs/>
+                        <w:noProof/>
+                      </w:rPr>
+                      <w:t xml:space="preserve">Journal of Theoretical Biology, </w:t>
+                    </w:r>
+                    <w:r>
+                      <w:rPr>
+                        <w:noProof/>
+                      </w:rPr>
+                      <w:t xml:space="preserve">vol. 30, pp. 151-181, 1971. </w:t>
+                    </w:r>
+                  </w:p>
+                </w:tc>
+              </w:tr>
             </w:tbl>
             <w:p>
               <w:pPr>
-                <w:divId w:val="383800088"/>
+                <w:divId w:val="252203597"/>
                 <w:rPr>
                   <w:rFonts w:eastAsia="Times New Roman"/>
                   <w:noProof/>
@@ -13691,6 +14605,69 @@
           <w:szCs w:val="24"/>
         </w:rPr>
         <w:t>.</w:t>
+      </w:r>
+    </w:p>
+    <w:p>
+      <w:pPr>
+        <w:pStyle w:val="ListParagraph"/>
+        <w:numPr>
+          <w:ilvl w:val="0"/>
+          <w:numId w:val="9"/>
+        </w:numPr>
+        <w:spacing w:line="24" w:lineRule="atLeast"/>
+        <w:jc w:val="both"/>
+        <w:rPr>
+          <w:rFonts w:ascii="Times New Roman" w:hAnsi="Times New Roman" w:cs="Times New Roman"/>
+          <w:i/>
+          <w:iCs/>
+          <w:sz w:val="24"/>
+          <w:szCs w:val="24"/>
+        </w:rPr>
+      </w:pPr>
+      <w:r>
+        <w:t>Raman IM &amp; Bean BP (1997). Resurgent sodium current and action potential formation in dissociated cerebellar Purkinje neurons. J Neurosci 12, 4517–4526.</w:t>
+      </w:r>
+    </w:p>
+    <w:p>
+      <w:pPr>
+        <w:pStyle w:val="ListParagraph"/>
+        <w:numPr>
+          <w:ilvl w:val="0"/>
+          <w:numId w:val="9"/>
+        </w:numPr>
+        <w:spacing w:line="24" w:lineRule="atLeast"/>
+        <w:jc w:val="both"/>
+        <w:rPr>
+          <w:rFonts w:ascii="Times New Roman" w:hAnsi="Times New Roman" w:cs="Times New Roman"/>
+          <w:i/>
+          <w:iCs/>
+          <w:sz w:val="24"/>
+          <w:szCs w:val="24"/>
+        </w:rPr>
+      </w:pPr>
+      <w:r>
+        <w:t>Hausser M &amp; Clark BA (1997). Tonic synaptic inhibition ¨ modulates neuronal output pattern and spatiotemporal synaptic integration. Neuron 19, 665–678</w:t>
+      </w:r>
+    </w:p>
+    <w:p>
+      <w:pPr>
+        <w:pStyle w:val="ListParagraph"/>
+        <w:numPr>
+          <w:ilvl w:val="0"/>
+          <w:numId w:val="9"/>
+        </w:numPr>
+        <w:spacing w:line="24" w:lineRule="atLeast"/>
+        <w:jc w:val="both"/>
+        <w:rPr>
+          <w:rFonts w:ascii="Times New Roman" w:hAnsi="Times New Roman" w:cs="Times New Roman"/>
+          <w:i/>
+          <w:iCs/>
+          <w:sz w:val="24"/>
+          <w:szCs w:val="24"/>
+        </w:rPr>
+      </w:pPr>
+      <w:r>
+        <w:t>Eccles JC, Ito M &amp; Szentagothai J (1967). The Cerebellum as a Neuronal Machine. Springer, Berlin.</w:t>
       </w:r>
     </w:p>
     <w:p>
@@ -13800,27 +14777,14 @@
     <w:pPr>
       <w:pStyle w:val="Footer"/>
     </w:pPr>
-    <w:r>
-      <w:fldChar w:fldCharType="begin"/>
-    </w:r>
-    <w:r>
-      <w:instrText xml:space="preserve"> AUTHOR  \* FirstCap  \* MERGEFORMAT </w:instrText>
-    </w:r>
-    <w:r>
-      <w:fldChar w:fldCharType="separate"/>
-    </w:r>
-    <w:r>
-      <w:rPr>
-        <w:noProof/>
-      </w:rPr>
-      <w:t>Stefanos Charakidis</w:t>
-    </w:r>
-    <w:r>
-      <w:rPr>
-        <w:noProof/>
-      </w:rPr>
-      <w:fldChar w:fldCharType="end"/>
-    </w:r>
+    <w:fldSimple w:instr=" AUTHOR  \* FirstCap  \* MERGEFORMAT ">
+      <w:r>
+        <w:rPr>
+          <w:noProof/>
+        </w:rPr>
+        <w:t>Stefanos Charakidis</w:t>
+      </w:r>
+    </w:fldSimple>
   </w:p>
   <w:p/>
 </w:ftr>
@@ -13940,6 +14904,92 @@
     </w:lvl>
   </w:abstractNum>
   <w:abstractNum w:abstractNumId="1" w15:restartNumberingAfterBreak="0">
+    <w:nsid w:val="19F05120"/>
+    <w:multiLevelType w:val="multilevel"/>
+    <w:tmpl w:val="0409001F"/>
+    <w:lvl w:ilvl="0">
+      <w:start w:val="1"/>
+      <w:numFmt w:val="decimal"/>
+      <w:lvlText w:val="%1."/>
+      <w:lvlJc w:val="left"/>
+      <w:pPr>
+        <w:ind w:left="360" w:hanging="360"/>
+      </w:pPr>
+    </w:lvl>
+    <w:lvl w:ilvl="1">
+      <w:start w:val="1"/>
+      <w:numFmt w:val="decimal"/>
+      <w:lvlText w:val="%1.%2."/>
+      <w:lvlJc w:val="left"/>
+      <w:pPr>
+        <w:ind w:left="792" w:hanging="432"/>
+      </w:pPr>
+    </w:lvl>
+    <w:lvl w:ilvl="2">
+      <w:start w:val="1"/>
+      <w:numFmt w:val="decimal"/>
+      <w:lvlText w:val="%1.%2.%3."/>
+      <w:lvlJc w:val="left"/>
+      <w:pPr>
+        <w:ind w:left="1224" w:hanging="504"/>
+      </w:pPr>
+    </w:lvl>
+    <w:lvl w:ilvl="3">
+      <w:start w:val="1"/>
+      <w:numFmt w:val="decimal"/>
+      <w:lvlText w:val="%1.%2.%3.%4."/>
+      <w:lvlJc w:val="left"/>
+      <w:pPr>
+        <w:ind w:left="1728" w:hanging="648"/>
+      </w:pPr>
+    </w:lvl>
+    <w:lvl w:ilvl="4">
+      <w:start w:val="1"/>
+      <w:numFmt w:val="decimal"/>
+      <w:lvlText w:val="%1.%2.%3.%4.%5."/>
+      <w:lvlJc w:val="left"/>
+      <w:pPr>
+        <w:ind w:left="2232" w:hanging="792"/>
+      </w:pPr>
+    </w:lvl>
+    <w:lvl w:ilvl="5">
+      <w:start w:val="1"/>
+      <w:numFmt w:val="decimal"/>
+      <w:lvlText w:val="%1.%2.%3.%4.%5.%6."/>
+      <w:lvlJc w:val="left"/>
+      <w:pPr>
+        <w:ind w:left="2736" w:hanging="936"/>
+      </w:pPr>
+    </w:lvl>
+    <w:lvl w:ilvl="6">
+      <w:start w:val="1"/>
+      <w:numFmt w:val="decimal"/>
+      <w:lvlText w:val="%1.%2.%3.%4.%5.%6.%7."/>
+      <w:lvlJc w:val="left"/>
+      <w:pPr>
+        <w:ind w:left="3240" w:hanging="1080"/>
+      </w:pPr>
+    </w:lvl>
+    <w:lvl w:ilvl="7">
+      <w:start w:val="1"/>
+      <w:numFmt w:val="decimal"/>
+      <w:lvlText w:val="%1.%2.%3.%4.%5.%6.%7.%8."/>
+      <w:lvlJc w:val="left"/>
+      <w:pPr>
+        <w:ind w:left="3744" w:hanging="1224"/>
+      </w:pPr>
+    </w:lvl>
+    <w:lvl w:ilvl="8">
+      <w:start w:val="1"/>
+      <w:numFmt w:val="decimal"/>
+      <w:lvlText w:val="%1.%2.%3.%4.%5.%6.%7.%8.%9."/>
+      <w:lvlJc w:val="left"/>
+      <w:pPr>
+        <w:ind w:left="4320" w:hanging="1440"/>
+      </w:pPr>
+    </w:lvl>
+  </w:abstractNum>
+  <w:abstractNum w:abstractNumId="2" w15:restartNumberingAfterBreak="0">
     <w:nsid w:val="1CD2502C"/>
     <w:multiLevelType w:val="multilevel"/>
     <w:tmpl w:val="3C1C5BCA"/>
@@ -14030,7 +15080,7 @@
       </w:pPr>
     </w:lvl>
   </w:abstractNum>
-  <w:abstractNum w:abstractNumId="2" w15:restartNumberingAfterBreak="0">
+  <w:abstractNum w:abstractNumId="3" w15:restartNumberingAfterBreak="0">
     <w:nsid w:val="1F9A00BF"/>
     <w:multiLevelType w:val="multilevel"/>
     <w:tmpl w:val="0409001F"/>
@@ -14116,7 +15166,7 @@
       </w:pPr>
     </w:lvl>
   </w:abstractNum>
-  <w:abstractNum w:abstractNumId="3" w15:restartNumberingAfterBreak="0">
+  <w:abstractNum w:abstractNumId="4" w15:restartNumberingAfterBreak="0">
     <w:nsid w:val="2AAE1FAF"/>
     <w:multiLevelType w:val="multilevel"/>
     <w:tmpl w:val="4F4CA784"/>
@@ -14265,7 +15315,7 @@
       </w:rPr>
     </w:lvl>
   </w:abstractNum>
-  <w:abstractNum w:abstractNumId="4" w15:restartNumberingAfterBreak="0">
+  <w:abstractNum w:abstractNumId="5" w15:restartNumberingAfterBreak="0">
     <w:nsid w:val="3614595F"/>
     <w:multiLevelType w:val="multilevel"/>
     <w:tmpl w:val="BA98CC86"/>
@@ -14378,7 +15428,7 @@
       </w:pPr>
     </w:lvl>
   </w:abstractNum>
-  <w:abstractNum w:abstractNumId="5" w15:restartNumberingAfterBreak="0">
+  <w:abstractNum w:abstractNumId="6" w15:restartNumberingAfterBreak="0">
     <w:nsid w:val="3F684D06"/>
     <w:multiLevelType w:val="multilevel"/>
     <w:tmpl w:val="0409001F"/>
@@ -14464,7 +15514,156 @@
       </w:pPr>
     </w:lvl>
   </w:abstractNum>
-  <w:abstractNum w:abstractNumId="6" w15:restartNumberingAfterBreak="0">
+  <w:abstractNum w:abstractNumId="7" w15:restartNumberingAfterBreak="0">
+    <w:nsid w:val="40E67878"/>
+    <w:multiLevelType w:val="multilevel"/>
+    <w:tmpl w:val="BCB61FF4"/>
+    <w:lvl w:ilvl="0">
+      <w:start w:val="1"/>
+      <w:numFmt w:val="bullet"/>
+      <w:lvlText w:val=""/>
+      <w:lvlJc w:val="left"/>
+      <w:pPr>
+        <w:tabs>
+          <w:tab w:val="num" w:pos="720"/>
+        </w:tabs>
+        <w:ind w:left="720" w:hanging="360"/>
+      </w:pPr>
+      <w:rPr>
+        <w:rFonts w:ascii="Symbol" w:hAnsi="Symbol" w:hint="default"/>
+        <w:sz w:val="20"/>
+      </w:rPr>
+    </w:lvl>
+    <w:lvl w:ilvl="1" w:tentative="1">
+      <w:start w:val="1"/>
+      <w:numFmt w:val="bullet"/>
+      <w:lvlText w:val="o"/>
+      <w:lvlJc w:val="left"/>
+      <w:pPr>
+        <w:tabs>
+          <w:tab w:val="num" w:pos="1440"/>
+        </w:tabs>
+        <w:ind w:left="1440" w:hanging="360"/>
+      </w:pPr>
+      <w:rPr>
+        <w:rFonts w:ascii="Courier New" w:hAnsi="Courier New" w:hint="default"/>
+        <w:sz w:val="20"/>
+      </w:rPr>
+    </w:lvl>
+    <w:lvl w:ilvl="2" w:tentative="1">
+      <w:start w:val="1"/>
+      <w:numFmt w:val="bullet"/>
+      <w:lvlText w:val=""/>
+      <w:lvlJc w:val="left"/>
+      <w:pPr>
+        <w:tabs>
+          <w:tab w:val="num" w:pos="2160"/>
+        </w:tabs>
+        <w:ind w:left="2160" w:hanging="360"/>
+      </w:pPr>
+      <w:rPr>
+        <w:rFonts w:ascii="Wingdings" w:hAnsi="Wingdings" w:hint="default"/>
+        <w:sz w:val="20"/>
+      </w:rPr>
+    </w:lvl>
+    <w:lvl w:ilvl="3" w:tentative="1">
+      <w:start w:val="1"/>
+      <w:numFmt w:val="bullet"/>
+      <w:lvlText w:val=""/>
+      <w:lvlJc w:val="left"/>
+      <w:pPr>
+        <w:tabs>
+          <w:tab w:val="num" w:pos="2880"/>
+        </w:tabs>
+        <w:ind w:left="2880" w:hanging="360"/>
+      </w:pPr>
+      <w:rPr>
+        <w:rFonts w:ascii="Wingdings" w:hAnsi="Wingdings" w:hint="default"/>
+        <w:sz w:val="20"/>
+      </w:rPr>
+    </w:lvl>
+    <w:lvl w:ilvl="4" w:tentative="1">
+      <w:start w:val="1"/>
+      <w:numFmt w:val="bullet"/>
+      <w:lvlText w:val=""/>
+      <w:lvlJc w:val="left"/>
+      <w:pPr>
+        <w:tabs>
+          <w:tab w:val="num" w:pos="3600"/>
+        </w:tabs>
+        <w:ind w:left="3600" w:hanging="360"/>
+      </w:pPr>
+      <w:rPr>
+        <w:rFonts w:ascii="Wingdings" w:hAnsi="Wingdings" w:hint="default"/>
+        <w:sz w:val="20"/>
+      </w:rPr>
+    </w:lvl>
+    <w:lvl w:ilvl="5" w:tentative="1">
+      <w:start w:val="1"/>
+      <w:numFmt w:val="bullet"/>
+      <w:lvlText w:val=""/>
+      <w:lvlJc w:val="left"/>
+      <w:pPr>
+        <w:tabs>
+          <w:tab w:val="num" w:pos="4320"/>
+        </w:tabs>
+        <w:ind w:left="4320" w:hanging="360"/>
+      </w:pPr>
+      <w:rPr>
+        <w:rFonts w:ascii="Wingdings" w:hAnsi="Wingdings" w:hint="default"/>
+        <w:sz w:val="20"/>
+      </w:rPr>
+    </w:lvl>
+    <w:lvl w:ilvl="6" w:tentative="1">
+      <w:start w:val="1"/>
+      <w:numFmt w:val="bullet"/>
+      <w:lvlText w:val=""/>
+      <w:lvlJc w:val="left"/>
+      <w:pPr>
+        <w:tabs>
+          <w:tab w:val="num" w:pos="5040"/>
+        </w:tabs>
+        <w:ind w:left="5040" w:hanging="360"/>
+      </w:pPr>
+      <w:rPr>
+        <w:rFonts w:ascii="Wingdings" w:hAnsi="Wingdings" w:hint="default"/>
+        <w:sz w:val="20"/>
+      </w:rPr>
+    </w:lvl>
+    <w:lvl w:ilvl="7" w:tentative="1">
+      <w:start w:val="1"/>
+      <w:numFmt w:val="bullet"/>
+      <w:lvlText w:val=""/>
+      <w:lvlJc w:val="left"/>
+      <w:pPr>
+        <w:tabs>
+          <w:tab w:val="num" w:pos="5760"/>
+        </w:tabs>
+        <w:ind w:left="5760" w:hanging="360"/>
+      </w:pPr>
+      <w:rPr>
+        <w:rFonts w:ascii="Wingdings" w:hAnsi="Wingdings" w:hint="default"/>
+        <w:sz w:val="20"/>
+      </w:rPr>
+    </w:lvl>
+    <w:lvl w:ilvl="8" w:tentative="1">
+      <w:start w:val="1"/>
+      <w:numFmt w:val="bullet"/>
+      <w:lvlText w:val=""/>
+      <w:lvlJc w:val="left"/>
+      <w:pPr>
+        <w:tabs>
+          <w:tab w:val="num" w:pos="6480"/>
+        </w:tabs>
+        <w:ind w:left="6480" w:hanging="360"/>
+      </w:pPr>
+      <w:rPr>
+        <w:rFonts w:ascii="Wingdings" w:hAnsi="Wingdings" w:hint="default"/>
+        <w:sz w:val="20"/>
+      </w:rPr>
+    </w:lvl>
+  </w:abstractNum>
+  <w:abstractNum w:abstractNumId="8" w15:restartNumberingAfterBreak="0">
     <w:nsid w:val="48E237B6"/>
     <w:multiLevelType w:val="multilevel"/>
     <w:tmpl w:val="0409001F"/>
@@ -14550,7 +15749,7 @@
       </w:pPr>
     </w:lvl>
   </w:abstractNum>
-  <w:abstractNum w:abstractNumId="7" w15:restartNumberingAfterBreak="0">
+  <w:abstractNum w:abstractNumId="9" w15:restartNumberingAfterBreak="0">
     <w:nsid w:val="49965497"/>
     <w:multiLevelType w:val="multilevel"/>
     <w:tmpl w:val="CE0E8044"/>
@@ -14663,7 +15862,7 @@
       </w:pPr>
     </w:lvl>
   </w:abstractNum>
-  <w:abstractNum w:abstractNumId="8" w15:restartNumberingAfterBreak="0">
+  <w:abstractNum w:abstractNumId="10" w15:restartNumberingAfterBreak="0">
     <w:nsid w:val="49D356BD"/>
     <w:multiLevelType w:val="multilevel"/>
     <w:tmpl w:val="0409001F"/>
@@ -14749,7 +15948,7 @@
       </w:pPr>
     </w:lvl>
   </w:abstractNum>
-  <w:abstractNum w:abstractNumId="9" w15:restartNumberingAfterBreak="0">
+  <w:abstractNum w:abstractNumId="11" w15:restartNumberingAfterBreak="0">
     <w:nsid w:val="4B9E39B8"/>
     <w:multiLevelType w:val="multilevel"/>
     <w:tmpl w:val="0409001F"/>
@@ -14835,35 +16034,130 @@
       </w:pPr>
     </w:lvl>
   </w:abstractNum>
+  <w:abstractNum w:abstractNumId="12" w15:restartNumberingAfterBreak="0">
+    <w:nsid w:val="7BAC52F6"/>
+    <w:multiLevelType w:val="hybridMultilevel"/>
+    <w:tmpl w:val="CBFC3270"/>
+    <w:lvl w:ilvl="0" w:tplc="0409000F">
+      <w:start w:val="1"/>
+      <w:numFmt w:val="decimal"/>
+      <w:lvlText w:val="%1."/>
+      <w:lvlJc w:val="left"/>
+      <w:pPr>
+        <w:ind w:left="720" w:hanging="360"/>
+      </w:pPr>
+    </w:lvl>
+    <w:lvl w:ilvl="1" w:tplc="04090019" w:tentative="1">
+      <w:start w:val="1"/>
+      <w:numFmt w:val="lowerLetter"/>
+      <w:lvlText w:val="%2."/>
+      <w:lvlJc w:val="left"/>
+      <w:pPr>
+        <w:ind w:left="1440" w:hanging="360"/>
+      </w:pPr>
+    </w:lvl>
+    <w:lvl w:ilvl="2" w:tplc="0409001B" w:tentative="1">
+      <w:start w:val="1"/>
+      <w:numFmt w:val="lowerRoman"/>
+      <w:lvlText w:val="%3."/>
+      <w:lvlJc w:val="right"/>
+      <w:pPr>
+        <w:ind w:left="2160" w:hanging="180"/>
+      </w:pPr>
+    </w:lvl>
+    <w:lvl w:ilvl="3" w:tplc="0409000F" w:tentative="1">
+      <w:start w:val="1"/>
+      <w:numFmt w:val="decimal"/>
+      <w:lvlText w:val="%4."/>
+      <w:lvlJc w:val="left"/>
+      <w:pPr>
+        <w:ind w:left="2880" w:hanging="360"/>
+      </w:pPr>
+    </w:lvl>
+    <w:lvl w:ilvl="4" w:tplc="04090019" w:tentative="1">
+      <w:start w:val="1"/>
+      <w:numFmt w:val="lowerLetter"/>
+      <w:lvlText w:val="%5."/>
+      <w:lvlJc w:val="left"/>
+      <w:pPr>
+        <w:ind w:left="3600" w:hanging="360"/>
+      </w:pPr>
+    </w:lvl>
+    <w:lvl w:ilvl="5" w:tplc="0409001B" w:tentative="1">
+      <w:start w:val="1"/>
+      <w:numFmt w:val="lowerRoman"/>
+      <w:lvlText w:val="%6."/>
+      <w:lvlJc w:val="right"/>
+      <w:pPr>
+        <w:ind w:left="4320" w:hanging="180"/>
+      </w:pPr>
+    </w:lvl>
+    <w:lvl w:ilvl="6" w:tplc="0409000F" w:tentative="1">
+      <w:start w:val="1"/>
+      <w:numFmt w:val="decimal"/>
+      <w:lvlText w:val="%7."/>
+      <w:lvlJc w:val="left"/>
+      <w:pPr>
+        <w:ind w:left="5040" w:hanging="360"/>
+      </w:pPr>
+    </w:lvl>
+    <w:lvl w:ilvl="7" w:tplc="04090019" w:tentative="1">
+      <w:start w:val="1"/>
+      <w:numFmt w:val="lowerLetter"/>
+      <w:lvlText w:val="%8."/>
+      <w:lvlJc w:val="left"/>
+      <w:pPr>
+        <w:ind w:left="5760" w:hanging="360"/>
+      </w:pPr>
+    </w:lvl>
+    <w:lvl w:ilvl="8" w:tplc="0409001B" w:tentative="1">
+      <w:start w:val="1"/>
+      <w:numFmt w:val="lowerRoman"/>
+      <w:lvlText w:val="%9."/>
+      <w:lvlJc w:val="right"/>
+      <w:pPr>
+        <w:ind w:left="6480" w:hanging="180"/>
+      </w:pPr>
+    </w:lvl>
+  </w:abstractNum>
   <w:num w:numId="1">
-    <w:abstractNumId w:val="7"/>
+    <w:abstractNumId w:val="9"/>
   </w:num>
   <w:num w:numId="2">
-    <w:abstractNumId w:val="8"/>
+    <w:abstractNumId w:val="10"/>
   </w:num>
   <w:num w:numId="3">
-    <w:abstractNumId w:val="1"/>
+    <w:abstractNumId w:val="2"/>
   </w:num>
   <w:num w:numId="4">
-    <w:abstractNumId w:val="2"/>
+    <w:abstractNumId w:val="3"/>
   </w:num>
   <w:num w:numId="5">
-    <w:abstractNumId w:val="4"/>
+    <w:abstractNumId w:val="5"/>
   </w:num>
   <w:num w:numId="6">
-    <w:abstractNumId w:val="9"/>
+    <w:abstractNumId w:val="11"/>
   </w:num>
   <w:num w:numId="7">
-    <w:abstractNumId w:val="6"/>
+    <w:abstractNumId w:val="8"/>
   </w:num>
   <w:num w:numId="8">
     <w:abstractNumId w:val="0"/>
   </w:num>
   <w:num w:numId="9">
-    <w:abstractNumId w:val="5"/>
+    <w:abstractNumId w:val="6"/>
   </w:num>
   <w:num w:numId="10">
-    <w:abstractNumId w:val="3"/>
+    <w:abstractNumId w:val="4"/>
+  </w:num>
+  <w:num w:numId="11">
+    <w:abstractNumId w:val="12"/>
+  </w:num>
+  <w:num w:numId="12">
+    <w:abstractNumId w:val="1"/>
+  </w:num>
+  <w:num w:numId="13">
+    <w:abstractNumId w:val="7"/>
   </w:num>
 </w:numbering>
 </file>
@@ -15611,6 +16905,44 @@
     <w:unhideWhenUsed/>
     <w:rsid w:val="00C85BC3"/>
   </w:style>
+  <w:style w:type="character" w:customStyle="1" w:styleId="reflabel">
+    <w:name w:val="reflabel"/>
+    <w:basedOn w:val="DefaultParagraphFont"/>
+    <w:rsid w:val="009E0F74"/>
+  </w:style>
+  <w:style w:type="paragraph" w:customStyle="1" w:styleId="refauthorsname">
+    <w:name w:val="ref__authors__name"/>
+    <w:basedOn w:val="Normal"/>
+    <w:rsid w:val="009E0F74"/>
+    <w:pPr>
+      <w:spacing w:before="100" w:beforeAutospacing="1" w:after="100" w:afterAutospacing="1" w:line="240" w:lineRule="auto"/>
+    </w:pPr>
+    <w:rPr>
+      <w:rFonts w:ascii="Times New Roman" w:eastAsia="Times New Roman" w:hAnsi="Times New Roman" w:cs="Times New Roman"/>
+      <w:sz w:val="24"/>
+      <w:szCs w:val="24"/>
+    </w:rPr>
+  </w:style>
+  <w:style w:type="character" w:customStyle="1" w:styleId="refseries">
+    <w:name w:val="ref__series"/>
+    <w:basedOn w:val="DefaultParagraphFont"/>
+    <w:rsid w:val="009E0F74"/>
+  </w:style>
+  <w:style w:type="character" w:customStyle="1" w:styleId="refseriesdate">
+    <w:name w:val="ref__seriesdate"/>
+    <w:basedOn w:val="DefaultParagraphFont"/>
+    <w:rsid w:val="009E0F74"/>
+  </w:style>
+  <w:style w:type="character" w:customStyle="1" w:styleId="refseriesvolume">
+    <w:name w:val="ref__seriesvolume"/>
+    <w:basedOn w:val="DefaultParagraphFont"/>
+    <w:rsid w:val="009E0F74"/>
+  </w:style>
+  <w:style w:type="character" w:customStyle="1" w:styleId="refseriespages">
+    <w:name w:val="ref__seriespages"/>
+    <w:basedOn w:val="DefaultParagraphFont"/>
+    <w:rsid w:val="009E0F74"/>
+  </w:style>
 </w:styles>
 </file>
 
@@ -15994,9 +17326,30 @@
     <b:RefOrder>3</b:RefOrder>
   </b:Source>
   <b:Source>
+    <b:Tag>Con</b:Tag>
+    <b:SourceType>JournalArticle</b:SourceType>
+    <b:Guid>{49C23787-F746-433B-BF5B-640065A33028}</b:Guid>
+    <b:Author>
+      <b:Author>
+        <b:NameList>
+          <b:Person>
+            <b:Last>C.D.</b:Last>
+            <b:First>Cone</b:First>
+          </b:Person>
+        </b:NameList>
+      </b:Author>
+    </b:Author>
+    <b:Title>Unified theory on the basic mechanism of normal mitotic control and oncogenesis.</b:Title>
+    <b:JournalName>Journal of Theoretical Biology</b:JournalName>
+    <b:Year>1971</b:Year>
+    <b:Pages>151-181</b:Pages>
+    <b:Volume>30</b:Volume>
+    <b:RefOrder>6</b:RefOrder>
+  </b:Source>
+  <b:Source>
     <b:Tag>Hod52</b:Tag>
     <b:SourceType>JournalArticle</b:SourceType>
-    <b:Guid>{F1FB9BF0-E54D-4736-AA3F-78B07AD49F00}</b:Guid>
+    <b:Guid>{797136D5-D1E2-4024-8CE6-A12978C6E453}</b:Guid>
     <b:Author>
       <b:Author>
         <b:NameList>
@@ -16012,13 +17365,15 @@
     <b:JournalName>The Journal of Physiology</b:JournalName>
     <b:Year>1952</b:Year>
     <b:Pages>500-544</b:Pages>
+    <b:Volume>117</b:Volume>
+    <b:Issue>4</b:Issue>
     <b:RefOrder>5</b:RefOrder>
   </b:Source>
 </b:Sources>
 </file>
 
 <file path=customXml/itemProps1.xml><?xml version="1.0" encoding="utf-8"?>
-<ds:datastoreItem xmlns:ds="http://schemas.openxmlformats.org/officeDocument/2006/customXml" ds:itemID="{88EB9DE5-BEB2-4691-BD96-D46EDAF638BD}">
+<ds:datastoreItem xmlns:ds="http://schemas.openxmlformats.org/officeDocument/2006/customXml" ds:itemID="{258293F8-0EFE-42E1-AA2C-4A03BAA5A520}">
   <ds:schemaRefs>
     <ds:schemaRef ds:uri="http://schemas.openxmlformats.org/officeDocument/2006/bibliography"/>
   </ds:schemaRefs>

</xml_diff>